<commit_message>
Use <elfio/> prefix for \#include files
</commit_message>
<xml_diff>
--- a/doc/elfio.docx
+++ b/doc/elfio.docx
@@ -1,6 +1,6 @@
 
 <file path=word/document.xml><?xml version="1.0" encoding="utf-8"?>
-<w:document xmlns:wpc="http://schemas.microsoft.com/office/word/2010/wordprocessingCanvas" xmlns:mc="http://schemas.openxmlformats.org/markup-compatibility/2006" xmlns:o="urn:schemas-microsoft-com:office:office" xmlns:r="http://schemas.openxmlformats.org/officeDocument/2006/relationships" xmlns:m="http://schemas.openxmlformats.org/officeDocument/2006/math" xmlns:v="urn:schemas-microsoft-com:vml" xmlns:wp14="http://schemas.microsoft.com/office/word/2010/wordprocessingDrawing" xmlns:wp="http://schemas.openxmlformats.org/drawingml/2006/wordprocessingDrawing" xmlns:w10="urn:schemas-microsoft-com:office:word" xmlns:w="http://schemas.openxmlformats.org/wordprocessingml/2006/main" xmlns:w14="http://schemas.microsoft.com/office/word/2010/wordml" xmlns:w15="http://schemas.microsoft.com/office/word/2012/wordml" xmlns:wpg="http://schemas.microsoft.com/office/word/2010/wordprocessingGroup" xmlns:wpi="http://schemas.microsoft.com/office/word/2010/wordprocessingInk" xmlns:wne="http://schemas.microsoft.com/office/word/2006/wordml" xmlns:wps="http://schemas.microsoft.com/office/word/2010/wordprocessingShape" mc:Ignorable="w14 w15 wp14">
+<w:document xmlns:ve="http://schemas.openxmlformats.org/markup-compatibility/2006" xmlns:o="urn:schemas-microsoft-com:office:office" xmlns:r="http://schemas.openxmlformats.org/officeDocument/2006/relationships" xmlns:m="http://schemas.openxmlformats.org/officeDocument/2006/math" xmlns:v="urn:schemas-microsoft-com:vml" xmlns:wp="http://schemas.openxmlformats.org/drawingml/2006/wordprocessingDrawing" xmlns:w10="urn:schemas-microsoft-com:office:word" xmlns:w="http://schemas.openxmlformats.org/wordprocessingml/2006/main" xmlns:wne="http://schemas.microsoft.com/office/word/2006/wordml">
   <w:body>
     <w:sdt>
       <w:sdtPr>
@@ -194,7 +194,7 @@
                                     <a:blip r:embed="rId9">
                                       <a:extLst>
                                         <a:ext uri="{28A0092B-C50C-407E-A947-70E740481C1C}">
-                                          <a14:useLocalDpi xmlns:a14="http://schemas.microsoft.com/office/drawing/2010/main" val="0"/>
+                                          <a14:useLocalDpi xmlns:a14="http://schemas.microsoft.com/office/drawing/2010/main" xmlns:wps="http://schemas.microsoft.com/office/word/2010/wordprocessingShape" xmlns:wpi="http://schemas.microsoft.com/office/word/2010/wordprocessingInk" xmlns:wpg="http://schemas.microsoft.com/office/word/2010/wordprocessingGroup" xmlns:w15="http://schemas.microsoft.com/office/word/2012/wordml" xmlns:w14="http://schemas.microsoft.com/office/word/2010/wordml" xmlns:w="http://schemas.openxmlformats.org/wordprocessingml/2006/main" xmlns:w10="urn:schemas-microsoft-com:office:word" xmlns:wp14="http://schemas.microsoft.com/office/word/2010/wordprocessingDrawing" xmlns:v="urn:schemas-microsoft-com:vml" xmlns:o="urn:schemas-microsoft-com:office:office" xmlns:mc="http://schemas.openxmlformats.org/markup-compatibility/2006" xmlns:wpc="http://schemas.microsoft.com/office/word/2010/wordprocessingCanvas" xmlns="" val="0"/>
                                         </a:ext>
                                       </a:extLst>
                                     </a:blip>
@@ -297,8 +297,16 @@
         </w:p>
       </w:sdtContent>
     </w:sdt>
+    <w:bookmarkStart w:id="0" w:name="_Ref340881901" w:displacedByCustomXml="next"/>
     <w:sdt>
       <w:sdtPr>
+        <w:id w:val="5017591"/>
+        <w:docPartObj>
+          <w:docPartGallery w:val="Table of Contents"/>
+          <w:docPartUnique/>
+        </w:docPartObj>
+      </w:sdtPr>
+      <w:sdtEndPr>
         <w:rPr>
           <w:rFonts w:asciiTheme="minorHAnsi" w:eastAsiaTheme="minorEastAsia" w:hAnsiTheme="minorHAnsi" w:cstheme="minorBidi"/>
           <w:b w:val="0"/>
@@ -307,16 +315,6 @@
           <w:color w:val="auto"/>
           <w:sz w:val="22"/>
           <w:szCs w:val="22"/>
-        </w:rPr>
-        <w:id w:val="429624876"/>
-        <w:docPartObj>
-          <w:docPartGallery w:val="Table of Contents"/>
-          <w:docPartUnique/>
-        </w:docPartObj>
-      </w:sdtPr>
-      <w:sdtEndPr>
-        <w:rPr>
-          <w:noProof/>
         </w:rPr>
       </w:sdtEndPr>
       <w:sdtContent>
@@ -332,24 +330,45 @@
           <w:pPr>
             <w:pStyle w:val="TOC1"/>
             <w:tabs>
-              <w:tab w:val="left" w:pos="440"/>
-              <w:tab w:val="right" w:leader="dot" w:pos="9350"/>
+              <w:tab w:val="left" w:pos="332"/>
+              <w:tab w:val="right" w:pos="9350"/>
             </w:tabs>
             <w:rPr>
+              <w:rFonts w:cstheme="minorBidi"/>
+              <w:b w:val="0"/>
+              <w:bCs w:val="0"/>
+              <w:caps w:val="0"/>
               <w:noProof/>
+              <w:szCs w:val="22"/>
+              <w:u w:val="none"/>
               <w:lang w:eastAsia="en-US" w:bidi="he-IL"/>
             </w:rPr>
           </w:pPr>
           <w:r>
+            <w:rPr>
+              <w:b w:val="0"/>
+              <w:bCs w:val="0"/>
+              <w:caps w:val="0"/>
+            </w:rPr>
             <w:fldChar w:fldCharType="begin"/>
           </w:r>
           <w:r>
-            <w:instrText xml:space="preserve"> TOC \o "1-3" \h \z \u </w:instrText>
+            <w:rPr>
+              <w:b w:val="0"/>
+              <w:bCs w:val="0"/>
+              <w:caps w:val="0"/>
+            </w:rPr>
+            <w:instrText xml:space="preserve"> TOC \o "1-2" \h \z \u </w:instrText>
           </w:r>
           <w:r>
+            <w:rPr>
+              <w:b w:val="0"/>
+              <w:bCs w:val="0"/>
+              <w:caps w:val="0"/>
+            </w:rPr>
             <w:fldChar w:fldCharType="separate"/>
           </w:r>
-          <w:hyperlink w:anchor="_Toc341204587" w:history="1">
+          <w:hyperlink w:anchor="_Toc341613018" w:history="1">
             <w:r>
               <w:rPr>
                 <w:rStyle w:val="Hyperlink"/>
@@ -359,7 +378,13 @@
             </w:r>
             <w:r>
               <w:rPr>
+                <w:rFonts w:cstheme="minorBidi"/>
+                <w:b w:val="0"/>
+                <w:bCs w:val="0"/>
+                <w:caps w:val="0"/>
                 <w:noProof/>
+                <w:szCs w:val="22"/>
+                <w:u w:val="none"/>
                 <w:lang w:eastAsia="en-US" w:bidi="he-IL"/>
               </w:rPr>
               <w:tab/>
@@ -390,7 +415,7 @@
                 <w:noProof/>
                 <w:webHidden/>
               </w:rPr>
-              <w:instrText xml:space="preserve"> PAGEREF _Toc341204587 \h </w:instrText>
+              <w:instrText xml:space="preserve"> PAGEREF _Toc341613018 \h </w:instrText>
             </w:r>
             <w:r>
               <w:rPr>
@@ -425,15 +450,21 @@
           <w:pPr>
             <w:pStyle w:val="TOC1"/>
             <w:tabs>
-              <w:tab w:val="left" w:pos="440"/>
-              <w:tab w:val="right" w:leader="dot" w:pos="9350"/>
+              <w:tab w:val="left" w:pos="332"/>
+              <w:tab w:val="right" w:pos="9350"/>
             </w:tabs>
             <w:rPr>
+              <w:rFonts w:cstheme="minorBidi"/>
+              <w:b w:val="0"/>
+              <w:bCs w:val="0"/>
+              <w:caps w:val="0"/>
               <w:noProof/>
+              <w:szCs w:val="22"/>
+              <w:u w:val="none"/>
               <w:lang w:eastAsia="en-US" w:bidi="he-IL"/>
             </w:rPr>
           </w:pPr>
-          <w:hyperlink w:anchor="_Toc341204588" w:history="1">
+          <w:hyperlink w:anchor="_Toc341613019" w:history="1">
             <w:r>
               <w:rPr>
                 <w:rStyle w:val="Hyperlink"/>
@@ -443,7 +474,13 @@
             </w:r>
             <w:r>
               <w:rPr>
+                <w:rFonts w:cstheme="minorBidi"/>
+                <w:b w:val="0"/>
+                <w:bCs w:val="0"/>
+                <w:caps w:val="0"/>
                 <w:noProof/>
+                <w:szCs w:val="22"/>
+                <w:u w:val="none"/>
                 <w:lang w:eastAsia="en-US" w:bidi="he-IL"/>
               </w:rPr>
               <w:tab/>
@@ -474,7 +511,7 @@
                 <w:noProof/>
                 <w:webHidden/>
               </w:rPr>
-              <w:instrText xml:space="preserve"> PAGEREF _Toc341204588 \h </w:instrText>
+              <w:instrText xml:space="preserve"> PAGEREF _Toc341613019 \h </w:instrText>
             </w:r>
             <w:r>
               <w:rPr>
@@ -509,15 +546,20 @@
           <w:pPr>
             <w:pStyle w:val="TOC2"/>
             <w:tabs>
-              <w:tab w:val="left" w:pos="880"/>
-              <w:tab w:val="right" w:leader="dot" w:pos="9350"/>
+              <w:tab w:val="left" w:pos="502"/>
+              <w:tab w:val="right" w:pos="9350"/>
             </w:tabs>
             <w:rPr>
+              <w:rFonts w:cstheme="minorBidi"/>
+              <w:b w:val="0"/>
+              <w:bCs w:val="0"/>
+              <w:smallCaps w:val="0"/>
               <w:noProof/>
+              <w:szCs w:val="22"/>
               <w:lang w:eastAsia="en-US" w:bidi="he-IL"/>
             </w:rPr>
           </w:pPr>
-          <w:hyperlink w:anchor="_Toc341204589" w:history="1">
+          <w:hyperlink w:anchor="_Toc341613020" w:history="1">
             <w:r>
               <w:rPr>
                 <w:rStyle w:val="Hyperlink"/>
@@ -527,7 +569,12 @@
             </w:r>
             <w:r>
               <w:rPr>
+                <w:rFonts w:cstheme="minorBidi"/>
+                <w:b w:val="0"/>
+                <w:bCs w:val="0"/>
+                <w:smallCaps w:val="0"/>
                 <w:noProof/>
+                <w:szCs w:val="22"/>
                 <w:lang w:eastAsia="en-US" w:bidi="he-IL"/>
               </w:rPr>
               <w:tab/>
@@ -558,7 +605,7 @@
                 <w:noProof/>
                 <w:webHidden/>
               </w:rPr>
-              <w:instrText xml:space="preserve"> PAGEREF _Toc341204589 \h </w:instrText>
+              <w:instrText xml:space="preserve"> PAGEREF _Toc341613020 \h </w:instrText>
             </w:r>
             <w:r>
               <w:rPr>
@@ -593,15 +640,20 @@
           <w:pPr>
             <w:pStyle w:val="TOC2"/>
             <w:tabs>
-              <w:tab w:val="left" w:pos="880"/>
-              <w:tab w:val="right" w:leader="dot" w:pos="9350"/>
+              <w:tab w:val="left" w:pos="502"/>
+              <w:tab w:val="right" w:pos="9350"/>
             </w:tabs>
             <w:rPr>
+              <w:rFonts w:cstheme="minorBidi"/>
+              <w:b w:val="0"/>
+              <w:bCs w:val="0"/>
+              <w:smallCaps w:val="0"/>
               <w:noProof/>
+              <w:szCs w:val="22"/>
               <w:lang w:eastAsia="en-US" w:bidi="he-IL"/>
             </w:rPr>
           </w:pPr>
-          <w:hyperlink w:anchor="_Toc341204590" w:history="1">
+          <w:hyperlink w:anchor="_Toc341613021" w:history="1">
             <w:r>
               <w:rPr>
                 <w:rStyle w:val="Hyperlink"/>
@@ -611,7 +663,12 @@
             </w:r>
             <w:r>
               <w:rPr>
+                <w:rFonts w:cstheme="minorBidi"/>
+                <w:b w:val="0"/>
+                <w:bCs w:val="0"/>
+                <w:smallCaps w:val="0"/>
                 <w:noProof/>
+                <w:szCs w:val="22"/>
                 <w:lang w:eastAsia="en-US" w:bidi="he-IL"/>
               </w:rPr>
               <w:tab/>
@@ -642,7 +699,7 @@
                 <w:noProof/>
                 <w:webHidden/>
               </w:rPr>
-              <w:instrText xml:space="preserve"> PAGEREF _Toc341204590 \h </w:instrText>
+              <w:instrText xml:space="preserve"> PAGEREF _Toc341613021 \h </w:instrText>
             </w:r>
             <w:r>
               <w:rPr>
@@ -677,15 +734,20 @@
           <w:pPr>
             <w:pStyle w:val="TOC2"/>
             <w:tabs>
-              <w:tab w:val="left" w:pos="880"/>
-              <w:tab w:val="right" w:leader="dot" w:pos="9350"/>
+              <w:tab w:val="left" w:pos="502"/>
+              <w:tab w:val="right" w:pos="9350"/>
             </w:tabs>
             <w:rPr>
+              <w:rFonts w:cstheme="minorBidi"/>
+              <w:b w:val="0"/>
+              <w:bCs w:val="0"/>
+              <w:smallCaps w:val="0"/>
               <w:noProof/>
+              <w:szCs w:val="22"/>
               <w:lang w:eastAsia="en-US" w:bidi="he-IL"/>
             </w:rPr>
           </w:pPr>
-          <w:hyperlink w:anchor="_Toc341204591" w:history="1">
+          <w:hyperlink w:anchor="_Toc341613022" w:history="1">
             <w:r>
               <w:rPr>
                 <w:rStyle w:val="Hyperlink"/>
@@ -695,7 +757,12 @@
             </w:r>
             <w:r>
               <w:rPr>
+                <w:rFonts w:cstheme="minorBidi"/>
+                <w:b w:val="0"/>
+                <w:bCs w:val="0"/>
+                <w:smallCaps w:val="0"/>
                 <w:noProof/>
+                <w:szCs w:val="22"/>
                 <w:lang w:eastAsia="en-US" w:bidi="he-IL"/>
               </w:rPr>
               <w:tab/>
@@ -726,7 +793,101 @@
                 <w:noProof/>
                 <w:webHidden/>
               </w:rPr>
-              <w:instrText xml:space="preserve"> PAGEREF _Toc341204591 \h </w:instrText>
+              <w:instrText xml:space="preserve"> PAGEREF _Toc341613022 \h </w:instrText>
+            </w:r>
+            <w:r>
+              <w:rPr>
+                <w:noProof/>
+                <w:webHidden/>
+              </w:rPr>
+            </w:r>
+            <w:r>
+              <w:rPr>
+                <w:noProof/>
+                <w:webHidden/>
+              </w:rPr>
+              <w:fldChar w:fldCharType="separate"/>
+            </w:r>
+            <w:r>
+              <w:rPr>
+                <w:noProof/>
+                <w:webHidden/>
+              </w:rPr>
+              <w:t>6</w:t>
+            </w:r>
+            <w:r>
+              <w:rPr>
+                <w:noProof/>
+                <w:webHidden/>
+              </w:rPr>
+              <w:fldChar w:fldCharType="end"/>
+            </w:r>
+          </w:hyperlink>
+        </w:p>
+        <w:p>
+          <w:pPr>
+            <w:pStyle w:val="TOC2"/>
+            <w:tabs>
+              <w:tab w:val="left" w:pos="502"/>
+              <w:tab w:val="right" w:pos="9350"/>
+            </w:tabs>
+            <w:rPr>
+              <w:rFonts w:cstheme="minorBidi"/>
+              <w:b w:val="0"/>
+              <w:bCs w:val="0"/>
+              <w:smallCaps w:val="0"/>
+              <w:noProof/>
+              <w:szCs w:val="22"/>
+              <w:lang w:eastAsia="en-US" w:bidi="he-IL"/>
+            </w:rPr>
+          </w:pPr>
+          <w:hyperlink w:anchor="_Toc341613023" w:history="1">
+            <w:r>
+              <w:rPr>
+                <w:rStyle w:val="Hyperlink"/>
+                <w:noProof/>
+              </w:rPr>
+              <w:t>3.4</w:t>
+            </w:r>
+            <w:r>
+              <w:rPr>
+                <w:rFonts w:cstheme="minorBidi"/>
+                <w:b w:val="0"/>
+                <w:bCs w:val="0"/>
+                <w:smallCaps w:val="0"/>
+                <w:noProof/>
+                <w:szCs w:val="22"/>
+                <w:lang w:eastAsia="en-US" w:bidi="he-IL"/>
+              </w:rPr>
+              <w:tab/>
+            </w:r>
+            <w:r>
+              <w:rPr>
+                <w:rStyle w:val="Hyperlink"/>
+                <w:noProof/>
+              </w:rPr>
+              <w:t>ELF File Writer</w:t>
+            </w:r>
+            <w:r>
+              <w:rPr>
+                <w:noProof/>
+                <w:webHidden/>
+              </w:rPr>
+              <w:tab/>
+            </w:r>
+            <w:r>
+              <w:rPr>
+                <w:noProof/>
+                <w:webHidden/>
+              </w:rPr>
+              <w:fldChar w:fldCharType="begin"/>
+            </w:r>
+            <w:r>
+              <w:rPr>
+                <w:noProof/>
+                <w:webHidden/>
+              </w:rPr>
+              <w:instrText xml:space="preserve"> PAGEREF _Toc341613023 \h </w:instrText>
             </w:r>
             <w:r>
               <w:rPr>
@@ -761,15 +922,21 @@
           <w:pPr>
             <w:pStyle w:val="TOC1"/>
             <w:tabs>
-              <w:tab w:val="left" w:pos="440"/>
-              <w:tab w:val="right" w:leader="dot" w:pos="9350"/>
+              <w:tab w:val="left" w:pos="332"/>
+              <w:tab w:val="right" w:pos="9350"/>
             </w:tabs>
             <w:rPr>
+              <w:rFonts w:cstheme="minorBidi"/>
+              <w:b w:val="0"/>
+              <w:bCs w:val="0"/>
+              <w:caps w:val="0"/>
               <w:noProof/>
+              <w:szCs w:val="22"/>
+              <w:u w:val="none"/>
               <w:lang w:eastAsia="en-US" w:bidi="he-IL"/>
             </w:rPr>
           </w:pPr>
-          <w:hyperlink w:anchor="_Toc341204592" w:history="1">
+          <w:hyperlink w:anchor="_Toc341613024" w:history="1">
             <w:r>
               <w:rPr>
                 <w:rStyle w:val="Hyperlink"/>
@@ -779,7 +946,13 @@
             </w:r>
             <w:r>
               <w:rPr>
+                <w:rFonts w:cstheme="minorBidi"/>
+                <w:b w:val="0"/>
+                <w:bCs w:val="0"/>
+                <w:caps w:val="0"/>
                 <w:noProof/>
+                <w:szCs w:val="22"/>
+                <w:u w:val="none"/>
                 <w:lang w:eastAsia="en-US" w:bidi="he-IL"/>
               </w:rPr>
               <w:tab/>
@@ -810,7 +983,7 @@
                 <w:noProof/>
                 <w:webHidden/>
               </w:rPr>
-              <w:instrText xml:space="preserve"> PAGEREF _Toc341204592 \h </w:instrText>
+              <w:instrText xml:space="preserve"> PAGEREF _Toc341613024 \h </w:instrText>
             </w:r>
             <w:r>
               <w:rPr>
@@ -830,7 +1003,7 @@
                 <w:noProof/>
                 <w:webHidden/>
               </w:rPr>
-              <w:t>6</w:t>
+              <w:t>8</w:t>
             </w:r>
             <w:r>
               <w:rPr>
@@ -845,15 +1018,20 @@
           <w:pPr>
             <w:pStyle w:val="TOC2"/>
             <w:tabs>
-              <w:tab w:val="left" w:pos="880"/>
-              <w:tab w:val="right" w:leader="dot" w:pos="9350"/>
+              <w:tab w:val="left" w:pos="502"/>
+              <w:tab w:val="right" w:pos="9350"/>
             </w:tabs>
             <w:rPr>
+              <w:rFonts w:cstheme="minorBidi"/>
+              <w:b w:val="0"/>
+              <w:bCs w:val="0"/>
+              <w:smallCaps w:val="0"/>
               <w:noProof/>
+              <w:szCs w:val="22"/>
               <w:lang w:eastAsia="en-US" w:bidi="he-IL"/>
             </w:rPr>
           </w:pPr>
-          <w:hyperlink w:anchor="_Toc341204593" w:history="1">
+          <w:hyperlink w:anchor="_Toc341613025" w:history="1">
             <w:r>
               <w:rPr>
                 <w:rStyle w:val="Hyperlink"/>
@@ -863,7 +1041,12 @@
             </w:r>
             <w:r>
               <w:rPr>
+                <w:rFonts w:cstheme="minorBidi"/>
+                <w:b w:val="0"/>
+                <w:bCs w:val="0"/>
+                <w:smallCaps w:val="0"/>
                 <w:noProof/>
+                <w:szCs w:val="22"/>
                 <w:lang w:eastAsia="en-US" w:bidi="he-IL"/>
               </w:rPr>
               <w:tab/>
@@ -894,7 +1077,7 @@
                 <w:noProof/>
                 <w:webHidden/>
               </w:rPr>
-              <w:instrText xml:space="preserve"> PAGEREF _Toc341204593 \h </w:instrText>
+              <w:instrText xml:space="preserve"> PAGEREF _Toc341613025 \h </w:instrText>
             </w:r>
             <w:r>
               <w:rPr>
@@ -914,175 +1097,7 @@
                 <w:noProof/>
                 <w:webHidden/>
               </w:rPr>
-              <w:t>6</w:t>
-            </w:r>
-            <w:r>
-              <w:rPr>
-                <w:noProof/>
-                <w:webHidden/>
-              </w:rPr>
-              <w:fldChar w:fldCharType="end"/>
-            </w:r>
-          </w:hyperlink>
-        </w:p>
-        <w:p>
-          <w:pPr>
-            <w:pStyle w:val="TOC3"/>
-            <w:tabs>
-              <w:tab w:val="left" w:pos="1320"/>
-              <w:tab w:val="right" w:leader="dot" w:pos="9350"/>
-            </w:tabs>
-            <w:rPr>
-              <w:noProof/>
-              <w:lang w:eastAsia="en-US" w:bidi="he-IL"/>
-            </w:rPr>
-          </w:pPr>
-          <w:hyperlink w:anchor="_Toc341204594" w:history="1">
-            <w:r>
-              <w:rPr>
-                <w:rStyle w:val="Hyperlink"/>
-                <w:noProof/>
-              </w:rPr>
-              <w:t>4.1.1</w:t>
-            </w:r>
-            <w:r>
-              <w:rPr>
-                <w:noProof/>
-                <w:lang w:eastAsia="en-US" w:bidi="he-IL"/>
-              </w:rPr>
-              <w:tab/>
-            </w:r>
-            <w:r>
-              <w:rPr>
-                <w:rStyle w:val="Hyperlink"/>
-                <w:noProof/>
-              </w:rPr>
-              <w:t>Data members</w:t>
-            </w:r>
-            <w:r>
-              <w:rPr>
-                <w:noProof/>
-                <w:webHidden/>
-              </w:rPr>
-              <w:tab/>
-            </w:r>
-            <w:r>
-              <w:rPr>
-                <w:noProof/>
-                <w:webHidden/>
-              </w:rPr>
-              <w:fldChar w:fldCharType="begin"/>
-            </w:r>
-            <w:r>
-              <w:rPr>
-                <w:noProof/>
-                <w:webHidden/>
-              </w:rPr>
-              <w:instrText xml:space="preserve"> PAGEREF _Toc341204594 \h </w:instrText>
-            </w:r>
-            <w:r>
-              <w:rPr>
-                <w:noProof/>
-                <w:webHidden/>
-              </w:rPr>
-            </w:r>
-            <w:r>
-              <w:rPr>
-                <w:noProof/>
-                <w:webHidden/>
-              </w:rPr>
-              <w:fldChar w:fldCharType="separate"/>
-            </w:r>
-            <w:r>
-              <w:rPr>
-                <w:noProof/>
-                <w:webHidden/>
-              </w:rPr>
-              <w:t>6</w:t>
-            </w:r>
-            <w:r>
-              <w:rPr>
-                <w:noProof/>
-                <w:webHidden/>
-              </w:rPr>
-              <w:fldChar w:fldCharType="end"/>
-            </w:r>
-          </w:hyperlink>
-        </w:p>
-        <w:p>
-          <w:pPr>
-            <w:pStyle w:val="TOC3"/>
-            <w:tabs>
-              <w:tab w:val="left" w:pos="1320"/>
-              <w:tab w:val="right" w:leader="dot" w:pos="9350"/>
-            </w:tabs>
-            <w:rPr>
-              <w:noProof/>
-              <w:lang w:eastAsia="en-US" w:bidi="he-IL"/>
-            </w:rPr>
-          </w:pPr>
-          <w:hyperlink w:anchor="_Toc341204595" w:history="1">
-            <w:r>
-              <w:rPr>
-                <w:rStyle w:val="Hyperlink"/>
-                <w:noProof/>
-              </w:rPr>
-              <w:t>4.1.2</w:t>
-            </w:r>
-            <w:r>
-              <w:rPr>
-                <w:noProof/>
-                <w:lang w:eastAsia="en-US" w:bidi="he-IL"/>
-              </w:rPr>
-              <w:tab/>
-            </w:r>
-            <w:r>
-              <w:rPr>
-                <w:rStyle w:val="Hyperlink"/>
-                <w:noProof/>
-              </w:rPr>
-              <w:t>Member functions</w:t>
-            </w:r>
-            <w:r>
-              <w:rPr>
-                <w:noProof/>
-                <w:webHidden/>
-              </w:rPr>
-              <w:tab/>
-            </w:r>
-            <w:r>
-              <w:rPr>
-                <w:noProof/>
-                <w:webHidden/>
-              </w:rPr>
-              <w:fldChar w:fldCharType="begin"/>
-            </w:r>
-            <w:r>
-              <w:rPr>
-                <w:noProof/>
-                <w:webHidden/>
-              </w:rPr>
-              <w:instrText xml:space="preserve"> PAGEREF _Toc341204595 \h </w:instrText>
-            </w:r>
-            <w:r>
-              <w:rPr>
-                <w:noProof/>
-                <w:webHidden/>
-              </w:rPr>
-            </w:r>
-            <w:r>
-              <w:rPr>
-                <w:noProof/>
-                <w:webHidden/>
-              </w:rPr>
-              <w:fldChar w:fldCharType="separate"/>
-            </w:r>
-            <w:r>
-              <w:rPr>
-                <w:noProof/>
-                <w:webHidden/>
-              </w:rPr>
-              <w:t>6</w:t>
+              <w:t>8</w:t>
             </w:r>
             <w:r>
               <w:rPr>
@@ -1097,15 +1112,20 @@
           <w:pPr>
             <w:pStyle w:val="TOC2"/>
             <w:tabs>
-              <w:tab w:val="left" w:pos="880"/>
-              <w:tab w:val="right" w:leader="dot" w:pos="9350"/>
+              <w:tab w:val="left" w:pos="502"/>
+              <w:tab w:val="right" w:pos="9350"/>
             </w:tabs>
             <w:rPr>
+              <w:rFonts w:cstheme="minorBidi"/>
+              <w:b w:val="0"/>
+              <w:bCs w:val="0"/>
+              <w:smallCaps w:val="0"/>
               <w:noProof/>
+              <w:szCs w:val="22"/>
               <w:lang w:eastAsia="en-US" w:bidi="he-IL"/>
             </w:rPr>
           </w:pPr>
-          <w:hyperlink w:anchor="_Toc341204596" w:history="1">
+          <w:hyperlink w:anchor="_Toc341613026" w:history="1">
             <w:r>
               <w:rPr>
                 <w:rStyle w:val="Hyperlink"/>
@@ -1115,7 +1135,12 @@
             </w:r>
             <w:r>
               <w:rPr>
+                <w:rFonts w:cstheme="minorBidi"/>
+                <w:b w:val="0"/>
+                <w:bCs w:val="0"/>
+                <w:smallCaps w:val="0"/>
                 <w:noProof/>
+                <w:szCs w:val="22"/>
                 <w:lang w:eastAsia="en-US" w:bidi="he-IL"/>
               </w:rPr>
               <w:tab/>
@@ -1146,7 +1171,7 @@
                 <w:noProof/>
                 <w:webHidden/>
               </w:rPr>
-              <w:instrText xml:space="preserve"> PAGEREF _Toc341204596 \h </w:instrText>
+              <w:instrText xml:space="preserve"> PAGEREF _Toc341613026 \h </w:instrText>
             </w:r>
             <w:r>
               <w:rPr>
@@ -1166,91 +1191,7 @@
                 <w:noProof/>
                 <w:webHidden/>
               </w:rPr>
-              <w:t>6</w:t>
-            </w:r>
-            <w:r>
-              <w:rPr>
-                <w:noProof/>
-                <w:webHidden/>
-              </w:rPr>
-              <w:fldChar w:fldCharType="end"/>
-            </w:r>
-          </w:hyperlink>
-        </w:p>
-        <w:p>
-          <w:pPr>
-            <w:pStyle w:val="TOC3"/>
-            <w:tabs>
-              <w:tab w:val="left" w:pos="1320"/>
-              <w:tab w:val="right" w:leader="dot" w:pos="9350"/>
-            </w:tabs>
-            <w:rPr>
-              <w:noProof/>
-              <w:lang w:eastAsia="en-US" w:bidi="he-IL"/>
-            </w:rPr>
-          </w:pPr>
-          <w:hyperlink w:anchor="_Toc341204597" w:history="1">
-            <w:r>
-              <w:rPr>
-                <w:rStyle w:val="Hyperlink"/>
-                <w:noProof/>
-              </w:rPr>
-              <w:t>4.2.1</w:t>
-            </w:r>
-            <w:r>
-              <w:rPr>
-                <w:noProof/>
-                <w:lang w:eastAsia="en-US" w:bidi="he-IL"/>
-              </w:rPr>
-              <w:tab/>
-            </w:r>
-            <w:r>
-              <w:rPr>
-                <w:rStyle w:val="Hyperlink"/>
-                <w:noProof/>
-              </w:rPr>
-              <w:t>Member functions</w:t>
-            </w:r>
-            <w:r>
-              <w:rPr>
-                <w:noProof/>
-                <w:webHidden/>
-              </w:rPr>
-              <w:tab/>
-            </w:r>
-            <w:r>
-              <w:rPr>
-                <w:noProof/>
-                <w:webHidden/>
-              </w:rPr>
-              <w:fldChar w:fldCharType="begin"/>
-            </w:r>
-            <w:r>
-              <w:rPr>
-                <w:noProof/>
-                <w:webHidden/>
-              </w:rPr>
-              <w:instrText xml:space="preserve"> PAGEREF _Toc341204597 \h </w:instrText>
-            </w:r>
-            <w:r>
-              <w:rPr>
-                <w:noProof/>
-                <w:webHidden/>
-              </w:rPr>
-            </w:r>
-            <w:r>
-              <w:rPr>
-                <w:noProof/>
-                <w:webHidden/>
-              </w:rPr>
-              <w:fldChar w:fldCharType="separate"/>
-            </w:r>
-            <w:r>
-              <w:rPr>
-                <w:noProof/>
-                <w:webHidden/>
-              </w:rPr>
-              <w:t>6</w:t>
+              <w:t>11</w:t>
             </w:r>
             <w:r>
               <w:rPr>
@@ -1265,15 +1206,20 @@
           <w:pPr>
             <w:pStyle w:val="TOC2"/>
             <w:tabs>
-              <w:tab w:val="left" w:pos="880"/>
-              <w:tab w:val="right" w:leader="dot" w:pos="9350"/>
+              <w:tab w:val="left" w:pos="502"/>
+              <w:tab w:val="right" w:pos="9350"/>
             </w:tabs>
             <w:rPr>
+              <w:rFonts w:cstheme="minorBidi"/>
+              <w:b w:val="0"/>
+              <w:bCs w:val="0"/>
+              <w:smallCaps w:val="0"/>
               <w:noProof/>
+              <w:szCs w:val="22"/>
               <w:lang w:eastAsia="en-US" w:bidi="he-IL"/>
             </w:rPr>
           </w:pPr>
-          <w:hyperlink w:anchor="_Toc341204598" w:history="1">
+          <w:hyperlink w:anchor="_Toc341613027" w:history="1">
             <w:r>
               <w:rPr>
                 <w:rStyle w:val="Hyperlink"/>
@@ -1283,7 +1229,12 @@
             </w:r>
             <w:r>
               <w:rPr>
+                <w:rFonts w:cstheme="minorBidi"/>
+                <w:b w:val="0"/>
+                <w:bCs w:val="0"/>
+                <w:smallCaps w:val="0"/>
                 <w:noProof/>
+                <w:szCs w:val="22"/>
                 <w:lang w:eastAsia="en-US" w:bidi="he-IL"/>
               </w:rPr>
               <w:tab/>
@@ -1314,7 +1265,7 @@
                 <w:noProof/>
                 <w:webHidden/>
               </w:rPr>
-              <w:instrText xml:space="preserve"> PAGEREF _Toc341204598 \h </w:instrText>
+              <w:instrText xml:space="preserve"> PAGEREF _Toc341613027 \h </w:instrText>
             </w:r>
             <w:r>
               <w:rPr>
@@ -1334,7 +1285,7 @@
                 <w:noProof/>
                 <w:webHidden/>
               </w:rPr>
-              <w:t>6</w:t>
+              <w:t>11</w:t>
             </w:r>
             <w:r>
               <w:rPr>
@@ -1346,119 +1297,34 @@
           </w:hyperlink>
         </w:p>
         <w:p>
-          <w:pPr>
-            <w:pStyle w:val="TOC3"/>
-            <w:tabs>
-              <w:tab w:val="left" w:pos="1320"/>
-              <w:tab w:val="right" w:leader="dot" w:pos="9350"/>
-            </w:tabs>
+          <w:r>
             <w:rPr>
-              <w:noProof/>
-              <w:lang w:eastAsia="en-US" w:bidi="he-IL"/>
-            </w:rPr>
-          </w:pPr>
-          <w:hyperlink w:anchor="_Toc341204599" w:history="1">
-            <w:r>
-              <w:rPr>
-                <w:rStyle w:val="Hyperlink"/>
-                <w:noProof/>
-              </w:rPr>
-              <w:t>4.3.1</w:t>
-            </w:r>
-            <w:r>
-              <w:rPr>
-                <w:noProof/>
-                <w:lang w:eastAsia="en-US" w:bidi="he-IL"/>
-              </w:rPr>
-              <w:tab/>
-            </w:r>
-            <w:r>
-              <w:rPr>
-                <w:rStyle w:val="Hyperlink"/>
-                <w:noProof/>
-              </w:rPr>
-              <w:t>Member functions</w:t>
-            </w:r>
-            <w:r>
-              <w:rPr>
-                <w:noProof/>
-                <w:webHidden/>
-              </w:rPr>
-              <w:tab/>
-            </w:r>
-            <w:r>
-              <w:rPr>
-                <w:noProof/>
-                <w:webHidden/>
-              </w:rPr>
-              <w:fldChar w:fldCharType="begin"/>
-            </w:r>
-            <w:r>
-              <w:rPr>
-                <w:noProof/>
-                <w:webHidden/>
-              </w:rPr>
-              <w:instrText xml:space="preserve"> PAGEREF _Toc341204599 \h </w:instrText>
-            </w:r>
-            <w:r>
-              <w:rPr>
-                <w:noProof/>
-                <w:webHidden/>
-              </w:rPr>
-            </w:r>
-            <w:r>
-              <w:rPr>
-                <w:noProof/>
-                <w:webHidden/>
-              </w:rPr>
-              <w:fldChar w:fldCharType="separate"/>
-            </w:r>
-            <w:r>
-              <w:rPr>
-                <w:noProof/>
-                <w:webHidden/>
-              </w:rPr>
-              <w:t>6</w:t>
-            </w:r>
-            <w:r>
-              <w:rPr>
-                <w:noProof/>
-                <w:webHidden/>
-              </w:rPr>
-              <w:fldChar w:fldCharType="end"/>
-            </w:r>
-          </w:hyperlink>
-        </w:p>
-        <w:p>
-          <w:pPr>
-            <w:rPr>
+              <w:rFonts w:cs="Times New Roman"/>
               <w:b/>
               <w:bCs/>
-              <w:noProof/>
-            </w:rPr>
-          </w:pPr>
-          <w:r>
-            <w:rPr>
-              <w:b/>
-              <w:bCs/>
-              <w:noProof/>
+              <w:caps/>
+              <w:szCs w:val="26"/>
+              <w:u w:val="single"/>
             </w:rPr>
             <w:fldChar w:fldCharType="end"/>
           </w:r>
         </w:p>
       </w:sdtContent>
     </w:sdt>
-    <w:bookmarkStart w:id="0" w:name="_Ref340881901" w:displacedByCustomXml="prev"/>
+    <w:p/>
     <w:p>
       <w:pPr>
         <w:rPr>
           <w:rFonts w:asciiTheme="majorBidi" w:eastAsiaTheme="majorEastAsia" w:hAnsiTheme="majorBidi" w:cstheme="majorBidi"/>
           <w:b/>
-          <w:color w:val="0070C0"/>
-          <w:sz w:val="56"/>
-          <w:szCs w:val="56"/>
+          <w:bCs/>
+          <w:smallCaps/>
+          <w:color w:val="216A97"/>
+          <w:sz w:val="48"/>
+          <w:szCs w:val="36"/>
         </w:rPr>
       </w:pPr>
+      <w:bookmarkStart w:id="1" w:name="_Toc341613018"/>
       <w:r>
         <w:br w:type="page"/>
       </w:r>
@@ -1467,7 +1333,6 @@
       <w:pPr>
         <w:pStyle w:val="Heading1"/>
       </w:pPr>
-      <w:bookmarkStart w:id="1" w:name="_Toc341204587"/>
       <w:r>
         <w:lastRenderedPageBreak/>
         <w:t>Introduction</w:t>
@@ -1570,7 +1435,7 @@
       <w:pPr>
         <w:pStyle w:val="Heading1"/>
       </w:pPr>
-      <w:bookmarkStart w:id="2" w:name="_Toc341204588"/>
+      <w:bookmarkStart w:id="2" w:name="_Toc341613019"/>
       <w:r>
         <w:t>Getting Started With ELFIO</w:t>
       </w:r>
@@ -1583,7 +1448,7 @@
       <w:pPr>
         <w:pStyle w:val="Heading2"/>
       </w:pPr>
-      <w:bookmarkStart w:id="3" w:name="_Toc341204589"/>
+      <w:bookmarkStart w:id="3" w:name="_Toc341613020"/>
       <w:bookmarkEnd w:id="0"/>
       <w:r>
         <w:t>ELF File Reader</w:t>
@@ -1651,7 +1516,13 @@
         <w:framePr w:wrap="notBeside"/>
       </w:pPr>
       <w:r>
-        <w:t xml:space="preserve">#include &lt;elfio.hpp&gt;                   </w:t>
+        <w:t>#include &lt;</w:t>
+      </w:r>
+      <w:r>
+        <w:t>elfio/</w:t>
+      </w:r>
+      <w:r>
+        <w:t xml:space="preserve">elfio.hpp&gt;             </w:t>
       </w:r>
       <w:r>
         <w:rPr>
@@ -1676,7 +1547,7 @@
                     <a:blip r:embed="rId10" cstate="print">
                       <a:extLst>
                         <a:ext uri="{28A0092B-C50C-407E-A947-70E740481C1C}">
-                          <a14:useLocalDpi xmlns:a14="http://schemas.microsoft.com/office/drawing/2010/main" val="0"/>
+                          <a14:useLocalDpi xmlns:a14="http://schemas.microsoft.com/office/drawing/2010/main" xmlns:wps="http://schemas.microsoft.com/office/word/2010/wordprocessingShape" xmlns:wpi="http://schemas.microsoft.com/office/word/2010/wordprocessingInk" xmlns:wpg="http://schemas.microsoft.com/office/word/2010/wordprocessingGroup" xmlns:w15="http://schemas.microsoft.com/office/word/2012/wordml" xmlns:w14="http://schemas.microsoft.com/office/word/2010/wordml" xmlns:w="http://schemas.openxmlformats.org/wordprocessingml/2006/main" xmlns:w10="urn:schemas-microsoft-com:office:word" xmlns:wp14="http://schemas.microsoft.com/office/word/2010/wordprocessingDrawing" xmlns:v="urn:schemas-microsoft-com:vml" xmlns:o="urn:schemas-microsoft-com:office:office" xmlns:mc="http://schemas.openxmlformats.org/markup-compatibility/2006" xmlns:wpc="http://schemas.microsoft.com/office/word/2010/wordprocessingCanvas" xmlns="" val="0"/>
                         </a:ext>
                       </a:extLst>
                     </a:blip>
@@ -1737,7 +1608,7 @@
                     <a:blip r:embed="rId11" cstate="print">
                       <a:extLst>
                         <a:ext uri="{28A0092B-C50C-407E-A947-70E740481C1C}">
-                          <a14:useLocalDpi xmlns:a14="http://schemas.microsoft.com/office/drawing/2010/main" val="0"/>
+                          <a14:useLocalDpi xmlns:a14="http://schemas.microsoft.com/office/drawing/2010/main" xmlns:wps="http://schemas.microsoft.com/office/word/2010/wordprocessingShape" xmlns:wpi="http://schemas.microsoft.com/office/word/2010/wordprocessingInk" xmlns:wpg="http://schemas.microsoft.com/office/word/2010/wordprocessingGroup" xmlns:w15="http://schemas.microsoft.com/office/word/2012/wordml" xmlns:w14="http://schemas.microsoft.com/office/word/2010/wordml" xmlns:w="http://schemas.openxmlformats.org/wordprocessingml/2006/main" xmlns:w10="urn:schemas-microsoft-com:office:word" xmlns:wp14="http://schemas.microsoft.com/office/word/2010/wordprocessingDrawing" xmlns:v="urn:schemas-microsoft-com:vml" xmlns:o="urn:schemas-microsoft-com:office:office" xmlns:mc="http://schemas.openxmlformats.org/markup-compatibility/2006" xmlns:wpc="http://schemas.microsoft.com/office/word/2010/wordprocessingCanvas" xmlns="" val="0"/>
                         </a:ext>
                       </a:extLst>
                     </a:blip>
@@ -1857,7 +1728,7 @@
                     <a:blip r:embed="rId10" cstate="print">
                       <a:extLst>
                         <a:ext uri="{28A0092B-C50C-407E-A947-70E740481C1C}">
-                          <a14:useLocalDpi xmlns:a14="http://schemas.microsoft.com/office/drawing/2010/main" val="0"/>
+                          <a14:useLocalDpi xmlns:a14="http://schemas.microsoft.com/office/drawing/2010/main" xmlns:wps="http://schemas.microsoft.com/office/word/2010/wordprocessingShape" xmlns:wpi="http://schemas.microsoft.com/office/word/2010/wordprocessingInk" xmlns:wpg="http://schemas.microsoft.com/office/word/2010/wordprocessingGroup" xmlns:w15="http://schemas.microsoft.com/office/word/2012/wordml" xmlns:w14="http://schemas.microsoft.com/office/word/2010/wordml" xmlns:w="http://schemas.openxmlformats.org/wordprocessingml/2006/main" xmlns:w10="urn:schemas-microsoft-com:office:word" xmlns:wp14="http://schemas.microsoft.com/office/word/2010/wordprocessingDrawing" xmlns:v="urn:schemas-microsoft-com:vml" xmlns:o="urn:schemas-microsoft-com:office:office" xmlns:mc="http://schemas.openxmlformats.org/markup-compatibility/2006" xmlns:wpc="http://schemas.microsoft.com/office/word/2010/wordprocessingCanvas" xmlns="" val="0"/>
                         </a:ext>
                       </a:extLst>
                     </a:blip>
@@ -1954,7 +1825,6 @@
       <w:r>
         <w:t xml:space="preserve">The first step would be creation of the </w:t>
       </w:r>
-      <w:proofErr w:type="spellStart"/>
       <w:r>
         <w:rPr>
           <w:rFonts w:ascii="Courier New" w:hAnsi="Courier New" w:cs="Courier New"/>
@@ -1963,14 +1833,12 @@
         </w:rPr>
         <w:t>elfio</w:t>
       </w:r>
-      <w:proofErr w:type="spellEnd"/>
       <w:r>
         <w:t xml:space="preserve"> </w:t>
       </w:r>
       <w:r>
         <w:t xml:space="preserve">class instance. The </w:t>
       </w:r>
-      <w:proofErr w:type="spellStart"/>
       <w:r>
         <w:rPr>
           <w:rFonts w:ascii="Courier New" w:hAnsi="Courier New" w:cs="Courier New"/>
@@ -1979,7 +1847,6 @@
         </w:rPr>
         <w:t>elfio</w:t>
       </w:r>
-      <w:proofErr w:type="spellEnd"/>
       <w:r>
         <w:t xml:space="preserve"> </w:t>
       </w:r>
@@ -2032,7 +1899,7 @@
                     <a:blip r:embed="rId10" cstate="print">
                       <a:extLst>
                         <a:ext uri="{28A0092B-C50C-407E-A947-70E740481C1C}">
-                          <a14:useLocalDpi xmlns:a14="http://schemas.microsoft.com/office/drawing/2010/main" val="0"/>
+                          <a14:useLocalDpi xmlns:a14="http://schemas.microsoft.com/office/drawing/2010/main" xmlns:wps="http://schemas.microsoft.com/office/word/2010/wordprocessingShape" xmlns:wpi="http://schemas.microsoft.com/office/word/2010/wordprocessingInk" xmlns:wpg="http://schemas.microsoft.com/office/word/2010/wordprocessingGroup" xmlns:w15="http://schemas.microsoft.com/office/word/2012/wordml" xmlns:w14="http://schemas.microsoft.com/office/word/2010/wordml" xmlns:w="http://schemas.openxmlformats.org/wordprocessingml/2006/main" xmlns:w10="urn:schemas-microsoft-com:office:word" xmlns:wp14="http://schemas.microsoft.com/office/word/2010/wordprocessingDrawing" xmlns:v="urn:schemas-microsoft-com:vml" xmlns:o="urn:schemas-microsoft-com:office:office" xmlns:mc="http://schemas.openxmlformats.org/markup-compatibility/2006" xmlns:wpc="http://schemas.microsoft.com/office/word/2010/wordprocessingCanvas" xmlns="" val="0"/>
                         </a:ext>
                       </a:extLst>
                     </a:blip>
@@ -2102,7 +1969,7 @@
                     <a:blip r:embed="rId11" cstate="print">
                       <a:extLst>
                         <a:ext uri="{28A0092B-C50C-407E-A947-70E740481C1C}">
-                          <a14:useLocalDpi xmlns:a14="http://schemas.microsoft.com/office/drawing/2010/main" val="0"/>
+                          <a14:useLocalDpi xmlns:a14="http://schemas.microsoft.com/office/drawing/2010/main" xmlns:wps="http://schemas.microsoft.com/office/word/2010/wordprocessingShape" xmlns:wpi="http://schemas.microsoft.com/office/word/2010/wordprocessingInk" xmlns:wpg="http://schemas.microsoft.com/office/word/2010/wordprocessingGroup" xmlns:w15="http://schemas.microsoft.com/office/word/2012/wordml" xmlns:w14="http://schemas.microsoft.com/office/word/2010/wordml" xmlns:w="http://schemas.openxmlformats.org/wordprocessingml/2006/main" xmlns:w10="urn:schemas-microsoft-com:office:word" xmlns:wp14="http://schemas.microsoft.com/office/word/2010/wordprocessingDrawing" xmlns:v="urn:schemas-microsoft-com:vml" xmlns:o="urn:schemas-microsoft-com:office:office" xmlns:mc="http://schemas.openxmlformats.org/markup-compatibility/2006" xmlns:wpc="http://schemas.microsoft.com/office/word/2010/wordprocessingCanvas" xmlns="" val="0"/>
                         </a:ext>
                       </a:extLst>
                     </a:blip>
@@ -2193,7 +2060,7 @@
                     <a:blip r:embed="rId10" cstate="print">
                       <a:extLst>
                         <a:ext uri="{28A0092B-C50C-407E-A947-70E740481C1C}">
-                          <a14:useLocalDpi xmlns:a14="http://schemas.microsoft.com/office/drawing/2010/main" val="0"/>
+                          <a14:useLocalDpi xmlns:a14="http://schemas.microsoft.com/office/drawing/2010/main" xmlns:wps="http://schemas.microsoft.com/office/word/2010/wordprocessingShape" xmlns:wpi="http://schemas.microsoft.com/office/word/2010/wordprocessingInk" xmlns:wpg="http://schemas.microsoft.com/office/word/2010/wordprocessingGroup" xmlns:w15="http://schemas.microsoft.com/office/word/2012/wordml" xmlns:w14="http://schemas.microsoft.com/office/word/2010/wordml" xmlns:w="http://schemas.openxmlformats.org/wordprocessingml/2006/main" xmlns:w10="urn:schemas-microsoft-com:office:word" xmlns:wp14="http://schemas.microsoft.com/office/word/2010/wordprocessingDrawing" xmlns:v="urn:schemas-microsoft-com:vml" xmlns:o="urn:schemas-microsoft-com:office:office" xmlns:mc="http://schemas.openxmlformats.org/markup-compatibility/2006" xmlns:wpc="http://schemas.microsoft.com/office/word/2010/wordprocessingCanvas" xmlns="" val="0"/>
                         </a:ext>
                       </a:extLst>
                     </a:blip>
@@ -2225,7 +2092,6 @@
       <w:r>
         <w:t xml:space="preserve">Create </w:t>
       </w:r>
-      <w:proofErr w:type="spellStart"/>
       <w:r>
         <w:rPr>
           <w:rStyle w:val="HTMLCode"/>
@@ -2233,7 +2099,6 @@
         </w:rPr>
         <w:t>elfio</w:t>
       </w:r>
-      <w:proofErr w:type="spellEnd"/>
       <w:r>
         <w:t xml:space="preserve"> class instance</w:t>
       </w:r>
@@ -2322,23 +2187,13 @@
       <w:r>
         <w:t xml:space="preserve">The </w:t>
       </w:r>
-      <w:proofErr w:type="gramStart"/>
       <w:r>
         <w:rPr>
           <w:rFonts w:ascii="Courier New" w:hAnsi="Courier New" w:cs="Courier New"/>
           <w:sz w:val="20"/>
           <w:szCs w:val="20"/>
         </w:rPr>
-        <w:t>load(</w:t>
-      </w:r>
-      <w:proofErr w:type="gramEnd"/>
-      <w:r>
-        <w:rPr>
-          <w:rFonts w:ascii="Courier New" w:hAnsi="Courier New" w:cs="Courier New"/>
-          <w:sz w:val="20"/>
-          <w:szCs w:val="20"/>
-        </w:rPr>
-        <w:t>)</w:t>
+        <w:t>load()</w:t>
       </w:r>
       <w:r>
         <w:t xml:space="preserve"> method</w:t>
@@ -2667,23 +2522,7 @@
         <w:t xml:space="preserve"> - </w:t>
       </w:r>
       <w:r>
-        <w:t xml:space="preserve">Member function </w:t>
-      </w:r>
-      <w:proofErr w:type="spellStart"/>
-      <w:r>
-        <w:t>get_</w:t>
-      </w:r>
-      <w:proofErr w:type="gramStart"/>
-      <w:r>
-        <w:t>class</w:t>
-      </w:r>
-      <w:proofErr w:type="spellEnd"/>
-      <w:r>
-        <w:t>(</w:t>
-      </w:r>
-      <w:proofErr w:type="gramEnd"/>
-      <w:r>
-        <w:t xml:space="preserve">)returns ELF file class. </w:t>
+        <w:t xml:space="preserve">Member function get_class()returns ELF file class. </w:t>
       </w:r>
       <w:r>
         <w:t xml:space="preserve">Possible </w:t>
@@ -2758,23 +2597,7 @@
         <w:t xml:space="preserve"> - </w:t>
       </w:r>
       <w:r>
-        <w:t xml:space="preserve">Member function </w:t>
-      </w:r>
-      <w:proofErr w:type="spellStart"/>
-      <w:r>
-        <w:t>get_</w:t>
-      </w:r>
-      <w:proofErr w:type="gramStart"/>
-      <w:r>
-        <w:t>encoding</w:t>
-      </w:r>
-      <w:proofErr w:type="spellEnd"/>
-      <w:r>
-        <w:t>(</w:t>
-      </w:r>
-      <w:proofErr w:type="gramEnd"/>
-      <w:r>
-        <w:t>) returns ELF file format encoding. Possible values are: ELFDATA2LSB or ELFDATA2MSB</w:t>
+        <w:t>Member function get_encoding() returns ELF file format encoding. Possible values are: ELFDATA2LSB or ELFDATA2MSB</w:t>
       </w:r>
       <w:r>
         <w:t xml:space="preserve"> standing for little</w:t>
@@ -2788,13 +2611,8 @@
       <w:r>
         <w:t>-</w:t>
       </w:r>
-      <w:proofErr w:type="spellStart"/>
-      <w:r>
-        <w:t>endianess</w:t>
-      </w:r>
-      <w:proofErr w:type="spellEnd"/>
-      <w:r>
-        <w:t xml:space="preserve"> correspondingly</w:t>
+      <w:r>
+        <w:t>endianess correspondingly</w:t>
       </w:r>
     </w:p>
     <w:p/>
@@ -3360,15 +3178,7 @@
         <w:t xml:space="preserve">- </w:t>
       </w:r>
       <w:r>
-        <w:t xml:space="preserve">Use </w:t>
-      </w:r>
-      <w:proofErr w:type="gramStart"/>
-      <w:r>
-        <w:t>operator[</w:t>
-      </w:r>
-      <w:proofErr w:type="gramEnd"/>
-      <w:r>
-        <w:t>] to access a section by its number</w:t>
+        <w:t>Use operator[] to access a section by its number</w:t>
       </w:r>
       <w:r>
         <w:t xml:space="preserve"> or symbolic name</w:t>
@@ -3433,40 +3243,11 @@
         </w:rPr>
         <w:t xml:space="preserve">- </w:t>
       </w:r>
-      <w:proofErr w:type="spellStart"/>
-      <w:r>
-        <w:t>get_</w:t>
-      </w:r>
-      <w:proofErr w:type="gramStart"/>
-      <w:r>
-        <w:t>name</w:t>
-      </w:r>
-      <w:proofErr w:type="spellEnd"/>
-      <w:r>
-        <w:t>(</w:t>
-      </w:r>
-      <w:proofErr w:type="gramEnd"/>
-      <w:r>
-        <w:t xml:space="preserve">), </w:t>
-      </w:r>
-      <w:proofErr w:type="spellStart"/>
-      <w:r>
-        <w:t>get_size</w:t>
-      </w:r>
-      <w:proofErr w:type="spellEnd"/>
-      <w:r>
-        <w:t>()</w:t>
-      </w:r>
-      <w:r>
-        <w:t xml:space="preserve"> and </w:t>
-      </w:r>
-      <w:proofErr w:type="spellStart"/>
-      <w:r>
-        <w:t>get_data</w:t>
-      </w:r>
-      <w:proofErr w:type="spellEnd"/>
-      <w:r>
-        <w:t>() are member</w:t>
+      <w:r>
+        <w:t>get_name(), get_size()</w:t>
+      </w:r>
+      <w:r>
+        <w:t xml:space="preserve"> and get_data() are member</w:t>
       </w:r>
       <w:r>
         <w:t xml:space="preserve"> functions</w:t>
@@ -4076,15 +3857,7 @@
         <w:t xml:space="preserve">- </w:t>
       </w:r>
       <w:r>
-        <w:t xml:space="preserve">Use </w:t>
-      </w:r>
-      <w:proofErr w:type="gramStart"/>
-      <w:r>
-        <w:t>operator[</w:t>
-      </w:r>
-      <w:proofErr w:type="gramEnd"/>
-      <w:r>
-        <w:t>] to access a segment by its number</w:t>
+        <w:t>Use operator[] to access a segment by its number</w:t>
       </w:r>
     </w:p>
     <w:p>
@@ -4146,53 +3919,8 @@
         </w:rPr>
         <w:t xml:space="preserve">- </w:t>
       </w:r>
-      <w:proofErr w:type="spellStart"/>
-      <w:r>
-        <w:t>get_</w:t>
-      </w:r>
-      <w:proofErr w:type="gramStart"/>
-      <w:r>
-        <w:t>flags</w:t>
-      </w:r>
-      <w:proofErr w:type="spellEnd"/>
-      <w:r>
-        <w:t>(</w:t>
-      </w:r>
-      <w:proofErr w:type="gramEnd"/>
-      <w:r>
-        <w:t xml:space="preserve">), </w:t>
-      </w:r>
-      <w:proofErr w:type="spellStart"/>
-      <w:r>
-        <w:t>get_virtual_address</w:t>
-      </w:r>
-      <w:proofErr w:type="spellEnd"/>
-      <w:r>
-        <w:t xml:space="preserve">(), </w:t>
-      </w:r>
-      <w:proofErr w:type="spellStart"/>
-      <w:r>
-        <w:t>get_file_size</w:t>
-      </w:r>
-      <w:proofErr w:type="spellEnd"/>
-      <w:r>
-        <w:t xml:space="preserve">(), </w:t>
-      </w:r>
-      <w:proofErr w:type="spellStart"/>
-      <w:r>
-        <w:t>get_memory_size</w:t>
-      </w:r>
-      <w:proofErr w:type="spellEnd"/>
-      <w:r>
-        <w:t xml:space="preserve">() and </w:t>
-      </w:r>
-      <w:proofErr w:type="spellStart"/>
-      <w:r>
-        <w:t>get_data</w:t>
-      </w:r>
-      <w:proofErr w:type="spellEnd"/>
-      <w:r>
-        <w:t>() are member methods of ‘segment’ class</w:t>
+      <w:r>
+        <w:t>get_flags(), get_virtual_address(), get_file_size(), get_memory_size() and get_data() are member methods of ‘segment’ class</w:t>
       </w:r>
     </w:p>
     <w:p/>
@@ -4213,7 +3941,7 @@
       <w:pPr>
         <w:pStyle w:val="Heading2"/>
       </w:pPr>
-      <w:bookmarkStart w:id="4" w:name="_Toc341204590"/>
+      <w:bookmarkStart w:id="4" w:name="_Toc341613021"/>
       <w:r>
         <w:t>ELF Section Data Accessors</w:t>
       </w:r>
@@ -4753,10 +4481,10 @@
                     <pic:cNvPicPr/>
                   </pic:nvPicPr>
                   <pic:blipFill>
-                    <a:blip r:embed="rId13">
+                    <a:blip r:embed="rId13" cstate="print">
                       <a:extLst>
                         <a:ext uri="{28A0092B-C50C-407E-A947-70E740481C1C}">
-                          <a14:useLocalDpi xmlns:a14="http://schemas.microsoft.com/office/drawing/2010/main" val="0"/>
+                          <a14:useLocalDpi xmlns:a14="http://schemas.microsoft.com/office/drawing/2010/main" xmlns:wps="http://schemas.microsoft.com/office/word/2010/wordprocessingShape" xmlns:wpi="http://schemas.microsoft.com/office/word/2010/wordprocessingInk" xmlns:wpg="http://schemas.microsoft.com/office/word/2010/wordprocessingGroup" xmlns:w15="http://schemas.microsoft.com/office/word/2012/wordml" xmlns:w14="http://schemas.microsoft.com/office/word/2010/wordml" xmlns:w="http://schemas.openxmlformats.org/wordprocessingml/2006/main" xmlns:w10="urn:schemas-microsoft-com:office:word" xmlns:wp14="http://schemas.microsoft.com/office/word/2010/wordprocessingDrawing" xmlns:v="urn:schemas-microsoft-com:vml" xmlns:o="urn:schemas-microsoft-com:office:office" xmlns:mc="http://schemas.openxmlformats.org/markup-compatibility/2006" xmlns:wpc="http://schemas.microsoft.com/office/word/2010/wordprocessingCanvas" xmlns="" val="0"/>
                         </a:ext>
                       </a:extLst>
                     </a:blip>
@@ -4820,13 +4548,8 @@
         <w:t xml:space="preserve">- </w:t>
       </w:r>
       <w:r>
-        <w:t xml:space="preserve">Build symbol section </w:t>
-      </w:r>
-      <w:proofErr w:type="spellStart"/>
-      <w:r>
-        <w:t>accessor</w:t>
-      </w:r>
-      <w:proofErr w:type="spellEnd"/>
+        <w:t>Build symbol section accessor</w:t>
+      </w:r>
     </w:p>
     <w:p>
       <w:pPr>
@@ -4854,10 +4577,10 @@
                     <pic:cNvPicPr/>
                   </pic:nvPicPr>
                   <pic:blipFill>
-                    <a:blip r:embed="rId16">
+                    <a:blip r:embed="rId16" cstate="print">
                       <a:extLst>
                         <a:ext uri="{28A0092B-C50C-407E-A947-70E740481C1C}">
-                          <a14:useLocalDpi xmlns:a14="http://schemas.microsoft.com/office/drawing/2010/main" val="0"/>
+                          <a14:useLocalDpi xmlns:a14="http://schemas.microsoft.com/office/drawing/2010/main" xmlns:wps="http://schemas.microsoft.com/office/word/2010/wordprocessingShape" xmlns:wpi="http://schemas.microsoft.com/office/word/2010/wordprocessingInk" xmlns:wpg="http://schemas.microsoft.com/office/word/2010/wordprocessingGroup" xmlns:w15="http://schemas.microsoft.com/office/word/2012/wordml" xmlns:w14="http://schemas.microsoft.com/office/word/2010/wordml" xmlns:w="http://schemas.openxmlformats.org/wordprocessingml/2006/main" xmlns:w10="urn:schemas-microsoft-com:office:word" xmlns:wp14="http://schemas.microsoft.com/office/word/2010/wordprocessingDrawing" xmlns:v="urn:schemas-microsoft-com:vml" xmlns:o="urn:schemas-microsoft-com:office:office" xmlns:mc="http://schemas.openxmlformats.org/markup-compatibility/2006" xmlns:wpc="http://schemas.microsoft.com/office/word/2010/wordprocessingCanvas" xmlns="" val="0"/>
                         </a:ext>
                       </a:extLst>
                     </a:blip>
@@ -4896,13 +4619,8 @@
         <w:t>Get the number of symbols</w:t>
       </w:r>
       <w:r>
-        <w:t xml:space="preserve"> by using the symbol section </w:t>
-      </w:r>
-      <w:proofErr w:type="spellStart"/>
-      <w:r>
-        <w:t>accessor</w:t>
-      </w:r>
-      <w:proofErr w:type="spellEnd"/>
+        <w:t xml:space="preserve"> by using the symbol section accessor</w:t>
+      </w:r>
     </w:p>
     <w:p>
       <w:pPr>
@@ -4931,10 +4649,10 @@
                     <pic:cNvPicPr/>
                   </pic:nvPicPr>
                   <pic:blipFill>
-                    <a:blip r:embed="rId17">
+                    <a:blip r:embed="rId17" cstate="print">
                       <a:extLst>
                         <a:ext uri="{28A0092B-C50C-407E-A947-70E740481C1C}">
-                          <a14:useLocalDpi xmlns:a14="http://schemas.microsoft.com/office/drawing/2010/main" val="0"/>
+                          <a14:useLocalDpi xmlns:a14="http://schemas.microsoft.com/office/drawing/2010/main" xmlns:wps="http://schemas.microsoft.com/office/word/2010/wordprocessingShape" xmlns:wpi="http://schemas.microsoft.com/office/word/2010/wordprocessingInk" xmlns:wpg="http://schemas.microsoft.com/office/word/2010/wordprocessingGroup" xmlns:w15="http://schemas.microsoft.com/office/word/2012/wordml" xmlns:w14="http://schemas.microsoft.com/office/word/2010/wordml" xmlns:w="http://schemas.openxmlformats.org/wordprocessingml/2006/main" xmlns:w10="urn:schemas-microsoft-com:office:word" xmlns:wp14="http://schemas.microsoft.com/office/word/2010/wordprocessingDrawing" xmlns:v="urn:schemas-microsoft-com:vml" xmlns:o="urn:schemas-microsoft-com:office:office" xmlns:mc="http://schemas.openxmlformats.org/markup-compatibility/2006" xmlns:wpc="http://schemas.microsoft.com/office/word/2010/wordprocessingCanvas" xmlns="" val="0"/>
                         </a:ext>
                       </a:extLst>
                     </a:blip>
@@ -4991,15 +4709,7 @@
         <w:t xml:space="preserve"> just</w:t>
       </w:r>
       <w:r>
-        <w:t xml:space="preserve"> created ‘</w:t>
-      </w:r>
-      <w:proofErr w:type="spellStart"/>
-      <w:r>
-        <w:t>symbol_section_accessor</w:t>
-      </w:r>
-      <w:proofErr w:type="spellEnd"/>
-      <w:r>
-        <w:t xml:space="preserve">’ </w:t>
+        <w:t xml:space="preserve"> created ‘symbol_section_accessor’ </w:t>
       </w:r>
       <w:r>
         <w:t xml:space="preserve">class </w:t>
@@ -5013,7 +4723,6 @@
       <w:r>
         <w:t xml:space="preserve">the </w:t>
       </w:r>
-      <w:proofErr w:type="spellStart"/>
       <w:r>
         <w:rPr>
           <w:rFonts w:ascii="Courier New" w:hAnsi="Courier New" w:cs="Courier New"/>
@@ -5022,25 +4731,8 @@
         </w:rPr>
         <w:t>elfio</w:t>
       </w:r>
-      <w:proofErr w:type="spellEnd"/>
-      <w:r>
-        <w:t xml:space="preserve"> and ‘section’ objects as parameters for their constructors. </w:t>
-      </w:r>
-      <w:proofErr w:type="spellStart"/>
-      <w:r>
-        <w:t>get_</w:t>
-      </w:r>
-      <w:proofErr w:type="gramStart"/>
-      <w:r>
-        <w:t>symbol</w:t>
-      </w:r>
-      <w:proofErr w:type="spellEnd"/>
-      <w:r>
-        <w:t>(</w:t>
-      </w:r>
-      <w:proofErr w:type="gramEnd"/>
-      <w:r>
-        <w:t xml:space="preserve">) method is used for retrieving particular entry in the symbol table.    </w:t>
+      <w:r>
+        <w:t xml:space="preserve"> and ‘section’ objects as parameters for their constructors. get_symbol() method is used for retrieving particular entry in the symbol table.    </w:t>
       </w:r>
     </w:p>
     <w:p/>
@@ -5048,14 +4740,9 @@
       <w:pPr>
         <w:pStyle w:val="Heading2"/>
       </w:pPr>
-      <w:bookmarkStart w:id="5" w:name="_Toc341204591"/>
-      <w:proofErr w:type="spellStart"/>
-      <w:r>
-        <w:t>ELFDump</w:t>
-      </w:r>
-      <w:proofErr w:type="spellEnd"/>
-      <w:r>
-        <w:t xml:space="preserve"> Utility</w:t>
+      <w:bookmarkStart w:id="5" w:name="_Toc341613022"/>
+      <w:r>
+        <w:t>ELFDump Utility</w:t>
       </w:r>
       <w:bookmarkEnd w:id="5"/>
     </w:p>
@@ -5088,15 +4775,7 @@
         <w:t>The header file demonstrates m</w:t>
       </w:r>
       <w:r>
-        <w:t xml:space="preserve">ore </w:t>
-      </w:r>
-      <w:proofErr w:type="spellStart"/>
-      <w:r>
-        <w:t>accessor’s</w:t>
-      </w:r>
-      <w:proofErr w:type="spellEnd"/>
-      <w:r>
-        <w:t xml:space="preserve"> usage examples</w:t>
+        <w:t>ore accessor’s usage examples</w:t>
       </w:r>
       <w:r>
         <w:t>.</w:t>
@@ -5107,9 +4786,11 @@
       <w:pPr>
         <w:pStyle w:val="Heading2"/>
       </w:pPr>
+      <w:bookmarkStart w:id="6" w:name="_Toc341613023"/>
       <w:r>
         <w:t>ELF File Writer</w:t>
       </w:r>
+      <w:bookmarkEnd w:id="6"/>
     </w:p>
     <w:p>
       <w:r>
@@ -5122,10 +4803,16 @@
         <w:t xml:space="preserve"> a new </w:t>
       </w:r>
       <w:r>
-        <w:t xml:space="preserve">working executable </w:t>
-      </w:r>
-      <w:r>
-        <w:t>ELF file.</w:t>
+        <w:t xml:space="preserve">executable </w:t>
+      </w:r>
+      <w:r>
+        <w:t>ELF file</w:t>
+      </w:r>
+      <w:r>
+        <w:t xml:space="preserve"> now</w:t>
+      </w:r>
+      <w:r>
+        <w:t>.</w:t>
       </w:r>
     </w:p>
     <w:p>
@@ -5141,21 +4828,112 @@
       <w:r>
         <w:t>.</w:t>
       </w:r>
-    </w:p>
-    <w:p>
-      <w:r>
-        <w:t xml:space="preserve">Our usage of </w:t>
-      </w:r>
-      <w:proofErr w:type="spellStart"/>
+      <w:r>
+        <w:t xml:space="preserve"> The executable file will be created </w:t>
+      </w:r>
+      <w:r>
+        <w:t>and run on</w:t>
+      </w:r>
+      <w:r>
+        <w:t xml:space="preserve"> i386 Linux OS</w:t>
+      </w:r>
+      <w:r>
+        <w:t xml:space="preserve"> platform</w:t>
+      </w:r>
+      <w:r>
+        <w:t>. It supposed to run well on both 32 and 64-bit Linux platforms.</w:t>
+      </w:r>
+    </w:p>
+    <w:p>
+      <w:pPr>
+        <w:rPr>
+          <w:rFonts w:cstheme="minorHAnsi"/>
+        </w:rPr>
+      </w:pPr>
+      <w:r>
+        <w:t xml:space="preserve">Before we start, let’s mention one important topic. ELF standard does not require that executable file will contain ELF sections – only presence of ELF segments is required. </w:t>
+      </w:r>
       <w:r>
         <w:rPr>
           <w:rFonts w:ascii="Courier New" w:hAnsi="Courier New" w:cs="Courier New"/>
         </w:rPr>
-        <w:t>elfio</w:t>
-      </w:r>
-      <w:proofErr w:type="spellEnd"/>
-      <w:r>
-        <w:t xml:space="preserve"> library will consist of several steps:</w:t>
+        <w:t>e</w:t>
+      </w:r>
+      <w:r>
+        <w:rPr>
+          <w:rFonts w:ascii="Courier New" w:hAnsi="Courier New" w:cs="Courier New"/>
+        </w:rPr>
+        <w:t>lfio</w:t>
+      </w:r>
+      <w:r>
+        <w:t xml:space="preserve"> library designed that way that all data belongs to a section. It means that to make a segment’s data, sections should be created first. Those sections are associated with segment by invocation of segment’s member function </w:t>
+      </w:r>
+      <w:r>
+        <w:rPr>
+          <w:rFonts w:ascii="Courier New" w:hAnsi="Courier New" w:cs="Courier New"/>
+        </w:rPr>
+        <w:t>add_section_index()</w:t>
+      </w:r>
+      <w:r>
+        <w:rPr>
+          <w:rFonts w:cstheme="minorHAnsi"/>
+        </w:rPr>
+        <w:t>.</w:t>
+      </w:r>
+    </w:p>
+    <w:p>
+      <w:r>
+        <w:rPr>
+          <w:rFonts w:cstheme="minorHAnsi"/>
+        </w:rPr>
+        <w:t xml:space="preserve">Yet another </w:t>
+      </w:r>
+      <w:r>
+        <w:rPr>
+          <w:rFonts w:cstheme="minorHAnsi"/>
+        </w:rPr>
+        <w:t xml:space="preserve">worth mentioning </w:t>
+      </w:r>
+      <w:r>
+        <w:rPr>
+          <w:rFonts w:cstheme="minorHAnsi"/>
+        </w:rPr>
+        <w:t xml:space="preserve">thing is that </w:t>
+      </w:r>
+      <w:r>
+        <w:rPr>
+          <w:rFonts w:ascii="Courier New" w:hAnsi="Courier New" w:cs="Courier New"/>
+        </w:rPr>
+        <w:t>e</w:t>
+      </w:r>
+      <w:r>
+        <w:rPr>
+          <w:rFonts w:ascii="Courier New" w:hAnsi="Courier New" w:cs="Courier New"/>
+        </w:rPr>
+        <w:t>lfio</w:t>
+      </w:r>
+      <w:r>
+        <w:t xml:space="preserve"> library creates required string table section </w:t>
+      </w:r>
+      <w:r>
+        <w:t>automatically, by itself.</w:t>
+      </w:r>
+    </w:p>
+    <w:p>
+      <w:r>
+        <w:t>Our usage of</w:t>
+      </w:r>
+      <w:r>
+        <w:t xml:space="preserve"> the</w:t>
+      </w:r>
+      <w:r>
+        <w:t xml:space="preserve"> library</w:t>
+      </w:r>
+      <w:r>
+        <w:t xml:space="preserve"> API</w:t>
+      </w:r>
+      <w:r>
+        <w:t xml:space="preserve"> will consist of several steps:</w:t>
       </w:r>
     </w:p>
     <w:p>
@@ -5167,15 +4945,13 @@
         </w:numPr>
       </w:pPr>
       <w:r>
-        <w:t xml:space="preserve">Create of empty </w:t>
-      </w:r>
-      <w:proofErr w:type="spellStart"/>
-      <w:r>
-        <w:t>elfio</w:t>
-      </w:r>
-      <w:proofErr w:type="spellEnd"/>
-      <w:r>
-        <w:t xml:space="preserve"> object</w:t>
+        <w:t>Creat</w:t>
+      </w:r>
+      <w:r>
+        <w:t>ion</w:t>
+      </w:r>
+      <w:r>
+        <w:t xml:space="preserve"> of empty elfio object</w:t>
       </w:r>
     </w:p>
     <w:p>
@@ -5187,7 +4963,13 @@
         </w:numPr>
       </w:pPr>
       <w:r>
-        <w:t>Set ELF file properties</w:t>
+        <w:t>Set</w:t>
+      </w:r>
+      <w:r>
+        <w:t>ting-up</w:t>
+      </w:r>
+      <w:r>
+        <w:t xml:space="preserve"> ELF file properties</w:t>
       </w:r>
     </w:p>
     <w:p>
@@ -5199,7 +4981,10 @@
         </w:numPr>
       </w:pPr>
       <w:r>
-        <w:t>Create code section and data content for it</w:t>
+        <w:t>Creation</w:t>
+      </w:r>
+      <w:r>
+        <w:t xml:space="preserve"> code section and data content for it</w:t>
       </w:r>
     </w:p>
     <w:p>
@@ -5211,7 +4996,10 @@
         </w:numPr>
       </w:pPr>
       <w:r>
-        <w:t>Create data section and its content</w:t>
+        <w:t>Creation</w:t>
+      </w:r>
+      <w:r>
+        <w:t xml:space="preserve"> data section and its content</w:t>
       </w:r>
     </w:p>
     <w:p>
@@ -5223,7 +5011,13 @@
         </w:numPr>
       </w:pPr>
       <w:r>
-        <w:t>Add both sections to corresponding ELF file segments</w:t>
+        <w:t>Add</w:t>
+      </w:r>
+      <w:r>
+        <w:t>ition of</w:t>
+      </w:r>
+      <w:r>
+        <w:t xml:space="preserve"> both sections to corresponding ELF file segments</w:t>
       </w:r>
     </w:p>
     <w:p>
@@ -5235,7 +5029,13 @@
         </w:numPr>
       </w:pPr>
       <w:r>
-        <w:t>Set-up program entry point</w:t>
+        <w:t>Set</w:t>
+      </w:r>
+      <w:r>
+        <w:t>ting</w:t>
+      </w:r>
+      <w:r>
+        <w:t>-up program entry point</w:t>
       </w:r>
     </w:p>
     <w:p>
@@ -5247,15 +5047,10 @@
         </w:numPr>
       </w:pPr>
       <w:r>
-        <w:t xml:space="preserve">Serialize </w:t>
-      </w:r>
-      <w:proofErr w:type="spellStart"/>
-      <w:r>
-        <w:t>elfio</w:t>
-      </w:r>
-      <w:proofErr w:type="spellEnd"/>
-      <w:r>
-        <w:t xml:space="preserve"> object to executable ELF file</w:t>
+        <w:t>Serialization of</w:t>
+      </w:r>
+      <w:r>
+        <w:t xml:space="preserve"> elfio object to executable ELF file</w:t>
       </w:r>
     </w:p>
     <w:p>
@@ -5265,7 +5060,13 @@
       </w:pPr>
       <w:r>
         <w:lastRenderedPageBreak/>
-        <w:t>#include &lt;elfio.hpp&gt;</w:t>
+        <w:t>#include &lt;</w:t>
+      </w:r>
+      <w:r>
+        <w:t>elfio/</w:t>
+      </w:r>
+      <w:r>
+        <w:t>elfio.hpp&gt;</w:t>
       </w:r>
     </w:p>
     <w:p>
@@ -5315,8 +5116,8 @@
       <w:r>
         <w:t xml:space="preserve">    elfio writer;</w:t>
       </w:r>
-      <w:bookmarkStart w:id="6" w:name="_GoBack"/>
-      <w:bookmarkEnd w:id="6"/>
+      <w:bookmarkStart w:id="7" w:name="_GoBack"/>
+      <w:bookmarkEnd w:id="7"/>
     </w:p>
     <w:p>
       <w:pPr>
@@ -5851,55 +5652,41 @@
       <w:pPr>
         <w:pStyle w:val="Heading1"/>
       </w:pPr>
-      <w:bookmarkStart w:id="7" w:name="_Toc341204592"/>
+      <w:bookmarkStart w:id="8" w:name="_Toc341613024"/>
       <w:r>
         <w:t>ELFIO Library Classes</w:t>
       </w:r>
-      <w:bookmarkEnd w:id="7"/>
+      <w:bookmarkEnd w:id="8"/>
     </w:p>
     <w:p>
       <w:pPr>
         <w:pStyle w:val="Heading2"/>
       </w:pPr>
-      <w:bookmarkStart w:id="8" w:name="_Toc341204593"/>
-      <w:proofErr w:type="spellStart"/>
+      <w:bookmarkStart w:id="9" w:name="_Toc341613025"/>
       <w:r>
         <w:t>elfio</w:t>
       </w:r>
-      <w:bookmarkEnd w:id="8"/>
-      <w:proofErr w:type="spellEnd"/>
+      <w:bookmarkEnd w:id="9"/>
     </w:p>
     <w:p>
       <w:pPr>
         <w:pStyle w:val="Heading3"/>
       </w:pPr>
-      <w:bookmarkStart w:id="9" w:name="_Toc341204594"/>
       <w:r>
         <w:t>Data members</w:t>
       </w:r>
-      <w:bookmarkEnd w:id="9"/>
     </w:p>
     <w:p>
       <w:r>
         <w:t>The ELFIO library's main class is ‘</w:t>
       </w:r>
-      <w:proofErr w:type="spellStart"/>
       <w:r>
         <w:rPr>
           <w:rFonts w:ascii="Courier New" w:hAnsi="Courier New" w:cs="Courier New"/>
           <w:sz w:val="18"/>
           <w:szCs w:val="18"/>
         </w:rPr>
-        <w:t>elfio</w:t>
-      </w:r>
-      <w:proofErr w:type="spellEnd"/>
-      <w:r>
-        <w:rPr>
-          <w:rFonts w:ascii="Courier New" w:hAnsi="Courier New" w:cs="Courier New"/>
-          <w:sz w:val="18"/>
-          <w:szCs w:val="18"/>
-        </w:rPr>
-        <w:t>’</w:t>
+        <w:t>elfio’</w:t>
       </w:r>
       <w:r>
         <w:t xml:space="preserve">. The class contains </w:t>
@@ -5919,10 +5706,9 @@
         <w:tblCellMar>
           <w:top w:w="75" w:type="dxa"/>
           <w:left w:w="45" w:type="dxa"/>
-          <w:bottom w:w="0" w:type="dxa"/>
           <w:right w:w="115" w:type="dxa"/>
         </w:tblCellMar>
-        <w:tblLook w:val="04A0" w:firstRow="1" w:lastRow="0" w:firstColumn="1" w:lastColumn="0" w:noHBand="0" w:noVBand="1"/>
+        <w:tblLook w:val="04A0"/>
       </w:tblPr>
       <w:tblGrid>
         <w:gridCol w:w="2610"/>
@@ -6020,23 +5806,7 @@
               <w:spacing w:line="276" w:lineRule="auto"/>
             </w:pPr>
             <w:r>
-              <w:t xml:space="preserve">The container stores ELFIO library section instances. Implements </w:t>
-            </w:r>
-            <w:proofErr w:type="gramStart"/>
-            <w:r>
-              <w:t>operator[</w:t>
-            </w:r>
-            <w:proofErr w:type="gramEnd"/>
-            <w:r>
-              <w:t xml:space="preserve">] and size(). </w:t>
-            </w:r>
-            <w:proofErr w:type="gramStart"/>
-            <w:r>
-              <w:t>operator[</w:t>
-            </w:r>
-            <w:proofErr w:type="gramEnd"/>
-            <w:r>
-              <w:t>] permits access to individual ELF file section according to its index.</w:t>
+              <w:t>The container stores ELFIO library section instances. Implements operator[] and size(). operator[] permits access to individual ELF file section according to its index.</w:t>
             </w:r>
           </w:p>
         </w:tc>
@@ -6079,23 +5849,7 @@
               <w:spacing w:line="276" w:lineRule="auto"/>
             </w:pPr>
             <w:r>
-              <w:t xml:space="preserve">The container stores ELFIO library segment instances. Implements </w:t>
-            </w:r>
-            <w:proofErr w:type="gramStart"/>
-            <w:r>
-              <w:t>operator[</w:t>
-            </w:r>
-            <w:proofErr w:type="gramEnd"/>
-            <w:r>
-              <w:t xml:space="preserve">] and size(). </w:t>
-            </w:r>
-            <w:proofErr w:type="gramStart"/>
-            <w:r>
-              <w:t>operator[</w:t>
-            </w:r>
-            <w:proofErr w:type="gramEnd"/>
-            <w:r>
-              <w:t>] permits access to individual ELF file segment according to its index.</w:t>
+              <w:t>The container stores ELFIO library segment instances. Implements operator[] and size(). operator[] permits access to individual ELF file segment according to its index.</w:t>
             </w:r>
           </w:p>
         </w:tc>
@@ -6106,24 +5860,20 @@
       <w:pPr>
         <w:pStyle w:val="Heading3"/>
       </w:pPr>
-      <w:bookmarkStart w:id="10" w:name="_Toc341204595"/>
       <w:r>
         <w:t>Member functions</w:t>
       </w:r>
-      <w:bookmarkEnd w:id="10"/>
     </w:p>
     <w:p>
       <w:r>
         <w:t xml:space="preserve">Here is the list of </w:t>
       </w:r>
-      <w:proofErr w:type="spellStart"/>
       <w:r>
         <w:rPr>
           <w:rFonts w:ascii="Courier New" w:eastAsia="Courier New" w:hAnsi="Courier New" w:cs="Courier New"/>
         </w:rPr>
         <w:t>elfio</w:t>
       </w:r>
-      <w:proofErr w:type="spellEnd"/>
       <w:r>
         <w:t xml:space="preserve"> public member functions. The functions permit to retrieve or set ELF file properties.</w:t>
       </w:r>
@@ -6136,10 +5886,9 @@
         <w:tblCellMar>
           <w:top w:w="75" w:type="dxa"/>
           <w:left w:w="45" w:type="dxa"/>
-          <w:bottom w:w="0" w:type="dxa"/>
           <w:right w:w="115" w:type="dxa"/>
         </w:tblCellMar>
-        <w:tblLook w:val="04A0" w:firstRow="1" w:lastRow="0" w:firstColumn="1" w:lastColumn="0" w:noHBand="0" w:noVBand="1"/>
+        <w:tblLook w:val="04A0"/>
       </w:tblPr>
       <w:tblGrid>
         <w:gridCol w:w="4680"/>
@@ -6223,7 +5972,6 @@
             <w:pPr>
               <w:spacing w:line="276" w:lineRule="auto"/>
             </w:pPr>
-            <w:proofErr w:type="spellStart"/>
             <w:r>
               <w:rPr>
                 <w:rFonts w:ascii="Courier New" w:eastAsia="Courier New" w:hAnsi="Courier New" w:cs="Courier New"/>
@@ -6231,7 +5979,6 @@
               </w:rPr>
               <w:t>elfio</w:t>
             </w:r>
-            <w:proofErr w:type="spellEnd"/>
             <w:r>
               <w:rPr>
                 <w:rFonts w:ascii="Courier New" w:eastAsia="Courier New" w:hAnsi="Courier New" w:cs="Courier New"/>
@@ -6283,17 +6030,8 @@
                 <w:rFonts w:ascii="Courier New" w:eastAsia="Courier New" w:hAnsi="Courier New" w:cs="Courier New"/>
                 <w:b/>
               </w:rPr>
-              <w:t>~</w:t>
-            </w:r>
-            <w:proofErr w:type="spellStart"/>
-            <w:r>
-              <w:rPr>
-                <w:rFonts w:ascii="Courier New" w:eastAsia="Courier New" w:hAnsi="Courier New" w:cs="Courier New"/>
-                <w:b/>
-              </w:rPr>
-              <w:t>elfio</w:t>
-            </w:r>
-            <w:proofErr w:type="spellEnd"/>
+              <w:t>~elfio</w:t>
+            </w:r>
             <w:r>
               <w:rPr>
                 <w:rFonts w:ascii="Courier New" w:eastAsia="Courier New" w:hAnsi="Courier New" w:cs="Courier New"/>
@@ -6389,21 +6127,7 @@
               <w:rPr>
                 <w:rFonts w:ascii="Courier New" w:eastAsia="Courier New" w:hAnsi="Courier New" w:cs="Courier New"/>
               </w:rPr>
-              <w:t xml:space="preserve">unsigned char </w:t>
-            </w:r>
-            <w:proofErr w:type="spellStart"/>
-            <w:r>
-              <w:rPr>
-                <w:rFonts w:ascii="Courier New" w:eastAsia="Courier New" w:hAnsi="Courier New" w:cs="Courier New"/>
-              </w:rPr>
-              <w:t>file_class</w:t>
-            </w:r>
-            <w:proofErr w:type="spellEnd"/>
-            <w:r>
-              <w:rPr>
-                <w:rFonts w:ascii="Courier New" w:eastAsia="Courier New" w:hAnsi="Courier New" w:cs="Courier New"/>
-              </w:rPr>
-              <w:t>,</w:t>
+              <w:t>unsigned char file_class,</w:t>
             </w:r>
           </w:p>
           <w:p>
@@ -6442,19 +6166,15 @@
             <w:r>
               <w:t xml:space="preserve">Cleans and initializes </w:t>
             </w:r>
-            <w:proofErr w:type="spellStart"/>
             <w:r>
               <w:rPr>
                 <w:rFonts w:ascii="Courier New" w:eastAsia="Courier New" w:hAnsi="Courier New" w:cs="Courier New"/>
               </w:rPr>
               <w:t>elfio</w:t>
             </w:r>
-            <w:proofErr w:type="spellEnd"/>
             <w:r>
               <w:t xml:space="preserve"> object. </w:t>
             </w:r>
-            <w:proofErr w:type="spellStart"/>
-            <w:proofErr w:type="gramStart"/>
             <w:r>
               <w:rPr>
                 <w:rFonts w:ascii="Courier New" w:eastAsia="Courier New" w:hAnsi="Courier New" w:cs="Courier New"/>
@@ -6462,13 +6182,9 @@
               </w:rPr>
               <w:t>file_class</w:t>
             </w:r>
-            <w:proofErr w:type="spellEnd"/>
-            <w:proofErr w:type="gramEnd"/>
             <w:r>
               <w:t xml:space="preserve"> is either ELFCLASS32 or ELFCLASS64. </w:t>
             </w:r>
-            <w:proofErr w:type="spellStart"/>
-            <w:proofErr w:type="gramStart"/>
             <w:r>
               <w:rPr>
                 <w:rFonts w:ascii="Courier New" w:eastAsia="Courier New" w:hAnsi="Courier New" w:cs="Courier New"/>
@@ -6476,8 +6192,6 @@
               </w:rPr>
               <w:t>file_class</w:t>
             </w:r>
-            <w:proofErr w:type="spellEnd"/>
-            <w:proofErr w:type="gramEnd"/>
             <w:r>
               <w:t xml:space="preserve"> is either ELFDATA2LSB or ELFDATA2MSB.</w:t>
             </w:r>
@@ -6506,7 +6220,6 @@
                 <w:rFonts w:ascii="Courier New" w:eastAsia="Courier New" w:hAnsi="Courier New" w:cs="Courier New"/>
               </w:rPr>
             </w:pPr>
-            <w:proofErr w:type="spellStart"/>
             <w:r>
               <w:rPr>
                 <w:rFonts w:ascii="Courier New" w:eastAsia="Courier New" w:hAnsi="Courier New" w:cs="Courier New"/>
@@ -6519,7 +6232,6 @@
               </w:rPr>
               <w:t>ool</w:t>
             </w:r>
-            <w:proofErr w:type="spellEnd"/>
           </w:p>
           <w:p>
             <w:pPr>
@@ -6555,42 +6267,12 @@
               </w:rPr>
               <w:t xml:space="preserve">  </w:t>
             </w:r>
-            <w:proofErr w:type="spellStart"/>
-            <w:r>
-              <w:rPr>
-                <w:rFonts w:ascii="Courier New" w:eastAsia="Courier New" w:hAnsi="Courier New" w:cs="Courier New"/>
-              </w:rPr>
-              <w:t>const</w:t>
-            </w:r>
-            <w:proofErr w:type="spellEnd"/>
-            <w:r>
-              <w:rPr>
-                <w:rFonts w:ascii="Courier New" w:eastAsia="Courier New" w:hAnsi="Courier New" w:cs="Courier New"/>
-              </w:rPr>
-              <w:t xml:space="preserve"> </w:t>
-            </w:r>
-            <w:proofErr w:type="spellStart"/>
-            <w:r>
-              <w:rPr>
-                <w:rFonts w:ascii="Courier New" w:eastAsia="Courier New" w:hAnsi="Courier New" w:cs="Courier New"/>
-              </w:rPr>
-              <w:t>std</w:t>
-            </w:r>
-            <w:proofErr w:type="spellEnd"/>
-            <w:r>
-              <w:rPr>
-                <w:rFonts w:ascii="Courier New" w:eastAsia="Courier New" w:hAnsi="Courier New" w:cs="Courier New"/>
-              </w:rPr>
-              <w:t xml:space="preserve">::string&amp; </w:t>
-            </w:r>
-            <w:proofErr w:type="spellStart"/>
-            <w:r>
-              <w:rPr>
-                <w:rFonts w:ascii="Courier New" w:eastAsia="Courier New" w:hAnsi="Courier New" w:cs="Courier New"/>
-              </w:rPr>
-              <w:t>file_name</w:t>
-            </w:r>
-            <w:proofErr w:type="spellEnd"/>
+            <w:r>
+              <w:rPr>
+                <w:rFonts w:ascii="Courier New" w:eastAsia="Courier New" w:hAnsi="Courier New" w:cs="Courier New"/>
+              </w:rPr>
+              <w:t>const std::string&amp; file_name</w:t>
+            </w:r>
             <w:r>
               <w:rPr>
                 <w:rFonts w:ascii="Courier New" w:eastAsia="Courier New" w:hAnsi="Courier New" w:cs="Courier New"/>
@@ -6622,18 +6304,15 @@
             <w:r>
               <w:t xml:space="preserve">Initializes </w:t>
             </w:r>
-            <w:proofErr w:type="spellStart"/>
             <w:r>
               <w:rPr>
                 <w:rFonts w:ascii="Courier New" w:eastAsia="Courier New" w:hAnsi="Courier New" w:cs="Courier New"/>
               </w:rPr>
               <w:t>elfio</w:t>
             </w:r>
-            <w:proofErr w:type="spellEnd"/>
             <w:r>
               <w:t xml:space="preserve"> object by loading data from ELF binary file. File name provided in </w:t>
             </w:r>
-            <w:proofErr w:type="spellStart"/>
             <w:r>
               <w:rPr>
                 <w:rFonts w:ascii="Courier New" w:eastAsia="Courier New" w:hAnsi="Courier New" w:cs="Courier New"/>
@@ -6641,7 +6320,6 @@
               </w:rPr>
               <w:t>file_name</w:t>
             </w:r>
-            <w:proofErr w:type="spellEnd"/>
             <w:r>
               <w:t>.</w:t>
             </w:r>
@@ -6678,7 +6356,6 @@
                 <w:rFonts w:ascii="Courier New" w:eastAsia="Courier New" w:hAnsi="Courier New" w:cs="Courier New"/>
               </w:rPr>
             </w:pPr>
-            <w:proofErr w:type="spellStart"/>
             <w:r>
               <w:rPr>
                 <w:rFonts w:ascii="Courier New" w:eastAsia="Courier New" w:hAnsi="Courier New" w:cs="Courier New"/>
@@ -6686,7 +6363,6 @@
               <w:lastRenderedPageBreak/>
               <w:t>bool</w:t>
             </w:r>
-            <w:proofErr w:type="spellEnd"/>
           </w:p>
           <w:p>
             <w:pPr>
@@ -6721,47 +6397,11 @@
               </w:rPr>
               <w:t xml:space="preserve">  </w:t>
             </w:r>
-            <w:proofErr w:type="spellStart"/>
-            <w:r>
-              <w:rPr>
-                <w:rFonts w:ascii="Courier New" w:eastAsia="Courier New" w:hAnsi="Courier New" w:cs="Courier New"/>
-              </w:rPr>
-              <w:t>const</w:t>
-            </w:r>
-            <w:proofErr w:type="spellEnd"/>
-            <w:r>
-              <w:rPr>
-                <w:rFonts w:ascii="Courier New" w:eastAsia="Courier New" w:hAnsi="Courier New" w:cs="Courier New"/>
-              </w:rPr>
-              <w:t xml:space="preserve"> </w:t>
-            </w:r>
-            <w:proofErr w:type="spellStart"/>
-            <w:r>
-              <w:rPr>
-                <w:rFonts w:ascii="Courier New" w:eastAsia="Courier New" w:hAnsi="Courier New" w:cs="Courier New"/>
-              </w:rPr>
-              <w:t>std</w:t>
-            </w:r>
-            <w:proofErr w:type="spellEnd"/>
-            <w:r>
-              <w:rPr>
-                <w:rFonts w:ascii="Courier New" w:eastAsia="Courier New" w:hAnsi="Courier New" w:cs="Courier New"/>
-              </w:rPr>
-              <w:t xml:space="preserve">::string&amp; </w:t>
-            </w:r>
-            <w:proofErr w:type="spellStart"/>
-            <w:r>
-              <w:rPr>
-                <w:rFonts w:ascii="Courier New" w:eastAsia="Courier New" w:hAnsi="Courier New" w:cs="Courier New"/>
-              </w:rPr>
-              <w:t>file_name</w:t>
-            </w:r>
-            <w:proofErr w:type="spellEnd"/>
-            <w:r>
-              <w:rPr>
-                <w:rFonts w:ascii="Courier New" w:eastAsia="Courier New" w:hAnsi="Courier New" w:cs="Courier New"/>
-              </w:rPr>
-              <w:t xml:space="preserve"> </w:t>
+            <w:r>
+              <w:rPr>
+                <w:rFonts w:ascii="Courier New" w:eastAsia="Courier New" w:hAnsi="Courier New" w:cs="Courier New"/>
+              </w:rPr>
+              <w:t xml:space="preserve">const std::string&amp; file_name </w:t>
             </w:r>
             <w:r>
               <w:rPr>
@@ -6788,7 +6428,6 @@
             <w:r>
               <w:t xml:space="preserve">Creates a file in ELF binary format. File name provided in </w:t>
             </w:r>
-            <w:proofErr w:type="spellStart"/>
             <w:r>
               <w:rPr>
                 <w:rFonts w:ascii="Courier New" w:eastAsia="Courier New" w:hAnsi="Courier New" w:cs="Courier New"/>
@@ -6796,7 +6435,6 @@
               </w:rPr>
               <w:t>file_name</w:t>
             </w:r>
-            <w:proofErr w:type="spellEnd"/>
             <w:r>
               <w:t>. Returns true if the file was created successfully.</w:t>
             </w:r>
@@ -6835,7 +6473,6 @@
             <w:pPr>
               <w:spacing w:line="276" w:lineRule="auto"/>
             </w:pPr>
-            <w:proofErr w:type="spellStart"/>
             <w:r>
               <w:rPr>
                 <w:rFonts w:ascii="Courier New" w:eastAsia="Courier New" w:hAnsi="Courier New" w:cs="Courier New"/>
@@ -6843,7 +6480,6 @@
               </w:rPr>
               <w:t>get_class</w:t>
             </w:r>
-            <w:proofErr w:type="spellEnd"/>
             <w:r>
               <w:rPr>
                 <w:rFonts w:ascii="Courier New" w:eastAsia="Courier New" w:hAnsi="Courier New" w:cs="Courier New"/>
@@ -6904,7 +6540,6 @@
             <w:pPr>
               <w:spacing w:line="276" w:lineRule="auto"/>
             </w:pPr>
-            <w:proofErr w:type="spellStart"/>
             <w:r>
               <w:rPr>
                 <w:rFonts w:ascii="Courier New" w:eastAsia="Courier New" w:hAnsi="Courier New" w:cs="Courier New"/>
@@ -6912,7 +6547,6 @@
               </w:rPr>
               <w:t>get_elf_version</w:t>
             </w:r>
-            <w:proofErr w:type="spellEnd"/>
             <w:r>
               <w:rPr>
                 <w:rFonts w:ascii="Courier New" w:eastAsia="Courier New" w:hAnsi="Courier New" w:cs="Courier New"/>
@@ -6973,7 +6607,6 @@
             <w:pPr>
               <w:spacing w:line="276" w:lineRule="auto"/>
             </w:pPr>
-            <w:proofErr w:type="spellStart"/>
             <w:r>
               <w:rPr>
                 <w:rFonts w:ascii="Courier New" w:eastAsia="Courier New" w:hAnsi="Courier New" w:cs="Courier New"/>
@@ -6981,7 +6614,6 @@
               </w:rPr>
               <w:t>get_encoding</w:t>
             </w:r>
-            <w:proofErr w:type="spellEnd"/>
             <w:r>
               <w:rPr>
                 <w:rFonts w:ascii="Courier New" w:eastAsia="Courier New" w:hAnsi="Courier New" w:cs="Courier New"/>
@@ -7031,20 +6663,17 @@
                 <w:rFonts w:ascii="Courier New" w:eastAsia="Courier New" w:hAnsi="Courier New" w:cs="Courier New"/>
               </w:rPr>
             </w:pPr>
-            <w:proofErr w:type="spellStart"/>
             <w:r>
               <w:rPr>
                 <w:rFonts w:ascii="Courier New" w:eastAsia="Courier New" w:hAnsi="Courier New" w:cs="Courier New"/>
               </w:rPr>
               <w:t>Elf_Word</w:t>
             </w:r>
-            <w:proofErr w:type="spellEnd"/>
           </w:p>
           <w:p>
             <w:pPr>
               <w:spacing w:line="276" w:lineRule="auto"/>
             </w:pPr>
-            <w:proofErr w:type="spellStart"/>
             <w:r>
               <w:rPr>
                 <w:rFonts w:ascii="Courier New" w:eastAsia="Courier New" w:hAnsi="Courier New" w:cs="Courier New"/>
@@ -7052,7 +6681,6 @@
               </w:rPr>
               <w:t>get_version</w:t>
             </w:r>
-            <w:proofErr w:type="spellEnd"/>
             <w:r>
               <w:rPr>
                 <w:rFonts w:ascii="Courier New" w:eastAsia="Courier New" w:hAnsi="Courier New" w:cs="Courier New"/>
@@ -7102,20 +6730,17 @@
                 <w:rFonts w:ascii="Courier New" w:eastAsia="Courier New" w:hAnsi="Courier New" w:cs="Courier New"/>
               </w:rPr>
             </w:pPr>
-            <w:proofErr w:type="spellStart"/>
             <w:r>
               <w:rPr>
                 <w:rFonts w:ascii="Courier New" w:eastAsia="Courier New" w:hAnsi="Courier New" w:cs="Courier New"/>
               </w:rPr>
               <w:t>Elf_Half</w:t>
             </w:r>
-            <w:proofErr w:type="spellEnd"/>
           </w:p>
           <w:p>
             <w:pPr>
               <w:spacing w:line="276" w:lineRule="auto"/>
             </w:pPr>
-            <w:proofErr w:type="spellStart"/>
             <w:r>
               <w:rPr>
                 <w:rFonts w:ascii="Courier New" w:eastAsia="Courier New" w:hAnsi="Courier New" w:cs="Courier New"/>
@@ -7123,7 +6748,6 @@
               </w:rPr>
               <w:t>get_header_size</w:t>
             </w:r>
-            <w:proofErr w:type="spellEnd"/>
             <w:r>
               <w:rPr>
                 <w:rFonts w:ascii="Courier New" w:eastAsia="Courier New" w:hAnsi="Courier New" w:cs="Courier New"/>
@@ -7173,20 +6797,17 @@
                 <w:rFonts w:ascii="Courier New" w:eastAsia="Courier New" w:hAnsi="Courier New" w:cs="Courier New"/>
               </w:rPr>
             </w:pPr>
-            <w:proofErr w:type="spellStart"/>
             <w:r>
               <w:rPr>
                 <w:rFonts w:ascii="Courier New" w:eastAsia="Courier New" w:hAnsi="Courier New" w:cs="Courier New"/>
               </w:rPr>
               <w:t>Elf_Half</w:t>
             </w:r>
-            <w:proofErr w:type="spellEnd"/>
           </w:p>
           <w:p>
             <w:pPr>
               <w:spacing w:after="71"/>
             </w:pPr>
-            <w:proofErr w:type="spellStart"/>
             <w:r>
               <w:rPr>
                 <w:rFonts w:ascii="Courier New" w:eastAsia="Courier New" w:hAnsi="Courier New" w:cs="Courier New"/>
@@ -7194,7 +6815,6 @@
               </w:rPr>
               <w:t>get_section_entry_size</w:t>
             </w:r>
-            <w:proofErr w:type="spellEnd"/>
             <w:r>
               <w:rPr>
                 <w:rFonts w:ascii="Courier New" w:eastAsia="Courier New" w:hAnsi="Courier New" w:cs="Courier New"/>
@@ -7244,20 +6864,17 @@
                 <w:rFonts w:ascii="Courier New" w:eastAsia="Courier New" w:hAnsi="Courier New" w:cs="Courier New"/>
               </w:rPr>
             </w:pPr>
-            <w:proofErr w:type="spellStart"/>
             <w:r>
               <w:rPr>
                 <w:rFonts w:ascii="Courier New" w:eastAsia="Courier New" w:hAnsi="Courier New" w:cs="Courier New"/>
               </w:rPr>
               <w:t>Elf_Half</w:t>
             </w:r>
-            <w:proofErr w:type="spellEnd"/>
           </w:p>
           <w:p>
             <w:pPr>
               <w:spacing w:after="71"/>
             </w:pPr>
-            <w:proofErr w:type="spellStart"/>
             <w:r>
               <w:rPr>
                 <w:rFonts w:ascii="Courier New" w:eastAsia="Courier New" w:hAnsi="Courier New" w:cs="Courier New"/>
@@ -7265,7 +6882,6 @@
               </w:rPr>
               <w:t>get_segment_entry_size</w:t>
             </w:r>
-            <w:proofErr w:type="spellEnd"/>
             <w:r>
               <w:rPr>
                 <w:rFonts w:ascii="Courier New" w:eastAsia="Courier New" w:hAnsi="Courier New" w:cs="Courier New"/>
@@ -7326,7 +6942,6 @@
             <w:pPr>
               <w:spacing w:line="276" w:lineRule="auto"/>
             </w:pPr>
-            <w:proofErr w:type="spellStart"/>
             <w:r>
               <w:rPr>
                 <w:rFonts w:ascii="Courier New" w:eastAsia="Courier New" w:hAnsi="Courier New" w:cs="Courier New"/>
@@ -7334,7 +6949,6 @@
               </w:rPr>
               <w:t>get_os_abi</w:t>
             </w:r>
-            <w:proofErr w:type="spellEnd"/>
             <w:r>
               <w:rPr>
                 <w:rFonts w:ascii="Courier New" w:eastAsia="Courier New" w:hAnsi="Courier New" w:cs="Courier New"/>
@@ -7406,7 +7020,6 @@
                 <w:rFonts w:ascii="Courier New" w:eastAsia="Courier New" w:hAnsi="Courier New" w:cs="Courier New"/>
               </w:rPr>
             </w:pPr>
-            <w:proofErr w:type="spellStart"/>
             <w:r>
               <w:rPr>
                 <w:rFonts w:ascii="Courier New" w:eastAsia="Courier New" w:hAnsi="Courier New" w:cs="Courier New"/>
@@ -7414,7 +7027,6 @@
               </w:rPr>
               <w:t>set_os_abi</w:t>
             </w:r>
-            <w:proofErr w:type="spellEnd"/>
             <w:r>
               <w:rPr>
                 <w:rFonts w:ascii="Courier New" w:eastAsia="Courier New" w:hAnsi="Courier New" w:cs="Courier New"/>
@@ -7497,14 +7109,21 @@
           <w:p>
             <w:pPr>
               <w:spacing w:line="276" w:lineRule="auto"/>
+              <w:rPr>
+                <w:rFonts w:ascii="Courier New" w:eastAsia="Courier New" w:hAnsi="Courier New" w:cs="Courier New"/>
+              </w:rPr>
             </w:pPr>
             <w:r>
               <w:rPr>
                 <w:rFonts w:ascii="Courier New" w:eastAsia="Courier New" w:hAnsi="Courier New" w:cs="Courier New"/>
               </w:rPr>
-              <w:t xml:space="preserve">unsigned char </w:t>
-            </w:r>
-            <w:proofErr w:type="spellStart"/>
+              <w:t>unsigned char</w:t>
+            </w:r>
+          </w:p>
+          <w:p>
+            <w:pPr>
+              <w:spacing w:line="276" w:lineRule="auto"/>
+            </w:pPr>
             <w:r>
               <w:rPr>
                 <w:rFonts w:ascii="Courier New" w:eastAsia="Courier New" w:hAnsi="Courier New" w:cs="Courier New"/>
@@ -7512,7 +7131,6 @@
               </w:rPr>
               <w:t>get_abi_version</w:t>
             </w:r>
-            <w:proofErr w:type="spellEnd"/>
             <w:r>
               <w:rPr>
                 <w:rFonts w:ascii="Courier New" w:eastAsia="Courier New" w:hAnsi="Courier New" w:cs="Courier New"/>
@@ -7582,7 +7200,6 @@
                 <w:rFonts w:ascii="Courier New" w:eastAsia="Courier New" w:hAnsi="Courier New" w:cs="Courier New"/>
               </w:rPr>
             </w:pPr>
-            <w:proofErr w:type="spellStart"/>
             <w:r>
               <w:rPr>
                 <w:rFonts w:ascii="Courier New" w:eastAsia="Courier New" w:hAnsi="Courier New" w:cs="Courier New"/>
@@ -7590,7 +7207,6 @@
               </w:rPr>
               <w:t>set_abi_version</w:t>
             </w:r>
-            <w:proofErr w:type="spellEnd"/>
             <w:r>
               <w:rPr>
                 <w:rFonts w:ascii="Courier New" w:eastAsia="Courier New" w:hAnsi="Courier New" w:cs="Courier New"/>
@@ -7670,20 +7286,17 @@
                 <w:rFonts w:ascii="Courier New" w:eastAsia="Courier New" w:hAnsi="Courier New" w:cs="Courier New"/>
               </w:rPr>
             </w:pPr>
-            <w:proofErr w:type="spellStart"/>
             <w:r>
               <w:rPr>
                 <w:rFonts w:ascii="Courier New" w:eastAsia="Courier New" w:hAnsi="Courier New" w:cs="Courier New"/>
               </w:rPr>
               <w:t>Elf_Half</w:t>
             </w:r>
-            <w:proofErr w:type="spellEnd"/>
           </w:p>
           <w:p>
             <w:pPr>
               <w:spacing w:line="276" w:lineRule="auto"/>
             </w:pPr>
-            <w:proofErr w:type="spellStart"/>
             <w:r>
               <w:rPr>
                 <w:rFonts w:ascii="Courier New" w:eastAsia="Courier New" w:hAnsi="Courier New" w:cs="Courier New"/>
@@ -7691,7 +7304,6 @@
               </w:rPr>
               <w:t>get_type</w:t>
             </w:r>
-            <w:proofErr w:type="spellEnd"/>
             <w:r>
               <w:rPr>
                 <w:rFonts w:ascii="Courier New" w:eastAsia="Courier New" w:hAnsi="Courier New" w:cs="Courier New"/>
@@ -7760,7 +7372,6 @@
               <w:spacing w:line="276" w:lineRule="auto"/>
               <w:ind w:right="440"/>
             </w:pPr>
-            <w:proofErr w:type="spellStart"/>
             <w:r>
               <w:rPr>
                 <w:rFonts w:ascii="Courier New" w:eastAsia="Courier New" w:hAnsi="Courier New" w:cs="Courier New"/>
@@ -7768,7 +7379,6 @@
               </w:rPr>
               <w:t>set_type</w:t>
             </w:r>
-            <w:proofErr w:type="spellEnd"/>
             <w:r>
               <w:rPr>
                 <w:rFonts w:ascii="Courier New" w:eastAsia="Courier New" w:hAnsi="Courier New" w:cs="Courier New"/>
@@ -7781,19 +7391,11 @@
               </w:rPr>
               <w:t xml:space="preserve"> </w:t>
             </w:r>
-            <w:proofErr w:type="spellStart"/>
-            <w:r>
-              <w:rPr>
-                <w:rFonts w:ascii="Courier New" w:eastAsia="Courier New" w:hAnsi="Courier New" w:cs="Courier New"/>
-              </w:rPr>
-              <w:t>Elf_Half</w:t>
-            </w:r>
-            <w:proofErr w:type="spellEnd"/>
-            <w:r>
-              <w:rPr>
-                <w:rFonts w:ascii="Courier New" w:eastAsia="Courier New" w:hAnsi="Courier New" w:cs="Courier New"/>
-              </w:rPr>
-              <w:t xml:space="preserve"> </w:t>
+            <w:r>
+              <w:rPr>
+                <w:rFonts w:ascii="Courier New" w:eastAsia="Courier New" w:hAnsi="Courier New" w:cs="Courier New"/>
+              </w:rPr>
+              <w:t xml:space="preserve">Elf_Half </w:t>
             </w:r>
             <w:r>
               <w:rPr>
@@ -7851,20 +7453,17 @@
                 <w:rFonts w:ascii="Courier New" w:eastAsia="Courier New" w:hAnsi="Courier New" w:cs="Courier New"/>
               </w:rPr>
             </w:pPr>
-            <w:proofErr w:type="spellStart"/>
             <w:r>
               <w:rPr>
                 <w:rFonts w:ascii="Courier New" w:eastAsia="Courier New" w:hAnsi="Courier New" w:cs="Courier New"/>
               </w:rPr>
               <w:t>Elf_Half</w:t>
             </w:r>
-            <w:proofErr w:type="spellEnd"/>
           </w:p>
           <w:p>
             <w:pPr>
               <w:spacing w:line="276" w:lineRule="auto"/>
             </w:pPr>
-            <w:proofErr w:type="spellStart"/>
             <w:r>
               <w:rPr>
                 <w:rFonts w:ascii="Courier New" w:eastAsia="Courier New" w:hAnsi="Courier New" w:cs="Courier New"/>
@@ -7872,7 +7471,6 @@
               </w:rPr>
               <w:t>get_machine</w:t>
             </w:r>
-            <w:proofErr w:type="spellEnd"/>
             <w:r>
               <w:rPr>
                 <w:rFonts w:ascii="Courier New" w:eastAsia="Courier New" w:hAnsi="Courier New" w:cs="Courier New"/>
@@ -7941,7 +7539,6 @@
               <w:spacing w:line="276" w:lineRule="auto"/>
               <w:ind w:right="80"/>
             </w:pPr>
-            <w:proofErr w:type="spellStart"/>
             <w:r>
               <w:rPr>
                 <w:rFonts w:ascii="Courier New" w:eastAsia="Courier New" w:hAnsi="Courier New" w:cs="Courier New"/>
@@ -7949,7 +7546,6 @@
               </w:rPr>
               <w:t>set_machine</w:t>
             </w:r>
-            <w:proofErr w:type="spellEnd"/>
             <w:r>
               <w:rPr>
                 <w:rFonts w:ascii="Courier New" w:eastAsia="Courier New" w:hAnsi="Courier New" w:cs="Courier New"/>
@@ -7962,19 +7558,11 @@
               </w:rPr>
               <w:t xml:space="preserve"> </w:t>
             </w:r>
-            <w:proofErr w:type="spellStart"/>
-            <w:r>
-              <w:rPr>
-                <w:rFonts w:ascii="Courier New" w:eastAsia="Courier New" w:hAnsi="Courier New" w:cs="Courier New"/>
-              </w:rPr>
-              <w:t>Elf_Half</w:t>
-            </w:r>
-            <w:proofErr w:type="spellEnd"/>
-            <w:r>
-              <w:rPr>
-                <w:rFonts w:ascii="Courier New" w:eastAsia="Courier New" w:hAnsi="Courier New" w:cs="Courier New"/>
-              </w:rPr>
-              <w:t xml:space="preserve"> </w:t>
+            <w:r>
+              <w:rPr>
+                <w:rFonts w:ascii="Courier New" w:eastAsia="Courier New" w:hAnsi="Courier New" w:cs="Courier New"/>
+              </w:rPr>
+              <w:t xml:space="preserve">Elf_Half </w:t>
             </w:r>
             <w:r>
               <w:rPr>
@@ -8038,7 +7626,6 @@
                 <w:rFonts w:ascii="Courier New" w:eastAsia="Courier New" w:hAnsi="Courier New" w:cs="Courier New"/>
               </w:rPr>
             </w:pPr>
-            <w:proofErr w:type="spellStart"/>
             <w:r>
               <w:rPr>
                 <w:rFonts w:ascii="Courier New" w:eastAsia="Courier New" w:hAnsi="Courier New" w:cs="Courier New"/>
@@ -8046,13 +7633,11 @@
               <w:lastRenderedPageBreak/>
               <w:t>Elf_Word</w:t>
             </w:r>
-            <w:proofErr w:type="spellEnd"/>
           </w:p>
           <w:p>
             <w:pPr>
               <w:spacing w:line="276" w:lineRule="auto"/>
             </w:pPr>
-            <w:proofErr w:type="spellStart"/>
             <w:r>
               <w:rPr>
                 <w:rFonts w:ascii="Courier New" w:eastAsia="Courier New" w:hAnsi="Courier New" w:cs="Courier New"/>
@@ -8060,7 +7645,6 @@
               </w:rPr>
               <w:t>get_flags</w:t>
             </w:r>
-            <w:proofErr w:type="spellEnd"/>
             <w:r>
               <w:rPr>
                 <w:rFonts w:ascii="Courier New" w:eastAsia="Courier New" w:hAnsi="Courier New" w:cs="Courier New"/>
@@ -8129,7 +7713,6 @@
               <w:spacing w:line="276" w:lineRule="auto"/>
               <w:ind w:right="320"/>
             </w:pPr>
-            <w:proofErr w:type="spellStart"/>
             <w:r>
               <w:rPr>
                 <w:rFonts w:ascii="Courier New" w:eastAsia="Courier New" w:hAnsi="Courier New" w:cs="Courier New"/>
@@ -8137,26 +7720,11 @@
               </w:rPr>
               <w:t>set_flags</w:t>
             </w:r>
-            <w:proofErr w:type="spellEnd"/>
-            <w:r>
-              <w:rPr>
-                <w:rFonts w:ascii="Courier New" w:eastAsia="Courier New" w:hAnsi="Courier New" w:cs="Courier New"/>
-              </w:rPr>
-              <w:t>(</w:t>
-            </w:r>
-            <w:proofErr w:type="spellStart"/>
-            <w:r>
-              <w:rPr>
-                <w:rFonts w:ascii="Courier New" w:eastAsia="Courier New" w:hAnsi="Courier New" w:cs="Courier New"/>
-              </w:rPr>
-              <w:t>Elf_Word</w:t>
-            </w:r>
-            <w:proofErr w:type="spellEnd"/>
-            <w:r>
-              <w:rPr>
-                <w:rFonts w:ascii="Courier New" w:eastAsia="Courier New" w:hAnsi="Courier New" w:cs="Courier New"/>
-              </w:rPr>
-              <w:t xml:space="preserve"> </w:t>
+            <w:r>
+              <w:rPr>
+                <w:rFonts w:ascii="Courier New" w:eastAsia="Courier New" w:hAnsi="Courier New" w:cs="Courier New"/>
+              </w:rPr>
+              <w:t xml:space="preserve">(Elf_Word </w:t>
             </w:r>
             <w:r>
               <w:rPr>
@@ -8231,7 +7799,6 @@
             <w:pPr>
               <w:spacing w:line="276" w:lineRule="auto"/>
             </w:pPr>
-            <w:proofErr w:type="spellStart"/>
             <w:r>
               <w:rPr>
                 <w:rFonts w:ascii="Courier New" w:eastAsia="Courier New" w:hAnsi="Courier New" w:cs="Courier New"/>
@@ -8239,7 +7806,6 @@
               </w:rPr>
               <w:t>get_entry</w:t>
             </w:r>
-            <w:proofErr w:type="spellEnd"/>
             <w:r>
               <w:rPr>
                 <w:rFonts w:ascii="Courier New" w:eastAsia="Courier New" w:hAnsi="Courier New" w:cs="Courier New"/>
@@ -8308,7 +7874,6 @@
               <w:spacing w:line="276" w:lineRule="auto"/>
               <w:ind w:right="80"/>
             </w:pPr>
-            <w:proofErr w:type="spellStart"/>
             <w:r>
               <w:rPr>
                 <w:rFonts w:ascii="Courier New" w:eastAsia="Courier New" w:hAnsi="Courier New" w:cs="Courier New"/>
@@ -8316,7 +7881,6 @@
               </w:rPr>
               <w:t>set_entry</w:t>
             </w:r>
-            <w:proofErr w:type="spellEnd"/>
             <w:r>
               <w:rPr>
                 <w:rFonts w:ascii="Courier New" w:eastAsia="Courier New" w:hAnsi="Courier New" w:cs="Courier New"/>
@@ -8408,7 +7972,6 @@
             <w:pPr>
               <w:spacing w:line="276" w:lineRule="auto"/>
             </w:pPr>
-            <w:proofErr w:type="spellStart"/>
             <w:r>
               <w:rPr>
                 <w:rFonts w:ascii="Courier New" w:eastAsia="Courier New" w:hAnsi="Courier New" w:cs="Courier New"/>
@@ -8416,7 +7979,6 @@
               </w:rPr>
               <w:t>get_sections_offset</w:t>
             </w:r>
-            <w:proofErr w:type="spellEnd"/>
             <w:r>
               <w:rPr>
                 <w:rFonts w:ascii="Courier New" w:eastAsia="Courier New" w:hAnsi="Courier New" w:cs="Courier New"/>
@@ -8486,7 +8048,6 @@
                 <w:rFonts w:ascii="Courier New" w:eastAsia="Courier New" w:hAnsi="Courier New" w:cs="Courier New"/>
               </w:rPr>
             </w:pPr>
-            <w:proofErr w:type="spellStart"/>
             <w:r>
               <w:rPr>
                 <w:rFonts w:ascii="Courier New" w:eastAsia="Courier New" w:hAnsi="Courier New" w:cs="Courier New"/>
@@ -8494,7 +8055,6 @@
               </w:rPr>
               <w:t>set_sections_offset</w:t>
             </w:r>
-            <w:proofErr w:type="spellEnd"/>
             <w:r>
               <w:rPr>
                 <w:rFonts w:ascii="Courier New" w:eastAsia="Courier New" w:hAnsi="Courier New" w:cs="Courier New"/>
@@ -8596,7 +8156,6 @@
             <w:pPr>
               <w:spacing w:line="276" w:lineRule="auto"/>
             </w:pPr>
-            <w:proofErr w:type="spellStart"/>
             <w:r>
               <w:rPr>
                 <w:rFonts w:ascii="Courier New" w:eastAsia="Courier New" w:hAnsi="Courier New" w:cs="Courier New"/>
@@ -8604,7 +8163,6 @@
               </w:rPr>
               <w:t>get_segments_offset</w:t>
             </w:r>
-            <w:proofErr w:type="spellEnd"/>
             <w:r>
               <w:rPr>
                 <w:rFonts w:ascii="Courier New" w:eastAsia="Courier New" w:hAnsi="Courier New" w:cs="Courier New"/>
@@ -8679,7 +8237,6 @@
                 <w:rFonts w:ascii="Courier New" w:eastAsia="Courier New" w:hAnsi="Courier New" w:cs="Courier New"/>
               </w:rPr>
             </w:pPr>
-            <w:proofErr w:type="spellStart"/>
             <w:r>
               <w:rPr>
                 <w:rFonts w:ascii="Courier New" w:eastAsia="Courier New" w:hAnsi="Courier New" w:cs="Courier New"/>
@@ -8687,7 +8244,6 @@
               </w:rPr>
               <w:t>set_segments_offset</w:t>
             </w:r>
-            <w:proofErr w:type="spellEnd"/>
             <w:r>
               <w:rPr>
                 <w:rFonts w:ascii="Courier New" w:eastAsia="Courier New" w:hAnsi="Courier New" w:cs="Courier New"/>
@@ -8769,20 +8325,17 @@
             <w:pPr>
               <w:spacing w:after="71"/>
             </w:pPr>
-            <w:proofErr w:type="spellStart"/>
             <w:r>
               <w:rPr>
                 <w:rFonts w:ascii="Courier New" w:eastAsia="Courier New" w:hAnsi="Courier New" w:cs="Courier New"/>
               </w:rPr>
               <w:t>Elf_Half</w:t>
             </w:r>
-            <w:proofErr w:type="spellEnd"/>
           </w:p>
           <w:p>
             <w:pPr>
               <w:spacing w:line="276" w:lineRule="auto"/>
             </w:pPr>
-            <w:proofErr w:type="spellStart"/>
             <w:r>
               <w:rPr>
                 <w:rFonts w:ascii="Courier New" w:eastAsia="Courier New" w:hAnsi="Courier New" w:cs="Courier New"/>
@@ -8790,7 +8343,6 @@
               </w:rPr>
               <w:t>get_section_name_str_index</w:t>
             </w:r>
-            <w:proofErr w:type="spellEnd"/>
             <w:r>
               <w:rPr>
                 <w:rFonts w:ascii="Courier New" w:eastAsia="Courier New" w:hAnsi="Courier New" w:cs="Courier New"/>
@@ -8865,7 +8417,6 @@
                 <w:rFonts w:ascii="Courier New" w:eastAsia="Courier New" w:hAnsi="Courier New" w:cs="Courier New"/>
               </w:rPr>
             </w:pPr>
-            <w:proofErr w:type="spellStart"/>
             <w:r>
               <w:rPr>
                 <w:rFonts w:ascii="Courier New" w:eastAsia="Courier New" w:hAnsi="Courier New" w:cs="Courier New"/>
@@ -8874,7 +8425,6 @@
               </w:rPr>
               <w:t>set_section_name_str_index</w:t>
             </w:r>
-            <w:proofErr w:type="spellEnd"/>
             <w:r>
               <w:rPr>
                 <w:rFonts w:ascii="Courier New" w:eastAsia="Courier New" w:hAnsi="Courier New" w:cs="Courier New"/>
@@ -8892,19 +8442,11 @@
               </w:rPr>
               <w:t xml:space="preserve">  </w:t>
             </w:r>
-            <w:proofErr w:type="spellStart"/>
-            <w:r>
-              <w:rPr>
-                <w:rFonts w:ascii="Courier New" w:eastAsia="Courier New" w:hAnsi="Courier New" w:cs="Courier New"/>
-              </w:rPr>
-              <w:t>Elf_Half</w:t>
-            </w:r>
-            <w:proofErr w:type="spellEnd"/>
-            <w:r>
-              <w:rPr>
-                <w:rFonts w:ascii="Courier New" w:eastAsia="Courier New" w:hAnsi="Courier New" w:cs="Courier New"/>
-              </w:rPr>
-              <w:t xml:space="preserve"> </w:t>
+            <w:r>
+              <w:rPr>
+                <w:rFonts w:ascii="Courier New" w:eastAsia="Courier New" w:hAnsi="Courier New" w:cs="Courier New"/>
+              </w:rPr>
+              <w:t xml:space="preserve">Elf_Half </w:t>
             </w:r>
             <w:r>
               <w:rPr>
@@ -8972,7 +8514,6 @@
                 <w:rFonts w:ascii="Courier New" w:eastAsia="Courier New" w:hAnsi="Courier New" w:cs="Courier New"/>
               </w:rPr>
             </w:pPr>
-            <w:proofErr w:type="spellStart"/>
             <w:r>
               <w:rPr>
                 <w:rFonts w:ascii="Courier New" w:eastAsia="Courier New" w:hAnsi="Courier New" w:cs="Courier New"/>
@@ -8983,21 +8524,13 @@
               <w:rPr>
                 <w:rFonts w:ascii="Courier New" w:eastAsia="Courier New" w:hAnsi="Courier New" w:cs="Courier New"/>
               </w:rPr>
-              <w:t>ndianess_convertor</w:t>
-            </w:r>
-            <w:proofErr w:type="spellEnd"/>
-            <w:r>
-              <w:rPr>
-                <w:rFonts w:ascii="Courier New" w:eastAsia="Courier New" w:hAnsi="Courier New" w:cs="Courier New"/>
-              </w:rPr>
-              <w:t>&amp;</w:t>
+              <w:t>ndianess_convertor&amp;</w:t>
             </w:r>
           </w:p>
           <w:p>
             <w:pPr>
               <w:spacing w:line="276" w:lineRule="auto"/>
             </w:pPr>
-            <w:proofErr w:type="spellStart"/>
             <w:r>
               <w:rPr>
                 <w:rFonts w:ascii="Courier New" w:eastAsia="Courier New" w:hAnsi="Courier New" w:cs="Courier New"/>
@@ -9005,7 +8538,6 @@
               </w:rPr>
               <w:t>get_convertor</w:t>
             </w:r>
-            <w:proofErr w:type="spellEnd"/>
             <w:r>
               <w:rPr>
                 <w:rFonts w:ascii="Courier New" w:eastAsia="Courier New" w:hAnsi="Courier New" w:cs="Courier New"/>
@@ -9029,24 +8561,14 @@
               <w:spacing w:line="276" w:lineRule="auto"/>
             </w:pPr>
             <w:r>
-              <w:t xml:space="preserve">Returns </w:t>
-            </w:r>
-            <w:proofErr w:type="spellStart"/>
-            <w:r>
-              <w:t>endianess</w:t>
-            </w:r>
-            <w:proofErr w:type="spellEnd"/>
-            <w:r>
-              <w:t xml:space="preserve"> convertor reference for the specific </w:t>
-            </w:r>
-            <w:proofErr w:type="spellStart"/>
+              <w:t xml:space="preserve">Returns endianess convertor reference for the specific </w:t>
+            </w:r>
             <w:r>
               <w:rPr>
                 <w:rFonts w:ascii="Courier New" w:eastAsia="Courier New" w:hAnsi="Courier New" w:cs="Courier New"/>
               </w:rPr>
               <w:t>elfio</w:t>
             </w:r>
-            <w:proofErr w:type="spellEnd"/>
             <w:r>
               <w:t xml:space="preserve"> object instance.</w:t>
             </w:r>
@@ -9079,14 +8601,12 @@
                 <w:rFonts w:ascii="Courier New" w:eastAsia="Courier New" w:hAnsi="Courier New" w:cs="Courier New"/>
               </w:rPr>
             </w:pPr>
-            <w:proofErr w:type="spellStart"/>
             <w:r>
               <w:rPr>
                 <w:rFonts w:ascii="Courier New" w:eastAsia="Courier New" w:hAnsi="Courier New" w:cs="Courier New"/>
               </w:rPr>
               <w:t>Elf_Xword</w:t>
             </w:r>
-            <w:proofErr w:type="spellEnd"/>
           </w:p>
           <w:p>
             <w:pPr>
@@ -9095,7 +8615,6 @@
                 <w:rFonts w:ascii="Courier New" w:eastAsia="Courier New" w:hAnsi="Courier New" w:cs="Courier New"/>
               </w:rPr>
             </w:pPr>
-            <w:proofErr w:type="spellStart"/>
             <w:r>
               <w:rPr>
                 <w:rFonts w:ascii="Courier New" w:eastAsia="Courier New" w:hAnsi="Courier New" w:cs="Courier New"/>
@@ -9103,7 +8622,6 @@
               </w:rPr>
               <w:t>get_default_entry_size</w:t>
             </w:r>
-            <w:proofErr w:type="spellEnd"/>
             <w:r>
               <w:rPr>
                 <w:rFonts w:ascii="Courier New" w:eastAsia="Courier New" w:hAnsi="Courier New" w:cs="Courier New"/>
@@ -9121,21 +8639,12 @@
               </w:rPr>
               <w:t xml:space="preserve">  </w:t>
             </w:r>
-            <w:proofErr w:type="spellStart"/>
-            <w:r>
-              <w:rPr>
-                <w:rFonts w:ascii="Courier New" w:eastAsia="Courier New" w:hAnsi="Courier New" w:cs="Courier New"/>
-              </w:rPr>
-              <w:t>Elf_Word</w:t>
-            </w:r>
-            <w:proofErr w:type="spellEnd"/>
-            <w:r>
-              <w:rPr>
-                <w:rFonts w:ascii="Courier New" w:eastAsia="Courier New" w:hAnsi="Courier New" w:cs="Courier New"/>
-              </w:rPr>
-              <w:t xml:space="preserve"> </w:t>
-            </w:r>
-            <w:proofErr w:type="spellStart"/>
+            <w:r>
+              <w:rPr>
+                <w:rFonts w:ascii="Courier New" w:eastAsia="Courier New" w:hAnsi="Courier New" w:cs="Courier New"/>
+              </w:rPr>
+              <w:t xml:space="preserve">Elf_Word </w:t>
+            </w:r>
             <w:r>
               <w:rPr>
                 <w:rFonts w:ascii="Courier New" w:eastAsia="Courier New" w:hAnsi="Courier New" w:cs="Courier New"/>
@@ -9143,7 +8652,6 @@
               </w:rPr>
               <w:t>section_type</w:t>
             </w:r>
-            <w:proofErr w:type="spellEnd"/>
             <w:r>
               <w:rPr>
                 <w:rFonts w:ascii="Courier New" w:eastAsia="Courier New" w:hAnsi="Courier New" w:cs="Courier New"/>
@@ -9183,13 +8691,8 @@
             <w:pPr>
               <w:spacing w:line="276" w:lineRule="auto"/>
             </w:pPr>
-            <w:proofErr w:type="gramStart"/>
-            <w:r>
-              <w:t>are</w:t>
-            </w:r>
-            <w:proofErr w:type="gramEnd"/>
-            <w:r>
-              <w:t xml:space="preserve"> 'known' section types. The function returns 0 for other section types.</w:t>
+            <w:r>
+              <w:t>are 'known' section types. The function returns 0 for other section types.</w:t>
             </w:r>
           </w:p>
         </w:tc>
@@ -9201,12 +8704,12 @@
       <w:pPr>
         <w:pStyle w:val="Heading2"/>
       </w:pPr>
-      <w:bookmarkStart w:id="11" w:name="_Toc341204596"/>
+      <w:bookmarkStart w:id="10" w:name="_Toc341613026"/>
       <w:r>
         <w:lastRenderedPageBreak/>
         <w:t>section</w:t>
       </w:r>
-      <w:bookmarkEnd w:id="11"/>
+      <w:bookmarkEnd w:id="10"/>
     </w:p>
     <w:p>
       <w:r>
@@ -9229,21 +8732,17 @@
       <w:pPr>
         <w:pStyle w:val="Heading3"/>
       </w:pPr>
-      <w:bookmarkStart w:id="12" w:name="_Toc341204597"/>
       <w:r>
         <w:t>Member functions</w:t>
       </w:r>
-      <w:bookmarkEnd w:id="12"/>
-    </w:p>
-    <w:p>
-      <w:proofErr w:type="gramStart"/>
+    </w:p>
+    <w:p>
       <w:r>
         <w:rPr>
           <w:rFonts w:ascii="Courier New" w:eastAsia="Courier New" w:hAnsi="Courier New" w:cs="Courier New"/>
         </w:rPr>
         <w:t>section</w:t>
       </w:r>
-      <w:proofErr w:type="gramEnd"/>
       <w:r>
         <w:t xml:space="preserve"> public member functions listed in the table below. These functions permit to retrieve or set ELF file section properties</w:t>
       </w:r>
@@ -9256,10 +8755,9 @@
         <w:tblCellMar>
           <w:top w:w="75" w:type="dxa"/>
           <w:left w:w="45" w:type="dxa"/>
-          <w:bottom w:w="0" w:type="dxa"/>
           <w:right w:w="115" w:type="dxa"/>
         </w:tblCellMar>
-        <w:tblLook w:val="04A0" w:firstRow="1" w:lastRow="0" w:firstColumn="1" w:lastColumn="0" w:noHBand="0" w:noVBand="1"/>
+        <w:tblLook w:val="04A0"/>
       </w:tblPr>
       <w:tblGrid>
         <w:gridCol w:w="5115"/>
@@ -9437,14 +8935,14 @@
       <w:pPr>
         <w:pStyle w:val="Heading2"/>
       </w:pPr>
-      <w:bookmarkStart w:id="13" w:name="_Toc341204598"/>
+      <w:bookmarkStart w:id="11" w:name="_Toc341613027"/>
       <w:r>
         <w:t>se</w:t>
       </w:r>
       <w:r>
         <w:t>gment</w:t>
       </w:r>
-      <w:bookmarkEnd w:id="13"/>
+      <w:bookmarkEnd w:id="11"/>
     </w:p>
     <w:p>
       <w:r>
@@ -9461,11 +8959,9 @@
       <w:pPr>
         <w:pStyle w:val="Heading3"/>
       </w:pPr>
-      <w:bookmarkStart w:id="14" w:name="_Toc341204599"/>
       <w:r>
         <w:t>Member functions</w:t>
       </w:r>
-      <w:bookmarkEnd w:id="14"/>
     </w:p>
     <w:p/>
     <w:p/>
@@ -9489,7 +8985,7 @@
 </file>
 
 <file path=word/endnotes.xml><?xml version="1.0" encoding="utf-8"?>
-<w:endnotes xmlns:wpc="http://schemas.microsoft.com/office/word/2010/wordprocessingCanvas" xmlns:mc="http://schemas.openxmlformats.org/markup-compatibility/2006" xmlns:o="urn:schemas-microsoft-com:office:office" xmlns:r="http://schemas.openxmlformats.org/officeDocument/2006/relationships" xmlns:m="http://schemas.openxmlformats.org/officeDocument/2006/math" xmlns:v="urn:schemas-microsoft-com:vml" xmlns:wp14="http://schemas.microsoft.com/office/word/2010/wordprocessingDrawing" xmlns:wp="http://schemas.openxmlformats.org/drawingml/2006/wordprocessingDrawing" xmlns:w10="urn:schemas-microsoft-com:office:word" xmlns:w="http://schemas.openxmlformats.org/wordprocessingml/2006/main" xmlns:w14="http://schemas.microsoft.com/office/word/2010/wordml" xmlns:w15="http://schemas.microsoft.com/office/word/2012/wordml" xmlns:wpg="http://schemas.microsoft.com/office/word/2010/wordprocessingGroup" xmlns:wpi="http://schemas.microsoft.com/office/word/2010/wordprocessingInk" xmlns:wne="http://schemas.microsoft.com/office/word/2006/wordml" xmlns:wps="http://schemas.microsoft.com/office/word/2010/wordprocessingShape" mc:Ignorable="w14 w15 wp14">
+<w:endnotes xmlns:ve="http://schemas.openxmlformats.org/markup-compatibility/2006" xmlns:o="urn:schemas-microsoft-com:office:office" xmlns:r="http://schemas.openxmlformats.org/officeDocument/2006/relationships" xmlns:m="http://schemas.openxmlformats.org/officeDocument/2006/math" xmlns:v="urn:schemas-microsoft-com:vml" xmlns:wp="http://schemas.openxmlformats.org/drawingml/2006/wordprocessingDrawing" xmlns:w10="urn:schemas-microsoft-com:office:word" xmlns:w="http://schemas.openxmlformats.org/wordprocessingml/2006/main" xmlns:wne="http://schemas.microsoft.com/office/word/2006/wordml">
   <w:endnote w:type="separator" w:id="-1">
     <w:p>
       <w:pPr>
@@ -9514,7 +9010,7 @@
 </file>
 
 <file path=word/footer1.xml><?xml version="1.0" encoding="utf-8"?>
-<w:ftr xmlns:wpc="http://schemas.microsoft.com/office/word/2010/wordprocessingCanvas" xmlns:mc="http://schemas.openxmlformats.org/markup-compatibility/2006" xmlns:o="urn:schemas-microsoft-com:office:office" xmlns:r="http://schemas.openxmlformats.org/officeDocument/2006/relationships" xmlns:m="http://schemas.openxmlformats.org/officeDocument/2006/math" xmlns:v="urn:schemas-microsoft-com:vml" xmlns:wp14="http://schemas.microsoft.com/office/word/2010/wordprocessingDrawing" xmlns:wp="http://schemas.openxmlformats.org/drawingml/2006/wordprocessingDrawing" xmlns:w10="urn:schemas-microsoft-com:office:word" xmlns:w="http://schemas.openxmlformats.org/wordprocessingml/2006/main" xmlns:w14="http://schemas.microsoft.com/office/word/2010/wordml" xmlns:w15="http://schemas.microsoft.com/office/word/2012/wordml" xmlns:wpg="http://schemas.microsoft.com/office/word/2010/wordprocessingGroup" xmlns:wpi="http://schemas.microsoft.com/office/word/2010/wordprocessingInk" xmlns:wne="http://schemas.microsoft.com/office/word/2006/wordml" xmlns:wps="http://schemas.microsoft.com/office/word/2010/wordprocessingShape" mc:Ignorable="w14 w15 wp14">
+<w:ftr xmlns:ve="http://schemas.openxmlformats.org/markup-compatibility/2006" xmlns:o="urn:schemas-microsoft-com:office:office" xmlns:r="http://schemas.openxmlformats.org/officeDocument/2006/relationships" xmlns:m="http://schemas.openxmlformats.org/officeDocument/2006/math" xmlns:v="urn:schemas-microsoft-com:vml" xmlns:wp="http://schemas.openxmlformats.org/drawingml/2006/wordprocessingDrawing" xmlns:w10="urn:schemas-microsoft-com:office:word" xmlns:w="http://schemas.openxmlformats.org/wordprocessingml/2006/main" xmlns:wne="http://schemas.microsoft.com/office/word/2006/wordml">
   <w:p>
     <w:pPr>
       <w:spacing w:after="61" w:line="276" w:lineRule="auto"/>
@@ -9553,30 +9049,20 @@
       <w:spacing w:after="0" w:line="240" w:lineRule="auto"/>
       <w:jc w:val="center"/>
     </w:pPr>
-    <w:r>
-      <w:fldChar w:fldCharType="begin"/>
-    </w:r>
-    <w:r>
-      <w:instrText xml:space="preserve"> PAGE   \* MERGEFORMAT </w:instrText>
-    </w:r>
-    <w:r>
-      <w:fldChar w:fldCharType="separate"/>
-    </w:r>
-    <w:r>
-      <w:rPr>
-        <w:noProof/>
-      </w:rPr>
-      <w:t>vi</w:t>
-    </w:r>
-    <w:r>
-      <w:fldChar w:fldCharType="end"/>
-    </w:r>
+    <w:fldSimple w:instr=" PAGE   \* MERGEFORMAT ">
+      <w:r>
+        <w:rPr>
+          <w:noProof/>
+        </w:rPr>
+        <w:t>vi</w:t>
+      </w:r>
+    </w:fldSimple>
   </w:p>
 </w:ftr>
 </file>
 
 <file path=word/footer2.xml><?xml version="1.0" encoding="utf-8"?>
-<w:ftr xmlns:wpc="http://schemas.microsoft.com/office/word/2010/wordprocessingCanvas" xmlns:mc="http://schemas.openxmlformats.org/markup-compatibility/2006" xmlns:o="urn:schemas-microsoft-com:office:office" xmlns:r="http://schemas.openxmlformats.org/officeDocument/2006/relationships" xmlns:m="http://schemas.openxmlformats.org/officeDocument/2006/math" xmlns:v="urn:schemas-microsoft-com:vml" xmlns:wp14="http://schemas.microsoft.com/office/word/2010/wordprocessingDrawing" xmlns:wp="http://schemas.openxmlformats.org/drawingml/2006/wordprocessingDrawing" xmlns:w10="urn:schemas-microsoft-com:office:word" xmlns:w="http://schemas.openxmlformats.org/wordprocessingml/2006/main" xmlns:w14="http://schemas.microsoft.com/office/word/2010/wordml" xmlns:w15="http://schemas.microsoft.com/office/word/2012/wordml" xmlns:wpg="http://schemas.microsoft.com/office/word/2010/wordprocessingGroup" xmlns:wpi="http://schemas.microsoft.com/office/word/2010/wordprocessingInk" xmlns:wne="http://schemas.microsoft.com/office/word/2006/wordml" xmlns:wps="http://schemas.microsoft.com/office/word/2010/wordprocessingShape" mc:Ignorable="w14 w15 wp14">
+<w:ftr xmlns:ve="http://schemas.openxmlformats.org/markup-compatibility/2006" xmlns:o="urn:schemas-microsoft-com:office:office" xmlns:r="http://schemas.openxmlformats.org/officeDocument/2006/relationships" xmlns:m="http://schemas.openxmlformats.org/officeDocument/2006/math" xmlns:v="urn:schemas-microsoft-com:vml" xmlns:wp="http://schemas.openxmlformats.org/drawingml/2006/wordprocessingDrawing" xmlns:w10="urn:schemas-microsoft-com:office:word" xmlns:w="http://schemas.openxmlformats.org/wordprocessingml/2006/main" xmlns:wne="http://schemas.microsoft.com/office/word/2006/wordml">
   <w:p>
     <w:pPr>
       <w:spacing w:after="61" w:line="276" w:lineRule="auto"/>
@@ -9615,30 +9101,20 @@
       <w:spacing w:after="0" w:line="240" w:lineRule="auto"/>
       <w:jc w:val="center"/>
     </w:pPr>
-    <w:r>
-      <w:fldChar w:fldCharType="begin"/>
-    </w:r>
-    <w:r>
-      <w:instrText xml:space="preserve"> PAGE   \* MERGEFORMAT </w:instrText>
-    </w:r>
-    <w:r>
-      <w:fldChar w:fldCharType="separate"/>
-    </w:r>
-    <w:r>
-      <w:rPr>
-        <w:noProof/>
-      </w:rPr>
-      <w:t>8</w:t>
-    </w:r>
-    <w:r>
-      <w:fldChar w:fldCharType="end"/>
-    </w:r>
+    <w:fldSimple w:instr=" PAGE   \* MERGEFORMAT ">
+      <w:r>
+        <w:rPr>
+          <w:noProof/>
+        </w:rPr>
+        <w:t>7</w:t>
+      </w:r>
+    </w:fldSimple>
   </w:p>
 </w:ftr>
 </file>
 
 <file path=word/footer3.xml><?xml version="1.0" encoding="utf-8"?>
-<w:ftr xmlns:wpc="http://schemas.microsoft.com/office/word/2010/wordprocessingCanvas" xmlns:mc="http://schemas.openxmlformats.org/markup-compatibility/2006" xmlns:o="urn:schemas-microsoft-com:office:office" xmlns:r="http://schemas.openxmlformats.org/officeDocument/2006/relationships" xmlns:m="http://schemas.openxmlformats.org/officeDocument/2006/math" xmlns:v="urn:schemas-microsoft-com:vml" xmlns:wp14="http://schemas.microsoft.com/office/word/2010/wordprocessingDrawing" xmlns:wp="http://schemas.openxmlformats.org/drawingml/2006/wordprocessingDrawing" xmlns:w10="urn:schemas-microsoft-com:office:word" xmlns:w="http://schemas.openxmlformats.org/wordprocessingml/2006/main" xmlns:w14="http://schemas.microsoft.com/office/word/2010/wordml" xmlns:w15="http://schemas.microsoft.com/office/word/2012/wordml" xmlns:wpg="http://schemas.microsoft.com/office/word/2010/wordprocessingGroup" xmlns:wpi="http://schemas.microsoft.com/office/word/2010/wordprocessingInk" xmlns:wne="http://schemas.microsoft.com/office/word/2006/wordml" xmlns:wps="http://schemas.microsoft.com/office/word/2010/wordprocessingShape" mc:Ignorable="w14 w15 wp14">
+<w:ftr xmlns:ve="http://schemas.openxmlformats.org/markup-compatibility/2006" xmlns:o="urn:schemas-microsoft-com:office:office" xmlns:r="http://schemas.openxmlformats.org/officeDocument/2006/relationships" xmlns:m="http://schemas.openxmlformats.org/officeDocument/2006/math" xmlns:v="urn:schemas-microsoft-com:vml" xmlns:wp="http://schemas.openxmlformats.org/drawingml/2006/wordprocessingDrawing" xmlns:w10="urn:schemas-microsoft-com:office:word" xmlns:w="http://schemas.openxmlformats.org/wordprocessingml/2006/main" xmlns:wne="http://schemas.microsoft.com/office/word/2006/wordml">
   <w:p>
     <w:pPr>
       <w:spacing w:after="61" w:line="276" w:lineRule="auto"/>
@@ -9677,30 +9153,20 @@
       <w:spacing w:after="0" w:line="240" w:lineRule="auto"/>
       <w:jc w:val="center"/>
     </w:pPr>
-    <w:r>
-      <w:fldChar w:fldCharType="begin"/>
-    </w:r>
-    <w:r>
-      <w:instrText xml:space="preserve"> PAGE   \* MERGEFORMAT </w:instrText>
-    </w:r>
-    <w:r>
-      <w:fldChar w:fldCharType="separate"/>
-    </w:r>
-    <w:r>
-      <w:rPr>
-        <w:noProof/>
-      </w:rPr>
-      <w:t>0</w:t>
-    </w:r>
-    <w:r>
-      <w:fldChar w:fldCharType="end"/>
-    </w:r>
+    <w:fldSimple w:instr=" PAGE   \* MERGEFORMAT ">
+      <w:r>
+        <w:rPr>
+          <w:noProof/>
+        </w:rPr>
+        <w:t>0</w:t>
+      </w:r>
+    </w:fldSimple>
   </w:p>
 </w:ftr>
 </file>
 
 <file path=word/footnotes.xml><?xml version="1.0" encoding="utf-8"?>
-<w:footnotes xmlns:wpc="http://schemas.microsoft.com/office/word/2010/wordprocessingCanvas" xmlns:mc="http://schemas.openxmlformats.org/markup-compatibility/2006" xmlns:o="urn:schemas-microsoft-com:office:office" xmlns:r="http://schemas.openxmlformats.org/officeDocument/2006/relationships" xmlns:m="http://schemas.openxmlformats.org/officeDocument/2006/math" xmlns:v="urn:schemas-microsoft-com:vml" xmlns:wp14="http://schemas.microsoft.com/office/word/2010/wordprocessingDrawing" xmlns:wp="http://schemas.openxmlformats.org/drawingml/2006/wordprocessingDrawing" xmlns:w10="urn:schemas-microsoft-com:office:word" xmlns:w="http://schemas.openxmlformats.org/wordprocessingml/2006/main" xmlns:w14="http://schemas.microsoft.com/office/word/2010/wordml" xmlns:w15="http://schemas.microsoft.com/office/word/2012/wordml" xmlns:wpg="http://schemas.microsoft.com/office/word/2010/wordprocessingGroup" xmlns:wpi="http://schemas.microsoft.com/office/word/2010/wordprocessingInk" xmlns:wne="http://schemas.microsoft.com/office/word/2006/wordml" xmlns:wps="http://schemas.microsoft.com/office/word/2010/wordprocessingShape" mc:Ignorable="w14 w15 wp14">
+<w:footnotes xmlns:ve="http://schemas.openxmlformats.org/markup-compatibility/2006" xmlns:o="urn:schemas-microsoft-com:office:office" xmlns:r="http://schemas.openxmlformats.org/officeDocument/2006/relationships" xmlns:m="http://schemas.openxmlformats.org/officeDocument/2006/math" xmlns:v="urn:schemas-microsoft-com:vml" xmlns:wp="http://schemas.openxmlformats.org/drawingml/2006/wordprocessingDrawing" xmlns:w10="urn:schemas-microsoft-com:office:word" xmlns:w="http://schemas.openxmlformats.org/wordprocessingml/2006/main" xmlns:wne="http://schemas.microsoft.com/office/word/2006/wordml">
   <w:footnote w:type="separator" w:id="-1">
     <w:p>
       <w:pPr>
@@ -9725,7 +9191,7 @@
 </file>
 
 <file path=word/header1.xml><?xml version="1.0" encoding="utf-8"?>
-<w:hdr xmlns:wpc="http://schemas.microsoft.com/office/word/2010/wordprocessingCanvas" xmlns:mc="http://schemas.openxmlformats.org/markup-compatibility/2006" xmlns:o="urn:schemas-microsoft-com:office:office" xmlns:r="http://schemas.openxmlformats.org/officeDocument/2006/relationships" xmlns:m="http://schemas.openxmlformats.org/officeDocument/2006/math" xmlns:v="urn:schemas-microsoft-com:vml" xmlns:wp14="http://schemas.microsoft.com/office/word/2010/wordprocessingDrawing" xmlns:wp="http://schemas.openxmlformats.org/drawingml/2006/wordprocessingDrawing" xmlns:w10="urn:schemas-microsoft-com:office:word" xmlns:w="http://schemas.openxmlformats.org/wordprocessingml/2006/main" xmlns:w14="http://schemas.microsoft.com/office/word/2010/wordml" xmlns:w15="http://schemas.microsoft.com/office/word/2012/wordml" xmlns:wpg="http://schemas.microsoft.com/office/word/2010/wordprocessingGroup" xmlns:wpi="http://schemas.microsoft.com/office/word/2010/wordprocessingInk" xmlns:wne="http://schemas.microsoft.com/office/word/2006/wordml" xmlns:wps="http://schemas.microsoft.com/office/word/2010/wordprocessingShape" mc:Ignorable="w14 w15 wp14">
+<w:hdr xmlns:ve="http://schemas.openxmlformats.org/markup-compatibility/2006" xmlns:o="urn:schemas-microsoft-com:office:office" xmlns:r="http://schemas.openxmlformats.org/officeDocument/2006/relationships" xmlns:m="http://schemas.openxmlformats.org/officeDocument/2006/math" xmlns:v="urn:schemas-microsoft-com:vml" xmlns:wp="http://schemas.openxmlformats.org/drawingml/2006/wordprocessingDrawing" xmlns:w10="urn:schemas-microsoft-com:office:word" xmlns:w="http://schemas.openxmlformats.org/wordprocessingml/2006/main" xmlns:wne="http://schemas.microsoft.com/office/word/2006/wordml">
   <w:p>
     <w:pPr>
       <w:spacing w:after="0" w:line="276" w:lineRule="auto"/>
@@ -9762,7 +9228,7 @@
 </file>
 
 <file path=word/header2.xml><?xml version="1.0" encoding="utf-8"?>
-<w:hdr xmlns:wpc="http://schemas.microsoft.com/office/word/2010/wordprocessingCanvas" xmlns:mc="http://schemas.openxmlformats.org/markup-compatibility/2006" xmlns:o="urn:schemas-microsoft-com:office:office" xmlns:r="http://schemas.openxmlformats.org/officeDocument/2006/relationships" xmlns:m="http://schemas.openxmlformats.org/officeDocument/2006/math" xmlns:v="urn:schemas-microsoft-com:vml" xmlns:wp14="http://schemas.microsoft.com/office/word/2010/wordprocessingDrawing" xmlns:wp="http://schemas.openxmlformats.org/drawingml/2006/wordprocessingDrawing" xmlns:w10="urn:schemas-microsoft-com:office:word" xmlns:w="http://schemas.openxmlformats.org/wordprocessingml/2006/main" xmlns:w14="http://schemas.microsoft.com/office/word/2010/wordml" xmlns:w15="http://schemas.microsoft.com/office/word/2012/wordml" xmlns:wpg="http://schemas.microsoft.com/office/word/2010/wordprocessingGroup" xmlns:wpi="http://schemas.microsoft.com/office/word/2010/wordprocessingInk" xmlns:wne="http://schemas.microsoft.com/office/word/2006/wordml" xmlns:wps="http://schemas.microsoft.com/office/word/2010/wordprocessingShape" mc:Ignorable="w14 w15 wp14">
+<w:hdr xmlns:ve="http://schemas.openxmlformats.org/markup-compatibility/2006" xmlns:o="urn:schemas-microsoft-com:office:office" xmlns:r="http://schemas.openxmlformats.org/officeDocument/2006/relationships" xmlns:m="http://schemas.openxmlformats.org/officeDocument/2006/math" xmlns:v="urn:schemas-microsoft-com:vml" xmlns:wp="http://schemas.openxmlformats.org/drawingml/2006/wordprocessingDrawing" xmlns:w10="urn:schemas-microsoft-com:office:word" xmlns:w="http://schemas.openxmlformats.org/wordprocessingml/2006/main" xmlns:wne="http://schemas.microsoft.com/office/word/2006/wordml">
   <w:p>
     <w:pPr>
       <w:spacing w:after="0" w:line="276" w:lineRule="auto"/>
@@ -9799,7 +9265,7 @@
 </file>
 
 <file path=word/header3.xml><?xml version="1.0" encoding="utf-8"?>
-<w:hdr xmlns:wpc="http://schemas.microsoft.com/office/word/2010/wordprocessingCanvas" xmlns:mc="http://schemas.openxmlformats.org/markup-compatibility/2006" xmlns:o="urn:schemas-microsoft-com:office:office" xmlns:r="http://schemas.openxmlformats.org/officeDocument/2006/relationships" xmlns:m="http://schemas.openxmlformats.org/officeDocument/2006/math" xmlns:v="urn:schemas-microsoft-com:vml" xmlns:wp14="http://schemas.microsoft.com/office/word/2010/wordprocessingDrawing" xmlns:wp="http://schemas.openxmlformats.org/drawingml/2006/wordprocessingDrawing" xmlns:w10="urn:schemas-microsoft-com:office:word" xmlns:w="http://schemas.openxmlformats.org/wordprocessingml/2006/main" xmlns:w14="http://schemas.microsoft.com/office/word/2010/wordml" xmlns:w15="http://schemas.microsoft.com/office/word/2012/wordml" xmlns:wpg="http://schemas.microsoft.com/office/word/2010/wordprocessingGroup" xmlns:wpi="http://schemas.microsoft.com/office/word/2010/wordprocessingInk" xmlns:wne="http://schemas.microsoft.com/office/word/2006/wordml" xmlns:wps="http://schemas.microsoft.com/office/word/2010/wordprocessingShape" mc:Ignorable="w14 w15 wp14">
+<w:hdr xmlns:ve="http://schemas.openxmlformats.org/markup-compatibility/2006" xmlns:o="urn:schemas-microsoft-com:office:office" xmlns:r="http://schemas.openxmlformats.org/officeDocument/2006/relationships" xmlns:m="http://schemas.openxmlformats.org/officeDocument/2006/math" xmlns:v="urn:schemas-microsoft-com:vml" xmlns:wp="http://schemas.openxmlformats.org/drawingml/2006/wordprocessingDrawing" xmlns:w10="urn:schemas-microsoft-com:office:word" xmlns:w="http://schemas.openxmlformats.org/wordprocessingml/2006/main" xmlns:wne="http://schemas.microsoft.com/office/word/2006/wordml">
   <w:p>
     <w:pPr>
       <w:spacing w:after="0" w:line="276" w:lineRule="auto"/>
@@ -9836,7 +9302,7 @@
 </file>
 
 <file path=word/numbering.xml><?xml version="1.0" encoding="utf-8"?>
-<w:numbering xmlns:wpc="http://schemas.microsoft.com/office/word/2010/wordprocessingCanvas" xmlns:mc="http://schemas.openxmlformats.org/markup-compatibility/2006" xmlns:o="urn:schemas-microsoft-com:office:office" xmlns:r="http://schemas.openxmlformats.org/officeDocument/2006/relationships" xmlns:m="http://schemas.openxmlformats.org/officeDocument/2006/math" xmlns:v="urn:schemas-microsoft-com:vml" xmlns:wp14="http://schemas.microsoft.com/office/word/2010/wordprocessingDrawing" xmlns:wp="http://schemas.openxmlformats.org/drawingml/2006/wordprocessingDrawing" xmlns:w10="urn:schemas-microsoft-com:office:word" xmlns:w="http://schemas.openxmlformats.org/wordprocessingml/2006/main" xmlns:w14="http://schemas.microsoft.com/office/word/2010/wordml" xmlns:w15="http://schemas.microsoft.com/office/word/2012/wordml" xmlns:wpg="http://schemas.microsoft.com/office/word/2010/wordprocessingGroup" xmlns:wpi="http://schemas.microsoft.com/office/word/2010/wordprocessingInk" xmlns:wne="http://schemas.microsoft.com/office/word/2006/wordml" xmlns:wps="http://schemas.microsoft.com/office/word/2010/wordprocessingShape" mc:Ignorable="w14 w15 wp14">
+<w:numbering xmlns:ve="http://schemas.openxmlformats.org/markup-compatibility/2006" xmlns:o="urn:schemas-microsoft-com:office:office" xmlns:r="http://schemas.openxmlformats.org/officeDocument/2006/relationships" xmlns:m="http://schemas.openxmlformats.org/officeDocument/2006/math" xmlns:v="urn:schemas-microsoft-com:vml" xmlns:wp="http://schemas.openxmlformats.org/drawingml/2006/wordprocessingDrawing" xmlns:w10="urn:schemas-microsoft-com:office:word" xmlns:w="http://schemas.openxmlformats.org/wordprocessingml/2006/main" xmlns:wne="http://schemas.microsoft.com/office/word/2006/wordml">
   <w:numPicBullet w:numPicBulletId="0">
     <w:pict>
       <v:shapetype id="_x0000_t75" coordsize="21600,21600" o:spt="75" o:preferrelative="t" path="m@4@5l@4@11@9@11@9@5xe" filled="f" stroked="f">
@@ -9858,42 +9324,42 @@
         <v:path o:extrusionok="f" gradientshapeok="t" o:connecttype="rect"/>
         <o:lock v:ext="edit" aspectratio="t"/>
       </v:shapetype>
-      <v:shape id="_x0000_i1381" type="#_x0000_t75" style="width:9pt;height:9pt;visibility:visible;mso-wrap-style:square" o:bullet="t">
+      <v:shape id="_x0000_i1418" type="#_x0000_t75" style="width:9pt;height:9pt;visibility:visible;mso-wrap-style:square" o:bullet="t">
         <v:imagedata r:id="rId1" o:title=""/>
       </v:shape>
     </w:pict>
   </w:numPicBullet>
   <w:numPicBullet w:numPicBulletId="1">
     <w:pict>
-      <v:shape id="_x0000_i1382" type="#_x0000_t75" style="width:9pt;height:9pt;visibility:visible;mso-wrap-style:square" o:bullet="t">
+      <v:shape id="_x0000_i1419" type="#_x0000_t75" style="width:9pt;height:9pt;visibility:visible;mso-wrap-style:square" o:bullet="t">
         <v:imagedata r:id="rId2" o:title=""/>
       </v:shape>
     </w:pict>
   </w:numPicBullet>
   <w:numPicBullet w:numPicBulletId="2">
     <w:pict>
-      <v:shape id="_x0000_i1383" type="#_x0000_t75" alt="note.png" style="width:18pt;height:18pt;visibility:visible;mso-wrap-style:square" o:bullet="t">
+      <v:shape id="_x0000_i1420" type="#_x0000_t75" alt="note.png" style="width:18pt;height:18pt;visibility:visible;mso-wrap-style:square" o:bullet="t">
         <v:imagedata r:id="rId3" o:title="note"/>
       </v:shape>
     </w:pict>
   </w:numPicBullet>
   <w:numPicBullet w:numPicBulletId="3">
     <w:pict>
-      <v:shape id="_x0000_i1384" type="#_x0000_t75" alt="1.png" style="width:9pt;height:9pt;visibility:visible;mso-wrap-style:square" o:bullet="t">
+      <v:shape id="_x0000_i1421" type="#_x0000_t75" alt="1.png" style="width:9pt;height:9pt;visibility:visible;mso-wrap-style:square" o:bullet="t">
         <v:imagedata r:id="rId4" o:title="1"/>
       </v:shape>
     </w:pict>
   </w:numPicBullet>
   <w:numPicBullet w:numPicBulletId="4">
     <w:pict>
-      <v:shape id="_x0000_i1385" type="#_x0000_t75" alt="3.png" style="width:9pt;height:9pt;visibility:visible;mso-wrap-style:square" o:bullet="t">
+      <v:shape id="_x0000_i1422" type="#_x0000_t75" alt="3.png" style="width:9pt;height:9pt;visibility:visible;mso-wrap-style:square" o:bullet="t">
         <v:imagedata r:id="rId5" o:title="3"/>
       </v:shape>
     </w:pict>
   </w:numPicBullet>
   <w:numPicBullet w:numPicBulletId="5">
     <w:pict>
-      <v:shape id="_x0000_i1386" type="#_x0000_t75" alt="2.png" style="width:9pt;height:9pt;visibility:visible;mso-wrap-style:square" o:bullet="t">
+      <v:shape id="_x0000_i1423" type="#_x0000_t75" alt="2.png" style="width:9pt;height:9pt;visibility:visible;mso-wrap-style:square" o:bullet="t">
         <v:imagedata r:id="rId6" o:title="2"/>
       </v:shape>
     </w:pict>
@@ -12666,7 +12132,7 @@
 </file>
 
 <file path=word/styles.xml><?xml version="1.0" encoding="utf-8"?>
-<w:styles xmlns:mc="http://schemas.openxmlformats.org/markup-compatibility/2006" xmlns:r="http://schemas.openxmlformats.org/officeDocument/2006/relationships" xmlns:w="http://schemas.openxmlformats.org/wordprocessingml/2006/main" xmlns:w14="http://schemas.microsoft.com/office/word/2010/wordml" xmlns:w15="http://schemas.microsoft.com/office/word/2012/wordml" mc:Ignorable="w14 w15">
+<w:styles xmlns:r="http://schemas.openxmlformats.org/officeDocument/2006/relationships" xmlns:w="http://schemas.openxmlformats.org/wordprocessingml/2006/main">
   <w:docDefaults>
     <w:rPrDefault>
       <w:rPr>
@@ -12682,378 +12148,144 @@
       </w:pPr>
     </w:pPrDefault>
   </w:docDefaults>
-  <w:latentStyles w:defLockedState="0" w:defUIPriority="99" w:defSemiHidden="0" w:defUnhideWhenUsed="0" w:defQFormat="0" w:count="371">
-    <w:lsdException w:name="Normal" w:uiPriority="0" w:qFormat="1"/>
-    <w:lsdException w:name="heading 1" w:uiPriority="9" w:qFormat="1"/>
-    <w:lsdException w:name="heading 2" w:semiHidden="1" w:uiPriority="9" w:unhideWhenUsed="1" w:qFormat="1"/>
-    <w:lsdException w:name="heading 3" w:semiHidden="1" w:uiPriority="9" w:unhideWhenUsed="1" w:qFormat="1"/>
-    <w:lsdException w:name="heading 4" w:semiHidden="1" w:uiPriority="9" w:unhideWhenUsed="1" w:qFormat="1"/>
-    <w:lsdException w:name="heading 5" w:semiHidden="1" w:uiPriority="9" w:unhideWhenUsed="1" w:qFormat="1"/>
-    <w:lsdException w:name="heading 6" w:semiHidden="1" w:uiPriority="9" w:unhideWhenUsed="1" w:qFormat="1"/>
-    <w:lsdException w:name="heading 7" w:semiHidden="1" w:uiPriority="9" w:unhideWhenUsed="1" w:qFormat="1"/>
-    <w:lsdException w:name="heading 8" w:semiHidden="1" w:uiPriority="9" w:unhideWhenUsed="1" w:qFormat="1"/>
-    <w:lsdException w:name="heading 9" w:semiHidden="1" w:uiPriority="9" w:unhideWhenUsed="1" w:qFormat="1"/>
-    <w:lsdException w:name="index 1" w:semiHidden="1" w:unhideWhenUsed="1"/>
-    <w:lsdException w:name="index 2" w:semiHidden="1" w:unhideWhenUsed="1"/>
-    <w:lsdException w:name="index 3" w:semiHidden="1" w:unhideWhenUsed="1"/>
-    <w:lsdException w:name="index 4" w:semiHidden="1" w:unhideWhenUsed="1"/>
-    <w:lsdException w:name="index 5" w:semiHidden="1" w:unhideWhenUsed="1"/>
-    <w:lsdException w:name="index 6" w:semiHidden="1" w:unhideWhenUsed="1"/>
-    <w:lsdException w:name="index 7" w:semiHidden="1" w:unhideWhenUsed="1"/>
-    <w:lsdException w:name="index 8" w:semiHidden="1" w:unhideWhenUsed="1"/>
-    <w:lsdException w:name="index 9" w:semiHidden="1" w:unhideWhenUsed="1"/>
-    <w:lsdException w:name="toc 1" w:semiHidden="1" w:uiPriority="39" w:unhideWhenUsed="1"/>
-    <w:lsdException w:name="toc 2" w:semiHidden="1" w:uiPriority="39" w:unhideWhenUsed="1"/>
-    <w:lsdException w:name="toc 3" w:semiHidden="1" w:uiPriority="39" w:unhideWhenUsed="1"/>
-    <w:lsdException w:name="toc 4" w:semiHidden="1" w:uiPriority="39" w:unhideWhenUsed="1"/>
-    <w:lsdException w:name="toc 5" w:semiHidden="1" w:uiPriority="39" w:unhideWhenUsed="1"/>
-    <w:lsdException w:name="toc 6" w:semiHidden="1" w:uiPriority="39" w:unhideWhenUsed="1"/>
-    <w:lsdException w:name="toc 7" w:semiHidden="1" w:uiPriority="39" w:unhideWhenUsed="1"/>
-    <w:lsdException w:name="toc 8" w:semiHidden="1" w:uiPriority="39" w:unhideWhenUsed="1"/>
-    <w:lsdException w:name="toc 9" w:semiHidden="1" w:uiPriority="39" w:unhideWhenUsed="1"/>
-    <w:lsdException w:name="Normal Indent" w:semiHidden="1" w:unhideWhenUsed="1"/>
-    <w:lsdException w:name="footnote text" w:semiHidden="1" w:unhideWhenUsed="1"/>
-    <w:lsdException w:name="annotation text" w:semiHidden="1" w:unhideWhenUsed="1"/>
-    <w:lsdException w:name="header" w:semiHidden="1" w:unhideWhenUsed="1"/>
-    <w:lsdException w:name="footer" w:semiHidden="1" w:unhideWhenUsed="1"/>
-    <w:lsdException w:name="index heading" w:semiHidden="1" w:unhideWhenUsed="1"/>
-    <w:lsdException w:name="caption" w:semiHidden="1" w:uiPriority="35" w:unhideWhenUsed="1" w:qFormat="1"/>
-    <w:lsdException w:name="table of figures" w:semiHidden="1" w:unhideWhenUsed="1"/>
-    <w:lsdException w:name="envelope address" w:semiHidden="1" w:unhideWhenUsed="1"/>
-    <w:lsdException w:name="envelope return" w:semiHidden="1" w:unhideWhenUsed="1"/>
-    <w:lsdException w:name="footnote reference" w:semiHidden="1" w:unhideWhenUsed="1"/>
-    <w:lsdException w:name="annotation reference" w:semiHidden="1" w:unhideWhenUsed="1"/>
-    <w:lsdException w:name="line number" w:semiHidden="1" w:unhideWhenUsed="1"/>
-    <w:lsdException w:name="page number" w:semiHidden="1" w:unhideWhenUsed="1"/>
-    <w:lsdException w:name="endnote reference" w:semiHidden="1" w:unhideWhenUsed="1"/>
-    <w:lsdException w:name="endnote text" w:semiHidden="1" w:unhideWhenUsed="1"/>
-    <w:lsdException w:name="table of authorities" w:semiHidden="1" w:unhideWhenUsed="1"/>
-    <w:lsdException w:name="macro" w:semiHidden="1" w:unhideWhenUsed="1"/>
-    <w:lsdException w:name="toa heading" w:semiHidden="1" w:unhideWhenUsed="1"/>
-    <w:lsdException w:name="List" w:semiHidden="1" w:unhideWhenUsed="1"/>
-    <w:lsdException w:name="List Bullet" w:semiHidden="1" w:unhideWhenUsed="1"/>
-    <w:lsdException w:name="List Number" w:semiHidden="1" w:unhideWhenUsed="1"/>
-    <w:lsdException w:name="List 2" w:semiHidden="1" w:unhideWhenUsed="1"/>
-    <w:lsdException w:name="List 3" w:semiHidden="1" w:unhideWhenUsed="1"/>
-    <w:lsdException w:name="List 4" w:semiHidden="1" w:unhideWhenUsed="1"/>
-    <w:lsdException w:name="List 5" w:semiHidden="1" w:unhideWhenUsed="1"/>
-    <w:lsdException w:name="List Bullet 2" w:semiHidden="1" w:unhideWhenUsed="1"/>
-    <w:lsdException w:name="List Bullet 3" w:semiHidden="1" w:unhideWhenUsed="1"/>
-    <w:lsdException w:name="List Bullet 4" w:semiHidden="1" w:unhideWhenUsed="1"/>
-    <w:lsdException w:name="List Bullet 5" w:semiHidden="1" w:unhideWhenUsed="1"/>
-    <w:lsdException w:name="List Number 2" w:semiHidden="1" w:unhideWhenUsed="1"/>
-    <w:lsdException w:name="List Number 3" w:semiHidden="1" w:unhideWhenUsed="1"/>
-    <w:lsdException w:name="List Number 4" w:semiHidden="1" w:unhideWhenUsed="1"/>
-    <w:lsdException w:name="List Number 5" w:semiHidden="1" w:unhideWhenUsed="1"/>
-    <w:lsdException w:name="Title" w:uiPriority="10" w:qFormat="1"/>
-    <w:lsdException w:name="Closing" w:semiHidden="1" w:unhideWhenUsed="1"/>
-    <w:lsdException w:name="Signature" w:semiHidden="1" w:unhideWhenUsed="1"/>
-    <w:lsdException w:name="Default Paragraph Font" w:semiHidden="1" w:uiPriority="1" w:unhideWhenUsed="1"/>
-    <w:lsdException w:name="Body Text" w:semiHidden="1" w:unhideWhenUsed="1"/>
-    <w:lsdException w:name="Body Text Indent" w:semiHidden="1" w:unhideWhenUsed="1"/>
-    <w:lsdException w:name="List Continue" w:semiHidden="1" w:unhideWhenUsed="1"/>
-    <w:lsdException w:name="List Continue 2" w:semiHidden="1" w:unhideWhenUsed="1"/>
-    <w:lsdException w:name="List Continue 3" w:semiHidden="1" w:unhideWhenUsed="1"/>
-    <w:lsdException w:name="List Continue 4" w:semiHidden="1" w:unhideWhenUsed="1"/>
-    <w:lsdException w:name="List Continue 5" w:semiHidden="1" w:unhideWhenUsed="1"/>
-    <w:lsdException w:name="Message Header" w:semiHidden="1" w:unhideWhenUsed="1"/>
-    <w:lsdException w:name="Subtitle" w:uiPriority="11" w:qFormat="1"/>
-    <w:lsdException w:name="Salutation" w:semiHidden="1" w:unhideWhenUsed="1"/>
-    <w:lsdException w:name="Date" w:semiHidden="1" w:unhideWhenUsed="1"/>
-    <w:lsdException w:name="Body Text First Indent" w:semiHidden="1" w:unhideWhenUsed="1"/>
-    <w:lsdException w:name="Body Text First Indent 2" w:semiHidden="1" w:unhideWhenUsed="1"/>
-    <w:lsdException w:name="Note Heading" w:semiHidden="1" w:unhideWhenUsed="1"/>
-    <w:lsdException w:name="Body Text 2" w:semiHidden="1" w:unhideWhenUsed="1"/>
-    <w:lsdException w:name="Body Text 3" w:semiHidden="1" w:unhideWhenUsed="1"/>
-    <w:lsdException w:name="Body Text Indent 2" w:semiHidden="1" w:unhideWhenUsed="1"/>
-    <w:lsdException w:name="Body Text Indent 3" w:semiHidden="1" w:unhideWhenUsed="1"/>
-    <w:lsdException w:name="Block Text" w:semiHidden="1" w:unhideWhenUsed="1"/>
-    <w:lsdException w:name="Hyperlink" w:semiHidden="1" w:unhideWhenUsed="1"/>
-    <w:lsdException w:name="FollowedHyperlink" w:semiHidden="1" w:unhideWhenUsed="1"/>
-    <w:lsdException w:name="Strong" w:uiPriority="22" w:qFormat="1"/>
-    <w:lsdException w:name="Emphasis" w:uiPriority="20" w:qFormat="1"/>
-    <w:lsdException w:name="Document Map" w:semiHidden="1" w:unhideWhenUsed="1"/>
-    <w:lsdException w:name="Plain Text" w:semiHidden="1" w:unhideWhenUsed="1"/>
-    <w:lsdException w:name="E-mail Signature" w:semiHidden="1" w:unhideWhenUsed="1"/>
-    <w:lsdException w:name="HTML Top of Form" w:semiHidden="1" w:unhideWhenUsed="1"/>
-    <w:lsdException w:name="HTML Bottom of Form" w:semiHidden="1" w:unhideWhenUsed="1"/>
-    <w:lsdException w:name="Normal (Web)" w:semiHidden="1" w:unhideWhenUsed="1"/>
-    <w:lsdException w:name="HTML Acronym" w:semiHidden="1" w:unhideWhenUsed="1"/>
-    <w:lsdException w:name="HTML Address" w:semiHidden="1" w:unhideWhenUsed="1"/>
-    <w:lsdException w:name="HTML Cite" w:semiHidden="1" w:unhideWhenUsed="1"/>
-    <w:lsdException w:name="HTML Code" w:semiHidden="1" w:unhideWhenUsed="1"/>
-    <w:lsdException w:name="HTML Definition" w:semiHidden="1" w:unhideWhenUsed="1"/>
-    <w:lsdException w:name="HTML Keyboard" w:semiHidden="1" w:unhideWhenUsed="1"/>
-    <w:lsdException w:name="HTML Preformatted" w:semiHidden="1" w:unhideWhenUsed="1"/>
-    <w:lsdException w:name="HTML Sample" w:semiHidden="1" w:unhideWhenUsed="1"/>
-    <w:lsdException w:name="HTML Typewriter" w:semiHidden="1" w:unhideWhenUsed="1"/>
-    <w:lsdException w:name="HTML Variable" w:semiHidden="1" w:unhideWhenUsed="1"/>
-    <w:lsdException w:name="Normal Table" w:semiHidden="1" w:unhideWhenUsed="1"/>
-    <w:lsdException w:name="annotation subject" w:semiHidden="1" w:unhideWhenUsed="1"/>
-    <w:lsdException w:name="No List" w:semiHidden="1" w:unhideWhenUsed="1"/>
-    <w:lsdException w:name="Outline List 1" w:semiHidden="1" w:unhideWhenUsed="1"/>
-    <w:lsdException w:name="Outline List 2" w:semiHidden="1" w:unhideWhenUsed="1"/>
-    <w:lsdException w:name="Outline List 3" w:semiHidden="1" w:unhideWhenUsed="1"/>
-    <w:lsdException w:name="Table Simple 1" w:semiHidden="1" w:unhideWhenUsed="1"/>
-    <w:lsdException w:name="Table Simple 2" w:semiHidden="1" w:unhideWhenUsed="1"/>
-    <w:lsdException w:name="Table Simple 3" w:semiHidden="1" w:unhideWhenUsed="1"/>
-    <w:lsdException w:name="Table Classic 1" w:semiHidden="1" w:unhideWhenUsed="1"/>
-    <w:lsdException w:name="Table Classic 2" w:semiHidden="1" w:unhideWhenUsed="1"/>
-    <w:lsdException w:name="Table Classic 3" w:semiHidden="1" w:unhideWhenUsed="1"/>
-    <w:lsdException w:name="Table Classic 4" w:semiHidden="1" w:unhideWhenUsed="1"/>
-    <w:lsdException w:name="Table Colorful 1" w:semiHidden="1" w:unhideWhenUsed="1"/>
-    <w:lsdException w:name="Table Colorful 2" w:semiHidden="1" w:unhideWhenUsed="1"/>
-    <w:lsdException w:name="Table Colorful 3" w:semiHidden="1" w:unhideWhenUsed="1"/>
-    <w:lsdException w:name="Table Columns 1" w:semiHidden="1" w:unhideWhenUsed="1"/>
-    <w:lsdException w:name="Table Columns 2" w:semiHidden="1" w:unhideWhenUsed="1"/>
-    <w:lsdException w:name="Table Columns 3" w:semiHidden="1" w:unhideWhenUsed="1"/>
-    <w:lsdException w:name="Table Columns 4" w:semiHidden="1" w:unhideWhenUsed="1"/>
-    <w:lsdException w:name="Table Columns 5" w:semiHidden="1" w:unhideWhenUsed="1"/>
-    <w:lsdException w:name="Table Grid 1" w:semiHidden="1" w:unhideWhenUsed="1"/>
-    <w:lsdException w:name="Table Grid 2" w:semiHidden="1" w:unhideWhenUsed="1"/>
-    <w:lsdException w:name="Table Grid 3" w:semiHidden="1" w:unhideWhenUsed="1"/>
-    <w:lsdException w:name="Table Grid 4" w:semiHidden="1" w:unhideWhenUsed="1"/>
-    <w:lsdException w:name="Table Grid 5" w:semiHidden="1" w:unhideWhenUsed="1"/>
-    <w:lsdException w:name="Table Grid 6" w:semiHidden="1" w:unhideWhenUsed="1"/>
-    <w:lsdException w:name="Table Grid 7" w:semiHidden="1" w:unhideWhenUsed="1"/>
-    <w:lsdException w:name="Table Grid 8" w:semiHidden="1" w:unhideWhenUsed="1"/>
-    <w:lsdException w:name="Table List 1" w:semiHidden="1" w:unhideWhenUsed="1"/>
-    <w:lsdException w:name="Table List 2" w:semiHidden="1" w:unhideWhenUsed="1"/>
-    <w:lsdException w:name="Table List 3" w:semiHidden="1" w:unhideWhenUsed="1"/>
-    <w:lsdException w:name="Table List 4" w:semiHidden="1" w:unhideWhenUsed="1"/>
-    <w:lsdException w:name="Table List 5" w:semiHidden="1" w:unhideWhenUsed="1"/>
-    <w:lsdException w:name="Table List 6" w:semiHidden="1" w:unhideWhenUsed="1"/>
-    <w:lsdException w:name="Table List 7" w:semiHidden="1" w:unhideWhenUsed="1"/>
-    <w:lsdException w:name="Table List 8" w:semiHidden="1" w:unhideWhenUsed="1"/>
-    <w:lsdException w:name="Table 3D effects 1" w:semiHidden="1" w:unhideWhenUsed="1"/>
-    <w:lsdException w:name="Table 3D effects 2" w:semiHidden="1" w:unhideWhenUsed="1"/>
-    <w:lsdException w:name="Table 3D effects 3" w:semiHidden="1" w:unhideWhenUsed="1"/>
-    <w:lsdException w:name="Table Contemporary" w:semiHidden="1" w:unhideWhenUsed="1"/>
-    <w:lsdException w:name="Table Elegant" w:semiHidden="1" w:unhideWhenUsed="1"/>
-    <w:lsdException w:name="Table Professional" w:semiHidden="1" w:unhideWhenUsed="1"/>
-    <w:lsdException w:name="Table Subtle 1" w:semiHidden="1" w:unhideWhenUsed="1"/>
-    <w:lsdException w:name="Table Subtle 2" w:semiHidden="1" w:unhideWhenUsed="1"/>
-    <w:lsdException w:name="Table Web 1" w:semiHidden="1" w:unhideWhenUsed="1"/>
-    <w:lsdException w:name="Table Web 2" w:semiHidden="1" w:unhideWhenUsed="1"/>
-    <w:lsdException w:name="Table Web 3" w:semiHidden="1" w:unhideWhenUsed="1"/>
-    <w:lsdException w:name="Balloon Text" w:semiHidden="1" w:unhideWhenUsed="1"/>
-    <w:lsdException w:name="Table Grid" w:uiPriority="39"/>
-    <w:lsdException w:name="Table Theme" w:semiHidden="1" w:unhideWhenUsed="1"/>
-    <w:lsdException w:name="Placeholder Text" w:semiHidden="1"/>
-    <w:lsdException w:name="No Spacing" w:uiPriority="1" w:qFormat="1"/>
-    <w:lsdException w:name="Light Shading" w:uiPriority="60"/>
-    <w:lsdException w:name="Light List" w:uiPriority="61"/>
-    <w:lsdException w:name="Light Grid" w:uiPriority="62"/>
-    <w:lsdException w:name="Medium Shading 1" w:uiPriority="63"/>
-    <w:lsdException w:name="Medium Shading 2" w:uiPriority="64"/>
-    <w:lsdException w:name="Medium List 1" w:uiPriority="65"/>
-    <w:lsdException w:name="Medium List 2" w:uiPriority="66"/>
-    <w:lsdException w:name="Medium Grid 1" w:uiPriority="67"/>
-    <w:lsdException w:name="Medium Grid 2" w:uiPriority="68"/>
-    <w:lsdException w:name="Medium Grid 3" w:uiPriority="69"/>
-    <w:lsdException w:name="Dark List" w:uiPriority="70"/>
-    <w:lsdException w:name="Colorful Shading" w:uiPriority="71"/>
-    <w:lsdException w:name="Colorful List" w:uiPriority="72"/>
-    <w:lsdException w:name="Colorful Grid" w:uiPriority="73"/>
-    <w:lsdException w:name="Light Shading Accent 1" w:uiPriority="60"/>
-    <w:lsdException w:name="Light List Accent 1" w:uiPriority="61"/>
-    <w:lsdException w:name="Light Grid Accent 1" w:uiPriority="62"/>
-    <w:lsdException w:name="Medium Shading 1 Accent 1" w:uiPriority="63"/>
-    <w:lsdException w:name="Medium Shading 2 Accent 1" w:uiPriority="64"/>
-    <w:lsdException w:name="Medium List 1 Accent 1" w:uiPriority="65"/>
-    <w:lsdException w:name="Revision" w:semiHidden="1"/>
-    <w:lsdException w:name="List Paragraph" w:uiPriority="34" w:qFormat="1"/>
-    <w:lsdException w:name="Quote" w:uiPriority="29" w:qFormat="1"/>
-    <w:lsdException w:name="Intense Quote" w:uiPriority="30" w:qFormat="1"/>
-    <w:lsdException w:name="Medium List 2 Accent 1" w:uiPriority="66"/>
-    <w:lsdException w:name="Medium Grid 1 Accent 1" w:uiPriority="67"/>
-    <w:lsdException w:name="Medium Grid 2 Accent 1" w:uiPriority="68"/>
-    <w:lsdException w:name="Medium Grid 3 Accent 1" w:uiPriority="69"/>
-    <w:lsdException w:name="Dark List Accent 1" w:uiPriority="70"/>
-    <w:lsdException w:name="Colorful Shading Accent 1" w:uiPriority="71"/>
-    <w:lsdException w:name="Colorful List Accent 1" w:uiPriority="72"/>
-    <w:lsdException w:name="Colorful Grid Accent 1" w:uiPriority="73"/>
-    <w:lsdException w:name="Light Shading Accent 2" w:uiPriority="60"/>
-    <w:lsdException w:name="Light List Accent 2" w:uiPriority="61"/>
-    <w:lsdException w:name="Light Grid Accent 2" w:uiPriority="62"/>
-    <w:lsdException w:name="Medium Shading 1 Accent 2" w:uiPriority="63"/>
-    <w:lsdException w:name="Medium Shading 2 Accent 2" w:uiPriority="64"/>
-    <w:lsdException w:name="Medium List 1 Accent 2" w:uiPriority="65"/>
-    <w:lsdException w:name="Medium List 2 Accent 2" w:uiPriority="66"/>
-    <w:lsdException w:name="Medium Grid 1 Accent 2" w:uiPriority="67"/>
-    <w:lsdException w:name="Medium Grid 2 Accent 2" w:uiPriority="68"/>
-    <w:lsdException w:name="Medium Grid 3 Accent 2" w:uiPriority="69"/>
-    <w:lsdException w:name="Dark List Accent 2" w:uiPriority="70"/>
-    <w:lsdException w:name="Colorful Shading Accent 2" w:uiPriority="71"/>
-    <w:lsdException w:name="Colorful List Accent 2" w:uiPriority="72"/>
-    <w:lsdException w:name="Colorful Grid Accent 2" w:uiPriority="73"/>
-    <w:lsdException w:name="Light Shading Accent 3" w:uiPriority="60"/>
-    <w:lsdException w:name="Light List Accent 3" w:uiPriority="61"/>
-    <w:lsdException w:name="Light Grid Accent 3" w:uiPriority="62"/>
-    <w:lsdException w:name="Medium Shading 1 Accent 3" w:uiPriority="63"/>
-    <w:lsdException w:name="Medium Shading 2 Accent 3" w:uiPriority="64"/>
-    <w:lsdException w:name="Medium List 1 Accent 3" w:uiPriority="65"/>
-    <w:lsdException w:name="Medium List 2 Accent 3" w:uiPriority="66"/>
-    <w:lsdException w:name="Medium Grid 1 Accent 3" w:uiPriority="67"/>
-    <w:lsdException w:name="Medium Grid 2 Accent 3" w:uiPriority="68"/>
-    <w:lsdException w:name="Medium Grid 3 Accent 3" w:uiPriority="69"/>
-    <w:lsdException w:name="Dark List Accent 3" w:uiPriority="70"/>
-    <w:lsdException w:name="Colorful Shading Accent 3" w:uiPriority="71"/>
-    <w:lsdException w:name="Colorful List Accent 3" w:uiPriority="72"/>
-    <w:lsdException w:name="Colorful Grid Accent 3" w:uiPriority="73"/>
-    <w:lsdException w:name="Light Shading Accent 4" w:uiPriority="60"/>
-    <w:lsdException w:name="Light List Accent 4" w:uiPriority="61"/>
-    <w:lsdException w:name="Light Grid Accent 4" w:uiPriority="62"/>
-    <w:lsdException w:name="Medium Shading 1 Accent 4" w:uiPriority="63"/>
-    <w:lsdException w:name="Medium Shading 2 Accent 4" w:uiPriority="64"/>
-    <w:lsdException w:name="Medium List 1 Accent 4" w:uiPriority="65"/>
-    <w:lsdException w:name="Medium List 2 Accent 4" w:uiPriority="66"/>
-    <w:lsdException w:name="Medium Grid 1 Accent 4" w:uiPriority="67"/>
-    <w:lsdException w:name="Medium Grid 2 Accent 4" w:uiPriority="68"/>
-    <w:lsdException w:name="Medium Grid 3 Accent 4" w:uiPriority="69"/>
-    <w:lsdException w:name="Dark List Accent 4" w:uiPriority="70"/>
-    <w:lsdException w:name="Colorful Shading Accent 4" w:uiPriority="71"/>
-    <w:lsdException w:name="Colorful List Accent 4" w:uiPriority="72"/>
-    <w:lsdException w:name="Colorful Grid Accent 4" w:uiPriority="73"/>
-    <w:lsdException w:name="Light Shading Accent 5" w:uiPriority="60"/>
-    <w:lsdException w:name="Light List Accent 5" w:uiPriority="61"/>
-    <w:lsdException w:name="Light Grid Accent 5" w:uiPriority="62"/>
-    <w:lsdException w:name="Medium Shading 1 Accent 5" w:uiPriority="63"/>
-    <w:lsdException w:name="Medium Shading 2 Accent 5" w:uiPriority="64"/>
-    <w:lsdException w:name="Medium List 1 Accent 5" w:uiPriority="65"/>
-    <w:lsdException w:name="Medium List 2 Accent 5" w:uiPriority="66"/>
-    <w:lsdException w:name="Medium Grid 1 Accent 5" w:uiPriority="67"/>
-    <w:lsdException w:name="Medium Grid 2 Accent 5" w:uiPriority="68"/>
-    <w:lsdException w:name="Medium Grid 3 Accent 5" w:uiPriority="69"/>
-    <w:lsdException w:name="Dark List Accent 5" w:uiPriority="70"/>
-    <w:lsdException w:name="Colorful Shading Accent 5" w:uiPriority="71"/>
-    <w:lsdException w:name="Colorful List Accent 5" w:uiPriority="72"/>
-    <w:lsdException w:name="Colorful Grid Accent 5" w:uiPriority="73"/>
-    <w:lsdException w:name="Light Shading Accent 6" w:uiPriority="60"/>
-    <w:lsdException w:name="Light List Accent 6" w:uiPriority="61"/>
-    <w:lsdException w:name="Light Grid Accent 6" w:uiPriority="62"/>
-    <w:lsdException w:name="Medium Shading 1 Accent 6" w:uiPriority="63"/>
-    <w:lsdException w:name="Medium Shading 2 Accent 6" w:uiPriority="64"/>
-    <w:lsdException w:name="Medium List 1 Accent 6" w:uiPriority="65"/>
-    <w:lsdException w:name="Medium List 2 Accent 6" w:uiPriority="66"/>
-    <w:lsdException w:name="Medium Grid 1 Accent 6" w:uiPriority="67"/>
-    <w:lsdException w:name="Medium Grid 2 Accent 6" w:uiPriority="68"/>
-    <w:lsdException w:name="Medium Grid 3 Accent 6" w:uiPriority="69"/>
-    <w:lsdException w:name="Dark List Accent 6" w:uiPriority="70"/>
-    <w:lsdException w:name="Colorful Shading Accent 6" w:uiPriority="71"/>
-    <w:lsdException w:name="Colorful List Accent 6" w:uiPriority="72"/>
-    <w:lsdException w:name="Colorful Grid Accent 6" w:uiPriority="73"/>
-    <w:lsdException w:name="Subtle Emphasis" w:uiPriority="19" w:qFormat="1"/>
-    <w:lsdException w:name="Intense Emphasis" w:uiPriority="21" w:qFormat="1"/>
-    <w:lsdException w:name="Subtle Reference" w:uiPriority="31" w:qFormat="1"/>
-    <w:lsdException w:name="Intense Reference" w:uiPriority="32" w:qFormat="1"/>
-    <w:lsdException w:name="Book Title" w:uiPriority="33" w:qFormat="1"/>
-    <w:lsdException w:name="Bibliography" w:semiHidden="1" w:uiPriority="37" w:unhideWhenUsed="1"/>
-    <w:lsdException w:name="TOC Heading" w:semiHidden="1" w:uiPriority="39" w:unhideWhenUsed="1" w:qFormat="1"/>
-    <w:lsdException w:name="Plain Table 1" w:uiPriority="41"/>
-    <w:lsdException w:name="Plain Table 2" w:uiPriority="42"/>
-    <w:lsdException w:name="Plain Table 3" w:uiPriority="43"/>
-    <w:lsdException w:name="Plain Table 4" w:uiPriority="44"/>
-    <w:lsdException w:name="Plain Table 5" w:uiPriority="45"/>
-    <w:lsdException w:name="Grid Table Light" w:uiPriority="40"/>
-    <w:lsdException w:name="Grid Table 1 Light" w:uiPriority="46"/>
-    <w:lsdException w:name="Grid Table 2" w:uiPriority="47"/>
-    <w:lsdException w:name="Grid Table 3" w:uiPriority="48"/>
-    <w:lsdException w:name="Grid Table 4" w:uiPriority="49"/>
-    <w:lsdException w:name="Grid Table 5 Dark" w:uiPriority="50"/>
-    <w:lsdException w:name="Grid Table 6 Colorful" w:uiPriority="51"/>
-    <w:lsdException w:name="Grid Table 7 Colorful" w:uiPriority="52"/>
-    <w:lsdException w:name="Grid Table 1 Light Accent 1" w:uiPriority="46"/>
-    <w:lsdException w:name="Grid Table 2 Accent 1" w:uiPriority="47"/>
-    <w:lsdException w:name="Grid Table 3 Accent 1" w:uiPriority="48"/>
-    <w:lsdException w:name="Grid Table 4 Accent 1" w:uiPriority="49"/>
-    <w:lsdException w:name="Grid Table 5 Dark Accent 1" w:uiPriority="50"/>
-    <w:lsdException w:name="Grid Table 6 Colorful Accent 1" w:uiPriority="51"/>
-    <w:lsdException w:name="Grid Table 7 Colorful Accent 1" w:uiPriority="52"/>
-    <w:lsdException w:name="Grid Table 1 Light Accent 2" w:uiPriority="46"/>
-    <w:lsdException w:name="Grid Table 2 Accent 2" w:uiPriority="47"/>
-    <w:lsdException w:name="Grid Table 3 Accent 2" w:uiPriority="48"/>
-    <w:lsdException w:name="Grid Table 4 Accent 2" w:uiPriority="49"/>
-    <w:lsdException w:name="Grid Table 5 Dark Accent 2" w:uiPriority="50"/>
-    <w:lsdException w:name="Grid Table 6 Colorful Accent 2" w:uiPriority="51"/>
-    <w:lsdException w:name="Grid Table 7 Colorful Accent 2" w:uiPriority="52"/>
-    <w:lsdException w:name="Grid Table 1 Light Accent 3" w:uiPriority="46"/>
-    <w:lsdException w:name="Grid Table 2 Accent 3" w:uiPriority="47"/>
-    <w:lsdException w:name="Grid Table 3 Accent 3" w:uiPriority="48"/>
-    <w:lsdException w:name="Grid Table 4 Accent 3" w:uiPriority="49"/>
-    <w:lsdException w:name="Grid Table 5 Dark Accent 3" w:uiPriority="50"/>
-    <w:lsdException w:name="Grid Table 6 Colorful Accent 3" w:uiPriority="51"/>
-    <w:lsdException w:name="Grid Table 7 Colorful Accent 3" w:uiPriority="52"/>
-    <w:lsdException w:name="Grid Table 1 Light Accent 4" w:uiPriority="46"/>
-    <w:lsdException w:name="Grid Table 2 Accent 4" w:uiPriority="47"/>
-    <w:lsdException w:name="Grid Table 3 Accent 4" w:uiPriority="48"/>
-    <w:lsdException w:name="Grid Table 4 Accent 4" w:uiPriority="49"/>
-    <w:lsdException w:name="Grid Table 5 Dark Accent 4" w:uiPriority="50"/>
-    <w:lsdException w:name="Grid Table 6 Colorful Accent 4" w:uiPriority="51"/>
-    <w:lsdException w:name="Grid Table 7 Colorful Accent 4" w:uiPriority="52"/>
-    <w:lsdException w:name="Grid Table 1 Light Accent 5" w:uiPriority="46"/>
-    <w:lsdException w:name="Grid Table 2 Accent 5" w:uiPriority="47"/>
-    <w:lsdException w:name="Grid Table 3 Accent 5" w:uiPriority="48"/>
-    <w:lsdException w:name="Grid Table 4 Accent 5" w:uiPriority="49"/>
-    <w:lsdException w:name="Grid Table 5 Dark Accent 5" w:uiPriority="50"/>
-    <w:lsdException w:name="Grid Table 6 Colorful Accent 5" w:uiPriority="51"/>
-    <w:lsdException w:name="Grid Table 7 Colorful Accent 5" w:uiPriority="52"/>
-    <w:lsdException w:name="Grid Table 1 Light Accent 6" w:uiPriority="46"/>
-    <w:lsdException w:name="Grid Table 2 Accent 6" w:uiPriority="47"/>
-    <w:lsdException w:name="Grid Table 3 Accent 6" w:uiPriority="48"/>
-    <w:lsdException w:name="Grid Table 4 Accent 6" w:uiPriority="49"/>
-    <w:lsdException w:name="Grid Table 5 Dark Accent 6" w:uiPriority="50"/>
-    <w:lsdException w:name="Grid Table 6 Colorful Accent 6" w:uiPriority="51"/>
-    <w:lsdException w:name="Grid Table 7 Colorful Accent 6" w:uiPriority="52"/>
-    <w:lsdException w:name="List Table 1 Light" w:uiPriority="46"/>
-    <w:lsdException w:name="List Table 2" w:uiPriority="47"/>
-    <w:lsdException w:name="List Table 3" w:uiPriority="48"/>
-    <w:lsdException w:name="List Table 4" w:uiPriority="49"/>
-    <w:lsdException w:name="List Table 5 Dark" w:uiPriority="50"/>
-    <w:lsdException w:name="List Table 6 Colorful" w:uiPriority="51"/>
-    <w:lsdException w:name="List Table 7 Colorful" w:uiPriority="52"/>
-    <w:lsdException w:name="List Table 1 Light Accent 1" w:uiPriority="46"/>
-    <w:lsdException w:name="List Table 2 Accent 1" w:uiPriority="47"/>
-    <w:lsdException w:name="List Table 3 Accent 1" w:uiPriority="48"/>
-    <w:lsdException w:name="List Table 4 Accent 1" w:uiPriority="49"/>
-    <w:lsdException w:name="List Table 5 Dark Accent 1" w:uiPriority="50"/>
-    <w:lsdException w:name="List Table 6 Colorful Accent 1" w:uiPriority="51"/>
-    <w:lsdException w:name="List Table 7 Colorful Accent 1" w:uiPriority="52"/>
-    <w:lsdException w:name="List Table 1 Light Accent 2" w:uiPriority="46"/>
-    <w:lsdException w:name="List Table 2 Accent 2" w:uiPriority="47"/>
-    <w:lsdException w:name="List Table 3 Accent 2" w:uiPriority="48"/>
-    <w:lsdException w:name="List Table 4 Accent 2" w:uiPriority="49"/>
-    <w:lsdException w:name="List Table 5 Dark Accent 2" w:uiPriority="50"/>
-    <w:lsdException w:name="List Table 6 Colorful Accent 2" w:uiPriority="51"/>
-    <w:lsdException w:name="List Table 7 Colorful Accent 2" w:uiPriority="52"/>
-    <w:lsdException w:name="List Table 1 Light Accent 3" w:uiPriority="46"/>
-    <w:lsdException w:name="List Table 2 Accent 3" w:uiPriority="47"/>
-    <w:lsdException w:name="List Table 3 Accent 3" w:uiPriority="48"/>
-    <w:lsdException w:name="List Table 4 Accent 3" w:uiPriority="49"/>
-    <w:lsdException w:name="List Table 5 Dark Accent 3" w:uiPriority="50"/>
-    <w:lsdException w:name="List Table 6 Colorful Accent 3" w:uiPriority="51"/>
-    <w:lsdException w:name="List Table 7 Colorful Accent 3" w:uiPriority="52"/>
-    <w:lsdException w:name="List Table 1 Light Accent 4" w:uiPriority="46"/>
-    <w:lsdException w:name="List Table 2 Accent 4" w:uiPriority="47"/>
-    <w:lsdException w:name="List Table 3 Accent 4" w:uiPriority="48"/>
-    <w:lsdException w:name="List Table 4 Accent 4" w:uiPriority="49"/>
-    <w:lsdException w:name="List Table 5 Dark Accent 4" w:uiPriority="50"/>
-    <w:lsdException w:name="List Table 6 Colorful Accent 4" w:uiPriority="51"/>
-    <w:lsdException w:name="List Table 7 Colorful Accent 4" w:uiPriority="52"/>
-    <w:lsdException w:name="List Table 1 Light Accent 5" w:uiPriority="46"/>
-    <w:lsdException w:name="List Table 2 Accent 5" w:uiPriority="47"/>
-    <w:lsdException w:name="List Table 3 Accent 5" w:uiPriority="48"/>
-    <w:lsdException w:name="List Table 4 Accent 5" w:uiPriority="49"/>
-    <w:lsdException w:name="List Table 5 Dark Accent 5" w:uiPriority="50"/>
-    <w:lsdException w:name="List Table 6 Colorful Accent 5" w:uiPriority="51"/>
-    <w:lsdException w:name="List Table 7 Colorful Accent 5" w:uiPriority="52"/>
-    <w:lsdException w:name="List Table 1 Light Accent 6" w:uiPriority="46"/>
-    <w:lsdException w:name="List Table 2 Accent 6" w:uiPriority="47"/>
-    <w:lsdException w:name="List Table 3 Accent 6" w:uiPriority="48"/>
-    <w:lsdException w:name="List Table 4 Accent 6" w:uiPriority="49"/>
-    <w:lsdException w:name="List Table 5 Dark Accent 6" w:uiPriority="50"/>
-    <w:lsdException w:name="List Table 6 Colorful Accent 6" w:uiPriority="51"/>
-    <w:lsdException w:name="List Table 7 Colorful Accent 6" w:uiPriority="52"/>
+  <w:latentStyles w:defLockedState="0" w:defUIPriority="99" w:defSemiHidden="1" w:defUnhideWhenUsed="1" w:defQFormat="0" w:count="267">
+    <w:lsdException w:name="Normal" w:semiHidden="0" w:uiPriority="0" w:unhideWhenUsed="0" w:qFormat="1"/>
+    <w:lsdException w:name="heading 1" w:semiHidden="0" w:uiPriority="9" w:unhideWhenUsed="0" w:qFormat="1"/>
+    <w:lsdException w:name="heading 2" w:uiPriority="9" w:qFormat="1"/>
+    <w:lsdException w:name="heading 3" w:uiPriority="9" w:qFormat="1"/>
+    <w:lsdException w:name="heading 4" w:uiPriority="9" w:qFormat="1"/>
+    <w:lsdException w:name="heading 5" w:uiPriority="9" w:qFormat="1"/>
+    <w:lsdException w:name="heading 6" w:uiPriority="9" w:qFormat="1"/>
+    <w:lsdException w:name="heading 7" w:uiPriority="9" w:qFormat="1"/>
+    <w:lsdException w:name="heading 8" w:uiPriority="9" w:qFormat="1"/>
+    <w:lsdException w:name="heading 9" w:uiPriority="9" w:qFormat="1"/>
+    <w:lsdException w:name="toc 1" w:uiPriority="39" w:qFormat="1"/>
+    <w:lsdException w:name="toc 2" w:uiPriority="39" w:qFormat="1"/>
+    <w:lsdException w:name="toc 3" w:uiPriority="39" w:qFormat="1"/>
+    <w:lsdException w:name="toc 4" w:uiPriority="39"/>
+    <w:lsdException w:name="toc 5" w:uiPriority="39"/>
+    <w:lsdException w:name="toc 6" w:uiPriority="39"/>
+    <w:lsdException w:name="toc 7" w:uiPriority="39"/>
+    <w:lsdException w:name="toc 8" w:uiPriority="39"/>
+    <w:lsdException w:name="toc 9" w:uiPriority="39"/>
+    <w:lsdException w:name="caption" w:uiPriority="35" w:qFormat="1"/>
+    <w:lsdException w:name="Title" w:semiHidden="0" w:uiPriority="10" w:unhideWhenUsed="0" w:qFormat="1"/>
+    <w:lsdException w:name="Default Paragraph Font" w:uiPriority="1"/>
+    <w:lsdException w:name="Subtitle" w:semiHidden="0" w:uiPriority="11" w:unhideWhenUsed="0" w:qFormat="1"/>
+    <w:lsdException w:name="Strong" w:semiHidden="0" w:uiPriority="22" w:unhideWhenUsed="0" w:qFormat="1"/>
+    <w:lsdException w:name="Emphasis" w:semiHidden="0" w:uiPriority="20" w:unhideWhenUsed="0" w:qFormat="1"/>
+    <w:lsdException w:name="Table Grid" w:semiHidden="0" w:uiPriority="39" w:unhideWhenUsed="0"/>
+    <w:lsdException w:name="Placeholder Text" w:unhideWhenUsed="0"/>
+    <w:lsdException w:name="No Spacing" w:semiHidden="0" w:uiPriority="1" w:unhideWhenUsed="0" w:qFormat="1"/>
+    <w:lsdException w:name="Light Shading" w:semiHidden="0" w:uiPriority="60" w:unhideWhenUsed="0"/>
+    <w:lsdException w:name="Light List" w:semiHidden="0" w:uiPriority="61" w:unhideWhenUsed="0"/>
+    <w:lsdException w:name="Light Grid" w:semiHidden="0" w:uiPriority="62" w:unhideWhenUsed="0"/>
+    <w:lsdException w:name="Medium Shading 1" w:semiHidden="0" w:uiPriority="63" w:unhideWhenUsed="0"/>
+    <w:lsdException w:name="Medium Shading 2" w:semiHidden="0" w:uiPriority="64" w:unhideWhenUsed="0"/>
+    <w:lsdException w:name="Medium List 1" w:semiHidden="0" w:uiPriority="65" w:unhideWhenUsed="0"/>
+    <w:lsdException w:name="Medium List 2" w:semiHidden="0" w:uiPriority="66" w:unhideWhenUsed="0"/>
+    <w:lsdException w:name="Medium Grid 1" w:semiHidden="0" w:uiPriority="67" w:unhideWhenUsed="0"/>
+    <w:lsdException w:name="Medium Grid 2" w:semiHidden="0" w:uiPriority="68" w:unhideWhenUsed="0"/>
+    <w:lsdException w:name="Medium Grid 3" w:semiHidden="0" w:uiPriority="69" w:unhideWhenUsed="0"/>
+    <w:lsdException w:name="Dark List" w:semiHidden="0" w:uiPriority="70" w:unhideWhenUsed="0"/>
+    <w:lsdException w:name="Colorful Shading" w:semiHidden="0" w:uiPriority="71" w:unhideWhenUsed="0"/>
+    <w:lsdException w:name="Colorful List" w:semiHidden="0" w:uiPriority="72" w:unhideWhenUsed="0"/>
+    <w:lsdException w:name="Colorful Grid" w:semiHidden="0" w:uiPriority="73" w:unhideWhenUsed="0"/>
+    <w:lsdException w:name="Light Shading Accent 1" w:semiHidden="0" w:uiPriority="60" w:unhideWhenUsed="0"/>
+    <w:lsdException w:name="Light List Accent 1" w:semiHidden="0" w:uiPriority="61" w:unhideWhenUsed="0"/>
+    <w:lsdException w:name="Light Grid Accent 1" w:semiHidden="0" w:uiPriority="62" w:unhideWhenUsed="0"/>
+    <w:lsdException w:name="Medium Shading 1 Accent 1" w:semiHidden="0" w:uiPriority="63" w:unhideWhenUsed="0"/>
+    <w:lsdException w:name="Medium Shading 2 Accent 1" w:semiHidden="0" w:uiPriority="64" w:unhideWhenUsed="0"/>
+    <w:lsdException w:name="Medium List 1 Accent 1" w:semiHidden="0" w:uiPriority="65" w:unhideWhenUsed="0"/>
+    <w:lsdException w:name="Revision" w:unhideWhenUsed="0"/>
+    <w:lsdException w:name="List Paragraph" w:semiHidden="0" w:uiPriority="34" w:unhideWhenUsed="0" w:qFormat="1"/>
+    <w:lsdException w:name="Quote" w:semiHidden="0" w:uiPriority="29" w:unhideWhenUsed="0" w:qFormat="1"/>
+    <w:lsdException w:name="Intense Quote" w:semiHidden="0" w:uiPriority="30" w:unhideWhenUsed="0" w:qFormat="1"/>
+    <w:lsdException w:name="Medium List 2 Accent 1" w:semiHidden="0" w:uiPriority="66" w:unhideWhenUsed="0"/>
+    <w:lsdException w:name="Medium Grid 1 Accent 1" w:semiHidden="0" w:uiPriority="67" w:unhideWhenUsed="0"/>
+    <w:lsdException w:name="Medium Grid 2 Accent 1" w:semiHidden="0" w:uiPriority="68" w:unhideWhenUsed="0"/>
+    <w:lsdException w:name="Medium Grid 3 Accent 1" w:semiHidden="0" w:uiPriority="69" w:unhideWhenUsed="0"/>
+    <w:lsdException w:name="Dark List Accent 1" w:semiHidden="0" w:uiPriority="70" w:unhideWhenUsed="0"/>
+    <w:lsdException w:name="Colorful Shading Accent 1" w:semiHidden="0" w:uiPriority="71" w:unhideWhenUsed="0"/>
+    <w:lsdException w:name="Colorful List Accent 1" w:semiHidden="0" w:uiPriority="72" w:unhideWhenUsed="0"/>
+    <w:lsdException w:name="Colorful Grid Accent 1" w:semiHidden="0" w:uiPriority="73" w:unhideWhenUsed="0"/>
+    <w:lsdException w:name="Light Shading Accent 2" w:semiHidden="0" w:uiPriority="60" w:unhideWhenUsed="0"/>
+    <w:lsdException w:name="Light List Accent 2" w:semiHidden="0" w:uiPriority="61" w:unhideWhenUsed="0"/>
+    <w:lsdException w:name="Light Grid Accent 2" w:semiHidden="0" w:uiPriority="62" w:unhideWhenUsed="0"/>
+    <w:lsdException w:name="Medium Shading 1 Accent 2" w:semiHidden="0" w:uiPriority="63" w:unhideWhenUsed="0"/>
+    <w:lsdException w:name="Medium Shading 2 Accent 2" w:semiHidden="0" w:uiPriority="64" w:unhideWhenUsed="0"/>
+    <w:lsdException w:name="Medium List 1 Accent 2" w:semiHidden="0" w:uiPriority="65" w:unhideWhenUsed="0"/>
+    <w:lsdException w:name="Medium List 2 Accent 2" w:semiHidden="0" w:uiPriority="66" w:unhideWhenUsed="0"/>
+    <w:lsdException w:name="Medium Grid 1 Accent 2" w:semiHidden="0" w:uiPriority="67" w:unhideWhenUsed="0"/>
+    <w:lsdException w:name="Medium Grid 2 Accent 2" w:semiHidden="0" w:uiPriority="68" w:unhideWhenUsed="0"/>
+    <w:lsdException w:name="Medium Grid 3 Accent 2" w:semiHidden="0" w:uiPriority="69" w:unhideWhenUsed="0"/>
+    <w:lsdException w:name="Dark List Accent 2" w:semiHidden="0" w:uiPriority="70" w:unhideWhenUsed="0"/>
+    <w:lsdException w:name="Colorful Shading Accent 2" w:semiHidden="0" w:uiPriority="71" w:unhideWhenUsed="0"/>
+    <w:lsdException w:name="Colorful List Accent 2" w:semiHidden="0" w:uiPriority="72" w:unhideWhenUsed="0"/>
+    <w:lsdException w:name="Colorful Grid Accent 2" w:semiHidden="0" w:uiPriority="73" w:unhideWhenUsed="0"/>
+    <w:lsdException w:name="Light Shading Accent 3" w:semiHidden="0" w:uiPriority="60" w:unhideWhenUsed="0"/>
+    <w:lsdException w:name="Light List Accent 3" w:semiHidden="0" w:uiPriority="61" w:unhideWhenUsed="0"/>
+    <w:lsdException w:name="Light Grid Accent 3" w:semiHidden="0" w:uiPriority="62" w:unhideWhenUsed="0"/>
+    <w:lsdException w:name="Medium Shading 1 Accent 3" w:semiHidden="0" w:uiPriority="63" w:unhideWhenUsed="0"/>
+    <w:lsdException w:name="Medium Shading 2 Accent 3" w:semiHidden="0" w:uiPriority="64" w:unhideWhenUsed="0"/>
+    <w:lsdException w:name="Medium List 1 Accent 3" w:semiHidden="0" w:uiPriority="65" w:unhideWhenUsed="0"/>
+    <w:lsdException w:name="Medium List 2 Accent 3" w:semiHidden="0" w:uiPriority="66" w:unhideWhenUsed="0"/>
+    <w:lsdException w:name="Medium Grid 1 Accent 3" w:semiHidden="0" w:uiPriority="67" w:unhideWhenUsed="0"/>
+    <w:lsdException w:name="Medium Grid 2 Accent 3" w:semiHidden="0" w:uiPriority="68" w:unhideWhenUsed="0"/>
+    <w:lsdException w:name="Medium Grid 3 Accent 3" w:semiHidden="0" w:uiPriority="69" w:unhideWhenUsed="0"/>
+    <w:lsdException w:name="Dark List Accent 3" w:semiHidden="0" w:uiPriority="70" w:unhideWhenUsed="0"/>
+    <w:lsdException w:name="Colorful Shading Accent 3" w:semiHidden="0" w:uiPriority="71" w:unhideWhenUsed="0"/>
+    <w:lsdException w:name="Colorful List Accent 3" w:semiHidden="0" w:uiPriority="72" w:unhideWhenUsed="0"/>
+    <w:lsdException w:name="Colorful Grid Accent 3" w:semiHidden="0" w:uiPriority="73" w:unhideWhenUsed="0"/>
+    <w:lsdException w:name="Light Shading Accent 4" w:semiHidden="0" w:uiPriority="60" w:unhideWhenUsed="0"/>
+    <w:lsdException w:name="Light List Accent 4" w:semiHidden="0" w:uiPriority="61" w:unhideWhenUsed="0"/>
+    <w:lsdException w:name="Light Grid Accent 4" w:semiHidden="0" w:uiPriority="62" w:unhideWhenUsed="0"/>
+    <w:lsdException w:name="Medium Shading 1 Accent 4" w:semiHidden="0" w:uiPriority="63" w:unhideWhenUsed="0"/>
+    <w:lsdException w:name="Medium Shading 2 Accent 4" w:semiHidden="0" w:uiPriority="64" w:unhideWhenUsed="0"/>
+    <w:lsdException w:name="Medium List 1 Accent 4" w:semiHidden="0" w:uiPriority="65" w:unhideWhenUsed="0"/>
+    <w:lsdException w:name="Medium List 2 Accent 4" w:semiHidden="0" w:uiPriority="66" w:unhideWhenUsed="0"/>
+    <w:lsdException w:name="Medium Grid 1 Accent 4" w:semiHidden="0" w:uiPriority="67" w:unhideWhenUsed="0"/>
+    <w:lsdException w:name="Medium Grid 2 Accent 4" w:semiHidden="0" w:uiPriority="68" w:unhideWhenUsed="0"/>
+    <w:lsdException w:name="Medium Grid 3 Accent 4" w:semiHidden="0" w:uiPriority="69" w:unhideWhenUsed="0"/>
+    <w:lsdException w:name="Dark List Accent 4" w:semiHidden="0" w:uiPriority="70" w:unhideWhenUsed="0"/>
+    <w:lsdException w:name="Colorful Shading Accent 4" w:semiHidden="0" w:uiPriority="71" w:unhideWhenUsed="0"/>
+    <w:lsdException w:name="Colorful List Accent 4" w:semiHidden="0" w:uiPriority="72" w:unhideWhenUsed="0"/>
+    <w:lsdException w:name="Colorful Grid Accent 4" w:semiHidden="0" w:uiPriority="73" w:unhideWhenUsed="0"/>
+    <w:lsdException w:name="Light Shading Accent 5" w:semiHidden="0" w:uiPriority="60" w:unhideWhenUsed="0"/>
+    <w:lsdException w:name="Light List Accent 5" w:semiHidden="0" w:uiPriority="61" w:unhideWhenUsed="0"/>
+    <w:lsdException w:name="Light Grid Accent 5" w:semiHidden="0" w:uiPriority="62" w:unhideWhenUsed="0"/>
+    <w:lsdException w:name="Medium Shading 1 Accent 5" w:semiHidden="0" w:uiPriority="63" w:unhideWhenUsed="0"/>
+    <w:lsdException w:name="Medium Shading 2 Accent 5" w:semiHidden="0" w:uiPriority="64" w:unhideWhenUsed="0"/>
+    <w:lsdException w:name="Medium List 1 Accent 5" w:semiHidden="0" w:uiPriority="65" w:unhideWhenUsed="0"/>
+    <w:lsdException w:name="Medium List 2 Accent 5" w:semiHidden="0" w:uiPriority="66" w:unhideWhenUsed="0"/>
+    <w:lsdException w:name="Medium Grid 1 Accent 5" w:semiHidden="0" w:uiPriority="67" w:unhideWhenUsed="0"/>
+    <w:lsdException w:name="Medium Grid 2 Accent 5" w:semiHidden="0" w:uiPriority="68" w:unhideWhenUsed="0"/>
+    <w:lsdException w:name="Medium Grid 3 Accent 5" w:semiHidden="0" w:uiPriority="69" w:unhideWhenUsed="0"/>
+    <w:lsdException w:name="Dark List Accent 5" w:semiHidden="0" w:uiPriority="70" w:unhideWhenUsed="0"/>
+    <w:lsdException w:name="Colorful Shading Accent 5" w:semiHidden="0" w:uiPriority="71" w:unhideWhenUsed="0"/>
+    <w:lsdException w:name="Colorful List Accent 5" w:semiHidden="0" w:uiPriority="72" w:unhideWhenUsed="0"/>
+    <w:lsdException w:name="Colorful Grid Accent 5" w:semiHidden="0" w:uiPriority="73" w:unhideWhenUsed="0"/>
+    <w:lsdException w:name="Light Shading Accent 6" w:semiHidden="0" w:uiPriority="60" w:unhideWhenUsed="0"/>
+    <w:lsdException w:name="Light List Accent 6" w:semiHidden="0" w:uiPriority="61" w:unhideWhenUsed="0"/>
+    <w:lsdException w:name="Light Grid Accent 6" w:semiHidden="0" w:uiPriority="62" w:unhideWhenUsed="0"/>
+    <w:lsdException w:name="Medium Shading 1 Accent 6" w:semiHidden="0" w:uiPriority="63" w:unhideWhenUsed="0"/>
+    <w:lsdException w:name="Medium Shading 2 Accent 6" w:semiHidden="0" w:uiPriority="64" w:unhideWhenUsed="0"/>
+    <w:lsdException w:name="Medium List 1 Accent 6" w:semiHidden="0" w:uiPriority="65" w:unhideWhenUsed="0"/>
+    <w:lsdException w:name="Medium List 2 Accent 6" w:semiHidden="0" w:uiPriority="66" w:unhideWhenUsed="0"/>
+    <w:lsdException w:name="Medium Grid 1 Accent 6" w:semiHidden="0" w:uiPriority="67" w:unhideWhenUsed="0"/>
+    <w:lsdException w:name="Medium Grid 2 Accent 6" w:semiHidden="0" w:uiPriority="68" w:unhideWhenUsed="0"/>
+    <w:lsdException w:name="Medium Grid 3 Accent 6" w:semiHidden="0" w:uiPriority="69" w:unhideWhenUsed="0"/>
+    <w:lsdException w:name="Dark List Accent 6" w:semiHidden="0" w:uiPriority="70" w:unhideWhenUsed="0"/>
+    <w:lsdException w:name="Colorful Shading Accent 6" w:semiHidden="0" w:uiPriority="71" w:unhideWhenUsed="0"/>
+    <w:lsdException w:name="Colorful List Accent 6" w:semiHidden="0" w:uiPriority="72" w:unhideWhenUsed="0"/>
+    <w:lsdException w:name="Colorful Grid Accent 6" w:semiHidden="0" w:uiPriority="73" w:unhideWhenUsed="0"/>
+    <w:lsdException w:name="Subtle Emphasis" w:semiHidden="0" w:uiPriority="19" w:unhideWhenUsed="0" w:qFormat="1"/>
+    <w:lsdException w:name="Intense Emphasis" w:semiHidden="0" w:uiPriority="21" w:unhideWhenUsed="0" w:qFormat="1"/>
+    <w:lsdException w:name="Subtle Reference" w:semiHidden="0" w:uiPriority="31" w:unhideWhenUsed="0" w:qFormat="1"/>
+    <w:lsdException w:name="Intense Reference" w:semiHidden="0" w:uiPriority="32" w:unhideWhenUsed="0" w:qFormat="1"/>
+    <w:lsdException w:name="Book Title" w:semiHidden="0" w:uiPriority="33" w:unhideWhenUsed="0" w:qFormat="1"/>
+    <w:lsdException w:name="Bibliography" w:uiPriority="37"/>
+    <w:lsdException w:name="TOC Heading" w:uiPriority="39" w:qFormat="1"/>
   </w:latentStyles>
   <w:style w:type="paragraph" w:default="1" w:styleId="Normal">
     <w:name w:val="Normal"/>
@@ -13321,6 +12553,7 @@
     <w:uiPriority w:val="99"/>
     <w:semiHidden/>
     <w:unhideWhenUsed/>
+    <w:qFormat/>
     <w:tblPr>
       <w:tblInd w:w="0" w:type="dxa"/>
       <w:tblCellMar>
@@ -13774,10 +13007,19 @@
     <w:autoRedefine/>
     <w:uiPriority w:val="39"/>
     <w:unhideWhenUsed/>
+    <w:qFormat/>
     <w:rsid w:val="001E42AE"/>
     <w:pPr>
-      <w:spacing w:after="100"/>
+      <w:spacing w:before="360" w:after="360"/>
     </w:pPr>
+    <w:rPr>
+      <w:rFonts w:cs="Times New Roman"/>
+      <w:b/>
+      <w:bCs/>
+      <w:caps/>
+      <w:szCs w:val="26"/>
+      <w:u w:val="single"/>
+    </w:rPr>
   </w:style>
   <w:style w:type="character" w:styleId="Hyperlink">
     <w:name w:val="Hyperlink"/>
@@ -13797,11 +13039,18 @@
     <w:autoRedefine/>
     <w:uiPriority w:val="39"/>
     <w:unhideWhenUsed/>
+    <w:qFormat/>
     <w:rsid w:val="001E42AE"/>
     <w:pPr>
-      <w:spacing w:after="100"/>
-      <w:ind w:left="220"/>
+      <w:spacing w:after="0"/>
     </w:pPr>
+    <w:rPr>
+      <w:rFonts w:cs="Times New Roman"/>
+      <w:b/>
+      <w:bCs/>
+      <w:smallCaps/>
+      <w:szCs w:val="26"/>
+    </w:rPr>
   </w:style>
   <w:style w:type="paragraph" w:styleId="HTMLPreformatted">
     <w:name w:val="HTML Preformatted"/>
@@ -13955,11 +13204,16 @@
     <w:autoRedefine/>
     <w:uiPriority w:val="39"/>
     <w:unhideWhenUsed/>
+    <w:qFormat/>
     <w:rsid w:val="0011415F"/>
     <w:pPr>
-      <w:spacing w:after="100"/>
-      <w:ind w:left="440"/>
+      <w:spacing w:after="0"/>
     </w:pPr>
+    <w:rPr>
+      <w:rFonts w:cs="Times New Roman"/>
+      <w:smallCaps/>
+      <w:szCs w:val="26"/>
+    </w:rPr>
   </w:style>
   <w:style w:type="character" w:customStyle="1" w:styleId="CodeChar">
     <w:name w:val="Code Char"/>
@@ -14005,7 +13259,430 @@
       </w:tblCellMar>
     </w:tblPr>
   </w:style>
+  <w:style w:type="paragraph" w:styleId="TOC4">
+    <w:name w:val="toc 4"/>
+    <w:basedOn w:val="Normal"/>
+    <w:next w:val="Normal"/>
+    <w:autoRedefine/>
+    <w:uiPriority w:val="39"/>
+    <w:unhideWhenUsed/>
+    <w:rsid w:val="002D3FFE"/>
+    <w:pPr>
+      <w:spacing w:after="0"/>
+    </w:pPr>
+    <w:rPr>
+      <w:rFonts w:cs="Times New Roman"/>
+      <w:szCs w:val="26"/>
+    </w:rPr>
+  </w:style>
+  <w:style w:type="paragraph" w:styleId="TOC5">
+    <w:name w:val="toc 5"/>
+    <w:basedOn w:val="Normal"/>
+    <w:next w:val="Normal"/>
+    <w:autoRedefine/>
+    <w:uiPriority w:val="39"/>
+    <w:unhideWhenUsed/>
+    <w:rsid w:val="002D3FFE"/>
+    <w:pPr>
+      <w:spacing w:after="0"/>
+    </w:pPr>
+    <w:rPr>
+      <w:rFonts w:cs="Times New Roman"/>
+      <w:szCs w:val="26"/>
+    </w:rPr>
+  </w:style>
+  <w:style w:type="paragraph" w:styleId="TOC6">
+    <w:name w:val="toc 6"/>
+    <w:basedOn w:val="Normal"/>
+    <w:next w:val="Normal"/>
+    <w:autoRedefine/>
+    <w:uiPriority w:val="39"/>
+    <w:unhideWhenUsed/>
+    <w:rsid w:val="002D3FFE"/>
+    <w:pPr>
+      <w:spacing w:after="0"/>
+    </w:pPr>
+    <w:rPr>
+      <w:rFonts w:cs="Times New Roman"/>
+      <w:szCs w:val="26"/>
+    </w:rPr>
+  </w:style>
+  <w:style w:type="paragraph" w:styleId="TOC7">
+    <w:name w:val="toc 7"/>
+    <w:basedOn w:val="Normal"/>
+    <w:next w:val="Normal"/>
+    <w:autoRedefine/>
+    <w:uiPriority w:val="39"/>
+    <w:unhideWhenUsed/>
+    <w:rsid w:val="002D3FFE"/>
+    <w:pPr>
+      <w:spacing w:after="0"/>
+    </w:pPr>
+    <w:rPr>
+      <w:rFonts w:cs="Times New Roman"/>
+      <w:szCs w:val="26"/>
+    </w:rPr>
+  </w:style>
+  <w:style w:type="paragraph" w:styleId="TOC8">
+    <w:name w:val="toc 8"/>
+    <w:basedOn w:val="Normal"/>
+    <w:next w:val="Normal"/>
+    <w:autoRedefine/>
+    <w:uiPriority w:val="39"/>
+    <w:unhideWhenUsed/>
+    <w:rsid w:val="002D3FFE"/>
+    <w:pPr>
+      <w:spacing w:after="0"/>
+    </w:pPr>
+    <w:rPr>
+      <w:rFonts w:cs="Times New Roman"/>
+      <w:szCs w:val="26"/>
+    </w:rPr>
+  </w:style>
+  <w:style w:type="paragraph" w:styleId="TOC9">
+    <w:name w:val="toc 9"/>
+    <w:basedOn w:val="Normal"/>
+    <w:next w:val="Normal"/>
+    <w:autoRedefine/>
+    <w:uiPriority w:val="39"/>
+    <w:unhideWhenUsed/>
+    <w:rsid w:val="002D3FFE"/>
+    <w:pPr>
+      <w:spacing w:after="0"/>
+    </w:pPr>
+    <w:rPr>
+      <w:rFonts w:cs="Times New Roman"/>
+      <w:szCs w:val="26"/>
+    </w:rPr>
+  </w:style>
 </w:styles>
+</file>
+
+<file path=word/glossary/document.xml><?xml version="1.0" encoding="utf-8"?>
+<w:glossaryDocument xmlns:ve="http://schemas.openxmlformats.org/markup-compatibility/2006" xmlns:o="urn:schemas-microsoft-com:office:office" xmlns:r="http://schemas.openxmlformats.org/officeDocument/2006/relationships" xmlns:m="http://schemas.openxmlformats.org/officeDocument/2006/math" xmlns:v="urn:schemas-microsoft-com:vml" xmlns:wp="http://schemas.openxmlformats.org/drawingml/2006/wordprocessingDrawing" xmlns:w10="urn:schemas-microsoft-com:office:word" xmlns:w="http://schemas.openxmlformats.org/wordprocessingml/2006/main" xmlns:wne="http://schemas.microsoft.com/office/word/2006/wordml">
+  <w:docParts/>
+</w:glossaryDocument>
+</file>
+
+<file path=word/glossary/fontTable.xml><?xml version="1.0" encoding="utf-8"?>
+<w:fonts xmlns:r="http://schemas.openxmlformats.org/officeDocument/2006/relationships" xmlns:w="http://schemas.openxmlformats.org/wordprocessingml/2006/main">
+  <w:font w:name="Symbol">
+    <w:panose1 w:val="05050102010706020507"/>
+    <w:charset w:val="02"/>
+    <w:family w:val="roman"/>
+    <w:pitch w:val="variable"/>
+    <w:sig w:usb0="00000000" w:usb1="10000000" w:usb2="00000000" w:usb3="00000000" w:csb0="80000000" w:csb1="00000000"/>
+  </w:font>
+  <w:font w:name="Times New Roman">
+    <w:panose1 w:val="02020603050405020304"/>
+    <w:charset w:val="00"/>
+    <w:family w:val="roman"/>
+    <w:pitch w:val="variable"/>
+    <w:sig w:usb0="E0002AFF" w:usb1="C0007841" w:usb2="00000009" w:usb3="00000000" w:csb0="000001FF" w:csb1="00000000"/>
+  </w:font>
+  <w:font w:name="Courier New">
+    <w:panose1 w:val="02070309020205020404"/>
+    <w:charset w:val="00"/>
+    <w:family w:val="modern"/>
+    <w:pitch w:val="fixed"/>
+    <w:sig w:usb0="E0002AFF" w:usb1="C0007843" w:usb2="00000009" w:usb3="00000000" w:csb0="000001FF" w:csb1="00000000"/>
+  </w:font>
+  <w:font w:name="Wingdings">
+    <w:panose1 w:val="05000000000000000000"/>
+    <w:charset w:val="02"/>
+    <w:family w:val="auto"/>
+    <w:pitch w:val="variable"/>
+    <w:sig w:usb0="00000000" w:usb1="10000000" w:usb2="00000000" w:usb3="00000000" w:csb0="80000000" w:csb1="00000000"/>
+  </w:font>
+  <w:font w:name="Calibri">
+    <w:panose1 w:val="020F0502020204030204"/>
+    <w:charset w:val="00"/>
+    <w:family w:val="swiss"/>
+    <w:pitch w:val="variable"/>
+    <w:sig w:usb0="E10002FF" w:usb1="4000ACFF" w:usb2="00000009" w:usb3="00000000" w:csb0="0000019F" w:csb1="00000000"/>
+  </w:font>
+  <w:font w:name="Arial">
+    <w:panose1 w:val="020B0604020202020204"/>
+    <w:charset w:val="00"/>
+    <w:family w:val="swiss"/>
+    <w:pitch w:val="variable"/>
+    <w:sig w:usb0="E0002AFF" w:usb1="C0007843" w:usb2="00000009" w:usb3="00000000" w:csb0="000001FF" w:csb1="00000000"/>
+  </w:font>
+  <w:font w:name="Calibri Light">
+    <w:altName w:val="Calibri"/>
+    <w:charset w:val="00"/>
+    <w:family w:val="swiss"/>
+    <w:pitch w:val="variable"/>
+    <w:sig w:usb0="00000001" w:usb1="4000207B" w:usb2="00000000" w:usb3="00000000" w:csb0="0000019F" w:csb1="00000000"/>
+  </w:font>
+  <w:font w:name="Tahoma">
+    <w:panose1 w:val="020B0604030504040204"/>
+    <w:charset w:val="00"/>
+    <w:family w:val="swiss"/>
+    <w:pitch w:val="variable"/>
+    <w:sig w:usb0="E1002EFF" w:usb1="C000605B" w:usb2="00000029" w:usb3="00000000" w:csb0="000101FF" w:csb1="00000000"/>
+  </w:font>
+  <w:font w:name="Cambria">
+    <w:panose1 w:val="02040503050406030204"/>
+    <w:charset w:val="00"/>
+    <w:family w:val="roman"/>
+    <w:pitch w:val="variable"/>
+    <w:sig w:usb0="E00002FF" w:usb1="400004FF" w:usb2="00000000" w:usb3="00000000" w:csb0="0000019F" w:csb1="00000000"/>
+  </w:font>
+</w:fonts>
+</file>
+
+<file path=word/glossary/settings.xml><?xml version="1.0" encoding="utf-8"?>
+<w:settings xmlns:o="urn:schemas-microsoft-com:office:office" xmlns:r="http://schemas.openxmlformats.org/officeDocument/2006/relationships" xmlns:m="http://schemas.openxmlformats.org/officeDocument/2006/math" xmlns:v="urn:schemas-microsoft-com:vml" xmlns:w10="urn:schemas-microsoft-com:office:word" xmlns:w="http://schemas.openxmlformats.org/wordprocessingml/2006/main" xmlns:sl="http://schemas.openxmlformats.org/schemaLibrary/2006/main">
+  <w:view w:val="normal"/>
+  <w:defaultTabStop w:val="720"/>
+  <w:characterSpacingControl w:val="doNotCompress"/>
+  <w:compat>
+    <w:useFELayout/>
+  </w:compat>
+  <w:rsids>
+    <w:rsidRoot w:val="00272F38"/>
+    <w:rsid w:val="00272F38"/>
+  </w:rsids>
+  <m:mathPr>
+    <m:mathFont m:val="Cambria Math"/>
+    <m:brkBin m:val="before"/>
+    <m:brkBinSub m:val="--"/>
+    <m:smallFrac m:val="off"/>
+    <m:dispDef/>
+    <m:lMargin m:val="0"/>
+    <m:rMargin m:val="0"/>
+    <m:defJc m:val="centerGroup"/>
+    <m:wrapIndent m:val="1440"/>
+    <m:intLim m:val="subSup"/>
+    <m:naryLim m:val="undOvr"/>
+  </m:mathPr>
+  <w:themeFontLang w:val="en-US" w:bidi="he-IL"/>
+  <w:clrSchemeMapping w:bg1="light1" w:t1="dark1" w:bg2="light2" w:t2="dark2" w:accent1="accent1" w:accent2="accent2" w:accent3="accent3" w:accent4="accent4" w:accent5="accent5" w:accent6="accent6" w:hyperlink="hyperlink" w:followedHyperlink="followedHyperlink"/>
+  <w:decimalSymbol w:val="."/>
+  <w:listSeparator w:val=","/>
+</w:settings>
+</file>
+
+<file path=word/glossary/styles.xml><?xml version="1.0" encoding="utf-8"?>
+<w:styles xmlns:r="http://schemas.openxmlformats.org/officeDocument/2006/relationships" xmlns:w="http://schemas.openxmlformats.org/wordprocessingml/2006/main">
+  <w:docDefaults>
+    <w:rPrDefault>
+      <w:rPr>
+        <w:rFonts w:asciiTheme="minorHAnsi" w:eastAsiaTheme="minorEastAsia" w:hAnsiTheme="minorHAnsi" w:cstheme="minorBidi"/>
+        <w:sz w:val="22"/>
+        <w:szCs w:val="22"/>
+        <w:lang w:val="en-US" w:eastAsia="en-US" w:bidi="he-IL"/>
+      </w:rPr>
+    </w:rPrDefault>
+    <w:pPrDefault>
+      <w:pPr>
+        <w:spacing w:after="200" w:line="276" w:lineRule="auto"/>
+      </w:pPr>
+    </w:pPrDefault>
+  </w:docDefaults>
+  <w:latentStyles w:defLockedState="0" w:defUIPriority="99" w:defSemiHidden="1" w:defUnhideWhenUsed="1" w:defQFormat="0" w:count="267">
+    <w:lsdException w:name="Normal" w:semiHidden="0" w:uiPriority="0" w:unhideWhenUsed="0" w:qFormat="1"/>
+    <w:lsdException w:name="heading 1" w:semiHidden="0" w:uiPriority="9" w:unhideWhenUsed="0" w:qFormat="1"/>
+    <w:lsdException w:name="heading 2" w:uiPriority="9" w:qFormat="1"/>
+    <w:lsdException w:name="heading 3" w:uiPriority="9" w:qFormat="1"/>
+    <w:lsdException w:name="heading 4" w:uiPriority="9" w:qFormat="1"/>
+    <w:lsdException w:name="heading 5" w:uiPriority="9" w:qFormat="1"/>
+    <w:lsdException w:name="heading 6" w:uiPriority="9" w:qFormat="1"/>
+    <w:lsdException w:name="heading 7" w:uiPriority="9" w:qFormat="1"/>
+    <w:lsdException w:name="heading 8" w:uiPriority="9" w:qFormat="1"/>
+    <w:lsdException w:name="heading 9" w:uiPriority="9" w:qFormat="1"/>
+    <w:lsdException w:name="toc 1" w:uiPriority="39"/>
+    <w:lsdException w:name="toc 2" w:uiPriority="39"/>
+    <w:lsdException w:name="toc 3" w:uiPriority="39"/>
+    <w:lsdException w:name="toc 4" w:uiPriority="39"/>
+    <w:lsdException w:name="toc 5" w:uiPriority="39"/>
+    <w:lsdException w:name="toc 6" w:uiPriority="39"/>
+    <w:lsdException w:name="toc 7" w:uiPriority="39"/>
+    <w:lsdException w:name="toc 8" w:uiPriority="39"/>
+    <w:lsdException w:name="toc 9" w:uiPriority="39"/>
+    <w:lsdException w:name="caption" w:uiPriority="35" w:qFormat="1"/>
+    <w:lsdException w:name="Title" w:semiHidden="0" w:uiPriority="10" w:unhideWhenUsed="0" w:qFormat="1"/>
+    <w:lsdException w:name="Default Paragraph Font" w:uiPriority="1"/>
+    <w:lsdException w:name="Subtitle" w:semiHidden="0" w:uiPriority="11" w:unhideWhenUsed="0" w:qFormat="1"/>
+    <w:lsdException w:name="Strong" w:semiHidden="0" w:uiPriority="22" w:unhideWhenUsed="0" w:qFormat="1"/>
+    <w:lsdException w:name="Emphasis" w:semiHidden="0" w:uiPriority="20" w:unhideWhenUsed="0" w:qFormat="1"/>
+    <w:lsdException w:name="Table Grid" w:semiHidden="0" w:uiPriority="59" w:unhideWhenUsed="0"/>
+    <w:lsdException w:name="Placeholder Text" w:unhideWhenUsed="0"/>
+    <w:lsdException w:name="No Spacing" w:semiHidden="0" w:uiPriority="1" w:unhideWhenUsed="0" w:qFormat="1"/>
+    <w:lsdException w:name="Light Shading" w:semiHidden="0" w:uiPriority="60" w:unhideWhenUsed="0"/>
+    <w:lsdException w:name="Light List" w:semiHidden="0" w:uiPriority="61" w:unhideWhenUsed="0"/>
+    <w:lsdException w:name="Light Grid" w:semiHidden="0" w:uiPriority="62" w:unhideWhenUsed="0"/>
+    <w:lsdException w:name="Medium Shading 1" w:semiHidden="0" w:uiPriority="63" w:unhideWhenUsed="0"/>
+    <w:lsdException w:name="Medium Shading 2" w:semiHidden="0" w:uiPriority="64" w:unhideWhenUsed="0"/>
+    <w:lsdException w:name="Medium List 1" w:semiHidden="0" w:uiPriority="65" w:unhideWhenUsed="0"/>
+    <w:lsdException w:name="Medium List 2" w:semiHidden="0" w:uiPriority="66" w:unhideWhenUsed="0"/>
+    <w:lsdException w:name="Medium Grid 1" w:semiHidden="0" w:uiPriority="67" w:unhideWhenUsed="0"/>
+    <w:lsdException w:name="Medium Grid 2" w:semiHidden="0" w:uiPriority="68" w:unhideWhenUsed="0"/>
+    <w:lsdException w:name="Medium Grid 3" w:semiHidden="0" w:uiPriority="69" w:unhideWhenUsed="0"/>
+    <w:lsdException w:name="Dark List" w:semiHidden="0" w:uiPriority="70" w:unhideWhenUsed="0"/>
+    <w:lsdException w:name="Colorful Shading" w:semiHidden="0" w:uiPriority="71" w:unhideWhenUsed="0"/>
+    <w:lsdException w:name="Colorful List" w:semiHidden="0" w:uiPriority="72" w:unhideWhenUsed="0"/>
+    <w:lsdException w:name="Colorful Grid" w:semiHidden="0" w:uiPriority="73" w:unhideWhenUsed="0"/>
+    <w:lsdException w:name="Light Shading Accent 1" w:semiHidden="0" w:uiPriority="60" w:unhideWhenUsed="0"/>
+    <w:lsdException w:name="Light List Accent 1" w:semiHidden="0" w:uiPriority="61" w:unhideWhenUsed="0"/>
+    <w:lsdException w:name="Light Grid Accent 1" w:semiHidden="0" w:uiPriority="62" w:unhideWhenUsed="0"/>
+    <w:lsdException w:name="Medium Shading 1 Accent 1" w:semiHidden="0" w:uiPriority="63" w:unhideWhenUsed="0"/>
+    <w:lsdException w:name="Medium Shading 2 Accent 1" w:semiHidden="0" w:uiPriority="64" w:unhideWhenUsed="0"/>
+    <w:lsdException w:name="Medium List 1 Accent 1" w:semiHidden="0" w:uiPriority="65" w:unhideWhenUsed="0"/>
+    <w:lsdException w:name="Revision" w:unhideWhenUsed="0"/>
+    <w:lsdException w:name="List Paragraph" w:semiHidden="0" w:uiPriority="34" w:unhideWhenUsed="0" w:qFormat="1"/>
+    <w:lsdException w:name="Quote" w:semiHidden="0" w:uiPriority="29" w:unhideWhenUsed="0" w:qFormat="1"/>
+    <w:lsdException w:name="Intense Quote" w:semiHidden="0" w:uiPriority="30" w:unhideWhenUsed="0" w:qFormat="1"/>
+    <w:lsdException w:name="Medium List 2 Accent 1" w:semiHidden="0" w:uiPriority="66" w:unhideWhenUsed="0"/>
+    <w:lsdException w:name="Medium Grid 1 Accent 1" w:semiHidden="0" w:uiPriority="67" w:unhideWhenUsed="0"/>
+    <w:lsdException w:name="Medium Grid 2 Accent 1" w:semiHidden="0" w:uiPriority="68" w:unhideWhenUsed="0"/>
+    <w:lsdException w:name="Medium Grid 3 Accent 1" w:semiHidden="0" w:uiPriority="69" w:unhideWhenUsed="0"/>
+    <w:lsdException w:name="Dark List Accent 1" w:semiHidden="0" w:uiPriority="70" w:unhideWhenUsed="0"/>
+    <w:lsdException w:name="Colorful Shading Accent 1" w:semiHidden="0" w:uiPriority="71" w:unhideWhenUsed="0"/>
+    <w:lsdException w:name="Colorful List Accent 1" w:semiHidden="0" w:uiPriority="72" w:unhideWhenUsed="0"/>
+    <w:lsdException w:name="Colorful Grid Accent 1" w:semiHidden="0" w:uiPriority="73" w:unhideWhenUsed="0"/>
+    <w:lsdException w:name="Light Shading Accent 2" w:semiHidden="0" w:uiPriority="60" w:unhideWhenUsed="0"/>
+    <w:lsdException w:name="Light List Accent 2" w:semiHidden="0" w:uiPriority="61" w:unhideWhenUsed="0"/>
+    <w:lsdException w:name="Light Grid Accent 2" w:semiHidden="0" w:uiPriority="62" w:unhideWhenUsed="0"/>
+    <w:lsdException w:name="Medium Shading 1 Accent 2" w:semiHidden="0" w:uiPriority="63" w:unhideWhenUsed="0"/>
+    <w:lsdException w:name="Medium Shading 2 Accent 2" w:semiHidden="0" w:uiPriority="64" w:unhideWhenUsed="0"/>
+    <w:lsdException w:name="Medium List 1 Accent 2" w:semiHidden="0" w:uiPriority="65" w:unhideWhenUsed="0"/>
+    <w:lsdException w:name="Medium List 2 Accent 2" w:semiHidden="0" w:uiPriority="66" w:unhideWhenUsed="0"/>
+    <w:lsdException w:name="Medium Grid 1 Accent 2" w:semiHidden="0" w:uiPriority="67" w:unhideWhenUsed="0"/>
+    <w:lsdException w:name="Medium Grid 2 Accent 2" w:semiHidden="0" w:uiPriority="68" w:unhideWhenUsed="0"/>
+    <w:lsdException w:name="Medium Grid 3 Accent 2" w:semiHidden="0" w:uiPriority="69" w:unhideWhenUsed="0"/>
+    <w:lsdException w:name="Dark List Accent 2" w:semiHidden="0" w:uiPriority="70" w:unhideWhenUsed="0"/>
+    <w:lsdException w:name="Colorful Shading Accent 2" w:semiHidden="0" w:uiPriority="71" w:unhideWhenUsed="0"/>
+    <w:lsdException w:name="Colorful List Accent 2" w:semiHidden="0" w:uiPriority="72" w:unhideWhenUsed="0"/>
+    <w:lsdException w:name="Colorful Grid Accent 2" w:semiHidden="0" w:uiPriority="73" w:unhideWhenUsed="0"/>
+    <w:lsdException w:name="Light Shading Accent 3" w:semiHidden="0" w:uiPriority="60" w:unhideWhenUsed="0"/>
+    <w:lsdException w:name="Light List Accent 3" w:semiHidden="0" w:uiPriority="61" w:unhideWhenUsed="0"/>
+    <w:lsdException w:name="Light Grid Accent 3" w:semiHidden="0" w:uiPriority="62" w:unhideWhenUsed="0"/>
+    <w:lsdException w:name="Medium Shading 1 Accent 3" w:semiHidden="0" w:uiPriority="63" w:unhideWhenUsed="0"/>
+    <w:lsdException w:name="Medium Shading 2 Accent 3" w:semiHidden="0" w:uiPriority="64" w:unhideWhenUsed="0"/>
+    <w:lsdException w:name="Medium List 1 Accent 3" w:semiHidden="0" w:uiPriority="65" w:unhideWhenUsed="0"/>
+    <w:lsdException w:name="Medium List 2 Accent 3" w:semiHidden="0" w:uiPriority="66" w:unhideWhenUsed="0"/>
+    <w:lsdException w:name="Medium Grid 1 Accent 3" w:semiHidden="0" w:uiPriority="67" w:unhideWhenUsed="0"/>
+    <w:lsdException w:name="Medium Grid 2 Accent 3" w:semiHidden="0" w:uiPriority="68" w:unhideWhenUsed="0"/>
+    <w:lsdException w:name="Medium Grid 3 Accent 3" w:semiHidden="0" w:uiPriority="69" w:unhideWhenUsed="0"/>
+    <w:lsdException w:name="Dark List Accent 3" w:semiHidden="0" w:uiPriority="70" w:unhideWhenUsed="0"/>
+    <w:lsdException w:name="Colorful Shading Accent 3" w:semiHidden="0" w:uiPriority="71" w:unhideWhenUsed="0"/>
+    <w:lsdException w:name="Colorful List Accent 3" w:semiHidden="0" w:uiPriority="72" w:unhideWhenUsed="0"/>
+    <w:lsdException w:name="Colorful Grid Accent 3" w:semiHidden="0" w:uiPriority="73" w:unhideWhenUsed="0"/>
+    <w:lsdException w:name="Light Shading Accent 4" w:semiHidden="0" w:uiPriority="60" w:unhideWhenUsed="0"/>
+    <w:lsdException w:name="Light List Accent 4" w:semiHidden="0" w:uiPriority="61" w:unhideWhenUsed="0"/>
+    <w:lsdException w:name="Light Grid Accent 4" w:semiHidden="0" w:uiPriority="62" w:unhideWhenUsed="0"/>
+    <w:lsdException w:name="Medium Shading 1 Accent 4" w:semiHidden="0" w:uiPriority="63" w:unhideWhenUsed="0"/>
+    <w:lsdException w:name="Medium Shading 2 Accent 4" w:semiHidden="0" w:uiPriority="64" w:unhideWhenUsed="0"/>
+    <w:lsdException w:name="Medium List 1 Accent 4" w:semiHidden="0" w:uiPriority="65" w:unhideWhenUsed="0"/>
+    <w:lsdException w:name="Medium List 2 Accent 4" w:semiHidden="0" w:uiPriority="66" w:unhideWhenUsed="0"/>
+    <w:lsdException w:name="Medium Grid 1 Accent 4" w:semiHidden="0" w:uiPriority="67" w:unhideWhenUsed="0"/>
+    <w:lsdException w:name="Medium Grid 2 Accent 4" w:semiHidden="0" w:uiPriority="68" w:unhideWhenUsed="0"/>
+    <w:lsdException w:name="Medium Grid 3 Accent 4" w:semiHidden="0" w:uiPriority="69" w:unhideWhenUsed="0"/>
+    <w:lsdException w:name="Dark List Accent 4" w:semiHidden="0" w:uiPriority="70" w:unhideWhenUsed="0"/>
+    <w:lsdException w:name="Colorful Shading Accent 4" w:semiHidden="0" w:uiPriority="71" w:unhideWhenUsed="0"/>
+    <w:lsdException w:name="Colorful List Accent 4" w:semiHidden="0" w:uiPriority="72" w:unhideWhenUsed="0"/>
+    <w:lsdException w:name="Colorful Grid Accent 4" w:semiHidden="0" w:uiPriority="73" w:unhideWhenUsed="0"/>
+    <w:lsdException w:name="Light Shading Accent 5" w:semiHidden="0" w:uiPriority="60" w:unhideWhenUsed="0"/>
+    <w:lsdException w:name="Light List Accent 5" w:semiHidden="0" w:uiPriority="61" w:unhideWhenUsed="0"/>
+    <w:lsdException w:name="Light Grid Accent 5" w:semiHidden="0" w:uiPriority="62" w:unhideWhenUsed="0"/>
+    <w:lsdException w:name="Medium Shading 1 Accent 5" w:semiHidden="0" w:uiPriority="63" w:unhideWhenUsed="0"/>
+    <w:lsdException w:name="Medium Shading 2 Accent 5" w:semiHidden="0" w:uiPriority="64" w:unhideWhenUsed="0"/>
+    <w:lsdException w:name="Medium List 1 Accent 5" w:semiHidden="0" w:uiPriority="65" w:unhideWhenUsed="0"/>
+    <w:lsdException w:name="Medium List 2 Accent 5" w:semiHidden="0" w:uiPriority="66" w:unhideWhenUsed="0"/>
+    <w:lsdException w:name="Medium Grid 1 Accent 5" w:semiHidden="0" w:uiPriority="67" w:unhideWhenUsed="0"/>
+    <w:lsdException w:name="Medium Grid 2 Accent 5" w:semiHidden="0" w:uiPriority="68" w:unhideWhenUsed="0"/>
+    <w:lsdException w:name="Medium Grid 3 Accent 5" w:semiHidden="0" w:uiPriority="69" w:unhideWhenUsed="0"/>
+    <w:lsdException w:name="Dark List Accent 5" w:semiHidden="0" w:uiPriority="70" w:unhideWhenUsed="0"/>
+    <w:lsdException w:name="Colorful Shading Accent 5" w:semiHidden="0" w:uiPriority="71" w:unhideWhenUsed="0"/>
+    <w:lsdException w:name="Colorful List Accent 5" w:semiHidden="0" w:uiPriority="72" w:unhideWhenUsed="0"/>
+    <w:lsdException w:name="Colorful Grid Accent 5" w:semiHidden="0" w:uiPriority="73" w:unhideWhenUsed="0"/>
+    <w:lsdException w:name="Light Shading Accent 6" w:semiHidden="0" w:uiPriority="60" w:unhideWhenUsed="0"/>
+    <w:lsdException w:name="Light List Accent 6" w:semiHidden="0" w:uiPriority="61" w:unhideWhenUsed="0"/>
+    <w:lsdException w:name="Light Grid Accent 6" w:semiHidden="0" w:uiPriority="62" w:unhideWhenUsed="0"/>
+    <w:lsdException w:name="Medium Shading 1 Accent 6" w:semiHidden="0" w:uiPriority="63" w:unhideWhenUsed="0"/>
+    <w:lsdException w:name="Medium Shading 2 Accent 6" w:semiHidden="0" w:uiPriority="64" w:unhideWhenUsed="0"/>
+    <w:lsdException w:name="Medium List 1 Accent 6" w:semiHidden="0" w:uiPriority="65" w:unhideWhenUsed="0"/>
+    <w:lsdException w:name="Medium List 2 Accent 6" w:semiHidden="0" w:uiPriority="66" w:unhideWhenUsed="0"/>
+    <w:lsdException w:name="Medium Grid 1 Accent 6" w:semiHidden="0" w:uiPriority="67" w:unhideWhenUsed="0"/>
+    <w:lsdException w:name="Medium Grid 2 Accent 6" w:semiHidden="0" w:uiPriority="68" w:unhideWhenUsed="0"/>
+    <w:lsdException w:name="Medium Grid 3 Accent 6" w:semiHidden="0" w:uiPriority="69" w:unhideWhenUsed="0"/>
+    <w:lsdException w:name="Dark List Accent 6" w:semiHidden="0" w:uiPriority="70" w:unhideWhenUsed="0"/>
+    <w:lsdException w:name="Colorful Shading Accent 6" w:semiHidden="0" w:uiPriority="71" w:unhideWhenUsed="0"/>
+    <w:lsdException w:name="Colorful List Accent 6" w:semiHidden="0" w:uiPriority="72" w:unhideWhenUsed="0"/>
+    <w:lsdException w:name="Colorful Grid Accent 6" w:semiHidden="0" w:uiPriority="73" w:unhideWhenUsed="0"/>
+    <w:lsdException w:name="Subtle Emphasis" w:semiHidden="0" w:uiPriority="19" w:unhideWhenUsed="0" w:qFormat="1"/>
+    <w:lsdException w:name="Intense Emphasis" w:semiHidden="0" w:uiPriority="21" w:unhideWhenUsed="0" w:qFormat="1"/>
+    <w:lsdException w:name="Subtle Reference" w:semiHidden="0" w:uiPriority="31" w:unhideWhenUsed="0" w:qFormat="1"/>
+    <w:lsdException w:name="Intense Reference" w:semiHidden="0" w:uiPriority="32" w:unhideWhenUsed="0" w:qFormat="1"/>
+    <w:lsdException w:name="Book Title" w:semiHidden="0" w:uiPriority="33" w:unhideWhenUsed="0" w:qFormat="1"/>
+    <w:lsdException w:name="Bibliography" w:uiPriority="37"/>
+    <w:lsdException w:name="TOC Heading" w:uiPriority="39" w:qFormat="1"/>
+  </w:latentStyles>
+  <w:style w:type="paragraph" w:default="1" w:styleId="Normal">
+    <w:name w:val="Normal"/>
+    <w:qFormat/>
+  </w:style>
+  <w:style w:type="character" w:default="1" w:styleId="DefaultParagraphFont">
+    <w:name w:val="Default Paragraph Font"/>
+    <w:uiPriority w:val="1"/>
+    <w:semiHidden/>
+    <w:unhideWhenUsed/>
+  </w:style>
+  <w:style w:type="table" w:default="1" w:styleId="TableNormal">
+    <w:name w:val="Normal Table"/>
+    <w:uiPriority w:val="99"/>
+    <w:semiHidden/>
+    <w:unhideWhenUsed/>
+    <w:qFormat/>
+    <w:tblPr>
+      <w:tblInd w:w="0" w:type="dxa"/>
+      <w:tblCellMar>
+        <w:top w:w="0" w:type="dxa"/>
+        <w:left w:w="108" w:type="dxa"/>
+        <w:bottom w:w="0" w:type="dxa"/>
+        <w:right w:w="108" w:type="dxa"/>
+      </w:tblCellMar>
+    </w:tblPr>
+  </w:style>
+  <w:style w:type="numbering" w:default="1" w:styleId="NoList">
+    <w:name w:val="No List"/>
+    <w:uiPriority w:val="99"/>
+    <w:semiHidden/>
+    <w:unhideWhenUsed/>
+  </w:style>
+  <w:style w:type="paragraph" w:customStyle="1" w:styleId="317EF54CA9C549F2B0B8D49950EF3B7C">
+    <w:name w:val="317EF54CA9C549F2B0B8D49950EF3B7C"/>
+    <w:rsid w:val="00272F38"/>
+  </w:style>
+  <w:style w:type="paragraph" w:customStyle="1" w:styleId="53EBCAA70FDB4AC48258ED5D78B7B11D">
+    <w:name w:val="53EBCAA70FDB4AC48258ED5D78B7B11D"/>
+    <w:rsid w:val="00272F38"/>
+  </w:style>
+  <w:style w:type="paragraph" w:customStyle="1" w:styleId="BDDDE525DEC943CE9AAF36C0B2550FF6">
+    <w:name w:val="BDDDE525DEC943CE9AAF36C0B2550FF6"/>
+    <w:rsid w:val="00272F38"/>
+  </w:style>
+  <w:style w:type="paragraph" w:customStyle="1" w:styleId="157E2E25EA1449B699862E045432C07F">
+    <w:name w:val="157E2E25EA1449B699862E045432C07F"/>
+    <w:rsid w:val="00272F38"/>
+  </w:style>
+  <w:style w:type="paragraph" w:customStyle="1" w:styleId="94844DF2396341CAA79D72A1D68F6A95">
+    <w:name w:val="94844DF2396341CAA79D72A1D68F6A95"/>
+    <w:rsid w:val="00272F38"/>
+  </w:style>
+  <w:style w:type="paragraph" w:customStyle="1" w:styleId="A62A98509E524CE1A9A20B2103B24CC4">
+    <w:name w:val="A62A98509E524CE1A9A20B2103B24CC4"/>
+    <w:rsid w:val="00272F38"/>
+  </w:style>
+</w:styles>
+</file>
+
+<file path=word/glossary/webSettings.xml><?xml version="1.0" encoding="utf-8"?>
+<w:webSettings xmlns:r="http://schemas.openxmlformats.org/officeDocument/2006/relationships" xmlns:w="http://schemas.openxmlformats.org/wordprocessingml/2006/main">
+  <w:optimizeForBrowser/>
+</w:webSettings>
 </file>
 
 <file path=word/theme/theme1.xml><?xml version="1.0" encoding="utf-8"?>
@@ -14263,7 +13940,7 @@
   <a:extraClrSchemeLst/>
   <a:extLst>
     <a:ext uri="{05A4C25C-085E-4340-85A3-A5531E510DB2}">
-      <thm15:themeFamily xmlns:thm15="http://schemas.microsoft.com/office/thememl/2012/main" name="Office Theme" id="{62F939B6-93AF-4DB8-9C6B-D6C7DFDC589F}" vid="{4A3C46E8-61CC-4603-A589-7422A47A8E4A}"/>
+      <thm15:themeFamily xmlns:thm15="http://schemas.microsoft.com/office/thememl/2012/main" xmlns="" name="Office Theme" id="{62F939B6-93AF-4DB8-9C6B-D6C7DFDC589F}" vid="{4A3C46E8-61CC-4603-A589-7422A47A8E4A}"/>
     </a:ext>
   </a:extLst>
 </a:theme>
@@ -14291,7 +13968,7 @@
 </file>
 
 <file path=customXml/itemProps2.xml><?xml version="1.0" encoding="utf-8"?>
-<ds:datastoreItem xmlns:ds="http://schemas.openxmlformats.org/officeDocument/2006/customXml" ds:itemID="{CF114039-A019-4AFA-AE29-685F61B65F2C}">
+<ds:datastoreItem xmlns:ds="http://schemas.openxmlformats.org/officeDocument/2006/customXml" ds:itemID="{B969B053-E573-4577-AD84-6B66619BB0FD}">
   <ds:schemaRefs>
     <ds:schemaRef ds:uri="http://schemas.openxmlformats.org/officeDocument/2006/bibliography"/>
   </ds:schemaRefs>

</xml_diff>

<commit_message>
Dynamic section documented section[string] documented (addresses ticket #8)
Signed-off-by: Serge Lamikhov-Center <to_serge@users.sourceforge.net>
</commit_message>
<xml_diff>
--- a/doc/elfio.docx
+++ b/doc/elfio.docx
@@ -341,6 +341,8 @@
             <w:t>Table of Contents</w:t>
           </w:r>
         </w:p>
+        <w:bookmarkStart w:id="1" w:name="_GoBack"/>
+        <w:bookmarkEnd w:id="1"/>
         <w:p>
           <w:pPr>
             <w:pStyle w:val="TOC1"/>
@@ -383,7 +385,7 @@
             </w:rPr>
             <w:fldChar w:fldCharType="separate"/>
           </w:r>
-          <w:hyperlink w:anchor="_Toc342499430" w:history="1">
+          <w:hyperlink w:anchor="_Toc348703041" w:history="1">
             <w:r>
               <w:rPr>
                 <w:rStyle w:val="Hyperlink"/>
@@ -430,7 +432,7 @@
                 <w:noProof/>
                 <w:webHidden/>
               </w:rPr>
-              <w:instrText xml:space="preserve"> PAGEREF _Toc342499430 \h </w:instrText>
+              <w:instrText xml:space="preserve"> PAGEREF _Toc348703041 \h </w:instrText>
             </w:r>
             <w:r>
               <w:rPr>
@@ -479,7 +481,7 @@
               <w:lang w:eastAsia="en-US" w:bidi="he-IL"/>
             </w:rPr>
           </w:pPr>
-          <w:hyperlink w:anchor="_Toc342499431" w:history="1">
+          <w:hyperlink w:anchor="_Toc348703042" w:history="1">
             <w:r>
               <w:rPr>
                 <w:rStyle w:val="Hyperlink"/>
@@ -526,7 +528,7 @@
                 <w:noProof/>
                 <w:webHidden/>
               </w:rPr>
-              <w:instrText xml:space="preserve"> PAGEREF _Toc342499431 \h </w:instrText>
+              <w:instrText xml:space="preserve"> PAGEREF _Toc348703042 \h </w:instrText>
             </w:r>
             <w:r>
               <w:rPr>
@@ -574,7 +576,7 @@
               <w:lang w:eastAsia="en-US" w:bidi="he-IL"/>
             </w:rPr>
           </w:pPr>
-          <w:hyperlink w:anchor="_Toc342499432" w:history="1">
+          <w:hyperlink w:anchor="_Toc348703043" w:history="1">
             <w:r>
               <w:rPr>
                 <w:rStyle w:val="Hyperlink"/>
@@ -620,7 +622,7 @@
                 <w:noProof/>
                 <w:webHidden/>
               </w:rPr>
-              <w:instrText xml:space="preserve"> PAGEREF _Toc342499432 \h </w:instrText>
+              <w:instrText xml:space="preserve"> PAGEREF _Toc348703043 \h </w:instrText>
             </w:r>
             <w:r>
               <w:rPr>
@@ -668,7 +670,7 @@
               <w:lang w:eastAsia="en-US" w:bidi="he-IL"/>
             </w:rPr>
           </w:pPr>
-          <w:hyperlink w:anchor="_Toc342499433" w:history="1">
+          <w:hyperlink w:anchor="_Toc348703044" w:history="1">
             <w:r>
               <w:rPr>
                 <w:rStyle w:val="Hyperlink"/>
@@ -714,7 +716,7 @@
                 <w:noProof/>
                 <w:webHidden/>
               </w:rPr>
-              <w:instrText xml:space="preserve"> PAGEREF _Toc342499433 \h </w:instrText>
+              <w:instrText xml:space="preserve"> PAGEREF _Toc348703044 \h </w:instrText>
             </w:r>
             <w:r>
               <w:rPr>
@@ -762,7 +764,7 @@
               <w:lang w:eastAsia="en-US" w:bidi="he-IL"/>
             </w:rPr>
           </w:pPr>
-          <w:hyperlink w:anchor="_Toc342499434" w:history="1">
+          <w:hyperlink w:anchor="_Toc348703045" w:history="1">
             <w:r>
               <w:rPr>
                 <w:rStyle w:val="Hyperlink"/>
@@ -808,7 +810,7 @@
                 <w:noProof/>
                 <w:webHidden/>
               </w:rPr>
-              <w:instrText xml:space="preserve"> PAGEREF _Toc342499434 \h </w:instrText>
+              <w:instrText xml:space="preserve"> PAGEREF _Toc348703045 \h </w:instrText>
             </w:r>
             <w:r>
               <w:rPr>
@@ -856,7 +858,7 @@
               <w:lang w:eastAsia="en-US" w:bidi="he-IL"/>
             </w:rPr>
           </w:pPr>
-          <w:hyperlink w:anchor="_Toc342499435" w:history="1">
+          <w:hyperlink w:anchor="_Toc348703046" w:history="1">
             <w:r>
               <w:rPr>
                 <w:rStyle w:val="Hyperlink"/>
@@ -902,7 +904,7 @@
                 <w:noProof/>
                 <w:webHidden/>
               </w:rPr>
-              <w:instrText xml:space="preserve"> PAGEREF _Toc342499435 \h </w:instrText>
+              <w:instrText xml:space="preserve"> PAGEREF _Toc348703046 \h </w:instrText>
             </w:r>
             <w:r>
               <w:rPr>
@@ -951,7 +953,7 @@
               <w:lang w:eastAsia="en-US" w:bidi="he-IL"/>
             </w:rPr>
           </w:pPr>
-          <w:hyperlink w:anchor="_Toc342499436" w:history="1">
+          <w:hyperlink w:anchor="_Toc348703047" w:history="1">
             <w:r>
               <w:rPr>
                 <w:rStyle w:val="Hyperlink"/>
@@ -998,7 +1000,7 @@
                 <w:noProof/>
                 <w:webHidden/>
               </w:rPr>
-              <w:instrText xml:space="preserve"> PAGEREF _Toc342499436 \h </w:instrText>
+              <w:instrText xml:space="preserve"> PAGEREF _Toc348703047 \h </w:instrText>
             </w:r>
             <w:r>
               <w:rPr>
@@ -1046,7 +1048,7 @@
               <w:lang w:eastAsia="en-US" w:bidi="he-IL"/>
             </w:rPr>
           </w:pPr>
-          <w:hyperlink w:anchor="_Toc342499437" w:history="1">
+          <w:hyperlink w:anchor="_Toc348703048" w:history="1">
             <w:r>
               <w:rPr>
                 <w:rStyle w:val="Hyperlink"/>
@@ -1092,7 +1094,7 @@
                 <w:noProof/>
                 <w:webHidden/>
               </w:rPr>
-              <w:instrText xml:space="preserve"> PAGEREF _Toc342499437 \h </w:instrText>
+              <w:instrText xml:space="preserve"> PAGEREF _Toc348703048 \h </w:instrText>
             </w:r>
             <w:r>
               <w:rPr>
@@ -1113,380 +1115,6 @@
                 <w:webHidden/>
               </w:rPr>
               <w:t>10</w:t>
-            </w:r>
-            <w:r>
-              <w:rPr>
-                <w:noProof/>
-                <w:webHidden/>
-              </w:rPr>
-              <w:fldChar w:fldCharType="end"/>
-            </w:r>
-          </w:hyperlink>
-        </w:p>
-        <w:bookmarkStart w:id="1" w:name="_GoBack"/>
-        <w:p>
-          <w:pPr>
-            <w:pStyle w:val="TOC2"/>
-            <w:tabs>
-              <w:tab w:val="left" w:pos="502"/>
-              <w:tab w:val="right" w:pos="9350"/>
-            </w:tabs>
-            <w:rPr>
-              <w:rFonts w:cstheme="minorBidi"/>
-              <w:b w:val="0"/>
-              <w:bCs w:val="0"/>
-              <w:smallCaps w:val="0"/>
-              <w:noProof/>
-              <w:szCs w:val="22"/>
-              <w:lang w:eastAsia="en-US" w:bidi="he-IL"/>
-            </w:rPr>
-          </w:pPr>
-          <w:r>
-            <w:rPr>
-              <w:rStyle w:val="Hyperlink"/>
-              <w:noProof/>
-            </w:rPr>
-            <w:fldChar w:fldCharType="begin"/>
-          </w:r>
-          <w:r>
-            <w:rPr>
-              <w:rStyle w:val="Hyperlink"/>
-              <w:noProof/>
-            </w:rPr>
-            <w:instrText xml:space="preserve"> </w:instrText>
-          </w:r>
-          <w:r>
-            <w:rPr>
-              <w:noProof/>
-            </w:rPr>
-            <w:instrText>HYPERLINK \l "_Toc342499438"</w:instrText>
-          </w:r>
-          <w:r>
-            <w:rPr>
-              <w:rStyle w:val="Hyperlink"/>
-              <w:noProof/>
-            </w:rPr>
-            <w:instrText xml:space="preserve"> </w:instrText>
-          </w:r>
-          <w:r>
-            <w:rPr>
-              <w:rStyle w:val="Hyperlink"/>
-              <w:noProof/>
-            </w:rPr>
-          </w:r>
-          <w:r>
-            <w:rPr>
-              <w:rStyle w:val="Hyperlink"/>
-              <w:noProof/>
-            </w:rPr>
-            <w:fldChar w:fldCharType="separate"/>
-          </w:r>
-          <w:r>
-            <w:rPr>
-              <w:rStyle w:val="Hyperlink"/>
-              <w:noProof/>
-            </w:rPr>
-            <w:t>4.2</w:t>
-          </w:r>
-          <w:r>
-            <w:rPr>
-              <w:rFonts w:cstheme="minorBidi"/>
-              <w:b w:val="0"/>
-              <w:bCs w:val="0"/>
-              <w:smallCaps w:val="0"/>
-              <w:noProof/>
-              <w:szCs w:val="22"/>
-              <w:lang w:eastAsia="en-US" w:bidi="he-IL"/>
-            </w:rPr>
-            <w:tab/>
-          </w:r>
-          <w:r>
-            <w:rPr>
-              <w:rStyle w:val="Hyperlink"/>
-              <w:noProof/>
-            </w:rPr>
-            <w:t>section</w:t>
-          </w:r>
-          <w:r>
-            <w:rPr>
-              <w:noProof/>
-              <w:webHidden/>
-            </w:rPr>
-            <w:tab/>
-          </w:r>
-          <w:r>
-            <w:rPr>
-              <w:noProof/>
-              <w:webHidden/>
-            </w:rPr>
-            <w:fldChar w:fldCharType="begin"/>
-          </w:r>
-          <w:r>
-            <w:rPr>
-              <w:noProof/>
-              <w:webHidden/>
-            </w:rPr>
-            <w:instrText xml:space="preserve"> PAGEREF _Toc342499438 \h </w:instrText>
-          </w:r>
-          <w:r>
-            <w:rPr>
-              <w:noProof/>
-              <w:webHidden/>
-            </w:rPr>
-          </w:r>
-          <w:r>
-            <w:rPr>
-              <w:noProof/>
-              <w:webHidden/>
-            </w:rPr>
-            <w:fldChar w:fldCharType="separate"/>
-          </w:r>
-          <w:r>
-            <w:rPr>
-              <w:noProof/>
-              <w:webHidden/>
-            </w:rPr>
-            <w:t>12</w:t>
-          </w:r>
-          <w:r>
-            <w:rPr>
-              <w:noProof/>
-              <w:webHidden/>
-            </w:rPr>
-            <w:fldChar w:fldCharType="end"/>
-          </w:r>
-          <w:r>
-            <w:rPr>
-              <w:rStyle w:val="Hyperlink"/>
-              <w:noProof/>
-            </w:rPr>
-            <w:fldChar w:fldCharType="end"/>
-          </w:r>
-        </w:p>
-        <w:bookmarkEnd w:id="1"/>
-        <w:p>
-          <w:pPr>
-            <w:pStyle w:val="TOC2"/>
-            <w:tabs>
-              <w:tab w:val="left" w:pos="502"/>
-              <w:tab w:val="right" w:pos="9350"/>
-            </w:tabs>
-            <w:rPr>
-              <w:rFonts w:cstheme="minorBidi"/>
-              <w:b w:val="0"/>
-              <w:bCs w:val="0"/>
-              <w:smallCaps w:val="0"/>
-              <w:noProof/>
-              <w:szCs w:val="22"/>
-              <w:lang w:eastAsia="en-US" w:bidi="he-IL"/>
-            </w:rPr>
-          </w:pPr>
-          <w:r>
-            <w:rPr>
-              <w:rStyle w:val="Hyperlink"/>
-              <w:noProof/>
-            </w:rPr>
-            <w:fldChar w:fldCharType="begin"/>
-          </w:r>
-          <w:r>
-            <w:rPr>
-              <w:rStyle w:val="Hyperlink"/>
-              <w:noProof/>
-            </w:rPr>
-            <w:instrText xml:space="preserve"> </w:instrText>
-          </w:r>
-          <w:r>
-            <w:rPr>
-              <w:noProof/>
-            </w:rPr>
-            <w:instrText>HYPERLINK \l "_Toc342499439"</w:instrText>
-          </w:r>
-          <w:r>
-            <w:rPr>
-              <w:rStyle w:val="Hyperlink"/>
-              <w:noProof/>
-            </w:rPr>
-            <w:instrText xml:space="preserve"> </w:instrText>
-          </w:r>
-          <w:r>
-            <w:rPr>
-              <w:rStyle w:val="Hyperlink"/>
-              <w:noProof/>
-            </w:rPr>
-          </w:r>
-          <w:r>
-            <w:rPr>
-              <w:rStyle w:val="Hyperlink"/>
-              <w:noProof/>
-            </w:rPr>
-            <w:fldChar w:fldCharType="separate"/>
-          </w:r>
-          <w:r>
-            <w:rPr>
-              <w:rStyle w:val="Hyperlink"/>
-              <w:noProof/>
-            </w:rPr>
-            <w:t>4.3</w:t>
-          </w:r>
-          <w:r>
-            <w:rPr>
-              <w:rFonts w:cstheme="minorBidi"/>
-              <w:b w:val="0"/>
-              <w:bCs w:val="0"/>
-              <w:smallCaps w:val="0"/>
-              <w:noProof/>
-              <w:szCs w:val="22"/>
-              <w:lang w:eastAsia="en-US" w:bidi="he-IL"/>
-            </w:rPr>
-            <w:tab/>
-          </w:r>
-          <w:r>
-            <w:rPr>
-              <w:rStyle w:val="Hyperlink"/>
-              <w:noProof/>
-            </w:rPr>
-            <w:t>segment</w:t>
-          </w:r>
-          <w:r>
-            <w:rPr>
-              <w:noProof/>
-              <w:webHidden/>
-            </w:rPr>
-            <w:tab/>
-          </w:r>
-          <w:r>
-            <w:rPr>
-              <w:noProof/>
-              <w:webHidden/>
-            </w:rPr>
-            <w:fldChar w:fldCharType="begin"/>
-          </w:r>
-          <w:r>
-            <w:rPr>
-              <w:noProof/>
-              <w:webHidden/>
-            </w:rPr>
-            <w:instrText xml:space="preserve"> PAGEREF _Toc342499439 \h </w:instrText>
-          </w:r>
-          <w:r>
-            <w:rPr>
-              <w:noProof/>
-              <w:webHidden/>
-            </w:rPr>
-          </w:r>
-          <w:r>
-            <w:rPr>
-              <w:noProof/>
-              <w:webHidden/>
-            </w:rPr>
-            <w:fldChar w:fldCharType="separate"/>
-          </w:r>
-          <w:r>
-            <w:rPr>
-              <w:noProof/>
-              <w:webHidden/>
-            </w:rPr>
-            <w:t>14</w:t>
-          </w:r>
-          <w:r>
-            <w:rPr>
-              <w:noProof/>
-              <w:webHidden/>
-            </w:rPr>
-            <w:fldChar w:fldCharType="end"/>
-          </w:r>
-          <w:r>
-            <w:rPr>
-              <w:rStyle w:val="Hyperlink"/>
-              <w:noProof/>
-            </w:rPr>
-            <w:fldChar w:fldCharType="end"/>
-          </w:r>
-        </w:p>
-        <w:p>
-          <w:pPr>
-            <w:pStyle w:val="TOC2"/>
-            <w:tabs>
-              <w:tab w:val="left" w:pos="502"/>
-              <w:tab w:val="right" w:pos="9350"/>
-            </w:tabs>
-            <w:rPr>
-              <w:rFonts w:cstheme="minorBidi"/>
-              <w:b w:val="0"/>
-              <w:bCs w:val="0"/>
-              <w:smallCaps w:val="0"/>
-              <w:noProof/>
-              <w:szCs w:val="22"/>
-              <w:lang w:eastAsia="en-US" w:bidi="he-IL"/>
-            </w:rPr>
-          </w:pPr>
-          <w:hyperlink w:anchor="_Toc342499440" w:history="1">
-            <w:r>
-              <w:rPr>
-                <w:rStyle w:val="Hyperlink"/>
-                <w:noProof/>
-              </w:rPr>
-              <w:t>4.4</w:t>
-            </w:r>
-            <w:r>
-              <w:rPr>
-                <w:rFonts w:cstheme="minorBidi"/>
-                <w:b w:val="0"/>
-                <w:bCs w:val="0"/>
-                <w:smallCaps w:val="0"/>
-                <w:noProof/>
-                <w:szCs w:val="22"/>
-                <w:lang w:eastAsia="en-US" w:bidi="he-IL"/>
-              </w:rPr>
-              <w:tab/>
-            </w:r>
-            <w:r>
-              <w:rPr>
-                <w:rStyle w:val="Hyperlink"/>
-                <w:noProof/>
-              </w:rPr>
-              <w:t>string_section_accessor</w:t>
-            </w:r>
-            <w:r>
-              <w:rPr>
-                <w:noProof/>
-                <w:webHidden/>
-              </w:rPr>
-              <w:tab/>
-            </w:r>
-            <w:r>
-              <w:rPr>
-                <w:noProof/>
-                <w:webHidden/>
-              </w:rPr>
-              <w:fldChar w:fldCharType="begin"/>
-            </w:r>
-            <w:r>
-              <w:rPr>
-                <w:noProof/>
-                <w:webHidden/>
-              </w:rPr>
-              <w:instrText xml:space="preserve"> PAGEREF _Toc342499440 \h </w:instrText>
-            </w:r>
-            <w:r>
-              <w:rPr>
-                <w:noProof/>
-                <w:webHidden/>
-              </w:rPr>
-            </w:r>
-            <w:r>
-              <w:rPr>
-                <w:noProof/>
-                <w:webHidden/>
-              </w:rPr>
-              <w:fldChar w:fldCharType="separate"/>
-            </w:r>
-            <w:r>
-              <w:rPr>
-                <w:noProof/>
-                <w:webHidden/>
-              </w:rPr>
-              <w:t>15</w:t>
             </w:r>
             <w:r>
               <w:rPr>
@@ -1514,13 +1142,13 @@
               <w:lang w:eastAsia="en-US" w:bidi="he-IL"/>
             </w:rPr>
           </w:pPr>
-          <w:hyperlink w:anchor="_Toc342499441" w:history="1">
+          <w:hyperlink w:anchor="_Toc348703049" w:history="1">
             <w:r>
               <w:rPr>
                 <w:rStyle w:val="Hyperlink"/>
                 <w:noProof/>
               </w:rPr>
-              <w:t>4.5</w:t>
+              <w:t>4.2</w:t>
             </w:r>
             <w:r>
               <w:rPr>
@@ -1539,7 +1167,7 @@
                 <w:rStyle w:val="Hyperlink"/>
                 <w:noProof/>
               </w:rPr>
-              <w:t>symbol_section_accessor</w:t>
+              <w:t>section</w:t>
             </w:r>
             <w:r>
               <w:rPr>
@@ -1560,7 +1188,7 @@
                 <w:noProof/>
                 <w:webHidden/>
               </w:rPr>
-              <w:instrText xml:space="preserve"> PAGEREF _Toc342499441 \h </w:instrText>
+              <w:instrText xml:space="preserve"> PAGEREF _Toc348703049 \h </w:instrText>
             </w:r>
             <w:r>
               <w:rPr>
@@ -1580,7 +1208,7 @@
                 <w:noProof/>
                 <w:webHidden/>
               </w:rPr>
-              <w:t>15</w:t>
+              <w:t>12</w:t>
             </w:r>
             <w:r>
               <w:rPr>
@@ -1608,13 +1236,13 @@
               <w:lang w:eastAsia="en-US" w:bidi="he-IL"/>
             </w:rPr>
           </w:pPr>
-          <w:hyperlink w:anchor="_Toc342499442" w:history="1">
+          <w:hyperlink w:anchor="_Toc348703050" w:history="1">
             <w:r>
               <w:rPr>
                 <w:rStyle w:val="Hyperlink"/>
                 <w:noProof/>
               </w:rPr>
-              <w:t>4.6</w:t>
+              <w:t>4.3</w:t>
             </w:r>
             <w:r>
               <w:rPr>
@@ -1633,7 +1261,7 @@
                 <w:rStyle w:val="Hyperlink"/>
                 <w:noProof/>
               </w:rPr>
-              <w:t>relocation_section_accessor</w:t>
+              <w:t>segment</w:t>
             </w:r>
             <w:r>
               <w:rPr>
@@ -1654,7 +1282,7 @@
                 <w:noProof/>
                 <w:webHidden/>
               </w:rPr>
-              <w:instrText xml:space="preserve"> PAGEREF _Toc342499442 \h </w:instrText>
+              <w:instrText xml:space="preserve"> PAGEREF _Toc348703050 \h </w:instrText>
             </w:r>
             <w:r>
               <w:rPr>
@@ -1674,7 +1302,7 @@
                 <w:noProof/>
                 <w:webHidden/>
               </w:rPr>
-              <w:t>17</w:t>
+              <w:t>14</w:t>
             </w:r>
             <w:r>
               <w:rPr>
@@ -1702,13 +1330,13 @@
               <w:lang w:eastAsia="en-US" w:bidi="he-IL"/>
             </w:rPr>
           </w:pPr>
-          <w:hyperlink w:anchor="_Toc342499443" w:history="1">
+          <w:hyperlink w:anchor="_Toc348703051" w:history="1">
             <w:r>
               <w:rPr>
                 <w:rStyle w:val="Hyperlink"/>
                 <w:noProof/>
               </w:rPr>
-              <w:t>4.7</w:t>
+              <w:t>4.4</w:t>
             </w:r>
             <w:r>
               <w:rPr>
@@ -1727,7 +1355,7 @@
                 <w:rStyle w:val="Hyperlink"/>
                 <w:noProof/>
               </w:rPr>
-              <w:t>note_section_accessor</w:t>
+              <w:t>string_section_accessor</w:t>
             </w:r>
             <w:r>
               <w:rPr>
@@ -1748,7 +1376,7 @@
                 <w:noProof/>
                 <w:webHidden/>
               </w:rPr>
-              <w:instrText xml:space="preserve"> PAGEREF _Toc342499443 \h </w:instrText>
+              <w:instrText xml:space="preserve"> PAGEREF _Toc348703051 \h </w:instrText>
             </w:r>
             <w:r>
               <w:rPr>
@@ -1768,7 +1396,383 @@
                 <w:noProof/>
                 <w:webHidden/>
               </w:rPr>
+              <w:t>15</w:t>
+            </w:r>
+            <w:r>
+              <w:rPr>
+                <w:noProof/>
+                <w:webHidden/>
+              </w:rPr>
+              <w:fldChar w:fldCharType="end"/>
+            </w:r>
+          </w:hyperlink>
+        </w:p>
+        <w:p>
+          <w:pPr>
+            <w:pStyle w:val="TOC2"/>
+            <w:tabs>
+              <w:tab w:val="left" w:pos="502"/>
+              <w:tab w:val="right" w:pos="9350"/>
+            </w:tabs>
+            <w:rPr>
+              <w:rFonts w:cstheme="minorBidi"/>
+              <w:b w:val="0"/>
+              <w:bCs w:val="0"/>
+              <w:smallCaps w:val="0"/>
+              <w:noProof/>
+              <w:szCs w:val="22"/>
+              <w:lang w:eastAsia="en-US" w:bidi="he-IL"/>
+            </w:rPr>
+          </w:pPr>
+          <w:hyperlink w:anchor="_Toc348703052" w:history="1">
+            <w:r>
+              <w:rPr>
+                <w:rStyle w:val="Hyperlink"/>
+                <w:noProof/>
+              </w:rPr>
+              <w:t>4.5</w:t>
+            </w:r>
+            <w:r>
+              <w:rPr>
+                <w:rFonts w:cstheme="minorBidi"/>
+                <w:b w:val="0"/>
+                <w:bCs w:val="0"/>
+                <w:smallCaps w:val="0"/>
+                <w:noProof/>
+                <w:szCs w:val="22"/>
+                <w:lang w:eastAsia="en-US" w:bidi="he-IL"/>
+              </w:rPr>
+              <w:tab/>
+            </w:r>
+            <w:r>
+              <w:rPr>
+                <w:rStyle w:val="Hyperlink"/>
+                <w:noProof/>
+              </w:rPr>
+              <w:t>symbol_section_accessor</w:t>
+            </w:r>
+            <w:r>
+              <w:rPr>
+                <w:noProof/>
+                <w:webHidden/>
+              </w:rPr>
+              <w:tab/>
+            </w:r>
+            <w:r>
+              <w:rPr>
+                <w:noProof/>
+                <w:webHidden/>
+              </w:rPr>
+              <w:fldChar w:fldCharType="begin"/>
+            </w:r>
+            <w:r>
+              <w:rPr>
+                <w:noProof/>
+                <w:webHidden/>
+              </w:rPr>
+              <w:instrText xml:space="preserve"> PAGEREF _Toc348703052 \h </w:instrText>
+            </w:r>
+            <w:r>
+              <w:rPr>
+                <w:noProof/>
+                <w:webHidden/>
+              </w:rPr>
+            </w:r>
+            <w:r>
+              <w:rPr>
+                <w:noProof/>
+                <w:webHidden/>
+              </w:rPr>
+              <w:fldChar w:fldCharType="separate"/>
+            </w:r>
+            <w:r>
+              <w:rPr>
+                <w:noProof/>
+                <w:webHidden/>
+              </w:rPr>
+              <w:t>15</w:t>
+            </w:r>
+            <w:r>
+              <w:rPr>
+                <w:noProof/>
+                <w:webHidden/>
+              </w:rPr>
+              <w:fldChar w:fldCharType="end"/>
+            </w:r>
+          </w:hyperlink>
+        </w:p>
+        <w:p>
+          <w:pPr>
+            <w:pStyle w:val="TOC2"/>
+            <w:tabs>
+              <w:tab w:val="left" w:pos="502"/>
+              <w:tab w:val="right" w:pos="9350"/>
+            </w:tabs>
+            <w:rPr>
+              <w:rFonts w:cstheme="minorBidi"/>
+              <w:b w:val="0"/>
+              <w:bCs w:val="0"/>
+              <w:smallCaps w:val="0"/>
+              <w:noProof/>
+              <w:szCs w:val="22"/>
+              <w:lang w:eastAsia="en-US" w:bidi="he-IL"/>
+            </w:rPr>
+          </w:pPr>
+          <w:hyperlink w:anchor="_Toc348703053" w:history="1">
+            <w:r>
+              <w:rPr>
+                <w:rStyle w:val="Hyperlink"/>
+                <w:noProof/>
+              </w:rPr>
+              <w:t>4.6</w:t>
+            </w:r>
+            <w:r>
+              <w:rPr>
+                <w:rFonts w:cstheme="minorBidi"/>
+                <w:b w:val="0"/>
+                <w:bCs w:val="0"/>
+                <w:smallCaps w:val="0"/>
+                <w:noProof/>
+                <w:szCs w:val="22"/>
+                <w:lang w:eastAsia="en-US" w:bidi="he-IL"/>
+              </w:rPr>
+              <w:tab/>
+            </w:r>
+            <w:r>
+              <w:rPr>
+                <w:rStyle w:val="Hyperlink"/>
+                <w:noProof/>
+              </w:rPr>
+              <w:t>relocation_section_accessor</w:t>
+            </w:r>
+            <w:r>
+              <w:rPr>
+                <w:noProof/>
+                <w:webHidden/>
+              </w:rPr>
+              <w:tab/>
+            </w:r>
+            <w:r>
+              <w:rPr>
+                <w:noProof/>
+                <w:webHidden/>
+              </w:rPr>
+              <w:fldChar w:fldCharType="begin"/>
+            </w:r>
+            <w:r>
+              <w:rPr>
+                <w:noProof/>
+                <w:webHidden/>
+              </w:rPr>
+              <w:instrText xml:space="preserve"> PAGEREF _Toc348703053 \h </w:instrText>
+            </w:r>
+            <w:r>
+              <w:rPr>
+                <w:noProof/>
+                <w:webHidden/>
+              </w:rPr>
+            </w:r>
+            <w:r>
+              <w:rPr>
+                <w:noProof/>
+                <w:webHidden/>
+              </w:rPr>
+              <w:fldChar w:fldCharType="separate"/>
+            </w:r>
+            <w:r>
+              <w:rPr>
+                <w:noProof/>
+                <w:webHidden/>
+              </w:rPr>
+              <w:t>17</w:t>
+            </w:r>
+            <w:r>
+              <w:rPr>
+                <w:noProof/>
+                <w:webHidden/>
+              </w:rPr>
+              <w:fldChar w:fldCharType="end"/>
+            </w:r>
+          </w:hyperlink>
+        </w:p>
+        <w:p>
+          <w:pPr>
+            <w:pStyle w:val="TOC2"/>
+            <w:tabs>
+              <w:tab w:val="left" w:pos="502"/>
+              <w:tab w:val="right" w:pos="9350"/>
+            </w:tabs>
+            <w:rPr>
+              <w:rFonts w:cstheme="minorBidi"/>
+              <w:b w:val="0"/>
+              <w:bCs w:val="0"/>
+              <w:smallCaps w:val="0"/>
+              <w:noProof/>
+              <w:szCs w:val="22"/>
+              <w:lang w:eastAsia="en-US" w:bidi="he-IL"/>
+            </w:rPr>
+          </w:pPr>
+          <w:hyperlink w:anchor="_Toc348703054" w:history="1">
+            <w:r>
+              <w:rPr>
+                <w:rStyle w:val="Hyperlink"/>
+                <w:noProof/>
+              </w:rPr>
+              <w:t>4.7</w:t>
+            </w:r>
+            <w:r>
+              <w:rPr>
+                <w:rFonts w:cstheme="minorBidi"/>
+                <w:b w:val="0"/>
+                <w:bCs w:val="0"/>
+                <w:smallCaps w:val="0"/>
+                <w:noProof/>
+                <w:szCs w:val="22"/>
+                <w:lang w:eastAsia="en-US" w:bidi="he-IL"/>
+              </w:rPr>
+              <w:tab/>
+            </w:r>
+            <w:r>
+              <w:rPr>
+                <w:rStyle w:val="Hyperlink"/>
+                <w:noProof/>
+              </w:rPr>
+              <w:t>dynamic_section_accessor</w:t>
+            </w:r>
+            <w:r>
+              <w:rPr>
+                <w:noProof/>
+                <w:webHidden/>
+              </w:rPr>
+              <w:tab/>
+            </w:r>
+            <w:r>
+              <w:rPr>
+                <w:noProof/>
+                <w:webHidden/>
+              </w:rPr>
+              <w:fldChar w:fldCharType="begin"/>
+            </w:r>
+            <w:r>
+              <w:rPr>
+                <w:noProof/>
+                <w:webHidden/>
+              </w:rPr>
+              <w:instrText xml:space="preserve"> PAGEREF _Toc348703054 \h </w:instrText>
+            </w:r>
+            <w:r>
+              <w:rPr>
+                <w:noProof/>
+                <w:webHidden/>
+              </w:rPr>
+            </w:r>
+            <w:r>
+              <w:rPr>
+                <w:noProof/>
+                <w:webHidden/>
+              </w:rPr>
+              <w:fldChar w:fldCharType="separate"/>
+            </w:r>
+            <w:r>
+              <w:rPr>
+                <w:noProof/>
+                <w:webHidden/>
+              </w:rPr>
               <w:t>18</w:t>
+            </w:r>
+            <w:r>
+              <w:rPr>
+                <w:noProof/>
+                <w:webHidden/>
+              </w:rPr>
+              <w:fldChar w:fldCharType="end"/>
+            </w:r>
+          </w:hyperlink>
+        </w:p>
+        <w:p>
+          <w:pPr>
+            <w:pStyle w:val="TOC2"/>
+            <w:tabs>
+              <w:tab w:val="left" w:pos="502"/>
+              <w:tab w:val="right" w:pos="9350"/>
+            </w:tabs>
+            <w:rPr>
+              <w:rFonts w:cstheme="minorBidi"/>
+              <w:b w:val="0"/>
+              <w:bCs w:val="0"/>
+              <w:smallCaps w:val="0"/>
+              <w:noProof/>
+              <w:szCs w:val="22"/>
+              <w:lang w:eastAsia="en-US" w:bidi="he-IL"/>
+            </w:rPr>
+          </w:pPr>
+          <w:hyperlink w:anchor="_Toc348703055" w:history="1">
+            <w:r>
+              <w:rPr>
+                <w:rStyle w:val="Hyperlink"/>
+                <w:noProof/>
+              </w:rPr>
+              <w:t>4.8</w:t>
+            </w:r>
+            <w:r>
+              <w:rPr>
+                <w:rFonts w:cstheme="minorBidi"/>
+                <w:b w:val="0"/>
+                <w:bCs w:val="0"/>
+                <w:smallCaps w:val="0"/>
+                <w:noProof/>
+                <w:szCs w:val="22"/>
+                <w:lang w:eastAsia="en-US" w:bidi="he-IL"/>
+              </w:rPr>
+              <w:tab/>
+            </w:r>
+            <w:r>
+              <w:rPr>
+                <w:rStyle w:val="Hyperlink"/>
+                <w:noProof/>
+              </w:rPr>
+              <w:t>note_section_accessor</w:t>
+            </w:r>
+            <w:r>
+              <w:rPr>
+                <w:noProof/>
+                <w:webHidden/>
+              </w:rPr>
+              <w:tab/>
+            </w:r>
+            <w:r>
+              <w:rPr>
+                <w:noProof/>
+                <w:webHidden/>
+              </w:rPr>
+              <w:fldChar w:fldCharType="begin"/>
+            </w:r>
+            <w:r>
+              <w:rPr>
+                <w:noProof/>
+                <w:webHidden/>
+              </w:rPr>
+              <w:instrText xml:space="preserve"> PAGEREF _Toc348703055 \h </w:instrText>
+            </w:r>
+            <w:r>
+              <w:rPr>
+                <w:noProof/>
+                <w:webHidden/>
+              </w:rPr>
+            </w:r>
+            <w:r>
+              <w:rPr>
+                <w:noProof/>
+                <w:webHidden/>
+              </w:rPr>
+              <w:fldChar w:fldCharType="separate"/>
+            </w:r>
+            <w:r>
+              <w:rPr>
+                <w:noProof/>
+                <w:webHidden/>
+              </w:rPr>
+              <w:t>19</w:t>
             </w:r>
             <w:r>
               <w:rPr>
@@ -1815,7 +1819,7 @@
       <w:pPr>
         <w:pStyle w:val="Heading1"/>
       </w:pPr>
-      <w:bookmarkStart w:id="2" w:name="_Toc342499430"/>
+      <w:bookmarkStart w:id="2" w:name="_Toc348703041"/>
       <w:r>
         <w:lastRenderedPageBreak/>
         <w:t>Introduction</w:t>
@@ -1940,7 +1944,7 @@
       <w:pPr>
         <w:pStyle w:val="Heading1"/>
       </w:pPr>
-      <w:bookmarkStart w:id="3" w:name="_Toc342499431"/>
+      <w:bookmarkStart w:id="3" w:name="_Toc348703042"/>
       <w:r>
         <w:t>Getting Started With ELFIO</w:t>
       </w:r>
@@ -1953,7 +1957,7 @@
       <w:pPr>
         <w:pStyle w:val="Heading2"/>
       </w:pPr>
-      <w:bookmarkStart w:id="4" w:name="_Toc342499432"/>
+      <w:bookmarkStart w:id="4" w:name="_Toc348703043"/>
       <w:bookmarkEnd w:id="0"/>
       <w:r>
         <w:t>ELF File Reader</w:t>
@@ -4832,7 +4836,7 @@
       <w:pPr>
         <w:pStyle w:val="Heading2"/>
       </w:pPr>
-      <w:bookmarkStart w:id="5" w:name="_Toc342499433"/>
+      <w:bookmarkStart w:id="5" w:name="_Toc348703044"/>
       <w:r>
         <w:t xml:space="preserve">ELF Section Data </w:t>
       </w:r>
@@ -5646,7 +5650,7 @@
       <w:pPr>
         <w:pStyle w:val="Heading2"/>
       </w:pPr>
-      <w:bookmarkStart w:id="6" w:name="_Toc342499434"/>
+      <w:bookmarkStart w:id="6" w:name="_Toc348703045"/>
       <w:proofErr w:type="spellStart"/>
       <w:r>
         <w:t>elfd</w:t>
@@ -5684,7 +5688,7 @@
       <w:pPr>
         <w:pStyle w:val="Heading2"/>
       </w:pPr>
-      <w:bookmarkStart w:id="7" w:name="_Toc342499435"/>
+      <w:bookmarkStart w:id="7" w:name="_Toc348703046"/>
       <w:r>
         <w:t>ELF File Writer</w:t>
       </w:r>
@@ -8420,7 +8424,7 @@
       <w:pPr>
         <w:pStyle w:val="Heading1"/>
       </w:pPr>
-      <w:bookmarkStart w:id="8" w:name="_Toc342499436"/>
+      <w:bookmarkStart w:id="8" w:name="_Toc348703047"/>
       <w:r>
         <w:lastRenderedPageBreak/>
         <w:t>ELFIO Library Classes</w:t>
@@ -8447,7 +8451,7 @@
       <w:pPr>
         <w:pStyle w:val="Heading2"/>
       </w:pPr>
-      <w:bookmarkStart w:id="9" w:name="_Toc342499437"/>
+      <w:bookmarkStart w:id="9" w:name="_Toc348703048"/>
       <w:proofErr w:type="spellStart"/>
       <w:r>
         <w:t>elfio</w:t>
@@ -8643,13 +8647,20 @@
             </w:r>
             <w:proofErr w:type="gramEnd"/>
             <w:r>
-              <w:t>] permits access to individual ELF file section according to its index.</w:t>
-            </w:r>
-          </w:p>
-          <w:p>
-            <w:pPr>
-              <w:spacing w:line="276" w:lineRule="auto"/>
-            </w:pPr>
+              <w:t>] permits access to individual ELF file section according to its index</w:t>
+            </w:r>
+            <w:r>
+              <w:t xml:space="preserve"> or s</w:t>
+            </w:r>
+            <w:r>
+              <w:t>ection</w:t>
+            </w:r>
+            <w:r>
+              <w:t xml:space="preserve"> name</w:t>
+            </w:r>
+            <w:r>
+              <w:t>.</w:t>
+            </w:r>
           </w:p>
         </w:tc>
       </w:tr>
@@ -9550,7 +9561,6 @@
                 <w:sz w:val="20"/>
                 <w:szCs w:val="20"/>
               </w:rPr>
-              <w:lastRenderedPageBreak/>
               <w:t>unsigned char</w:t>
             </w:r>
           </w:p>
@@ -9633,6 +9643,7 @@
                 <w:sz w:val="20"/>
                 <w:szCs w:val="20"/>
               </w:rPr>
+              <w:lastRenderedPageBreak/>
               <w:t>unsigned char</w:t>
             </w:r>
           </w:p>
@@ -11239,7 +11250,6 @@
                 <w:sz w:val="20"/>
                 <w:szCs w:val="20"/>
               </w:rPr>
-              <w:lastRenderedPageBreak/>
               <w:t>Elf64_Addr</w:t>
             </w:r>
           </w:p>
@@ -11323,6 +11333,7 @@
                 <w:sz w:val="20"/>
                 <w:szCs w:val="20"/>
               </w:rPr>
+              <w:lastRenderedPageBreak/>
               <w:t>v</w:t>
             </w:r>
             <w:r>
@@ -12400,7 +12411,7 @@
       <w:pPr>
         <w:pStyle w:val="Heading2"/>
       </w:pPr>
-      <w:bookmarkStart w:id="10" w:name="_Toc342499438"/>
+      <w:bookmarkStart w:id="10" w:name="_Toc348703049"/>
       <w:r>
         <w:t>section</w:t>
       </w:r>
@@ -12484,7 +12495,6 @@
                 <w:rFonts w:ascii="Times New Roman" w:eastAsia="Times New Roman" w:hAnsi="Times New Roman" w:cs="Times New Roman"/>
                 <w:b/>
               </w:rPr>
-              <w:lastRenderedPageBreak/>
               <w:t>Member Function</w:t>
             </w:r>
           </w:p>
@@ -12543,6 +12553,7 @@
                 <w:sz w:val="20"/>
                 <w:szCs w:val="20"/>
               </w:rPr>
+              <w:lastRenderedPageBreak/>
               <w:t>se</w:t>
             </w:r>
             <w:r>
@@ -14438,78 +14449,78 @@
                 <w:sz w:val="20"/>
                 <w:szCs w:val="20"/>
               </w:rPr>
+              <w:t xml:space="preserve">  </w:t>
+            </w:r>
+            <w:proofErr w:type="spellStart"/>
+            <w:r>
+              <w:rPr>
+                <w:rFonts w:ascii="Courier New" w:eastAsia="Courier New" w:hAnsi="Courier New" w:cs="Courier New"/>
+                <w:bCs/>
+                <w:sz w:val="20"/>
+                <w:szCs w:val="20"/>
+              </w:rPr>
+              <w:t>const</w:t>
+            </w:r>
+            <w:proofErr w:type="spellEnd"/>
+            <w:r>
+              <w:rPr>
+                <w:rFonts w:ascii="Courier New" w:eastAsia="Courier New" w:hAnsi="Courier New" w:cs="Courier New"/>
+                <w:bCs/>
+                <w:sz w:val="20"/>
+                <w:szCs w:val="20"/>
+              </w:rPr>
+              <w:t xml:space="preserve"> </w:t>
+            </w:r>
+            <w:proofErr w:type="spellStart"/>
+            <w:r>
+              <w:rPr>
+                <w:rFonts w:ascii="Courier New" w:eastAsia="Courier New" w:hAnsi="Courier New" w:cs="Courier New"/>
+                <w:bCs/>
+                <w:sz w:val="20"/>
+                <w:szCs w:val="20"/>
+              </w:rPr>
+              <w:t>std</w:t>
+            </w:r>
+            <w:proofErr w:type="spellEnd"/>
+            <w:r>
+              <w:rPr>
+                <w:rFonts w:ascii="Courier New" w:eastAsia="Courier New" w:hAnsi="Courier New" w:cs="Courier New"/>
+                <w:bCs/>
+                <w:sz w:val="20"/>
+                <w:szCs w:val="20"/>
+              </w:rPr>
+              <w:t>::string&amp; data )</w:t>
+            </w:r>
+          </w:p>
+          <w:p>
+            <w:pPr>
+              <w:spacing w:line="276" w:lineRule="auto"/>
+              <w:rPr>
+                <w:rFonts w:ascii="Courier New" w:eastAsia="Courier New" w:hAnsi="Courier New" w:cs="Courier New"/>
+                <w:bCs/>
+                <w:sz w:val="20"/>
+                <w:szCs w:val="20"/>
+              </w:rPr>
+            </w:pPr>
+          </w:p>
+          <w:p>
+            <w:pPr>
+              <w:spacing w:line="276" w:lineRule="auto"/>
+              <w:rPr>
+                <w:rFonts w:ascii="Courier New" w:eastAsia="Courier New" w:hAnsi="Courier New" w:cs="Courier New"/>
+                <w:bCs/>
+                <w:sz w:val="20"/>
+                <w:szCs w:val="20"/>
+              </w:rPr>
+            </w:pPr>
+            <w:r>
+              <w:rPr>
+                <w:rFonts w:ascii="Courier New" w:eastAsia="Courier New" w:hAnsi="Courier New" w:cs="Courier New"/>
+                <w:bCs/>
+                <w:sz w:val="20"/>
+                <w:szCs w:val="20"/>
+              </w:rPr>
               <w:lastRenderedPageBreak/>
-              <w:t xml:space="preserve">  </w:t>
-            </w:r>
-            <w:proofErr w:type="spellStart"/>
-            <w:r>
-              <w:rPr>
-                <w:rFonts w:ascii="Courier New" w:eastAsia="Courier New" w:hAnsi="Courier New" w:cs="Courier New"/>
-                <w:bCs/>
-                <w:sz w:val="20"/>
-                <w:szCs w:val="20"/>
-              </w:rPr>
-              <w:t>const</w:t>
-            </w:r>
-            <w:proofErr w:type="spellEnd"/>
-            <w:r>
-              <w:rPr>
-                <w:rFonts w:ascii="Courier New" w:eastAsia="Courier New" w:hAnsi="Courier New" w:cs="Courier New"/>
-                <w:bCs/>
-                <w:sz w:val="20"/>
-                <w:szCs w:val="20"/>
-              </w:rPr>
-              <w:t xml:space="preserve"> </w:t>
-            </w:r>
-            <w:proofErr w:type="spellStart"/>
-            <w:r>
-              <w:rPr>
-                <w:rFonts w:ascii="Courier New" w:eastAsia="Courier New" w:hAnsi="Courier New" w:cs="Courier New"/>
-                <w:bCs/>
-                <w:sz w:val="20"/>
-                <w:szCs w:val="20"/>
-              </w:rPr>
-              <w:t>std</w:t>
-            </w:r>
-            <w:proofErr w:type="spellEnd"/>
-            <w:r>
-              <w:rPr>
-                <w:rFonts w:ascii="Courier New" w:eastAsia="Courier New" w:hAnsi="Courier New" w:cs="Courier New"/>
-                <w:bCs/>
-                <w:sz w:val="20"/>
-                <w:szCs w:val="20"/>
-              </w:rPr>
-              <w:t>::string&amp; data )</w:t>
-            </w:r>
-          </w:p>
-          <w:p>
-            <w:pPr>
-              <w:spacing w:line="276" w:lineRule="auto"/>
-              <w:rPr>
-                <w:rFonts w:ascii="Courier New" w:eastAsia="Courier New" w:hAnsi="Courier New" w:cs="Courier New"/>
-                <w:bCs/>
-                <w:sz w:val="20"/>
-                <w:szCs w:val="20"/>
-              </w:rPr>
-            </w:pPr>
-          </w:p>
-          <w:p>
-            <w:pPr>
-              <w:spacing w:line="276" w:lineRule="auto"/>
-              <w:rPr>
-                <w:rFonts w:ascii="Courier New" w:eastAsia="Courier New" w:hAnsi="Courier New" w:cs="Courier New"/>
-                <w:bCs/>
-                <w:sz w:val="20"/>
-                <w:szCs w:val="20"/>
-              </w:rPr>
-            </w:pPr>
-            <w:r>
-              <w:rPr>
-                <w:rFonts w:ascii="Courier New" w:eastAsia="Courier New" w:hAnsi="Courier New" w:cs="Courier New"/>
-                <w:bCs/>
-                <w:sz w:val="20"/>
-                <w:szCs w:val="20"/>
-              </w:rPr>
               <w:t xml:space="preserve">void        </w:t>
             </w:r>
             <w:proofErr w:type="spellStart"/>
@@ -14773,7 +14784,7 @@
       <w:pPr>
         <w:pStyle w:val="Heading2"/>
       </w:pPr>
-      <w:bookmarkStart w:id="11" w:name="_Toc342499439"/>
+      <w:bookmarkStart w:id="11" w:name="_Toc348703050"/>
       <w:r>
         <w:t>se</w:t>
       </w:r>
@@ -15966,7 +15977,6 @@
                 <w:sz w:val="20"/>
                 <w:szCs w:val="20"/>
               </w:rPr>
-              <w:lastRenderedPageBreak/>
               <w:t>Elf_Xword</w:t>
             </w:r>
             <w:proofErr w:type="spellEnd"/>
@@ -16016,7 +16026,6 @@
               <w:spacing w:line="276" w:lineRule="auto"/>
             </w:pPr>
             <w:r>
-              <w:lastRenderedPageBreak/>
               <w:t>Returns segment attributes</w:t>
             </w:r>
           </w:p>
@@ -16412,7 +16421,7 @@
       <w:pPr>
         <w:pStyle w:val="Heading2"/>
       </w:pPr>
-      <w:bookmarkStart w:id="12" w:name="_Toc342499440"/>
+      <w:bookmarkStart w:id="12" w:name="_Toc348703051"/>
       <w:proofErr w:type="spellStart"/>
       <w:r>
         <w:t>string_section_accessor</w:t>
@@ -17017,7 +17026,7 @@
       <w:pPr>
         <w:pStyle w:val="Heading2"/>
       </w:pPr>
-      <w:bookmarkStart w:id="13" w:name="_Toc342499441"/>
+      <w:bookmarkStart w:id="13" w:name="_Toc348703052"/>
       <w:proofErr w:type="spellStart"/>
       <w:r>
         <w:t>symbol_section_accessor</w:t>
@@ -17318,7 +17327,6 @@
                 <w:sz w:val="20"/>
                 <w:szCs w:val="20"/>
               </w:rPr>
-              <w:lastRenderedPageBreak/>
               <w:t>Elf_Half</w:t>
             </w:r>
             <w:proofErr w:type="spellEnd"/>
@@ -17407,6 +17415,7 @@
                 <w:sz w:val="20"/>
                 <w:szCs w:val="20"/>
               </w:rPr>
+              <w:lastRenderedPageBreak/>
               <w:t>Elf_Xword</w:t>
             </w:r>
             <w:proofErr w:type="spellEnd"/>
@@ -19000,114 +19009,114 @@
                 <w:sz w:val="20"/>
                 <w:szCs w:val="20"/>
               </w:rPr>
+              <w:t xml:space="preserve">  </w:t>
+            </w:r>
+            <w:proofErr w:type="spellStart"/>
+            <w:r>
+              <w:rPr>
+                <w:rFonts w:ascii="Courier New" w:eastAsia="Courier New" w:hAnsi="Courier New" w:cs="Courier New"/>
+                <w:bCs/>
+                <w:sz w:val="20"/>
+                <w:szCs w:val="20"/>
+              </w:rPr>
+              <w:t>const</w:t>
+            </w:r>
+            <w:proofErr w:type="spellEnd"/>
+            <w:r>
+              <w:rPr>
+                <w:rFonts w:ascii="Courier New" w:eastAsia="Courier New" w:hAnsi="Courier New" w:cs="Courier New"/>
+                <w:bCs/>
+                <w:sz w:val="20"/>
+                <w:szCs w:val="20"/>
+              </w:rPr>
+              <w:t xml:space="preserve"> char* </w:t>
+            </w:r>
+            <w:r>
+              <w:rPr>
+                <w:rFonts w:ascii="Courier New" w:eastAsia="Courier New" w:hAnsi="Courier New" w:cs="Courier New"/>
+                <w:bCs/>
+                <w:sz w:val="20"/>
+                <w:szCs w:val="20"/>
+              </w:rPr>
+              <w:t xml:space="preserve">             </w:t>
+            </w:r>
+            <w:proofErr w:type="spellStart"/>
+            <w:r>
+              <w:rPr>
+                <w:rFonts w:ascii="Courier New" w:eastAsia="Courier New" w:hAnsi="Courier New" w:cs="Courier New"/>
+                <w:bCs/>
+                <w:sz w:val="20"/>
+                <w:szCs w:val="20"/>
+              </w:rPr>
+              <w:t>str</w:t>
+            </w:r>
+            <w:proofErr w:type="spellEnd"/>
+            <w:r>
+              <w:rPr>
+                <w:rFonts w:ascii="Courier New" w:eastAsia="Courier New" w:hAnsi="Courier New" w:cs="Courier New"/>
+                <w:bCs/>
+                <w:sz w:val="20"/>
+                <w:szCs w:val="20"/>
+              </w:rPr>
+              <w:t>,</w:t>
+            </w:r>
+          </w:p>
+          <w:p>
+            <w:pPr>
+              <w:spacing w:line="276" w:lineRule="auto"/>
+              <w:rPr>
+                <w:rFonts w:ascii="Courier New" w:eastAsia="Courier New" w:hAnsi="Courier New" w:cs="Courier New"/>
+                <w:bCs/>
+                <w:sz w:val="20"/>
+                <w:szCs w:val="20"/>
+              </w:rPr>
+            </w:pPr>
+            <w:r>
+              <w:rPr>
+                <w:rFonts w:ascii="Courier New" w:eastAsia="Courier New" w:hAnsi="Courier New" w:cs="Courier New"/>
+                <w:bCs/>
+                <w:sz w:val="20"/>
+                <w:szCs w:val="20"/>
+              </w:rPr>
+              <w:t xml:space="preserve">  Elf64_Addr </w:t>
+            </w:r>
+            <w:r>
+              <w:rPr>
+                <w:rFonts w:ascii="Courier New" w:eastAsia="Courier New" w:hAnsi="Courier New" w:cs="Courier New"/>
+                <w:bCs/>
+                <w:sz w:val="20"/>
+                <w:szCs w:val="20"/>
+              </w:rPr>
+              <w:t xml:space="preserve">              </w:t>
+            </w:r>
+            <w:r>
+              <w:rPr>
+                <w:rFonts w:ascii="Courier New" w:eastAsia="Courier New" w:hAnsi="Courier New" w:cs="Courier New"/>
+                <w:bCs/>
+                <w:sz w:val="20"/>
+                <w:szCs w:val="20"/>
+              </w:rPr>
+              <w:t>value,</w:t>
+            </w:r>
+          </w:p>
+          <w:p>
+            <w:pPr>
+              <w:spacing w:line="276" w:lineRule="auto"/>
+              <w:rPr>
+                <w:rFonts w:ascii="Courier New" w:eastAsia="Courier New" w:hAnsi="Courier New" w:cs="Courier New"/>
+                <w:bCs/>
+                <w:sz w:val="20"/>
+                <w:szCs w:val="20"/>
+              </w:rPr>
+            </w:pPr>
+            <w:r>
+              <w:rPr>
+                <w:rFonts w:ascii="Courier New" w:eastAsia="Courier New" w:hAnsi="Courier New" w:cs="Courier New"/>
+                <w:bCs/>
+                <w:sz w:val="20"/>
+                <w:szCs w:val="20"/>
+              </w:rPr>
               <w:lastRenderedPageBreak/>
-              <w:t xml:space="preserve">  </w:t>
-            </w:r>
-            <w:proofErr w:type="spellStart"/>
-            <w:r>
-              <w:rPr>
-                <w:rFonts w:ascii="Courier New" w:eastAsia="Courier New" w:hAnsi="Courier New" w:cs="Courier New"/>
-                <w:bCs/>
-                <w:sz w:val="20"/>
-                <w:szCs w:val="20"/>
-              </w:rPr>
-              <w:t>const</w:t>
-            </w:r>
-            <w:proofErr w:type="spellEnd"/>
-            <w:r>
-              <w:rPr>
-                <w:rFonts w:ascii="Courier New" w:eastAsia="Courier New" w:hAnsi="Courier New" w:cs="Courier New"/>
-                <w:bCs/>
-                <w:sz w:val="20"/>
-                <w:szCs w:val="20"/>
-              </w:rPr>
-              <w:t xml:space="preserve"> char* </w:t>
-            </w:r>
-            <w:r>
-              <w:rPr>
-                <w:rFonts w:ascii="Courier New" w:eastAsia="Courier New" w:hAnsi="Courier New" w:cs="Courier New"/>
-                <w:bCs/>
-                <w:sz w:val="20"/>
-                <w:szCs w:val="20"/>
-              </w:rPr>
-              <w:t xml:space="preserve">             </w:t>
-            </w:r>
-            <w:proofErr w:type="spellStart"/>
-            <w:r>
-              <w:rPr>
-                <w:rFonts w:ascii="Courier New" w:eastAsia="Courier New" w:hAnsi="Courier New" w:cs="Courier New"/>
-                <w:bCs/>
-                <w:sz w:val="20"/>
-                <w:szCs w:val="20"/>
-              </w:rPr>
-              <w:t>str</w:t>
-            </w:r>
-            <w:proofErr w:type="spellEnd"/>
-            <w:r>
-              <w:rPr>
-                <w:rFonts w:ascii="Courier New" w:eastAsia="Courier New" w:hAnsi="Courier New" w:cs="Courier New"/>
-                <w:bCs/>
-                <w:sz w:val="20"/>
-                <w:szCs w:val="20"/>
-              </w:rPr>
-              <w:t>,</w:t>
-            </w:r>
-          </w:p>
-          <w:p>
-            <w:pPr>
-              <w:spacing w:line="276" w:lineRule="auto"/>
-              <w:rPr>
-                <w:rFonts w:ascii="Courier New" w:eastAsia="Courier New" w:hAnsi="Courier New" w:cs="Courier New"/>
-                <w:bCs/>
-                <w:sz w:val="20"/>
-                <w:szCs w:val="20"/>
-              </w:rPr>
-            </w:pPr>
-            <w:r>
-              <w:rPr>
-                <w:rFonts w:ascii="Courier New" w:eastAsia="Courier New" w:hAnsi="Courier New" w:cs="Courier New"/>
-                <w:bCs/>
-                <w:sz w:val="20"/>
-                <w:szCs w:val="20"/>
-              </w:rPr>
-              <w:t xml:space="preserve">  Elf64_Addr </w:t>
-            </w:r>
-            <w:r>
-              <w:rPr>
-                <w:rFonts w:ascii="Courier New" w:eastAsia="Courier New" w:hAnsi="Courier New" w:cs="Courier New"/>
-                <w:bCs/>
-                <w:sz w:val="20"/>
-                <w:szCs w:val="20"/>
-              </w:rPr>
-              <w:t xml:space="preserve">              </w:t>
-            </w:r>
-            <w:r>
-              <w:rPr>
-                <w:rFonts w:ascii="Courier New" w:eastAsia="Courier New" w:hAnsi="Courier New" w:cs="Courier New"/>
-                <w:bCs/>
-                <w:sz w:val="20"/>
-                <w:szCs w:val="20"/>
-              </w:rPr>
-              <w:t>value,</w:t>
-            </w:r>
-          </w:p>
-          <w:p>
-            <w:pPr>
-              <w:spacing w:line="276" w:lineRule="auto"/>
-              <w:rPr>
-                <w:rFonts w:ascii="Courier New" w:eastAsia="Courier New" w:hAnsi="Courier New" w:cs="Courier New"/>
-                <w:bCs/>
-                <w:sz w:val="20"/>
-                <w:szCs w:val="20"/>
-              </w:rPr>
-            </w:pPr>
-            <w:r>
-              <w:rPr>
-                <w:rFonts w:ascii="Courier New" w:eastAsia="Courier New" w:hAnsi="Courier New" w:cs="Courier New"/>
-                <w:bCs/>
-                <w:sz w:val="20"/>
-                <w:szCs w:val="20"/>
-              </w:rPr>
               <w:t xml:space="preserve">  </w:t>
             </w:r>
             <w:proofErr w:type="spellStart"/>
@@ -19822,7 +19831,7 @@
       <w:pPr>
         <w:pStyle w:val="Heading2"/>
       </w:pPr>
-      <w:bookmarkStart w:id="14" w:name="_Toc342499442"/>
+      <w:bookmarkStart w:id="14" w:name="_Toc348703053"/>
       <w:proofErr w:type="spellStart"/>
       <w:r>
         <w:t>relocation_section_accessor</w:t>
@@ -19979,6 +19988,26 @@
                 <w:sz w:val="20"/>
                 <w:szCs w:val="20"/>
               </w:rPr>
+              <w:t>const</w:t>
+            </w:r>
+            <w:proofErr w:type="spellEnd"/>
+            <w:r>
+              <w:rPr>
+                <w:rFonts w:ascii="Courier New" w:eastAsia="Courier New" w:hAnsi="Courier New" w:cs="Courier New"/>
+                <w:bCs/>
+                <w:sz w:val="20"/>
+                <w:szCs w:val="20"/>
+              </w:rPr>
+              <w:t xml:space="preserve"> </w:t>
+            </w:r>
+            <w:proofErr w:type="spellStart"/>
+            <w:r>
+              <w:rPr>
+                <w:rFonts w:ascii="Courier New" w:eastAsia="Courier New" w:hAnsi="Courier New" w:cs="Courier New"/>
+                <w:bCs/>
+                <w:sz w:val="20"/>
+                <w:szCs w:val="20"/>
+              </w:rPr>
               <w:t>elfio</w:t>
             </w:r>
             <w:proofErr w:type="spellEnd"/>
@@ -19991,15 +20020,6 @@
               </w:rPr>
               <w:t xml:space="preserve">&amp; </w:t>
             </w:r>
-            <w:r>
-              <w:rPr>
-                <w:rFonts w:ascii="Courier New" w:eastAsia="Courier New" w:hAnsi="Courier New" w:cs="Courier New"/>
-                <w:bCs/>
-                <w:sz w:val="20"/>
-                <w:szCs w:val="20"/>
-              </w:rPr>
-              <w:t xml:space="preserve">  </w:t>
-            </w:r>
             <w:proofErr w:type="spellStart"/>
             <w:r>
               <w:rPr>
@@ -20036,7 +20056,25 @@
                 <w:sz w:val="20"/>
                 <w:szCs w:val="20"/>
               </w:rPr>
-              <w:t xml:space="preserve">  section* section_ )</w:t>
+              <w:t xml:space="preserve">  section* </w:t>
+            </w:r>
+            <w:r>
+              <w:rPr>
+                <w:rFonts w:ascii="Courier New" w:eastAsia="Courier New" w:hAnsi="Courier New" w:cs="Courier New"/>
+                <w:bCs/>
+                <w:sz w:val="20"/>
+                <w:szCs w:val="20"/>
+              </w:rPr>
+              <w:t xml:space="preserve">    </w:t>
+            </w:r>
+            <w:r>
+              <w:rPr>
+                <w:rFonts w:ascii="Courier New" w:eastAsia="Courier New" w:hAnsi="Courier New" w:cs="Courier New"/>
+                <w:bCs/>
+                <w:sz w:val="20"/>
+                <w:szCs w:val="20"/>
+              </w:rPr>
+              <w:t>section_ )</w:t>
             </w:r>
           </w:p>
         </w:tc>
@@ -20716,7 +20754,6 @@
                 <w:sz w:val="20"/>
                 <w:szCs w:val="20"/>
               </w:rPr>
-              <w:lastRenderedPageBreak/>
               <w:t xml:space="preserve">  </w:t>
             </w:r>
             <w:proofErr w:type="spellStart"/>
@@ -20776,7 +20813,6 @@
               <w:spacing w:line="276" w:lineRule="auto"/>
             </w:pPr>
             <w:r>
-              <w:lastRenderedPageBreak/>
               <w:t>Retrieves properties for relocation entry by its index. Calculated value</w:t>
             </w:r>
             <w:r>
@@ -22190,13 +22226,10 @@
       <w:pPr>
         <w:pStyle w:val="Heading2"/>
       </w:pPr>
-      <w:bookmarkStart w:id="15" w:name="_Toc342499443"/>
+      <w:bookmarkStart w:id="15" w:name="_Toc348703054"/>
       <w:proofErr w:type="spellStart"/>
       <w:r>
-        <w:t>note</w:t>
-      </w:r>
-      <w:r>
-        <w:t>_section_accessor</w:t>
+        <w:t>dynamic_section_accessor</w:t>
       </w:r>
       <w:bookmarkEnd w:id="15"/>
       <w:proofErr w:type="spellEnd"/>
@@ -22310,10 +22343,18 @@
                 <w:sz w:val="20"/>
                 <w:szCs w:val="20"/>
               </w:rPr>
-              <w:lastRenderedPageBreak/>
-              <w:t>note_section_accessor</w:t>
-            </w:r>
-            <w:proofErr w:type="spellEnd"/>
+              <w:t>dynamic_section_accessor</w:t>
+            </w:r>
+            <w:proofErr w:type="spellEnd"/>
+            <w:r>
+              <w:rPr>
+                <w:rFonts w:ascii="Courier New" w:eastAsia="Courier New" w:hAnsi="Courier New" w:cs="Courier New"/>
+                <w:b/>
+                <w:sz w:val="20"/>
+                <w:szCs w:val="20"/>
+              </w:rPr>
+              <w:t xml:space="preserve"> </w:t>
+            </w:r>
             <w:r>
               <w:rPr>
                 <w:rFonts w:ascii="Courier New" w:eastAsia="Courier New" w:hAnsi="Courier New" w:cs="Courier New"/>
@@ -22351,26 +22392,6 @@
                 <w:sz w:val="20"/>
                 <w:szCs w:val="20"/>
               </w:rPr>
-              <w:t>const</w:t>
-            </w:r>
-            <w:proofErr w:type="spellEnd"/>
-            <w:r>
-              <w:rPr>
-                <w:rFonts w:ascii="Courier New" w:eastAsia="Courier New" w:hAnsi="Courier New" w:cs="Courier New"/>
-                <w:bCs/>
-                <w:sz w:val="20"/>
-                <w:szCs w:val="20"/>
-              </w:rPr>
-              <w:t xml:space="preserve"> </w:t>
-            </w:r>
-            <w:proofErr w:type="spellStart"/>
-            <w:r>
-              <w:rPr>
-                <w:rFonts w:ascii="Courier New" w:eastAsia="Courier New" w:hAnsi="Courier New" w:cs="Courier New"/>
-                <w:bCs/>
-                <w:sz w:val="20"/>
-                <w:szCs w:val="20"/>
-              </w:rPr>
               <w:t>elfio</w:t>
             </w:r>
             <w:proofErr w:type="spellEnd"/>
@@ -22383,6 +22404,15 @@
               </w:rPr>
               <w:t xml:space="preserve">&amp; </w:t>
             </w:r>
+            <w:r>
+              <w:rPr>
+                <w:rFonts w:ascii="Courier New" w:eastAsia="Courier New" w:hAnsi="Courier New" w:cs="Courier New"/>
+                <w:bCs/>
+                <w:sz w:val="20"/>
+                <w:szCs w:val="20"/>
+              </w:rPr>
+              <w:t xml:space="preserve">  </w:t>
+            </w:r>
             <w:proofErr w:type="spellStart"/>
             <w:r>
               <w:rPr>
@@ -22419,7 +22449,7 @@
                 <w:sz w:val="20"/>
                 <w:szCs w:val="20"/>
               </w:rPr>
-              <w:t xml:space="preserve">  section*     section_ )</w:t>
+              <w:t xml:space="preserve">  section* section_ )</w:t>
             </w:r>
           </w:p>
         </w:tc>
@@ -22475,7 +22505,8 @@
                 <w:sz w:val="20"/>
                 <w:szCs w:val="20"/>
               </w:rPr>
-              <w:t>Elf_Word</w:t>
+              <w:lastRenderedPageBreak/>
+              <w:t>Elf_Xword</w:t>
             </w:r>
             <w:proofErr w:type="spellEnd"/>
           </w:p>
@@ -22497,7 +22528,7 @@
                 <w:sz w:val="20"/>
                 <w:szCs w:val="20"/>
               </w:rPr>
-              <w:t>get_notes_num</w:t>
+              <w:t>get_entries_num</w:t>
             </w:r>
             <w:proofErr w:type="spellEnd"/>
             <w:r>
@@ -22526,7 +22557,13 @@
               <w:spacing w:line="276" w:lineRule="auto"/>
             </w:pPr>
             <w:r>
-              <w:t>Retrieves number of note entries in the section</w:t>
+              <w:t xml:space="preserve">Retrieves number of </w:t>
+            </w:r>
+            <w:r>
+              <w:t>dynamic section entries</w:t>
+            </w:r>
+            <w:r>
+              <w:t xml:space="preserve"> in the section</w:t>
             </w:r>
           </w:p>
         </w:tc>
@@ -22563,7 +22600,16 @@
                 <w:sz w:val="20"/>
                 <w:szCs w:val="20"/>
               </w:rPr>
-              <w:t>bool</w:t>
+              <w:t>b</w:t>
+            </w:r>
+            <w:r>
+              <w:rPr>
+                <w:rFonts w:ascii="Courier New" w:eastAsia="Courier New" w:hAnsi="Courier New" w:cs="Courier New"/>
+                <w:bCs/>
+                <w:sz w:val="20"/>
+                <w:szCs w:val="20"/>
+              </w:rPr>
+              <w:t>ool</w:t>
             </w:r>
             <w:proofErr w:type="spellEnd"/>
           </w:p>
@@ -22585,7 +22631,7 @@
                 <w:sz w:val="20"/>
                 <w:szCs w:val="20"/>
               </w:rPr>
-              <w:t>get_note</w:t>
+              <w:t>get_entry</w:t>
             </w:r>
             <w:proofErr w:type="spellEnd"/>
             <w:r>
@@ -22615,6 +22661,35 @@
                 <w:sz w:val="20"/>
                 <w:szCs w:val="20"/>
               </w:rPr>
+              <w:t xml:space="preserve">  </w:t>
+            </w:r>
+            <w:proofErr w:type="spellStart"/>
+            <w:r>
+              <w:rPr>
+                <w:rFonts w:ascii="Courier New" w:eastAsia="Courier New" w:hAnsi="Courier New" w:cs="Courier New"/>
+                <w:bCs/>
+                <w:sz w:val="20"/>
+                <w:szCs w:val="20"/>
+              </w:rPr>
+              <w:t>Elf_Xword</w:t>
+            </w:r>
+            <w:proofErr w:type="spellEnd"/>
+            <w:r>
+              <w:rPr>
+                <w:rFonts w:ascii="Courier New" w:eastAsia="Courier New" w:hAnsi="Courier New" w:cs="Courier New"/>
+                <w:bCs/>
+                <w:sz w:val="20"/>
+                <w:szCs w:val="20"/>
+              </w:rPr>
+              <w:t xml:space="preserve">   </w:t>
+            </w:r>
+            <w:r>
+              <w:rPr>
+                <w:rFonts w:ascii="Courier New" w:eastAsia="Courier New" w:hAnsi="Courier New" w:cs="Courier New"/>
+                <w:bCs/>
+                <w:sz w:val="20"/>
+                <w:szCs w:val="20"/>
+              </w:rPr>
               <w:t xml:space="preserve"> </w:t>
             </w:r>
             <w:r>
@@ -22624,27 +22699,7 @@
                 <w:sz w:val="20"/>
                 <w:szCs w:val="20"/>
               </w:rPr>
-              <w:t xml:space="preserve"> </w:t>
-            </w:r>
-            <w:proofErr w:type="spellStart"/>
-            <w:r>
-              <w:rPr>
-                <w:rFonts w:ascii="Courier New" w:eastAsia="Courier New" w:hAnsi="Courier New" w:cs="Courier New"/>
-                <w:bCs/>
-                <w:sz w:val="20"/>
-                <w:szCs w:val="20"/>
-              </w:rPr>
-              <w:t>Elf_Word</w:t>
-            </w:r>
-            <w:proofErr w:type="spellEnd"/>
-            <w:r>
-              <w:rPr>
-                <w:rFonts w:ascii="Courier New" w:eastAsia="Courier New" w:hAnsi="Courier New" w:cs="Courier New"/>
-                <w:bCs/>
-                <w:sz w:val="20"/>
-                <w:szCs w:val="20"/>
-              </w:rPr>
-              <w:t xml:space="preserve">     index,</w:t>
+              <w:t>index,</w:t>
             </w:r>
           </w:p>
           <w:p>
@@ -22674,17 +22729,44 @@
                 <w:sz w:val="20"/>
                 <w:szCs w:val="20"/>
               </w:rPr>
-              <w:t>Elf_Word</w:t>
-            </w:r>
-            <w:proofErr w:type="spellEnd"/>
-            <w:r>
-              <w:rPr>
-                <w:rFonts w:ascii="Courier New" w:eastAsia="Courier New" w:hAnsi="Courier New" w:cs="Courier New"/>
-                <w:bCs/>
-                <w:sz w:val="20"/>
-                <w:szCs w:val="20"/>
-              </w:rPr>
-              <w:t>&amp;    type,</w:t>
+              <w:t>Elf_</w:t>
+            </w:r>
+            <w:r>
+              <w:rPr>
+                <w:rFonts w:ascii="Courier New" w:eastAsia="Courier New" w:hAnsi="Courier New" w:cs="Courier New"/>
+                <w:bCs/>
+                <w:sz w:val="20"/>
+                <w:szCs w:val="20"/>
+              </w:rPr>
+              <w:t>Xword</w:t>
+            </w:r>
+            <w:proofErr w:type="spellEnd"/>
+            <w:r>
+              <w:rPr>
+                <w:rFonts w:ascii="Courier New" w:eastAsia="Courier New" w:hAnsi="Courier New" w:cs="Courier New"/>
+                <w:bCs/>
+                <w:sz w:val="20"/>
+                <w:szCs w:val="20"/>
+              </w:rPr>
+              <w:t xml:space="preserve">&amp; </w:t>
+            </w:r>
+            <w:r>
+              <w:rPr>
+                <w:rFonts w:ascii="Courier New" w:eastAsia="Courier New" w:hAnsi="Courier New" w:cs="Courier New"/>
+                <w:bCs/>
+                <w:sz w:val="20"/>
+                <w:szCs w:val="20"/>
+              </w:rPr>
+              <w:t xml:space="preserve">  tag</w:t>
+            </w:r>
+            <w:r>
+              <w:rPr>
+                <w:rFonts w:ascii="Courier New" w:eastAsia="Courier New" w:hAnsi="Courier New" w:cs="Courier New"/>
+                <w:bCs/>
+                <w:sz w:val="20"/>
+                <w:szCs w:val="20"/>
+              </w:rPr>
+              <w:t>,</w:t>
             </w:r>
           </w:p>
           <w:p>
@@ -22714,6 +22796,82 @@
                 <w:sz w:val="20"/>
                 <w:szCs w:val="20"/>
               </w:rPr>
+              <w:t>Elf_</w:t>
+            </w:r>
+            <w:r>
+              <w:rPr>
+                <w:rFonts w:ascii="Courier New" w:eastAsia="Courier New" w:hAnsi="Courier New" w:cs="Courier New"/>
+                <w:bCs/>
+                <w:sz w:val="20"/>
+                <w:szCs w:val="20"/>
+              </w:rPr>
+              <w:t>Xw</w:t>
+            </w:r>
+            <w:r>
+              <w:rPr>
+                <w:rFonts w:ascii="Courier New" w:eastAsia="Courier New" w:hAnsi="Courier New" w:cs="Courier New"/>
+                <w:bCs/>
+                <w:sz w:val="20"/>
+                <w:szCs w:val="20"/>
+              </w:rPr>
+              <w:t>ord</w:t>
+            </w:r>
+            <w:proofErr w:type="spellEnd"/>
+            <w:r>
+              <w:rPr>
+                <w:rFonts w:ascii="Courier New" w:eastAsia="Courier New" w:hAnsi="Courier New" w:cs="Courier New"/>
+                <w:bCs/>
+                <w:sz w:val="20"/>
+                <w:szCs w:val="20"/>
+              </w:rPr>
+              <w:t xml:space="preserve">&amp; </w:t>
+            </w:r>
+            <w:r>
+              <w:rPr>
+                <w:rFonts w:ascii="Courier New" w:eastAsia="Courier New" w:hAnsi="Courier New" w:cs="Courier New"/>
+                <w:bCs/>
+                <w:sz w:val="20"/>
+                <w:szCs w:val="20"/>
+              </w:rPr>
+              <w:t xml:space="preserve">  value</w:t>
+            </w:r>
+            <w:r>
+              <w:rPr>
+                <w:rFonts w:ascii="Courier New" w:eastAsia="Courier New" w:hAnsi="Courier New" w:cs="Courier New"/>
+                <w:bCs/>
+                <w:sz w:val="20"/>
+                <w:szCs w:val="20"/>
+              </w:rPr>
+              <w:t>,</w:t>
+            </w:r>
+          </w:p>
+          <w:p>
+            <w:pPr>
+              <w:spacing w:line="276" w:lineRule="auto"/>
+              <w:rPr>
+                <w:rFonts w:ascii="Courier New" w:eastAsia="Courier New" w:hAnsi="Courier New" w:cs="Courier New"/>
+                <w:bCs/>
+                <w:sz w:val="20"/>
+                <w:szCs w:val="20"/>
+              </w:rPr>
+            </w:pPr>
+            <w:r>
+              <w:rPr>
+                <w:rFonts w:ascii="Courier New" w:eastAsia="Courier New" w:hAnsi="Courier New" w:cs="Courier New"/>
+                <w:bCs/>
+                <w:sz w:val="20"/>
+                <w:szCs w:val="20"/>
+              </w:rPr>
+              <w:t xml:space="preserve">  </w:t>
+            </w:r>
+            <w:proofErr w:type="spellStart"/>
+            <w:r>
+              <w:rPr>
+                <w:rFonts w:ascii="Courier New" w:eastAsia="Courier New" w:hAnsi="Courier New" w:cs="Courier New"/>
+                <w:bCs/>
+                <w:sz w:val="20"/>
+                <w:szCs w:val="20"/>
+              </w:rPr>
               <w:t>std</w:t>
             </w:r>
             <w:proofErr w:type="spellEnd"/>
@@ -22724,97 +22882,26 @@
                 <w:sz w:val="20"/>
                 <w:szCs w:val="20"/>
               </w:rPr>
-              <w:t>::string&amp; name,</w:t>
-            </w:r>
-          </w:p>
-          <w:p>
-            <w:pPr>
-              <w:spacing w:line="276" w:lineRule="auto"/>
-              <w:rPr>
-                <w:rFonts w:ascii="Courier New" w:eastAsia="Courier New" w:hAnsi="Courier New" w:cs="Courier New"/>
-                <w:bCs/>
-                <w:sz w:val="20"/>
-                <w:szCs w:val="20"/>
-              </w:rPr>
-            </w:pPr>
-            <w:r>
-              <w:rPr>
-                <w:rFonts w:ascii="Courier New" w:eastAsia="Courier New" w:hAnsi="Courier New" w:cs="Courier New"/>
-                <w:bCs/>
-                <w:sz w:val="20"/>
-                <w:szCs w:val="20"/>
-              </w:rPr>
-              <w:t xml:space="preserve">  void*&amp;       </w:t>
-            </w:r>
-            <w:proofErr w:type="spellStart"/>
-            <w:r>
-              <w:rPr>
-                <w:rFonts w:ascii="Courier New" w:eastAsia="Courier New" w:hAnsi="Courier New" w:cs="Courier New"/>
-                <w:bCs/>
-                <w:sz w:val="20"/>
-                <w:szCs w:val="20"/>
-              </w:rPr>
-              <w:t>desc</w:t>
-            </w:r>
-            <w:proofErr w:type="spellEnd"/>
-            <w:r>
-              <w:rPr>
-                <w:rFonts w:ascii="Courier New" w:eastAsia="Courier New" w:hAnsi="Courier New" w:cs="Courier New"/>
-                <w:bCs/>
-                <w:sz w:val="20"/>
-                <w:szCs w:val="20"/>
-              </w:rPr>
-              <w:t>,</w:t>
-            </w:r>
-          </w:p>
-          <w:p>
-            <w:pPr>
-              <w:spacing w:line="276" w:lineRule="auto"/>
-              <w:rPr>
-                <w:rFonts w:ascii="Courier New" w:eastAsia="Courier New" w:hAnsi="Courier New" w:cs="Courier New"/>
-                <w:bCs/>
-                <w:sz w:val="20"/>
-                <w:szCs w:val="20"/>
-              </w:rPr>
-            </w:pPr>
-            <w:r>
-              <w:rPr>
-                <w:rFonts w:ascii="Courier New" w:eastAsia="Courier New" w:hAnsi="Courier New" w:cs="Courier New"/>
-                <w:bCs/>
-                <w:sz w:val="20"/>
-                <w:szCs w:val="20"/>
-              </w:rPr>
-              <w:t xml:space="preserve">  </w:t>
-            </w:r>
-            <w:proofErr w:type="spellStart"/>
-            <w:r>
-              <w:rPr>
-                <w:rFonts w:ascii="Courier New" w:eastAsia="Courier New" w:hAnsi="Courier New" w:cs="Courier New"/>
-                <w:bCs/>
-                <w:sz w:val="20"/>
-                <w:szCs w:val="20"/>
-              </w:rPr>
-              <w:t>Elf_Word</w:t>
-            </w:r>
-            <w:proofErr w:type="spellEnd"/>
-            <w:r>
-              <w:rPr>
-                <w:rFonts w:ascii="Courier New" w:eastAsia="Courier New" w:hAnsi="Courier New" w:cs="Courier New"/>
-                <w:bCs/>
-                <w:sz w:val="20"/>
-                <w:szCs w:val="20"/>
-              </w:rPr>
-              <w:t xml:space="preserve">&amp;    </w:t>
-            </w:r>
-            <w:proofErr w:type="spellStart"/>
-            <w:r>
-              <w:rPr>
-                <w:rFonts w:ascii="Courier New" w:eastAsia="Courier New" w:hAnsi="Courier New" w:cs="Courier New"/>
-                <w:bCs/>
-                <w:sz w:val="20"/>
-                <w:szCs w:val="20"/>
-              </w:rPr>
-              <w:t>descSize</w:t>
+              <w:t>::string</w:t>
+            </w:r>
+            <w:r>
+              <w:rPr>
+                <w:rFonts w:ascii="Courier New" w:eastAsia="Courier New" w:hAnsi="Courier New" w:cs="Courier New"/>
+                <w:bCs/>
+                <w:sz w:val="20"/>
+                <w:szCs w:val="20"/>
+              </w:rPr>
+              <w:t xml:space="preserve">&amp; </w:t>
+            </w:r>
+            <w:proofErr w:type="spellStart"/>
+            <w:r>
+              <w:rPr>
+                <w:rFonts w:ascii="Courier New" w:eastAsia="Courier New" w:hAnsi="Courier New" w:cs="Courier New"/>
+                <w:bCs/>
+                <w:sz w:val="20"/>
+                <w:szCs w:val="20"/>
+              </w:rPr>
+              <w:t>str</w:t>
             </w:r>
             <w:proofErr w:type="spellEnd"/>
             <w:r>
@@ -22843,7 +22930,118 @@
               <w:spacing w:line="276" w:lineRule="auto"/>
             </w:pPr>
             <w:r>
-              <w:t>Retrieves particular note by its index</w:t>
+              <w:t>Ret</w:t>
+            </w:r>
+            <w:r>
+              <w:t>rieves properties for dynamic section</w:t>
+            </w:r>
+            <w:r>
+              <w:t xml:space="preserve"> entry by its index. </w:t>
+            </w:r>
+            <w:r>
+              <w:t xml:space="preserve">For most entries only </w:t>
+            </w:r>
+            <w:r>
+              <w:rPr>
+                <w:rFonts w:ascii="Courier New" w:eastAsia="Courier New" w:hAnsi="Courier New" w:cs="Courier New"/>
+                <w:bCs/>
+                <w:sz w:val="20"/>
+                <w:szCs w:val="20"/>
+              </w:rPr>
+              <w:t>tag</w:t>
+            </w:r>
+            <w:r>
+              <w:t xml:space="preserve"> and </w:t>
+            </w:r>
+            <w:r>
+              <w:rPr>
+                <w:rFonts w:ascii="Courier New" w:eastAsia="Courier New" w:hAnsi="Courier New" w:cs="Courier New"/>
+                <w:bCs/>
+                <w:sz w:val="20"/>
+                <w:szCs w:val="20"/>
+              </w:rPr>
+              <w:t>value</w:t>
+            </w:r>
+            <w:r>
+              <w:t xml:space="preserve"> arguments are relevant.</w:t>
+            </w:r>
+            <w:r>
+              <w:t xml:space="preserve"> </w:t>
+            </w:r>
+            <w:proofErr w:type="spellStart"/>
+            <w:proofErr w:type="gramStart"/>
+            <w:r>
+              <w:rPr>
+                <w:rFonts w:ascii="Courier New" w:eastAsia="Courier New" w:hAnsi="Courier New" w:cs="Courier New"/>
+                <w:bCs/>
+                <w:sz w:val="20"/>
+                <w:szCs w:val="20"/>
+              </w:rPr>
+              <w:t>str</w:t>
+            </w:r>
+            <w:proofErr w:type="spellEnd"/>
+            <w:proofErr w:type="gramEnd"/>
+            <w:r>
+              <w:t xml:space="preserve"> argument is empty string in this case. If</w:t>
+            </w:r>
+            <w:r>
+              <w:t xml:space="preserve"> </w:t>
+            </w:r>
+            <w:r>
+              <w:rPr>
+                <w:rFonts w:ascii="Courier New" w:eastAsia="Courier New" w:hAnsi="Courier New" w:cs="Courier New"/>
+                <w:bCs/>
+                <w:sz w:val="20"/>
+                <w:szCs w:val="20"/>
+              </w:rPr>
+              <w:t>tag</w:t>
+            </w:r>
+            <w:r>
+              <w:t xml:space="preserve"> equal to </w:t>
+            </w:r>
+            <w:r>
+              <w:t>DT_NEEDED</w:t>
+            </w:r>
+            <w:r>
+              <w:t xml:space="preserve">, </w:t>
+            </w:r>
+            <w:r>
+              <w:t>DT_SONAME</w:t>
+            </w:r>
+            <w:r>
+              <w:t xml:space="preserve">, </w:t>
+            </w:r>
+            <w:r>
+              <w:t>DT_RPATH</w:t>
+            </w:r>
+            <w:r>
+              <w:t xml:space="preserve"> or </w:t>
+            </w:r>
+            <w:r>
+              <w:t>DT_RUNPATH</w:t>
+            </w:r>
+            <w:r>
+              <w:t xml:space="preserve">, </w:t>
+            </w:r>
+            <w:proofErr w:type="spellStart"/>
+            <w:r>
+              <w:rPr>
+                <w:rFonts w:ascii="Courier New" w:eastAsia="Courier New" w:hAnsi="Courier New" w:cs="Courier New"/>
+                <w:bCs/>
+                <w:sz w:val="20"/>
+                <w:szCs w:val="20"/>
+              </w:rPr>
+              <w:t>str</w:t>
+            </w:r>
+            <w:proofErr w:type="spellEnd"/>
+            <w:r>
+              <w:t xml:space="preserve"> </w:t>
+            </w:r>
+            <w:r>
+              <w:t>argument is filled with value taken from dynamic string table section</w:t>
+            </w:r>
+            <w:r>
+              <w:t>.</w:t>
             </w:r>
           </w:p>
         </w:tc>
@@ -22879,16 +23077,7 @@
                 <w:sz w:val="20"/>
                 <w:szCs w:val="20"/>
               </w:rPr>
-              <w:t>v</w:t>
-            </w:r>
-            <w:r>
-              <w:rPr>
-                <w:rFonts w:ascii="Courier New" w:eastAsia="Courier New" w:hAnsi="Courier New" w:cs="Courier New"/>
-                <w:bCs/>
-                <w:sz w:val="20"/>
-                <w:szCs w:val="20"/>
-              </w:rPr>
-              <w:t>oid</w:t>
+              <w:t>void</w:t>
             </w:r>
           </w:p>
           <w:p>
@@ -22909,7 +23098,7 @@
                 <w:sz w:val="20"/>
                 <w:szCs w:val="20"/>
               </w:rPr>
-              <w:t>add_note</w:t>
+              <w:t>add_entry</w:t>
             </w:r>
             <w:proofErr w:type="spellEnd"/>
             <w:r>
@@ -22939,6 +23128,188 @@
                 <w:sz w:val="20"/>
                 <w:szCs w:val="20"/>
               </w:rPr>
+              <w:t xml:space="preserve">  </w:t>
+            </w:r>
+            <w:proofErr w:type="spellStart"/>
+            <w:r>
+              <w:rPr>
+                <w:rFonts w:ascii="Courier New" w:eastAsia="Courier New" w:hAnsi="Courier New" w:cs="Courier New"/>
+                <w:bCs/>
+                <w:sz w:val="20"/>
+                <w:szCs w:val="20"/>
+              </w:rPr>
+              <w:t>Elf_Xword</w:t>
+            </w:r>
+            <w:proofErr w:type="spellEnd"/>
+            <w:r>
+              <w:rPr>
+                <w:rFonts w:ascii="Courier New" w:eastAsia="Courier New" w:hAnsi="Courier New" w:cs="Courier New"/>
+                <w:bCs/>
+                <w:sz w:val="20"/>
+                <w:szCs w:val="20"/>
+              </w:rPr>
+              <w:t>&amp; tag,</w:t>
+            </w:r>
+          </w:p>
+          <w:p>
+            <w:pPr>
+              <w:spacing w:line="276" w:lineRule="auto"/>
+              <w:rPr>
+                <w:rFonts w:ascii="Courier New" w:eastAsia="Courier New" w:hAnsi="Courier New" w:cs="Courier New"/>
+                <w:bCs/>
+                <w:sz w:val="20"/>
+                <w:szCs w:val="20"/>
+              </w:rPr>
+            </w:pPr>
+            <w:r>
+              <w:rPr>
+                <w:rFonts w:ascii="Courier New" w:eastAsia="Courier New" w:hAnsi="Courier New" w:cs="Courier New"/>
+                <w:bCs/>
+                <w:sz w:val="20"/>
+                <w:szCs w:val="20"/>
+              </w:rPr>
+              <w:t xml:space="preserve">  </w:t>
+            </w:r>
+            <w:proofErr w:type="spellStart"/>
+            <w:r>
+              <w:rPr>
+                <w:rFonts w:ascii="Courier New" w:eastAsia="Courier New" w:hAnsi="Courier New" w:cs="Courier New"/>
+                <w:bCs/>
+                <w:sz w:val="20"/>
+                <w:szCs w:val="20"/>
+              </w:rPr>
+              <w:t>Elf_Xword</w:t>
+            </w:r>
+            <w:proofErr w:type="spellEnd"/>
+            <w:r>
+              <w:rPr>
+                <w:rFonts w:ascii="Courier New" w:eastAsia="Courier New" w:hAnsi="Courier New" w:cs="Courier New"/>
+                <w:bCs/>
+                <w:sz w:val="20"/>
+                <w:szCs w:val="20"/>
+              </w:rPr>
+              <w:t>&amp; value )</w:t>
+            </w:r>
+          </w:p>
+          <w:p>
+            <w:pPr>
+              <w:spacing w:line="276" w:lineRule="auto"/>
+              <w:rPr>
+                <w:rFonts w:ascii="Courier New" w:eastAsia="Courier New" w:hAnsi="Courier New" w:cs="Courier New"/>
+                <w:bCs/>
+                <w:sz w:val="20"/>
+                <w:szCs w:val="20"/>
+              </w:rPr>
+            </w:pPr>
+          </w:p>
+          <w:p>
+            <w:pPr>
+              <w:spacing w:line="276" w:lineRule="auto"/>
+              <w:rPr>
+                <w:rFonts w:ascii="Courier New" w:eastAsia="Courier New" w:hAnsi="Courier New" w:cs="Courier New"/>
+                <w:bCs/>
+                <w:sz w:val="20"/>
+                <w:szCs w:val="20"/>
+              </w:rPr>
+            </w:pPr>
+            <w:r>
+              <w:rPr>
+                <w:rFonts w:ascii="Courier New" w:eastAsia="Courier New" w:hAnsi="Courier New" w:cs="Courier New"/>
+                <w:bCs/>
+                <w:sz w:val="20"/>
+                <w:szCs w:val="20"/>
+              </w:rPr>
+              <w:t>void</w:t>
+            </w:r>
+          </w:p>
+          <w:p>
+            <w:pPr>
+              <w:spacing w:line="276" w:lineRule="auto"/>
+              <w:rPr>
+                <w:rFonts w:ascii="Courier New" w:eastAsia="Courier New" w:hAnsi="Courier New" w:cs="Courier New"/>
+                <w:bCs/>
+                <w:sz w:val="20"/>
+                <w:szCs w:val="20"/>
+              </w:rPr>
+            </w:pPr>
+            <w:proofErr w:type="spellStart"/>
+            <w:r>
+              <w:rPr>
+                <w:rFonts w:ascii="Courier New" w:eastAsia="Courier New" w:hAnsi="Courier New" w:cs="Courier New"/>
+                <w:b/>
+                <w:sz w:val="20"/>
+                <w:szCs w:val="20"/>
+              </w:rPr>
+              <w:t>add_entry</w:t>
+            </w:r>
+            <w:proofErr w:type="spellEnd"/>
+            <w:r>
+              <w:rPr>
+                <w:rFonts w:ascii="Courier New" w:eastAsia="Courier New" w:hAnsi="Courier New" w:cs="Courier New"/>
+                <w:bCs/>
+                <w:sz w:val="20"/>
+                <w:szCs w:val="20"/>
+              </w:rPr>
+              <w:t>(</w:t>
+            </w:r>
+          </w:p>
+          <w:p>
+            <w:pPr>
+              <w:spacing w:line="276" w:lineRule="auto"/>
+              <w:rPr>
+                <w:rFonts w:ascii="Courier New" w:eastAsia="Courier New" w:hAnsi="Courier New" w:cs="Courier New"/>
+                <w:bCs/>
+                <w:sz w:val="20"/>
+                <w:szCs w:val="20"/>
+              </w:rPr>
+            </w:pPr>
+            <w:r>
+              <w:rPr>
+                <w:rFonts w:ascii="Courier New" w:eastAsia="Courier New" w:hAnsi="Courier New" w:cs="Courier New"/>
+                <w:bCs/>
+                <w:sz w:val="20"/>
+                <w:szCs w:val="20"/>
+              </w:rPr>
+              <w:t xml:space="preserve">  </w:t>
+            </w:r>
+            <w:proofErr w:type="spellStart"/>
+            <w:r>
+              <w:rPr>
+                <w:rFonts w:ascii="Courier New" w:eastAsia="Courier New" w:hAnsi="Courier New" w:cs="Courier New"/>
+                <w:bCs/>
+                <w:sz w:val="20"/>
+                <w:szCs w:val="20"/>
+              </w:rPr>
+              <w:t>Elf_Xword</w:t>
+            </w:r>
+            <w:proofErr w:type="spellEnd"/>
+            <w:r>
+              <w:rPr>
+                <w:rFonts w:ascii="Courier New" w:eastAsia="Courier New" w:hAnsi="Courier New" w:cs="Courier New"/>
+                <w:bCs/>
+                <w:sz w:val="20"/>
+                <w:szCs w:val="20"/>
+              </w:rPr>
+              <w:t>&amp;   tag,</w:t>
+            </w:r>
+          </w:p>
+          <w:p>
+            <w:pPr>
+              <w:spacing w:line="276" w:lineRule="auto"/>
+              <w:rPr>
+                <w:rFonts w:ascii="Courier New" w:eastAsia="Courier New" w:hAnsi="Courier New" w:cs="Courier New"/>
+                <w:bCs/>
+                <w:sz w:val="20"/>
+                <w:szCs w:val="20"/>
+              </w:rPr>
+            </w:pPr>
+            <w:r>
+              <w:rPr>
+                <w:rFonts w:ascii="Courier New" w:eastAsia="Courier New" w:hAnsi="Courier New" w:cs="Courier New"/>
+                <w:bCs/>
+                <w:sz w:val="20"/>
+                <w:szCs w:val="20"/>
+              </w:rPr>
               <w:t xml:space="preserve"> </w:t>
             </w:r>
             <w:r>
@@ -22958,66 +23329,6 @@
                 <w:sz w:val="20"/>
                 <w:szCs w:val="20"/>
               </w:rPr>
-              <w:t>Elf_Word</w:t>
-            </w:r>
-            <w:proofErr w:type="spellEnd"/>
-            <w:r>
-              <w:rPr>
-                <w:rFonts w:ascii="Courier New" w:eastAsia="Courier New" w:hAnsi="Courier New" w:cs="Courier New"/>
-                <w:bCs/>
-                <w:sz w:val="20"/>
-                <w:szCs w:val="20"/>
-              </w:rPr>
-              <w:t xml:space="preserve">           type,</w:t>
-            </w:r>
-          </w:p>
-          <w:p>
-            <w:pPr>
-              <w:spacing w:line="276" w:lineRule="auto"/>
-              <w:rPr>
-                <w:rFonts w:ascii="Courier New" w:eastAsia="Courier New" w:hAnsi="Courier New" w:cs="Courier New"/>
-                <w:bCs/>
-                <w:sz w:val="20"/>
-                <w:szCs w:val="20"/>
-              </w:rPr>
-            </w:pPr>
-            <w:r>
-              <w:rPr>
-                <w:rFonts w:ascii="Courier New" w:eastAsia="Courier New" w:hAnsi="Courier New" w:cs="Courier New"/>
-                <w:bCs/>
-                <w:sz w:val="20"/>
-                <w:szCs w:val="20"/>
-              </w:rPr>
-              <w:t xml:space="preserve">  </w:t>
-            </w:r>
-            <w:proofErr w:type="spellStart"/>
-            <w:r>
-              <w:rPr>
-                <w:rFonts w:ascii="Courier New" w:eastAsia="Courier New" w:hAnsi="Courier New" w:cs="Courier New"/>
-                <w:bCs/>
-                <w:sz w:val="20"/>
-                <w:szCs w:val="20"/>
-              </w:rPr>
-              <w:t>const</w:t>
-            </w:r>
-            <w:proofErr w:type="spellEnd"/>
-            <w:r>
-              <w:rPr>
-                <w:rFonts w:ascii="Courier New" w:eastAsia="Courier New" w:hAnsi="Courier New" w:cs="Courier New"/>
-                <w:bCs/>
-                <w:sz w:val="20"/>
-                <w:szCs w:val="20"/>
-              </w:rPr>
-              <w:t xml:space="preserve"> </w:t>
-            </w:r>
-            <w:proofErr w:type="spellStart"/>
-            <w:r>
-              <w:rPr>
-                <w:rFonts w:ascii="Courier New" w:eastAsia="Courier New" w:hAnsi="Courier New" w:cs="Courier New"/>
-                <w:bCs/>
-                <w:sz w:val="20"/>
-                <w:szCs w:val="20"/>
-              </w:rPr>
               <w:t>std</w:t>
             </w:r>
             <w:proofErr w:type="spellEnd"/>
@@ -23028,117 +23339,17 @@
                 <w:sz w:val="20"/>
                 <w:szCs w:val="20"/>
               </w:rPr>
-              <w:t>::string&amp; name,</w:t>
-            </w:r>
-          </w:p>
-          <w:p>
-            <w:pPr>
-              <w:spacing w:line="276" w:lineRule="auto"/>
-              <w:rPr>
-                <w:rFonts w:ascii="Courier New" w:eastAsia="Courier New" w:hAnsi="Courier New" w:cs="Courier New"/>
-                <w:bCs/>
-                <w:sz w:val="20"/>
-                <w:szCs w:val="20"/>
-              </w:rPr>
-            </w:pPr>
-            <w:r>
-              <w:rPr>
-                <w:rFonts w:ascii="Courier New" w:eastAsia="Courier New" w:hAnsi="Courier New" w:cs="Courier New"/>
-                <w:bCs/>
-                <w:sz w:val="20"/>
-                <w:szCs w:val="20"/>
-              </w:rPr>
-              <w:t xml:space="preserve">  </w:t>
-            </w:r>
-            <w:proofErr w:type="spellStart"/>
-            <w:r>
-              <w:rPr>
-                <w:rFonts w:ascii="Courier New" w:eastAsia="Courier New" w:hAnsi="Courier New" w:cs="Courier New"/>
-                <w:bCs/>
-                <w:sz w:val="20"/>
-                <w:szCs w:val="20"/>
-              </w:rPr>
-              <w:t>const</w:t>
-            </w:r>
-            <w:proofErr w:type="spellEnd"/>
-            <w:r>
-              <w:rPr>
-                <w:rFonts w:ascii="Courier New" w:eastAsia="Courier New" w:hAnsi="Courier New" w:cs="Courier New"/>
-                <w:bCs/>
-                <w:sz w:val="20"/>
-                <w:szCs w:val="20"/>
-              </w:rPr>
-              <w:t xml:space="preserve"> void*        </w:t>
-            </w:r>
-            <w:proofErr w:type="spellStart"/>
-            <w:r>
-              <w:rPr>
-                <w:rFonts w:ascii="Courier New" w:eastAsia="Courier New" w:hAnsi="Courier New" w:cs="Courier New"/>
-                <w:bCs/>
-                <w:sz w:val="20"/>
-                <w:szCs w:val="20"/>
-              </w:rPr>
-              <w:t>desc</w:t>
-            </w:r>
-            <w:proofErr w:type="spellEnd"/>
-            <w:r>
-              <w:rPr>
-                <w:rFonts w:ascii="Courier New" w:eastAsia="Courier New" w:hAnsi="Courier New" w:cs="Courier New"/>
-                <w:bCs/>
-                <w:sz w:val="20"/>
-                <w:szCs w:val="20"/>
-              </w:rPr>
-              <w:t>,</w:t>
-            </w:r>
-          </w:p>
-          <w:p>
-            <w:pPr>
-              <w:spacing w:line="276" w:lineRule="auto"/>
-              <w:rPr>
-                <w:rFonts w:ascii="Courier New" w:eastAsia="Courier New" w:hAnsi="Courier New" w:cs="Courier New"/>
-                <w:bCs/>
-                <w:sz w:val="20"/>
-                <w:szCs w:val="20"/>
-              </w:rPr>
-            </w:pPr>
-            <w:r>
-              <w:rPr>
-                <w:rFonts w:ascii="Courier New" w:eastAsia="Courier New" w:hAnsi="Courier New" w:cs="Courier New"/>
-                <w:bCs/>
-                <w:sz w:val="20"/>
-                <w:szCs w:val="20"/>
-              </w:rPr>
-              <w:t xml:space="preserve">  </w:t>
-            </w:r>
-            <w:proofErr w:type="spellStart"/>
-            <w:r>
-              <w:rPr>
-                <w:rFonts w:ascii="Courier New" w:eastAsia="Courier New" w:hAnsi="Courier New" w:cs="Courier New"/>
-                <w:bCs/>
-                <w:sz w:val="20"/>
-                <w:szCs w:val="20"/>
-              </w:rPr>
-              <w:t>Elf_Word</w:t>
-            </w:r>
-            <w:proofErr w:type="spellEnd"/>
-            <w:r>
-              <w:rPr>
-                <w:rFonts w:ascii="Courier New" w:eastAsia="Courier New" w:hAnsi="Courier New" w:cs="Courier New"/>
-                <w:bCs/>
-                <w:sz w:val="20"/>
-                <w:szCs w:val="20"/>
-              </w:rPr>
-              <w:t xml:space="preserve">           </w:t>
-            </w:r>
-            <w:proofErr w:type="spellStart"/>
-            <w:r>
-              <w:rPr>
-                <w:rFonts w:ascii="Courier New" w:eastAsia="Courier New" w:hAnsi="Courier New" w:cs="Courier New"/>
-                <w:bCs/>
-                <w:sz w:val="20"/>
-                <w:szCs w:val="20"/>
-              </w:rPr>
-              <w:t>descSize</w:t>
+              <w:t xml:space="preserve">::string&amp; </w:t>
+            </w:r>
+            <w:proofErr w:type="spellStart"/>
+            <w:r>
+              <w:rPr>
+                <w:rFonts w:ascii="Courier New" w:eastAsia="Courier New" w:hAnsi="Courier New" w:cs="Courier New"/>
+                <w:bCs/>
+                <w:sz w:val="20"/>
+                <w:szCs w:val="20"/>
+              </w:rPr>
+              <w:t>str</w:t>
             </w:r>
             <w:proofErr w:type="spellEnd"/>
             <w:r>
@@ -23167,14 +23378,999 @@
               <w:spacing w:line="276" w:lineRule="auto"/>
             </w:pPr>
             <w:r>
-              <w:t>Appends the section with a new note</w:t>
+              <w:t>Adds new dynamic section entry. The second variant of the function updates the dynamic string table updating the entry with string table index.</w:t>
             </w:r>
           </w:p>
         </w:tc>
       </w:tr>
     </w:tbl>
     <w:p/>
-    <w:p/>
+    <w:p>
+      <w:pPr>
+        <w:pStyle w:val="Heading2"/>
+      </w:pPr>
+      <w:bookmarkStart w:id="16" w:name="_Toc348703055"/>
+      <w:proofErr w:type="spellStart"/>
+      <w:r>
+        <w:t>note</w:t>
+      </w:r>
+      <w:r>
+        <w:t>_section_accessor</w:t>
+      </w:r>
+      <w:bookmarkEnd w:id="16"/>
+      <w:proofErr w:type="spellEnd"/>
+    </w:p>
+    <w:p>
+      <w:pPr>
+        <w:pStyle w:val="Heading3"/>
+      </w:pPr>
+      <w:r>
+        <w:t>Member functions</w:t>
+      </w:r>
+    </w:p>
+    <w:tbl>
+      <w:tblPr>
+        <w:tblStyle w:val="TableGrid"/>
+        <w:tblW w:w="9450" w:type="dxa"/>
+        <w:tblInd w:w="45" w:type="dxa"/>
+        <w:tblCellMar>
+          <w:top w:w="75" w:type="dxa"/>
+          <w:left w:w="45" w:type="dxa"/>
+          <w:right w:w="115" w:type="dxa"/>
+        </w:tblCellMar>
+        <w:tblLook w:val="04A0" w:firstRow="1" w:lastRow="0" w:firstColumn="1" w:lastColumn="0" w:noHBand="0" w:noVBand="1"/>
+      </w:tblPr>
+      <w:tblGrid>
+        <w:gridCol w:w="5130"/>
+        <w:gridCol w:w="4320"/>
+      </w:tblGrid>
+      <w:tr>
+        <w:trPr>
+          <w:trHeight w:val="330"/>
+        </w:trPr>
+        <w:tc>
+          <w:tcPr>
+            <w:tcW w:w="5130" w:type="dxa"/>
+            <w:tcBorders>
+              <w:top w:val="single" w:sz="4" w:space="0" w:color="000000"/>
+              <w:left w:val="single" w:sz="4" w:space="0" w:color="000000"/>
+              <w:bottom w:val="single" w:sz="4" w:space="0" w:color="000000"/>
+              <w:right w:val="single" w:sz="4" w:space="0" w:color="000000"/>
+            </w:tcBorders>
+          </w:tcPr>
+          <w:p>
+            <w:pPr>
+              <w:spacing w:line="276" w:lineRule="auto"/>
+              <w:jc w:val="center"/>
+            </w:pPr>
+            <w:r>
+              <w:rPr>
+                <w:rFonts w:ascii="Times New Roman" w:eastAsia="Times New Roman" w:hAnsi="Times New Roman" w:cs="Times New Roman"/>
+                <w:b/>
+              </w:rPr>
+              <w:t>Member Function</w:t>
+            </w:r>
+          </w:p>
+        </w:tc>
+        <w:tc>
+          <w:tcPr>
+            <w:tcW w:w="4320" w:type="dxa"/>
+            <w:tcBorders>
+              <w:top w:val="single" w:sz="4" w:space="0" w:color="000000"/>
+              <w:left w:val="single" w:sz="4" w:space="0" w:color="000000"/>
+              <w:bottom w:val="single" w:sz="4" w:space="0" w:color="000000"/>
+              <w:right w:val="single" w:sz="4" w:space="0" w:color="000000"/>
+            </w:tcBorders>
+          </w:tcPr>
+          <w:p>
+            <w:pPr>
+              <w:spacing w:line="276" w:lineRule="auto"/>
+              <w:jc w:val="center"/>
+            </w:pPr>
+            <w:r>
+              <w:rPr>
+                <w:rFonts w:ascii="Times New Roman" w:eastAsia="Times New Roman" w:hAnsi="Times New Roman" w:cs="Times New Roman"/>
+                <w:b/>
+              </w:rPr>
+              <w:t>Description</w:t>
+            </w:r>
+          </w:p>
+        </w:tc>
+      </w:tr>
+      <w:tr>
+        <w:trPr>
+          <w:trHeight w:val="530"/>
+        </w:trPr>
+        <w:tc>
+          <w:tcPr>
+            <w:tcW w:w="5130" w:type="dxa"/>
+            <w:tcBorders>
+              <w:top w:val="single" w:sz="4" w:space="0" w:color="000000"/>
+              <w:left w:val="single" w:sz="4" w:space="0" w:color="000000"/>
+              <w:bottom w:val="single" w:sz="4" w:space="0" w:color="000000"/>
+              <w:right w:val="single" w:sz="4" w:space="0" w:color="000000"/>
+            </w:tcBorders>
+          </w:tcPr>
+          <w:p>
+            <w:pPr>
+              <w:spacing w:line="276" w:lineRule="auto"/>
+              <w:rPr>
+                <w:rFonts w:ascii="Courier New" w:eastAsia="Courier New" w:hAnsi="Courier New" w:cs="Courier New"/>
+                <w:bCs/>
+                <w:sz w:val="20"/>
+                <w:szCs w:val="20"/>
+              </w:rPr>
+            </w:pPr>
+            <w:proofErr w:type="spellStart"/>
+            <w:r>
+              <w:rPr>
+                <w:rFonts w:ascii="Courier New" w:eastAsia="Courier New" w:hAnsi="Courier New" w:cs="Courier New"/>
+                <w:b/>
+                <w:sz w:val="20"/>
+                <w:szCs w:val="20"/>
+              </w:rPr>
+              <w:t>note_section_accessor</w:t>
+            </w:r>
+            <w:proofErr w:type="spellEnd"/>
+            <w:r>
+              <w:rPr>
+                <w:rFonts w:ascii="Courier New" w:eastAsia="Courier New" w:hAnsi="Courier New" w:cs="Courier New"/>
+                <w:bCs/>
+                <w:sz w:val="20"/>
+                <w:szCs w:val="20"/>
+              </w:rPr>
+              <w:t>(</w:t>
+            </w:r>
+          </w:p>
+          <w:p>
+            <w:pPr>
+              <w:spacing w:line="276" w:lineRule="auto"/>
+              <w:rPr>
+                <w:rFonts w:ascii="Courier New" w:eastAsia="Courier New" w:hAnsi="Courier New" w:cs="Courier New"/>
+                <w:bCs/>
+                <w:sz w:val="20"/>
+                <w:szCs w:val="20"/>
+              </w:rPr>
+            </w:pPr>
+            <w:r>
+              <w:rPr>
+                <w:rFonts w:ascii="Courier New" w:eastAsia="Courier New" w:hAnsi="Courier New" w:cs="Courier New"/>
+                <w:bCs/>
+                <w:sz w:val="20"/>
+                <w:szCs w:val="20"/>
+              </w:rPr>
+              <w:t xml:space="preserve">  </w:t>
+            </w:r>
+            <w:proofErr w:type="spellStart"/>
+            <w:r>
+              <w:rPr>
+                <w:rFonts w:ascii="Courier New" w:eastAsia="Courier New" w:hAnsi="Courier New" w:cs="Courier New"/>
+                <w:bCs/>
+                <w:sz w:val="20"/>
+                <w:szCs w:val="20"/>
+              </w:rPr>
+              <w:t>const</w:t>
+            </w:r>
+            <w:proofErr w:type="spellEnd"/>
+            <w:r>
+              <w:rPr>
+                <w:rFonts w:ascii="Courier New" w:eastAsia="Courier New" w:hAnsi="Courier New" w:cs="Courier New"/>
+                <w:bCs/>
+                <w:sz w:val="20"/>
+                <w:szCs w:val="20"/>
+              </w:rPr>
+              <w:t xml:space="preserve"> </w:t>
+            </w:r>
+            <w:proofErr w:type="spellStart"/>
+            <w:r>
+              <w:rPr>
+                <w:rFonts w:ascii="Courier New" w:eastAsia="Courier New" w:hAnsi="Courier New" w:cs="Courier New"/>
+                <w:bCs/>
+                <w:sz w:val="20"/>
+                <w:szCs w:val="20"/>
+              </w:rPr>
+              <w:t>elfio</w:t>
+            </w:r>
+            <w:proofErr w:type="spellEnd"/>
+            <w:r>
+              <w:rPr>
+                <w:rFonts w:ascii="Courier New" w:eastAsia="Courier New" w:hAnsi="Courier New" w:cs="Courier New"/>
+                <w:bCs/>
+                <w:sz w:val="20"/>
+                <w:szCs w:val="20"/>
+              </w:rPr>
+              <w:t xml:space="preserve">&amp; </w:t>
+            </w:r>
+            <w:proofErr w:type="spellStart"/>
+            <w:r>
+              <w:rPr>
+                <w:rFonts w:ascii="Courier New" w:eastAsia="Courier New" w:hAnsi="Courier New" w:cs="Courier New"/>
+                <w:bCs/>
+                <w:sz w:val="20"/>
+                <w:szCs w:val="20"/>
+              </w:rPr>
+              <w:t>elf_file</w:t>
+            </w:r>
+            <w:proofErr w:type="spellEnd"/>
+            <w:r>
+              <w:rPr>
+                <w:rFonts w:ascii="Courier New" w:eastAsia="Courier New" w:hAnsi="Courier New" w:cs="Courier New"/>
+                <w:bCs/>
+                <w:sz w:val="20"/>
+                <w:szCs w:val="20"/>
+              </w:rPr>
+              <w:t>_,</w:t>
+            </w:r>
+          </w:p>
+          <w:p>
+            <w:pPr>
+              <w:spacing w:line="276" w:lineRule="auto"/>
+              <w:rPr>
+                <w:sz w:val="20"/>
+                <w:szCs w:val="20"/>
+              </w:rPr>
+            </w:pPr>
+            <w:r>
+              <w:rPr>
+                <w:rFonts w:ascii="Courier New" w:eastAsia="Courier New" w:hAnsi="Courier New" w:cs="Courier New"/>
+                <w:bCs/>
+                <w:sz w:val="20"/>
+                <w:szCs w:val="20"/>
+              </w:rPr>
+              <w:t xml:space="preserve">  section*     section_ )</w:t>
+            </w:r>
+          </w:p>
+        </w:tc>
+        <w:tc>
+          <w:tcPr>
+            <w:tcW w:w="4320" w:type="dxa"/>
+            <w:tcBorders>
+              <w:top w:val="single" w:sz="4" w:space="0" w:color="000000"/>
+              <w:left w:val="single" w:sz="4" w:space="0" w:color="000000"/>
+              <w:bottom w:val="single" w:sz="4" w:space="0" w:color="000000"/>
+              <w:right w:val="single" w:sz="4" w:space="0" w:color="000000"/>
+            </w:tcBorders>
+          </w:tcPr>
+          <w:p>
+            <w:pPr>
+              <w:spacing w:line="276" w:lineRule="auto"/>
+            </w:pPr>
+            <w:r>
+              <w:t>The constructor</w:t>
+            </w:r>
+          </w:p>
+        </w:tc>
+      </w:tr>
+      <w:tr>
+        <w:trPr>
+          <w:trHeight w:val="530"/>
+        </w:trPr>
+        <w:tc>
+          <w:tcPr>
+            <w:tcW w:w="5130" w:type="dxa"/>
+            <w:tcBorders>
+              <w:top w:val="single" w:sz="4" w:space="0" w:color="000000"/>
+              <w:left w:val="single" w:sz="4" w:space="0" w:color="000000"/>
+              <w:bottom w:val="single" w:sz="4" w:space="0" w:color="000000"/>
+              <w:right w:val="single" w:sz="4" w:space="0" w:color="000000"/>
+            </w:tcBorders>
+          </w:tcPr>
+          <w:p>
+            <w:pPr>
+              <w:spacing w:line="276" w:lineRule="auto"/>
+              <w:rPr>
+                <w:rFonts w:ascii="Courier New" w:eastAsia="Courier New" w:hAnsi="Courier New" w:cs="Courier New"/>
+                <w:bCs/>
+                <w:sz w:val="20"/>
+                <w:szCs w:val="20"/>
+              </w:rPr>
+            </w:pPr>
+            <w:proofErr w:type="spellStart"/>
+            <w:r>
+              <w:rPr>
+                <w:rFonts w:ascii="Courier New" w:eastAsia="Courier New" w:hAnsi="Courier New" w:cs="Courier New"/>
+                <w:bCs/>
+                <w:sz w:val="20"/>
+                <w:szCs w:val="20"/>
+              </w:rPr>
+              <w:t>Elf_Word</w:t>
+            </w:r>
+            <w:proofErr w:type="spellEnd"/>
+          </w:p>
+          <w:p>
+            <w:pPr>
+              <w:spacing w:line="276" w:lineRule="auto"/>
+              <w:rPr>
+                <w:rFonts w:ascii="Courier New" w:eastAsia="Courier New" w:hAnsi="Courier New" w:cs="Courier New"/>
+                <w:bCs/>
+                <w:sz w:val="20"/>
+                <w:szCs w:val="20"/>
+              </w:rPr>
+            </w:pPr>
+            <w:proofErr w:type="spellStart"/>
+            <w:r>
+              <w:rPr>
+                <w:rFonts w:ascii="Courier New" w:eastAsia="Courier New" w:hAnsi="Courier New" w:cs="Courier New"/>
+                <w:b/>
+                <w:sz w:val="20"/>
+                <w:szCs w:val="20"/>
+              </w:rPr>
+              <w:t>get_notes_num</w:t>
+            </w:r>
+            <w:proofErr w:type="spellEnd"/>
+            <w:r>
+              <w:rPr>
+                <w:rFonts w:ascii="Courier New" w:eastAsia="Courier New" w:hAnsi="Courier New" w:cs="Courier New"/>
+                <w:bCs/>
+                <w:sz w:val="20"/>
+                <w:szCs w:val="20"/>
+              </w:rPr>
+              <w:t>()</w:t>
+            </w:r>
+          </w:p>
+        </w:tc>
+        <w:tc>
+          <w:tcPr>
+            <w:tcW w:w="4320" w:type="dxa"/>
+            <w:tcBorders>
+              <w:top w:val="single" w:sz="4" w:space="0" w:color="000000"/>
+              <w:left w:val="single" w:sz="4" w:space="0" w:color="000000"/>
+              <w:bottom w:val="single" w:sz="4" w:space="0" w:color="000000"/>
+              <w:right w:val="single" w:sz="4" w:space="0" w:color="000000"/>
+            </w:tcBorders>
+          </w:tcPr>
+          <w:p>
+            <w:pPr>
+              <w:spacing w:line="276" w:lineRule="auto"/>
+            </w:pPr>
+            <w:r>
+              <w:t>Retrieves number of note entries in the section</w:t>
+            </w:r>
+          </w:p>
+        </w:tc>
+      </w:tr>
+      <w:tr>
+        <w:trPr>
+          <w:trHeight w:val="530"/>
+        </w:trPr>
+        <w:tc>
+          <w:tcPr>
+            <w:tcW w:w="5130" w:type="dxa"/>
+            <w:tcBorders>
+              <w:top w:val="single" w:sz="4" w:space="0" w:color="000000"/>
+              <w:left w:val="single" w:sz="4" w:space="0" w:color="000000"/>
+              <w:bottom w:val="single" w:sz="4" w:space="0" w:color="000000"/>
+              <w:right w:val="single" w:sz="4" w:space="0" w:color="000000"/>
+            </w:tcBorders>
+          </w:tcPr>
+          <w:p>
+            <w:pPr>
+              <w:spacing w:line="276" w:lineRule="auto"/>
+              <w:rPr>
+                <w:rFonts w:ascii="Courier New" w:eastAsia="Courier New" w:hAnsi="Courier New" w:cs="Courier New"/>
+                <w:bCs/>
+                <w:sz w:val="20"/>
+                <w:szCs w:val="20"/>
+              </w:rPr>
+            </w:pPr>
+            <w:proofErr w:type="spellStart"/>
+            <w:r>
+              <w:rPr>
+                <w:rFonts w:ascii="Courier New" w:eastAsia="Courier New" w:hAnsi="Courier New" w:cs="Courier New"/>
+                <w:bCs/>
+                <w:sz w:val="20"/>
+                <w:szCs w:val="20"/>
+              </w:rPr>
+              <w:t>bool</w:t>
+            </w:r>
+            <w:proofErr w:type="spellEnd"/>
+          </w:p>
+          <w:p>
+            <w:pPr>
+              <w:spacing w:line="276" w:lineRule="auto"/>
+              <w:rPr>
+                <w:rFonts w:ascii="Courier New" w:eastAsia="Courier New" w:hAnsi="Courier New" w:cs="Courier New"/>
+                <w:bCs/>
+                <w:sz w:val="20"/>
+                <w:szCs w:val="20"/>
+              </w:rPr>
+            </w:pPr>
+            <w:proofErr w:type="spellStart"/>
+            <w:r>
+              <w:rPr>
+                <w:rFonts w:ascii="Courier New" w:eastAsia="Courier New" w:hAnsi="Courier New" w:cs="Courier New"/>
+                <w:b/>
+                <w:sz w:val="20"/>
+                <w:szCs w:val="20"/>
+              </w:rPr>
+              <w:t>get_note</w:t>
+            </w:r>
+            <w:proofErr w:type="spellEnd"/>
+            <w:r>
+              <w:rPr>
+                <w:rFonts w:ascii="Courier New" w:eastAsia="Courier New" w:hAnsi="Courier New" w:cs="Courier New"/>
+                <w:bCs/>
+                <w:sz w:val="20"/>
+                <w:szCs w:val="20"/>
+              </w:rPr>
+              <w:t>(</w:t>
+            </w:r>
+          </w:p>
+          <w:p>
+            <w:pPr>
+              <w:spacing w:line="276" w:lineRule="auto"/>
+              <w:rPr>
+                <w:rFonts w:ascii="Courier New" w:eastAsia="Courier New" w:hAnsi="Courier New" w:cs="Courier New"/>
+                <w:bCs/>
+                <w:sz w:val="20"/>
+                <w:szCs w:val="20"/>
+              </w:rPr>
+            </w:pPr>
+            <w:r>
+              <w:rPr>
+                <w:rFonts w:ascii="Courier New" w:eastAsia="Courier New" w:hAnsi="Courier New" w:cs="Courier New"/>
+                <w:bCs/>
+                <w:sz w:val="20"/>
+                <w:szCs w:val="20"/>
+              </w:rPr>
+              <w:t xml:space="preserve"> </w:t>
+            </w:r>
+            <w:r>
+              <w:rPr>
+                <w:rFonts w:ascii="Courier New" w:eastAsia="Courier New" w:hAnsi="Courier New" w:cs="Courier New"/>
+                <w:bCs/>
+                <w:sz w:val="20"/>
+                <w:szCs w:val="20"/>
+              </w:rPr>
+              <w:t xml:space="preserve"> </w:t>
+            </w:r>
+            <w:proofErr w:type="spellStart"/>
+            <w:r>
+              <w:rPr>
+                <w:rFonts w:ascii="Courier New" w:eastAsia="Courier New" w:hAnsi="Courier New" w:cs="Courier New"/>
+                <w:bCs/>
+                <w:sz w:val="20"/>
+                <w:szCs w:val="20"/>
+              </w:rPr>
+              <w:t>Elf_Word</w:t>
+            </w:r>
+            <w:proofErr w:type="spellEnd"/>
+            <w:r>
+              <w:rPr>
+                <w:rFonts w:ascii="Courier New" w:eastAsia="Courier New" w:hAnsi="Courier New" w:cs="Courier New"/>
+                <w:bCs/>
+                <w:sz w:val="20"/>
+                <w:szCs w:val="20"/>
+              </w:rPr>
+              <w:t xml:space="preserve">     index,</w:t>
+            </w:r>
+          </w:p>
+          <w:p>
+            <w:pPr>
+              <w:spacing w:line="276" w:lineRule="auto"/>
+              <w:rPr>
+                <w:rFonts w:ascii="Courier New" w:eastAsia="Courier New" w:hAnsi="Courier New" w:cs="Courier New"/>
+                <w:bCs/>
+                <w:sz w:val="20"/>
+                <w:szCs w:val="20"/>
+              </w:rPr>
+            </w:pPr>
+            <w:r>
+              <w:rPr>
+                <w:rFonts w:ascii="Courier New" w:eastAsia="Courier New" w:hAnsi="Courier New" w:cs="Courier New"/>
+                <w:bCs/>
+                <w:sz w:val="20"/>
+                <w:szCs w:val="20"/>
+              </w:rPr>
+              <w:t xml:space="preserve">  </w:t>
+            </w:r>
+            <w:proofErr w:type="spellStart"/>
+            <w:r>
+              <w:rPr>
+                <w:rFonts w:ascii="Courier New" w:eastAsia="Courier New" w:hAnsi="Courier New" w:cs="Courier New"/>
+                <w:bCs/>
+                <w:sz w:val="20"/>
+                <w:szCs w:val="20"/>
+              </w:rPr>
+              <w:t>Elf_Word</w:t>
+            </w:r>
+            <w:proofErr w:type="spellEnd"/>
+            <w:r>
+              <w:rPr>
+                <w:rFonts w:ascii="Courier New" w:eastAsia="Courier New" w:hAnsi="Courier New" w:cs="Courier New"/>
+                <w:bCs/>
+                <w:sz w:val="20"/>
+                <w:szCs w:val="20"/>
+              </w:rPr>
+              <w:t>&amp;    type,</w:t>
+            </w:r>
+          </w:p>
+          <w:p>
+            <w:pPr>
+              <w:spacing w:line="276" w:lineRule="auto"/>
+              <w:rPr>
+                <w:rFonts w:ascii="Courier New" w:eastAsia="Courier New" w:hAnsi="Courier New" w:cs="Courier New"/>
+                <w:bCs/>
+                <w:sz w:val="20"/>
+                <w:szCs w:val="20"/>
+              </w:rPr>
+            </w:pPr>
+            <w:r>
+              <w:rPr>
+                <w:rFonts w:ascii="Courier New" w:eastAsia="Courier New" w:hAnsi="Courier New" w:cs="Courier New"/>
+                <w:bCs/>
+                <w:sz w:val="20"/>
+                <w:szCs w:val="20"/>
+              </w:rPr>
+              <w:t xml:space="preserve">  </w:t>
+            </w:r>
+            <w:proofErr w:type="spellStart"/>
+            <w:r>
+              <w:rPr>
+                <w:rFonts w:ascii="Courier New" w:eastAsia="Courier New" w:hAnsi="Courier New" w:cs="Courier New"/>
+                <w:bCs/>
+                <w:sz w:val="20"/>
+                <w:szCs w:val="20"/>
+              </w:rPr>
+              <w:t>std</w:t>
+            </w:r>
+            <w:proofErr w:type="spellEnd"/>
+            <w:r>
+              <w:rPr>
+                <w:rFonts w:ascii="Courier New" w:eastAsia="Courier New" w:hAnsi="Courier New" w:cs="Courier New"/>
+                <w:bCs/>
+                <w:sz w:val="20"/>
+                <w:szCs w:val="20"/>
+              </w:rPr>
+              <w:t>::string&amp; name,</w:t>
+            </w:r>
+          </w:p>
+          <w:p>
+            <w:pPr>
+              <w:spacing w:line="276" w:lineRule="auto"/>
+              <w:rPr>
+                <w:rFonts w:ascii="Courier New" w:eastAsia="Courier New" w:hAnsi="Courier New" w:cs="Courier New"/>
+                <w:bCs/>
+                <w:sz w:val="20"/>
+                <w:szCs w:val="20"/>
+              </w:rPr>
+            </w:pPr>
+            <w:r>
+              <w:rPr>
+                <w:rFonts w:ascii="Courier New" w:eastAsia="Courier New" w:hAnsi="Courier New" w:cs="Courier New"/>
+                <w:bCs/>
+                <w:sz w:val="20"/>
+                <w:szCs w:val="20"/>
+              </w:rPr>
+              <w:t xml:space="preserve">  void*&amp;       </w:t>
+            </w:r>
+            <w:proofErr w:type="spellStart"/>
+            <w:r>
+              <w:rPr>
+                <w:rFonts w:ascii="Courier New" w:eastAsia="Courier New" w:hAnsi="Courier New" w:cs="Courier New"/>
+                <w:bCs/>
+                <w:sz w:val="20"/>
+                <w:szCs w:val="20"/>
+              </w:rPr>
+              <w:t>desc</w:t>
+            </w:r>
+            <w:proofErr w:type="spellEnd"/>
+            <w:r>
+              <w:rPr>
+                <w:rFonts w:ascii="Courier New" w:eastAsia="Courier New" w:hAnsi="Courier New" w:cs="Courier New"/>
+                <w:bCs/>
+                <w:sz w:val="20"/>
+                <w:szCs w:val="20"/>
+              </w:rPr>
+              <w:t>,</w:t>
+            </w:r>
+          </w:p>
+          <w:p>
+            <w:pPr>
+              <w:spacing w:line="276" w:lineRule="auto"/>
+              <w:rPr>
+                <w:rFonts w:ascii="Courier New" w:eastAsia="Courier New" w:hAnsi="Courier New" w:cs="Courier New"/>
+                <w:bCs/>
+                <w:sz w:val="20"/>
+                <w:szCs w:val="20"/>
+              </w:rPr>
+            </w:pPr>
+            <w:r>
+              <w:rPr>
+                <w:rFonts w:ascii="Courier New" w:eastAsia="Courier New" w:hAnsi="Courier New" w:cs="Courier New"/>
+                <w:bCs/>
+                <w:sz w:val="20"/>
+                <w:szCs w:val="20"/>
+              </w:rPr>
+              <w:t xml:space="preserve">  </w:t>
+            </w:r>
+            <w:proofErr w:type="spellStart"/>
+            <w:r>
+              <w:rPr>
+                <w:rFonts w:ascii="Courier New" w:eastAsia="Courier New" w:hAnsi="Courier New" w:cs="Courier New"/>
+                <w:bCs/>
+                <w:sz w:val="20"/>
+                <w:szCs w:val="20"/>
+              </w:rPr>
+              <w:t>Elf_Word</w:t>
+            </w:r>
+            <w:proofErr w:type="spellEnd"/>
+            <w:r>
+              <w:rPr>
+                <w:rFonts w:ascii="Courier New" w:eastAsia="Courier New" w:hAnsi="Courier New" w:cs="Courier New"/>
+                <w:bCs/>
+                <w:sz w:val="20"/>
+                <w:szCs w:val="20"/>
+              </w:rPr>
+              <w:t xml:space="preserve">&amp;    </w:t>
+            </w:r>
+            <w:proofErr w:type="spellStart"/>
+            <w:r>
+              <w:rPr>
+                <w:rFonts w:ascii="Courier New" w:eastAsia="Courier New" w:hAnsi="Courier New" w:cs="Courier New"/>
+                <w:bCs/>
+                <w:sz w:val="20"/>
+                <w:szCs w:val="20"/>
+              </w:rPr>
+              <w:t>descSize</w:t>
+            </w:r>
+            <w:proofErr w:type="spellEnd"/>
+            <w:r>
+              <w:rPr>
+                <w:rFonts w:ascii="Courier New" w:eastAsia="Courier New" w:hAnsi="Courier New" w:cs="Courier New"/>
+                <w:bCs/>
+                <w:sz w:val="20"/>
+                <w:szCs w:val="20"/>
+              </w:rPr>
+              <w:t xml:space="preserve"> )</w:t>
+            </w:r>
+          </w:p>
+        </w:tc>
+        <w:tc>
+          <w:tcPr>
+            <w:tcW w:w="4320" w:type="dxa"/>
+            <w:tcBorders>
+              <w:top w:val="single" w:sz="4" w:space="0" w:color="000000"/>
+              <w:left w:val="single" w:sz="4" w:space="0" w:color="000000"/>
+              <w:bottom w:val="single" w:sz="4" w:space="0" w:color="000000"/>
+              <w:right w:val="single" w:sz="4" w:space="0" w:color="000000"/>
+            </w:tcBorders>
+          </w:tcPr>
+          <w:p>
+            <w:pPr>
+              <w:spacing w:line="276" w:lineRule="auto"/>
+            </w:pPr>
+            <w:r>
+              <w:t>Retrieves particular note by its index</w:t>
+            </w:r>
+          </w:p>
+        </w:tc>
+      </w:tr>
+      <w:tr>
+        <w:trPr>
+          <w:trHeight w:val="530"/>
+        </w:trPr>
+        <w:tc>
+          <w:tcPr>
+            <w:tcW w:w="5130" w:type="dxa"/>
+            <w:tcBorders>
+              <w:top w:val="single" w:sz="4" w:space="0" w:color="000000"/>
+              <w:left w:val="single" w:sz="4" w:space="0" w:color="000000"/>
+              <w:bottom w:val="single" w:sz="4" w:space="0" w:color="000000"/>
+              <w:right w:val="single" w:sz="4" w:space="0" w:color="000000"/>
+            </w:tcBorders>
+          </w:tcPr>
+          <w:p>
+            <w:pPr>
+              <w:spacing w:line="276" w:lineRule="auto"/>
+              <w:rPr>
+                <w:rFonts w:ascii="Courier New" w:eastAsia="Courier New" w:hAnsi="Courier New" w:cs="Courier New"/>
+                <w:bCs/>
+                <w:sz w:val="20"/>
+                <w:szCs w:val="20"/>
+              </w:rPr>
+            </w:pPr>
+            <w:r>
+              <w:rPr>
+                <w:rFonts w:ascii="Courier New" w:eastAsia="Courier New" w:hAnsi="Courier New" w:cs="Courier New"/>
+                <w:bCs/>
+                <w:sz w:val="20"/>
+                <w:szCs w:val="20"/>
+              </w:rPr>
+              <w:t>v</w:t>
+            </w:r>
+            <w:r>
+              <w:rPr>
+                <w:rFonts w:ascii="Courier New" w:eastAsia="Courier New" w:hAnsi="Courier New" w:cs="Courier New"/>
+                <w:bCs/>
+                <w:sz w:val="20"/>
+                <w:szCs w:val="20"/>
+              </w:rPr>
+              <w:t>oid</w:t>
+            </w:r>
+          </w:p>
+          <w:p>
+            <w:pPr>
+              <w:spacing w:line="276" w:lineRule="auto"/>
+              <w:rPr>
+                <w:rFonts w:ascii="Courier New" w:eastAsia="Courier New" w:hAnsi="Courier New" w:cs="Courier New"/>
+                <w:bCs/>
+                <w:sz w:val="20"/>
+                <w:szCs w:val="20"/>
+              </w:rPr>
+            </w:pPr>
+            <w:proofErr w:type="spellStart"/>
+            <w:r>
+              <w:rPr>
+                <w:rFonts w:ascii="Courier New" w:eastAsia="Courier New" w:hAnsi="Courier New" w:cs="Courier New"/>
+                <w:b/>
+                <w:sz w:val="20"/>
+                <w:szCs w:val="20"/>
+              </w:rPr>
+              <w:t>add_note</w:t>
+            </w:r>
+            <w:proofErr w:type="spellEnd"/>
+            <w:r>
+              <w:rPr>
+                <w:rFonts w:ascii="Courier New" w:eastAsia="Courier New" w:hAnsi="Courier New" w:cs="Courier New"/>
+                <w:bCs/>
+                <w:sz w:val="20"/>
+                <w:szCs w:val="20"/>
+              </w:rPr>
+              <w:t>(</w:t>
+            </w:r>
+          </w:p>
+          <w:p>
+            <w:pPr>
+              <w:spacing w:line="276" w:lineRule="auto"/>
+              <w:rPr>
+                <w:rFonts w:ascii="Courier New" w:eastAsia="Courier New" w:hAnsi="Courier New" w:cs="Courier New"/>
+                <w:bCs/>
+                <w:sz w:val="20"/>
+                <w:szCs w:val="20"/>
+              </w:rPr>
+            </w:pPr>
+            <w:r>
+              <w:rPr>
+                <w:rFonts w:ascii="Courier New" w:eastAsia="Courier New" w:hAnsi="Courier New" w:cs="Courier New"/>
+                <w:bCs/>
+                <w:sz w:val="20"/>
+                <w:szCs w:val="20"/>
+              </w:rPr>
+              <w:t xml:space="preserve"> </w:t>
+            </w:r>
+            <w:r>
+              <w:rPr>
+                <w:rFonts w:ascii="Courier New" w:eastAsia="Courier New" w:hAnsi="Courier New" w:cs="Courier New"/>
+                <w:bCs/>
+                <w:sz w:val="20"/>
+                <w:szCs w:val="20"/>
+              </w:rPr>
+              <w:t xml:space="preserve"> </w:t>
+            </w:r>
+            <w:proofErr w:type="spellStart"/>
+            <w:r>
+              <w:rPr>
+                <w:rFonts w:ascii="Courier New" w:eastAsia="Courier New" w:hAnsi="Courier New" w:cs="Courier New"/>
+                <w:bCs/>
+                <w:sz w:val="20"/>
+                <w:szCs w:val="20"/>
+              </w:rPr>
+              <w:t>Elf_Word</w:t>
+            </w:r>
+            <w:proofErr w:type="spellEnd"/>
+            <w:r>
+              <w:rPr>
+                <w:rFonts w:ascii="Courier New" w:eastAsia="Courier New" w:hAnsi="Courier New" w:cs="Courier New"/>
+                <w:bCs/>
+                <w:sz w:val="20"/>
+                <w:szCs w:val="20"/>
+              </w:rPr>
+              <w:t xml:space="preserve">           type,</w:t>
+            </w:r>
+          </w:p>
+          <w:p>
+            <w:pPr>
+              <w:spacing w:line="276" w:lineRule="auto"/>
+              <w:rPr>
+                <w:rFonts w:ascii="Courier New" w:eastAsia="Courier New" w:hAnsi="Courier New" w:cs="Courier New"/>
+                <w:bCs/>
+                <w:sz w:val="20"/>
+                <w:szCs w:val="20"/>
+              </w:rPr>
+            </w:pPr>
+            <w:r>
+              <w:rPr>
+                <w:rFonts w:ascii="Courier New" w:eastAsia="Courier New" w:hAnsi="Courier New" w:cs="Courier New"/>
+                <w:bCs/>
+                <w:sz w:val="20"/>
+                <w:szCs w:val="20"/>
+              </w:rPr>
+              <w:t xml:space="preserve">  </w:t>
+            </w:r>
+            <w:proofErr w:type="spellStart"/>
+            <w:r>
+              <w:rPr>
+                <w:rFonts w:ascii="Courier New" w:eastAsia="Courier New" w:hAnsi="Courier New" w:cs="Courier New"/>
+                <w:bCs/>
+                <w:sz w:val="20"/>
+                <w:szCs w:val="20"/>
+              </w:rPr>
+              <w:t>const</w:t>
+            </w:r>
+            <w:proofErr w:type="spellEnd"/>
+            <w:r>
+              <w:rPr>
+                <w:rFonts w:ascii="Courier New" w:eastAsia="Courier New" w:hAnsi="Courier New" w:cs="Courier New"/>
+                <w:bCs/>
+                <w:sz w:val="20"/>
+                <w:szCs w:val="20"/>
+              </w:rPr>
+              <w:t xml:space="preserve"> </w:t>
+            </w:r>
+            <w:proofErr w:type="spellStart"/>
+            <w:r>
+              <w:rPr>
+                <w:rFonts w:ascii="Courier New" w:eastAsia="Courier New" w:hAnsi="Courier New" w:cs="Courier New"/>
+                <w:bCs/>
+                <w:sz w:val="20"/>
+                <w:szCs w:val="20"/>
+              </w:rPr>
+              <w:t>std</w:t>
+            </w:r>
+            <w:proofErr w:type="spellEnd"/>
+            <w:r>
+              <w:rPr>
+                <w:rFonts w:ascii="Courier New" w:eastAsia="Courier New" w:hAnsi="Courier New" w:cs="Courier New"/>
+                <w:bCs/>
+                <w:sz w:val="20"/>
+                <w:szCs w:val="20"/>
+              </w:rPr>
+              <w:t>::string&amp; name,</w:t>
+            </w:r>
+          </w:p>
+          <w:p>
+            <w:pPr>
+              <w:spacing w:line="276" w:lineRule="auto"/>
+              <w:rPr>
+                <w:rFonts w:ascii="Courier New" w:eastAsia="Courier New" w:hAnsi="Courier New" w:cs="Courier New"/>
+                <w:bCs/>
+                <w:sz w:val="20"/>
+                <w:szCs w:val="20"/>
+              </w:rPr>
+            </w:pPr>
+            <w:r>
+              <w:rPr>
+                <w:rFonts w:ascii="Courier New" w:eastAsia="Courier New" w:hAnsi="Courier New" w:cs="Courier New"/>
+                <w:bCs/>
+                <w:sz w:val="20"/>
+                <w:szCs w:val="20"/>
+              </w:rPr>
+              <w:t xml:space="preserve">  </w:t>
+            </w:r>
+            <w:proofErr w:type="spellStart"/>
+            <w:r>
+              <w:rPr>
+                <w:rFonts w:ascii="Courier New" w:eastAsia="Courier New" w:hAnsi="Courier New" w:cs="Courier New"/>
+                <w:bCs/>
+                <w:sz w:val="20"/>
+                <w:szCs w:val="20"/>
+              </w:rPr>
+              <w:t>const</w:t>
+            </w:r>
+            <w:proofErr w:type="spellEnd"/>
+            <w:r>
+              <w:rPr>
+                <w:rFonts w:ascii="Courier New" w:eastAsia="Courier New" w:hAnsi="Courier New" w:cs="Courier New"/>
+                <w:bCs/>
+                <w:sz w:val="20"/>
+                <w:szCs w:val="20"/>
+              </w:rPr>
+              <w:t xml:space="preserve"> void*        </w:t>
+            </w:r>
+            <w:proofErr w:type="spellStart"/>
+            <w:r>
+              <w:rPr>
+                <w:rFonts w:ascii="Courier New" w:eastAsia="Courier New" w:hAnsi="Courier New" w:cs="Courier New"/>
+                <w:bCs/>
+                <w:sz w:val="20"/>
+                <w:szCs w:val="20"/>
+              </w:rPr>
+              <w:t>desc</w:t>
+            </w:r>
+            <w:proofErr w:type="spellEnd"/>
+            <w:r>
+              <w:rPr>
+                <w:rFonts w:ascii="Courier New" w:eastAsia="Courier New" w:hAnsi="Courier New" w:cs="Courier New"/>
+                <w:bCs/>
+                <w:sz w:val="20"/>
+                <w:szCs w:val="20"/>
+              </w:rPr>
+              <w:t>,</w:t>
+            </w:r>
+          </w:p>
+          <w:p>
+            <w:pPr>
+              <w:spacing w:line="276" w:lineRule="auto"/>
+              <w:rPr>
+                <w:rFonts w:ascii="Courier New" w:eastAsia="Courier New" w:hAnsi="Courier New" w:cs="Courier New"/>
+                <w:bCs/>
+                <w:sz w:val="20"/>
+                <w:szCs w:val="20"/>
+              </w:rPr>
+            </w:pPr>
+            <w:r>
+              <w:rPr>
+                <w:rFonts w:ascii="Courier New" w:eastAsia="Courier New" w:hAnsi="Courier New" w:cs="Courier New"/>
+                <w:bCs/>
+                <w:sz w:val="20"/>
+                <w:szCs w:val="20"/>
+              </w:rPr>
+              <w:t xml:space="preserve">  </w:t>
+            </w:r>
+            <w:proofErr w:type="spellStart"/>
+            <w:r>
+              <w:rPr>
+                <w:rFonts w:ascii="Courier New" w:eastAsia="Courier New" w:hAnsi="Courier New" w:cs="Courier New"/>
+                <w:bCs/>
+                <w:sz w:val="20"/>
+                <w:szCs w:val="20"/>
+              </w:rPr>
+              <w:t>Elf_Word</w:t>
+            </w:r>
+            <w:proofErr w:type="spellEnd"/>
+            <w:r>
+              <w:rPr>
+                <w:rFonts w:ascii="Courier New" w:eastAsia="Courier New" w:hAnsi="Courier New" w:cs="Courier New"/>
+                <w:bCs/>
+                <w:sz w:val="20"/>
+                <w:szCs w:val="20"/>
+              </w:rPr>
+              <w:t xml:space="preserve">           </w:t>
+            </w:r>
+            <w:proofErr w:type="spellStart"/>
+            <w:r>
+              <w:rPr>
+                <w:rFonts w:ascii="Courier New" w:eastAsia="Courier New" w:hAnsi="Courier New" w:cs="Courier New"/>
+                <w:bCs/>
+                <w:sz w:val="20"/>
+                <w:szCs w:val="20"/>
+              </w:rPr>
+              <w:t>descSize</w:t>
+            </w:r>
+            <w:proofErr w:type="spellEnd"/>
+            <w:r>
+              <w:rPr>
+                <w:rFonts w:ascii="Courier New" w:eastAsia="Courier New" w:hAnsi="Courier New" w:cs="Courier New"/>
+                <w:bCs/>
+                <w:sz w:val="20"/>
+                <w:szCs w:val="20"/>
+              </w:rPr>
+              <w:t xml:space="preserve"> )</w:t>
+            </w:r>
+          </w:p>
+        </w:tc>
+        <w:tc>
+          <w:tcPr>
+            <w:tcW w:w="4320" w:type="dxa"/>
+            <w:tcBorders>
+              <w:top w:val="single" w:sz="4" w:space="0" w:color="000000"/>
+              <w:left w:val="single" w:sz="4" w:space="0" w:color="000000"/>
+              <w:bottom w:val="single" w:sz="4" w:space="0" w:color="000000"/>
+              <w:right w:val="single" w:sz="4" w:space="0" w:color="000000"/>
+            </w:tcBorders>
+          </w:tcPr>
+          <w:p>
+            <w:pPr>
+              <w:spacing w:line="276" w:lineRule="auto"/>
+            </w:pPr>
+            <w:r>
+              <w:t>Appends the section with a new note</w:t>
+            </w:r>
+          </w:p>
+        </w:tc>
+      </w:tr>
+    </w:tbl>
     <w:p/>
     <w:sectPr>
       <w:headerReference w:type="even" r:id="rId27"/>
@@ -23337,7 +24533,7 @@
       <w:rPr>
         <w:noProof/>
       </w:rPr>
-      <w:t>19</w:t>
+      <w:t>18</w:t>
     </w:r>
     <w:r>
       <w:rPr>
@@ -23573,49 +24769,49 @@
         <v:path o:extrusionok="f" gradientshapeok="t" o:connecttype="rect"/>
         <o:lock v:ext="edit" aspectratio="t"/>
       </v:shapetype>
-      <v:shape id="_x0000_i1234" type="#_x0000_t75" style="width:9pt;height:9pt;visibility:visible;mso-wrap-style:square" o:bullet="t">
+      <v:shape id="_x0000_i1075" type="#_x0000_t75" style="width:9pt;height:9pt;visibility:visible;mso-wrap-style:square" o:bullet="t">
         <v:imagedata r:id="rId1" o:title=""/>
       </v:shape>
     </w:pict>
   </w:numPicBullet>
   <w:numPicBullet w:numPicBulletId="1">
     <w:pict>
-      <v:shape id="_x0000_i1235" type="#_x0000_t75" style="width:9pt;height:9pt;visibility:visible;mso-wrap-style:square" o:bullet="t">
+      <v:shape id="_x0000_i1076" type="#_x0000_t75" style="width:9pt;height:9pt;visibility:visible;mso-wrap-style:square" o:bullet="t">
         <v:imagedata r:id="rId2" o:title=""/>
       </v:shape>
     </w:pict>
   </w:numPicBullet>
   <w:numPicBullet w:numPicBulletId="2">
     <w:pict>
-      <v:shape id="_x0000_i1236" type="#_x0000_t75" alt="note.png" style="width:18pt;height:18pt;visibility:visible;mso-wrap-style:square" o:bullet="t">
+      <v:shape id="_x0000_i1077" type="#_x0000_t75" alt="note.png" style="width:18pt;height:18pt;visibility:visible;mso-wrap-style:square" o:bullet="t">
         <v:imagedata r:id="rId3" o:title="note"/>
       </v:shape>
     </w:pict>
   </w:numPicBullet>
   <w:numPicBullet w:numPicBulletId="3">
     <w:pict>
-      <v:shape id="_x0000_i1237" type="#_x0000_t75" alt="1.png" style="width:9pt;height:9pt;visibility:visible;mso-wrap-style:square" o:bullet="t">
+      <v:shape id="_x0000_i1078" type="#_x0000_t75" alt="1.png" style="width:9pt;height:9pt;visibility:visible;mso-wrap-style:square" o:bullet="t">
         <v:imagedata r:id="rId4" o:title="1"/>
       </v:shape>
     </w:pict>
   </w:numPicBullet>
   <w:numPicBullet w:numPicBulletId="4">
     <w:pict>
-      <v:shape id="_x0000_i1238" type="#_x0000_t75" alt="3.png" style="width:9pt;height:9pt;visibility:visible;mso-wrap-style:square" o:bullet="t">
+      <v:shape id="_x0000_i1079" type="#_x0000_t75" alt="3.png" style="width:9pt;height:9pt;visibility:visible;mso-wrap-style:square" o:bullet="t">
         <v:imagedata r:id="rId5" o:title="3"/>
       </v:shape>
     </w:pict>
   </w:numPicBullet>
   <w:numPicBullet w:numPicBulletId="5">
     <w:pict>
-      <v:shape id="_x0000_i1239" type="#_x0000_t75" alt="2.png" style="width:9pt;height:9pt;visibility:visible;mso-wrap-style:square" o:bullet="t">
+      <v:shape id="_x0000_i1080" type="#_x0000_t75" alt="2.png" style="width:9pt;height:9pt;visibility:visible;mso-wrap-style:square" o:bullet="t">
         <v:imagedata r:id="rId6" o:title="2"/>
       </v:shape>
     </w:pict>
   </w:numPicBullet>
   <w:numPicBullet w:numPicBulletId="6">
     <w:pict>
-      <v:shape id="_x0000_i1240" type="#_x0000_t75" alt="4.png" style="width:9pt;height:9pt;visibility:visible;mso-wrap-style:square" o:bullet="t">
+      <v:shape id="_x0000_i1081" type="#_x0000_t75" alt="4.png" style="width:9pt;height:9pt;visibility:visible;mso-wrap-style:square" o:bullet="t">
         <v:imagedata r:id="rId7" o:title="4"/>
       </v:shape>
     </w:pict>
@@ -28149,7 +29345,7 @@
 </file>
 
 <file path=customXml/itemProps3.xml><?xml version="1.0" encoding="utf-8"?>
-<ds:datastoreItem xmlns:ds="http://schemas.openxmlformats.org/officeDocument/2006/customXml" ds:itemID="{5EBD2AE8-16BE-4926-A037-7B34807E7C11}">
+<ds:datastoreItem xmlns:ds="http://schemas.openxmlformats.org/officeDocument/2006/customXml" ds:itemID="{EC29DA46-8D77-4C8F-8469-6ACF0555E31F}">
   <ds:schemaRefs>
     <ds:schemaRef ds:uri="http://schemas.openxmlformats.org/officeDocument/2006/bibliography"/>
   </ds:schemaRefs>

</xml_diff>

<commit_message>
Documentation update - new functions are described
</commit_message>
<xml_diff>
--- a/doc/elfio.docx
+++ b/doc/elfio.docx
@@ -341,8 +341,6 @@
             <w:t>Table of Contents</w:t>
           </w:r>
         </w:p>
-        <w:bookmarkStart w:id="1" w:name="_GoBack"/>
-        <w:bookmarkEnd w:id="1"/>
         <w:p>
           <w:pPr>
             <w:pStyle w:val="TOC1"/>
@@ -385,7 +383,7 @@
             </w:rPr>
             <w:fldChar w:fldCharType="separate"/>
           </w:r>
-          <w:hyperlink w:anchor="_Toc348703041" w:history="1">
+          <w:hyperlink w:anchor="_Toc395346507" w:history="1">
             <w:r>
               <w:rPr>
                 <w:rStyle w:val="Hyperlink"/>
@@ -432,7 +430,7 @@
                 <w:noProof/>
                 <w:webHidden/>
               </w:rPr>
-              <w:instrText xml:space="preserve"> PAGEREF _Toc348703041 \h </w:instrText>
+              <w:instrText xml:space="preserve"> PAGEREF _Toc395346507 \h </w:instrText>
             </w:r>
             <w:r>
               <w:rPr>
@@ -481,7 +479,7 @@
               <w:lang w:eastAsia="en-US" w:bidi="he-IL"/>
             </w:rPr>
           </w:pPr>
-          <w:hyperlink w:anchor="_Toc348703042" w:history="1">
+          <w:hyperlink w:anchor="_Toc395346508" w:history="1">
             <w:r>
               <w:rPr>
                 <w:rStyle w:val="Hyperlink"/>
@@ -528,7 +526,7 @@
                 <w:noProof/>
                 <w:webHidden/>
               </w:rPr>
-              <w:instrText xml:space="preserve"> PAGEREF _Toc348703042 \h </w:instrText>
+              <w:instrText xml:space="preserve"> PAGEREF _Toc395346508 \h </w:instrText>
             </w:r>
             <w:r>
               <w:rPr>
@@ -576,7 +574,7 @@
               <w:lang w:eastAsia="en-US" w:bidi="he-IL"/>
             </w:rPr>
           </w:pPr>
-          <w:hyperlink w:anchor="_Toc348703043" w:history="1">
+          <w:hyperlink w:anchor="_Toc395346509" w:history="1">
             <w:r>
               <w:rPr>
                 <w:rStyle w:val="Hyperlink"/>
@@ -622,7 +620,7 @@
                 <w:noProof/>
                 <w:webHidden/>
               </w:rPr>
-              <w:instrText xml:space="preserve"> PAGEREF _Toc348703043 \h </w:instrText>
+              <w:instrText xml:space="preserve"> PAGEREF _Toc395346509 \h </w:instrText>
             </w:r>
             <w:r>
               <w:rPr>
@@ -670,7 +668,7 @@
               <w:lang w:eastAsia="en-US" w:bidi="he-IL"/>
             </w:rPr>
           </w:pPr>
-          <w:hyperlink w:anchor="_Toc348703044" w:history="1">
+          <w:hyperlink w:anchor="_Toc395346510" w:history="1">
             <w:r>
               <w:rPr>
                 <w:rStyle w:val="Hyperlink"/>
@@ -716,7 +714,7 @@
                 <w:noProof/>
                 <w:webHidden/>
               </w:rPr>
-              <w:instrText xml:space="preserve"> PAGEREF _Toc348703044 \h </w:instrText>
+              <w:instrText xml:space="preserve"> PAGEREF _Toc395346510 \h </w:instrText>
             </w:r>
             <w:r>
               <w:rPr>
@@ -764,7 +762,7 @@
               <w:lang w:eastAsia="en-US" w:bidi="he-IL"/>
             </w:rPr>
           </w:pPr>
-          <w:hyperlink w:anchor="_Toc348703045" w:history="1">
+          <w:hyperlink w:anchor="_Toc395346511" w:history="1">
             <w:r>
               <w:rPr>
                 <w:rStyle w:val="Hyperlink"/>
@@ -810,7 +808,7 @@
                 <w:noProof/>
                 <w:webHidden/>
               </w:rPr>
-              <w:instrText xml:space="preserve"> PAGEREF _Toc348703045 \h </w:instrText>
+              <w:instrText xml:space="preserve"> PAGEREF _Toc395346511 \h </w:instrText>
             </w:r>
             <w:r>
               <w:rPr>
@@ -858,7 +856,7 @@
               <w:lang w:eastAsia="en-US" w:bidi="he-IL"/>
             </w:rPr>
           </w:pPr>
-          <w:hyperlink w:anchor="_Toc348703046" w:history="1">
+          <w:hyperlink w:anchor="_Toc395346512" w:history="1">
             <w:r>
               <w:rPr>
                 <w:rStyle w:val="Hyperlink"/>
@@ -904,7 +902,7 @@
                 <w:noProof/>
                 <w:webHidden/>
               </w:rPr>
-              <w:instrText xml:space="preserve"> PAGEREF _Toc348703046 \h </w:instrText>
+              <w:instrText xml:space="preserve"> PAGEREF _Toc395346512 \h </w:instrText>
             </w:r>
             <w:r>
               <w:rPr>
@@ -953,7 +951,7 @@
               <w:lang w:eastAsia="en-US" w:bidi="he-IL"/>
             </w:rPr>
           </w:pPr>
-          <w:hyperlink w:anchor="_Toc348703047" w:history="1">
+          <w:hyperlink w:anchor="_Toc395346513" w:history="1">
             <w:r>
               <w:rPr>
                 <w:rStyle w:val="Hyperlink"/>
@@ -1000,7 +998,7 @@
                 <w:noProof/>
                 <w:webHidden/>
               </w:rPr>
-              <w:instrText xml:space="preserve"> PAGEREF _Toc348703047 \h </w:instrText>
+              <w:instrText xml:space="preserve"> PAGEREF _Toc395346513 \h </w:instrText>
             </w:r>
             <w:r>
               <w:rPr>
@@ -1048,7 +1046,7 @@
               <w:lang w:eastAsia="en-US" w:bidi="he-IL"/>
             </w:rPr>
           </w:pPr>
-          <w:hyperlink w:anchor="_Toc348703048" w:history="1">
+          <w:hyperlink w:anchor="_Toc395346514" w:history="1">
             <w:r>
               <w:rPr>
                 <w:rStyle w:val="Hyperlink"/>
@@ -1094,7 +1092,7 @@
                 <w:noProof/>
                 <w:webHidden/>
               </w:rPr>
-              <w:instrText xml:space="preserve"> PAGEREF _Toc348703048 \h </w:instrText>
+              <w:instrText xml:space="preserve"> PAGEREF _Toc395346514 \h </w:instrText>
             </w:r>
             <w:r>
               <w:rPr>
@@ -1142,7 +1140,7 @@
               <w:lang w:eastAsia="en-US" w:bidi="he-IL"/>
             </w:rPr>
           </w:pPr>
-          <w:hyperlink w:anchor="_Toc348703049" w:history="1">
+          <w:hyperlink w:anchor="_Toc395346515" w:history="1">
             <w:r>
               <w:rPr>
                 <w:rStyle w:val="Hyperlink"/>
@@ -1188,7 +1186,7 @@
                 <w:noProof/>
                 <w:webHidden/>
               </w:rPr>
-              <w:instrText xml:space="preserve"> PAGEREF _Toc348703049 \h </w:instrText>
+              <w:instrText xml:space="preserve"> PAGEREF _Toc395346515 \h </w:instrText>
             </w:r>
             <w:r>
               <w:rPr>
@@ -1208,7 +1206,7 @@
                 <w:noProof/>
                 <w:webHidden/>
               </w:rPr>
-              <w:t>12</w:t>
+              <w:t>13</w:t>
             </w:r>
             <w:r>
               <w:rPr>
@@ -1236,7 +1234,7 @@
               <w:lang w:eastAsia="en-US" w:bidi="he-IL"/>
             </w:rPr>
           </w:pPr>
-          <w:hyperlink w:anchor="_Toc348703050" w:history="1">
+          <w:hyperlink w:anchor="_Toc395346516" w:history="1">
             <w:r>
               <w:rPr>
                 <w:rStyle w:val="Hyperlink"/>
@@ -1282,7 +1280,7 @@
                 <w:noProof/>
                 <w:webHidden/>
               </w:rPr>
-              <w:instrText xml:space="preserve"> PAGEREF _Toc348703050 \h </w:instrText>
+              <w:instrText xml:space="preserve"> PAGEREF _Toc395346516 \h </w:instrText>
             </w:r>
             <w:r>
               <w:rPr>
@@ -1330,7 +1328,7 @@
               <w:lang w:eastAsia="en-US" w:bidi="he-IL"/>
             </w:rPr>
           </w:pPr>
-          <w:hyperlink w:anchor="_Toc348703051" w:history="1">
+          <w:hyperlink w:anchor="_Toc395346517" w:history="1">
             <w:r>
               <w:rPr>
                 <w:rStyle w:val="Hyperlink"/>
@@ -1376,7 +1374,7 @@
                 <w:noProof/>
                 <w:webHidden/>
               </w:rPr>
-              <w:instrText xml:space="preserve"> PAGEREF _Toc348703051 \h </w:instrText>
+              <w:instrText xml:space="preserve"> PAGEREF _Toc395346517 \h </w:instrText>
             </w:r>
             <w:r>
               <w:rPr>
@@ -1424,7 +1422,7 @@
               <w:lang w:eastAsia="en-US" w:bidi="he-IL"/>
             </w:rPr>
           </w:pPr>
-          <w:hyperlink w:anchor="_Toc348703052" w:history="1">
+          <w:hyperlink w:anchor="_Toc395346518" w:history="1">
             <w:r>
               <w:rPr>
                 <w:rStyle w:val="Hyperlink"/>
@@ -1470,7 +1468,7 @@
                 <w:noProof/>
                 <w:webHidden/>
               </w:rPr>
-              <w:instrText xml:space="preserve"> PAGEREF _Toc348703052 \h </w:instrText>
+              <w:instrText xml:space="preserve"> PAGEREF _Toc395346518 \h </w:instrText>
             </w:r>
             <w:r>
               <w:rPr>
@@ -1490,7 +1488,7 @@
                 <w:noProof/>
                 <w:webHidden/>
               </w:rPr>
-              <w:t>15</w:t>
+              <w:t>16</w:t>
             </w:r>
             <w:r>
               <w:rPr>
@@ -1518,7 +1516,7 @@
               <w:lang w:eastAsia="en-US" w:bidi="he-IL"/>
             </w:rPr>
           </w:pPr>
-          <w:hyperlink w:anchor="_Toc348703053" w:history="1">
+          <w:hyperlink w:anchor="_Toc395346519" w:history="1">
             <w:r>
               <w:rPr>
                 <w:rStyle w:val="Hyperlink"/>
@@ -1564,7 +1562,7 @@
                 <w:noProof/>
                 <w:webHidden/>
               </w:rPr>
-              <w:instrText xml:space="preserve"> PAGEREF _Toc348703053 \h </w:instrText>
+              <w:instrText xml:space="preserve"> PAGEREF _Toc395346519 \h </w:instrText>
             </w:r>
             <w:r>
               <w:rPr>
@@ -1612,7 +1610,7 @@
               <w:lang w:eastAsia="en-US" w:bidi="he-IL"/>
             </w:rPr>
           </w:pPr>
-          <w:hyperlink w:anchor="_Toc348703054" w:history="1">
+          <w:hyperlink w:anchor="_Toc395346520" w:history="1">
             <w:r>
               <w:rPr>
                 <w:rStyle w:val="Hyperlink"/>
@@ -1658,7 +1656,7 @@
                 <w:noProof/>
                 <w:webHidden/>
               </w:rPr>
-              <w:instrText xml:space="preserve"> PAGEREF _Toc348703054 \h </w:instrText>
+              <w:instrText xml:space="preserve"> PAGEREF _Toc395346520 \h </w:instrText>
             </w:r>
             <w:r>
               <w:rPr>
@@ -1678,7 +1676,7 @@
                 <w:noProof/>
                 <w:webHidden/>
               </w:rPr>
-              <w:t>18</w:t>
+              <w:t>19</w:t>
             </w:r>
             <w:r>
               <w:rPr>
@@ -1706,7 +1704,7 @@
               <w:lang w:eastAsia="en-US" w:bidi="he-IL"/>
             </w:rPr>
           </w:pPr>
-          <w:hyperlink w:anchor="_Toc348703055" w:history="1">
+          <w:hyperlink w:anchor="_Toc395346521" w:history="1">
             <w:r>
               <w:rPr>
                 <w:rStyle w:val="Hyperlink"/>
@@ -1752,7 +1750,7 @@
                 <w:noProof/>
                 <w:webHidden/>
               </w:rPr>
-              <w:instrText xml:space="preserve"> PAGEREF _Toc348703055 \h </w:instrText>
+              <w:instrText xml:space="preserve"> PAGEREF _Toc395346521 \h </w:instrText>
             </w:r>
             <w:r>
               <w:rPr>
@@ -1814,12 +1812,14 @@
       <w:r>
         <w:br w:type="page"/>
       </w:r>
+      <w:bookmarkStart w:id="1" w:name="_GoBack"/>
+      <w:bookmarkEnd w:id="1"/>
     </w:p>
     <w:p>
       <w:pPr>
         <w:pStyle w:val="Heading1"/>
       </w:pPr>
-      <w:bookmarkStart w:id="2" w:name="_Toc348703041"/>
+      <w:bookmarkStart w:id="2" w:name="_Toc395346507"/>
       <w:r>
         <w:lastRenderedPageBreak/>
         <w:t>Introduction</w:t>
@@ -1944,7 +1944,7 @@
       <w:pPr>
         <w:pStyle w:val="Heading1"/>
       </w:pPr>
-      <w:bookmarkStart w:id="3" w:name="_Toc348703042"/>
+      <w:bookmarkStart w:id="3" w:name="_Toc395346508"/>
       <w:r>
         <w:t>Getting Started With ELFIO</w:t>
       </w:r>
@@ -1957,7 +1957,7 @@
       <w:pPr>
         <w:pStyle w:val="Heading2"/>
       </w:pPr>
-      <w:bookmarkStart w:id="4" w:name="_Toc348703043"/>
+      <w:bookmarkStart w:id="4" w:name="_Toc395346509"/>
       <w:bookmarkEnd w:id="0"/>
       <w:r>
         <w:t>ELF File Reader</w:t>
@@ -4078,15 +4078,7 @@
         <w:t xml:space="preserve">Similarly, </w:t>
       </w:r>
       <w:r>
-        <w:t xml:space="preserve">for </w:t>
-      </w:r>
-      <w:proofErr w:type="spellStart"/>
-      <w:r>
-        <w:t>executables</w:t>
-      </w:r>
-      <w:proofErr w:type="spellEnd"/>
-      <w:r>
-        <w:t xml:space="preserve">, the </w:t>
+        <w:t xml:space="preserve">for executables, the </w:t>
       </w:r>
       <w:r>
         <w:t>segments of the ELF file can be processed:</w:t>
@@ -4836,7 +4828,7 @@
       <w:pPr>
         <w:pStyle w:val="Heading2"/>
       </w:pPr>
-      <w:bookmarkStart w:id="5" w:name="_Toc348703044"/>
+      <w:bookmarkStart w:id="5" w:name="_Toc395346510"/>
       <w:r>
         <w:t xml:space="preserve">ELF Section Data </w:t>
       </w:r>
@@ -5650,7 +5642,7 @@
       <w:pPr>
         <w:pStyle w:val="Heading2"/>
       </w:pPr>
-      <w:bookmarkStart w:id="6" w:name="_Toc348703045"/>
+      <w:bookmarkStart w:id="6" w:name="_Toc395346511"/>
       <w:proofErr w:type="spellStart"/>
       <w:r>
         <w:t>elfd</w:t>
@@ -5688,7 +5680,7 @@
       <w:pPr>
         <w:pStyle w:val="Heading2"/>
       </w:pPr>
-      <w:bookmarkStart w:id="7" w:name="_Toc348703046"/>
+      <w:bookmarkStart w:id="7" w:name="_Toc395346512"/>
       <w:r>
         <w:t>ELF File Writer</w:t>
       </w:r>
@@ -5719,15 +5711,7 @@
         </w:rPr>
       </w:pPr>
       <w:r>
-        <w:t xml:space="preserve">1. The ELF standard does not require that </w:t>
-      </w:r>
-      <w:proofErr w:type="spellStart"/>
-      <w:r>
-        <w:t>executables</w:t>
-      </w:r>
-      <w:proofErr w:type="spellEnd"/>
-      <w:r>
-        <w:t xml:space="preserve"> will contain any ELF sections – only presence of ELF segments is mandatory. </w:t>
+        <w:t xml:space="preserve">1. The ELF standard does not require that executables will contain any ELF sections – only presence of ELF segments is mandatory. </w:t>
       </w:r>
       <w:r>
         <w:rPr>
@@ -8424,7 +8408,7 @@
       <w:pPr>
         <w:pStyle w:val="Heading1"/>
       </w:pPr>
-      <w:bookmarkStart w:id="8" w:name="_Toc348703047"/>
+      <w:bookmarkStart w:id="8" w:name="_Toc395346513"/>
       <w:r>
         <w:lastRenderedPageBreak/>
         <w:t>ELFIO Library Classes</w:t>
@@ -8451,7 +8435,7 @@
       <w:pPr>
         <w:pStyle w:val="Heading2"/>
       </w:pPr>
-      <w:bookmarkStart w:id="9" w:name="_Toc348703048"/>
+      <w:bookmarkStart w:id="9" w:name="_Toc395346514"/>
       <w:proofErr w:type="spellStart"/>
       <w:r>
         <w:t>elfio</w:t>
@@ -8662,6 +8646,27 @@
               <w:t>.</w:t>
             </w:r>
           </w:p>
+          <w:p>
+            <w:pPr>
+              <w:spacing w:line="276" w:lineRule="auto"/>
+            </w:pPr>
+            <w:proofErr w:type="gramStart"/>
+            <w:r>
+              <w:t>operator[</w:t>
+            </w:r>
+            <w:proofErr w:type="gramEnd"/>
+            <w:r>
+              <w:t xml:space="preserve">] is capable to provide section pointer according to section index or section name. </w:t>
+            </w:r>
+            <w:proofErr w:type="gramStart"/>
+            <w:r>
+              <w:t>begin(</w:t>
+            </w:r>
+            <w:proofErr w:type="gramEnd"/>
+            <w:r>
+              <w:t>) and end() iterators are available too.</w:t>
+            </w:r>
+          </w:p>
         </w:tc>
       </w:tr>
       <w:tr>
@@ -8743,6 +8748,27 @@
             <w:proofErr w:type="gramEnd"/>
             <w:r>
               <w:t>] permits access to individual ELF file segment according to its index.</w:t>
+            </w:r>
+          </w:p>
+          <w:p>
+            <w:pPr>
+              <w:spacing w:line="276" w:lineRule="auto"/>
+            </w:pPr>
+            <w:proofErr w:type="gramStart"/>
+            <w:r>
+              <w:t>operator[</w:t>
+            </w:r>
+            <w:proofErr w:type="gramEnd"/>
+            <w:r>
+              <w:t xml:space="preserve">] is capable to provide section pointer according to segment index. </w:t>
+            </w:r>
+            <w:proofErr w:type="gramStart"/>
+            <w:r>
+              <w:t>begin(</w:t>
+            </w:r>
+            <w:proofErr w:type="gramEnd"/>
+            <w:r>
+              <w:t>) and end() iterators are available too.</w:t>
             </w:r>
           </w:p>
         </w:tc>
@@ -9386,6 +9412,7 @@
                 <w:sz w:val="20"/>
                 <w:szCs w:val="20"/>
               </w:rPr>
+              <w:lastRenderedPageBreak/>
               <w:t>bool</w:t>
             </w:r>
             <w:proofErr w:type="spellEnd"/>
@@ -9643,7 +9670,6 @@
                 <w:sz w:val="20"/>
                 <w:szCs w:val="20"/>
               </w:rPr>
-              <w:lastRenderedPageBreak/>
               <w:t>unsigned char</w:t>
             </w:r>
           </w:p>
@@ -11116,6 +11142,7 @@
                 <w:sz w:val="20"/>
                 <w:szCs w:val="20"/>
               </w:rPr>
+              <w:lastRenderedPageBreak/>
               <w:t>v</w:t>
             </w:r>
             <w:r>
@@ -11333,7 +11360,6 @@
                 <w:sz w:val="20"/>
                 <w:szCs w:val="20"/>
               </w:rPr>
-              <w:lastRenderedPageBreak/>
               <w:t>v</w:t>
             </w:r>
             <w:r>
@@ -12407,12 +12433,15 @@
     </w:tbl>
     <w:p/>
     <w:p/>
+    <w:p/>
+    <w:p/>
     <w:p>
       <w:pPr>
         <w:pStyle w:val="Heading2"/>
       </w:pPr>
-      <w:bookmarkStart w:id="10" w:name="_Toc348703049"/>
-      <w:r>
+      <w:bookmarkStart w:id="10" w:name="_Toc395346515"/>
+      <w:r>
+        <w:lastRenderedPageBreak/>
         <w:t>section</w:t>
       </w:r>
       <w:bookmarkEnd w:id="10"/>
@@ -12553,7 +12582,6 @@
                 <w:sz w:val="20"/>
                 <w:szCs w:val="20"/>
               </w:rPr>
-              <w:lastRenderedPageBreak/>
               <w:t>se</w:t>
             </w:r>
             <w:r>
@@ -14165,6 +14193,7 @@
                 <w:sz w:val="20"/>
                 <w:szCs w:val="20"/>
               </w:rPr>
+              <w:lastRenderedPageBreak/>
               <w:t>Data manipulation functions:</w:t>
             </w:r>
           </w:p>
@@ -14520,7 +14549,6 @@
                 <w:sz w:val="20"/>
                 <w:szCs w:val="20"/>
               </w:rPr>
-              <w:lastRenderedPageBreak/>
               <w:t xml:space="preserve">void        </w:t>
             </w:r>
             <w:proofErr w:type="spellStart"/>
@@ -14771,7 +14799,6 @@
               <w:spacing w:line="276" w:lineRule="auto"/>
             </w:pPr>
             <w:r>
-              <w:lastRenderedPageBreak/>
               <w:t>Manages section data</w:t>
             </w:r>
           </w:p>
@@ -14784,7 +14811,7 @@
       <w:pPr>
         <w:pStyle w:val="Heading2"/>
       </w:pPr>
-      <w:bookmarkStart w:id="11" w:name="_Toc348703050"/>
+      <w:bookmarkStart w:id="11" w:name="_Toc395346516"/>
       <w:r>
         <w:t>se</w:t>
       </w:r>
@@ -15557,6 +15584,7 @@
                 <w:sz w:val="20"/>
                 <w:szCs w:val="20"/>
               </w:rPr>
+              <w:lastRenderedPageBreak/>
               <w:t xml:space="preserve">void </w:t>
             </w:r>
             <w:proofErr w:type="spellStart"/>
@@ -15625,6 +15653,7 @@
               <w:spacing w:line="276" w:lineRule="auto"/>
             </w:pPr>
             <w:r>
+              <w:lastRenderedPageBreak/>
               <w:t>Sets attributes for the segment</w:t>
             </w:r>
           </w:p>
@@ -15661,6 +15690,7 @@
                 <w:sz w:val="20"/>
                 <w:szCs w:val="20"/>
               </w:rPr>
+              <w:lastRenderedPageBreak/>
               <w:t>Get functions:</w:t>
             </w:r>
           </w:p>
@@ -16063,7 +16093,6 @@
                 <w:sz w:val="20"/>
                 <w:szCs w:val="20"/>
               </w:rPr>
-              <w:lastRenderedPageBreak/>
               <w:t>Elf_Half</w:t>
             </w:r>
             <w:proofErr w:type="spellEnd"/>
@@ -16414,6 +16443,92 @@
           </w:p>
         </w:tc>
       </w:tr>
+      <w:tr>
+        <w:trPr>
+          <w:trHeight w:val="530"/>
+        </w:trPr>
+        <w:tc>
+          <w:tcPr>
+            <w:tcW w:w="5490" w:type="dxa"/>
+            <w:tcBorders>
+              <w:top w:val="single" w:sz="4" w:space="0" w:color="000000"/>
+              <w:left w:val="single" w:sz="4" w:space="0" w:color="000000"/>
+              <w:bottom w:val="single" w:sz="4" w:space="0" w:color="000000"/>
+              <w:right w:val="single" w:sz="4" w:space="0" w:color="000000"/>
+            </w:tcBorders>
+          </w:tcPr>
+          <w:p>
+            <w:pPr>
+              <w:spacing w:line="276" w:lineRule="auto"/>
+              <w:rPr>
+                <w:rFonts w:ascii="Courier New" w:eastAsia="Courier New" w:hAnsi="Courier New" w:cs="Courier New"/>
+                <w:bCs/>
+                <w:sz w:val="20"/>
+                <w:szCs w:val="20"/>
+              </w:rPr>
+            </w:pPr>
+            <w:r>
+              <w:rPr>
+                <w:rFonts w:ascii="Courier New" w:eastAsia="Courier New" w:hAnsi="Courier New" w:cs="Courier New"/>
+                <w:bCs/>
+                <w:sz w:val="20"/>
+                <w:szCs w:val="20"/>
+              </w:rPr>
+              <w:t xml:space="preserve">const char* </w:t>
+            </w:r>
+            <w:proofErr w:type="spellStart"/>
+            <w:r>
+              <w:rPr>
+                <w:rFonts w:ascii="Courier New" w:eastAsia="Courier New" w:hAnsi="Courier New" w:cs="Courier New"/>
+                <w:b/>
+                <w:sz w:val="20"/>
+                <w:szCs w:val="20"/>
+              </w:rPr>
+              <w:t>get_data</w:t>
+            </w:r>
+            <w:proofErr w:type="spellEnd"/>
+            <w:r>
+              <w:rPr>
+                <w:rFonts w:ascii="Courier New" w:eastAsia="Courier New" w:hAnsi="Courier New" w:cs="Courier New"/>
+                <w:bCs/>
+                <w:sz w:val="20"/>
+                <w:szCs w:val="20"/>
+              </w:rPr>
+              <w:t>()</w:t>
+            </w:r>
+          </w:p>
+          <w:p>
+            <w:pPr>
+              <w:spacing w:line="276" w:lineRule="auto"/>
+              <w:rPr>
+                <w:rFonts w:ascii="Courier New" w:eastAsia="Courier New" w:hAnsi="Courier New" w:cs="Courier New"/>
+                <w:bCs/>
+                <w:sz w:val="20"/>
+                <w:szCs w:val="20"/>
+              </w:rPr>
+            </w:pPr>
+          </w:p>
+        </w:tc>
+        <w:tc>
+          <w:tcPr>
+            <w:tcW w:w="3960" w:type="dxa"/>
+            <w:tcBorders>
+              <w:top w:val="single" w:sz="4" w:space="0" w:color="000000"/>
+              <w:left w:val="single" w:sz="4" w:space="0" w:color="000000"/>
+              <w:bottom w:val="single" w:sz="4" w:space="0" w:color="000000"/>
+              <w:right w:val="single" w:sz="4" w:space="0" w:color="000000"/>
+            </w:tcBorders>
+          </w:tcPr>
+          <w:p>
+            <w:pPr>
+              <w:spacing w:line="276" w:lineRule="auto"/>
+            </w:pPr>
+            <w:r>
+              <w:t>Provides content of segment’s data</w:t>
+            </w:r>
+          </w:p>
+        </w:tc>
+      </w:tr>
     </w:tbl>
     <w:p/>
     <w:p/>
@@ -16421,7 +16536,7 @@
       <w:pPr>
         <w:pStyle w:val="Heading2"/>
       </w:pPr>
-      <w:bookmarkStart w:id="12" w:name="_Toc348703051"/>
+      <w:bookmarkStart w:id="12" w:name="_Toc395346517"/>
       <w:proofErr w:type="spellStart"/>
       <w:r>
         <w:t>string_section_accessor</w:t>
@@ -17026,7 +17141,7 @@
       <w:pPr>
         <w:pStyle w:val="Heading2"/>
       </w:pPr>
-      <w:bookmarkStart w:id="13" w:name="_Toc348703052"/>
+      <w:bookmarkStart w:id="13" w:name="_Toc395346518"/>
       <w:proofErr w:type="spellStart"/>
       <w:r>
         <w:t>symbol_section_accessor</w:t>
@@ -17415,7 +17530,6 @@
                 <w:sz w:val="20"/>
                 <w:szCs w:val="20"/>
               </w:rPr>
-              <w:lastRenderedPageBreak/>
               <w:t>Elf_Xword</w:t>
             </w:r>
             <w:proofErr w:type="spellEnd"/>
@@ -18665,6 +18779,7 @@
                 <w:sz w:val="20"/>
                 <w:szCs w:val="20"/>
               </w:rPr>
+              <w:lastRenderedPageBreak/>
               <w:t xml:space="preserve">  </w:t>
             </w:r>
             <w:proofErr w:type="spellStart"/>
@@ -19116,7 +19231,6 @@
                 <w:sz w:val="20"/>
                 <w:szCs w:val="20"/>
               </w:rPr>
-              <w:lastRenderedPageBreak/>
               <w:t xml:space="preserve">  </w:t>
             </w:r>
             <w:proofErr w:type="spellStart"/>
@@ -19831,7 +19945,7 @@
       <w:pPr>
         <w:pStyle w:val="Heading2"/>
       </w:pPr>
-      <w:bookmarkStart w:id="14" w:name="_Toc348703053"/>
+      <w:bookmarkStart w:id="14" w:name="_Toc395346519"/>
       <w:proofErr w:type="spellStart"/>
       <w:r>
         <w:t>relocation_section_accessor</w:t>
@@ -20370,6 +20484,7 @@
                 <w:sz w:val="20"/>
                 <w:szCs w:val="20"/>
               </w:rPr>
+              <w:lastRenderedPageBreak/>
               <w:t xml:space="preserve">  </w:t>
             </w:r>
             <w:proofErr w:type="spellStart"/>
@@ -20813,6 +20928,7 @@
               <w:spacing w:line="276" w:lineRule="auto"/>
             </w:pPr>
             <w:r>
+              <w:lastRenderedPageBreak/>
               <w:t>Retrieves properties for relocation entry by its index. Calculated value</w:t>
             </w:r>
             <w:r>
@@ -22226,7 +22342,7 @@
       <w:pPr>
         <w:pStyle w:val="Heading2"/>
       </w:pPr>
-      <w:bookmarkStart w:id="15" w:name="_Toc348703054"/>
+      <w:bookmarkStart w:id="15" w:name="_Toc395346520"/>
       <w:proofErr w:type="spellStart"/>
       <w:r>
         <w:t>dynamic_section_accessor</w:t>
@@ -22505,7 +22621,6 @@
                 <w:sz w:val="20"/>
                 <w:szCs w:val="20"/>
               </w:rPr>
-              <w:lastRenderedPageBreak/>
               <w:t>Elf_Xword</w:t>
             </w:r>
             <w:proofErr w:type="spellEnd"/>
@@ -23389,7 +23504,7 @@
       <w:pPr>
         <w:pStyle w:val="Heading2"/>
       </w:pPr>
-      <w:bookmarkStart w:id="16" w:name="_Toc348703055"/>
+      <w:bookmarkStart w:id="16" w:name="_Toc395346521"/>
       <w:proofErr w:type="spellStart"/>
       <w:r>
         <w:t>note</w:t>
@@ -23862,6 +23977,7 @@
                 <w:sz w:val="20"/>
                 <w:szCs w:val="20"/>
               </w:rPr>
+              <w:lastRenderedPageBreak/>
               <w:t xml:space="preserve">  </w:t>
             </w:r>
             <w:proofErr w:type="spellStart"/>
@@ -24041,6 +24157,7 @@
               <w:spacing w:line="276" w:lineRule="auto"/>
             </w:pPr>
             <w:r>
+              <w:lastRenderedPageBreak/>
               <w:t>Retrieves particular note by its index</w:t>
             </w:r>
           </w:p>
@@ -24077,6 +24194,7 @@
                 <w:sz w:val="20"/>
                 <w:szCs w:val="20"/>
               </w:rPr>
+              <w:lastRenderedPageBreak/>
               <w:t>v</w:t>
             </w:r>
             <w:r>
@@ -24533,7 +24651,7 @@
       <w:rPr>
         <w:noProof/>
       </w:rPr>
-      <w:t>18</w:t>
+      <w:t>20</w:t>
     </w:r>
     <w:r>
       <w:rPr>
@@ -24769,49 +24887,49 @@
         <v:path o:extrusionok="f" gradientshapeok="t" o:connecttype="rect"/>
         <o:lock v:ext="edit" aspectratio="t"/>
       </v:shapetype>
-      <v:shape id="_x0000_i1075" type="#_x0000_t75" style="width:9pt;height:9pt;visibility:visible;mso-wrap-style:square" o:bullet="t">
+      <v:shape id="_x0000_i1068" type="#_x0000_t75" style="width:9pt;height:9pt;visibility:visible;mso-wrap-style:square" o:bullet="t">
         <v:imagedata r:id="rId1" o:title=""/>
       </v:shape>
     </w:pict>
   </w:numPicBullet>
   <w:numPicBullet w:numPicBulletId="1">
     <w:pict>
-      <v:shape id="_x0000_i1076" type="#_x0000_t75" style="width:9pt;height:9pt;visibility:visible;mso-wrap-style:square" o:bullet="t">
+      <v:shape id="_x0000_i1069" type="#_x0000_t75" style="width:9pt;height:9pt;visibility:visible;mso-wrap-style:square" o:bullet="t">
         <v:imagedata r:id="rId2" o:title=""/>
       </v:shape>
     </w:pict>
   </w:numPicBullet>
   <w:numPicBullet w:numPicBulletId="2">
     <w:pict>
-      <v:shape id="_x0000_i1077" type="#_x0000_t75" alt="note.png" style="width:18pt;height:18pt;visibility:visible;mso-wrap-style:square" o:bullet="t">
+      <v:shape id="_x0000_i1070" type="#_x0000_t75" alt="note.png" style="width:18pt;height:18pt;visibility:visible;mso-wrap-style:square" o:bullet="t">
         <v:imagedata r:id="rId3" o:title="note"/>
       </v:shape>
     </w:pict>
   </w:numPicBullet>
   <w:numPicBullet w:numPicBulletId="3">
     <w:pict>
-      <v:shape id="_x0000_i1078" type="#_x0000_t75" alt="1.png" style="width:9pt;height:9pt;visibility:visible;mso-wrap-style:square" o:bullet="t">
+      <v:shape id="_x0000_i1071" type="#_x0000_t75" alt="1.png" style="width:9pt;height:9pt;visibility:visible;mso-wrap-style:square" o:bullet="t">
         <v:imagedata r:id="rId4" o:title="1"/>
       </v:shape>
     </w:pict>
   </w:numPicBullet>
   <w:numPicBullet w:numPicBulletId="4">
     <w:pict>
-      <v:shape id="_x0000_i1079" type="#_x0000_t75" alt="3.png" style="width:9pt;height:9pt;visibility:visible;mso-wrap-style:square" o:bullet="t">
+      <v:shape id="_x0000_i1072" type="#_x0000_t75" alt="3.png" style="width:9pt;height:9pt;visibility:visible;mso-wrap-style:square" o:bullet="t">
         <v:imagedata r:id="rId5" o:title="3"/>
       </v:shape>
     </w:pict>
   </w:numPicBullet>
   <w:numPicBullet w:numPicBulletId="5">
     <w:pict>
-      <v:shape id="_x0000_i1080" type="#_x0000_t75" alt="2.png" style="width:9pt;height:9pt;visibility:visible;mso-wrap-style:square" o:bullet="t">
+      <v:shape id="_x0000_i1073" type="#_x0000_t75" alt="2.png" style="width:9pt;height:9pt;visibility:visible;mso-wrap-style:square" o:bullet="t">
         <v:imagedata r:id="rId6" o:title="2"/>
       </v:shape>
     </w:pict>
   </w:numPicBullet>
   <w:numPicBullet w:numPicBulletId="6">
     <w:pict>
-      <v:shape id="_x0000_i1081" type="#_x0000_t75" alt="4.png" style="width:9pt;height:9pt;visibility:visible;mso-wrap-style:square" o:bullet="t">
+      <v:shape id="_x0000_i1074" type="#_x0000_t75" alt="4.png" style="width:9pt;height:9pt;visibility:visible;mso-wrap-style:square" o:bullet="t">
         <v:imagedata r:id="rId7" o:title="4"/>
       </v:shape>
     </w:pict>
@@ -29345,7 +29463,7 @@
 </file>
 
 <file path=customXml/itemProps3.xml><?xml version="1.0" encoding="utf-8"?>
-<ds:datastoreItem xmlns:ds="http://schemas.openxmlformats.org/officeDocument/2006/customXml" ds:itemID="{EC29DA46-8D77-4C8F-8469-6ACF0555E31F}">
+<ds:datastoreItem xmlns:ds="http://schemas.openxmlformats.org/officeDocument/2006/customXml" ds:itemID="{8C65F564-1817-4AFB-B7CC-31C923E3C1A2}">
   <ds:schemaRefs>
     <ds:schemaRef ds:uri="http://schemas.openxmlformats.org/officeDocument/2006/bibliography"/>
   </ds:schemaRefs>

</xml_diff>

<commit_message>
Permit updating of e_version field of ELF header
</commit_message>
<xml_diff>
--- a/doc/elfio.docx
+++ b/doc/elfio.docx
@@ -11,6 +11,7 @@
           <w:docPartUnique/>
         </w:docPartObj>
       </w:sdtPr>
+      <w:sdtEndPr/>
       <w:sdtContent>
         <w:p>
           <w:r>
@@ -65,6 +66,7 @@
                           <w:dataBinding w:prefixMappings="xmlns:ns0='http://purl.org/dc/elements/1.1/' xmlns:ns1='http://schemas.openxmlformats.org/package/2006/metadata/core-properties' " w:xpath="/ns1:coreProperties[1]/ns0:creator[1]" w:storeItemID="{6C3C8BC8-F283-45AE-878A-BAB7291924A1}"/>
                           <w:text/>
                         </w:sdtPr>
+                        <w:sdtEndPr/>
                         <w:sdtContent>
                           <w:r>
                             <w:rPr>
@@ -108,6 +110,7 @@
                           <w:dataBinding w:prefixMappings="xmlns:ns0='http://schemas.microsoft.com/office/2006/coverPageProps' " w:xpath="/ns0:CoverPageProperties[1]/ns0:CompanyEmail[1]" w:storeItemID="{55AF091B-3C7A-41E3-B477-F2FDAA23CFDA}"/>
                           <w:text/>
                         </w:sdtPr>
+                        <w:sdtEndPr/>
                         <w:sdtContent>
                           <w:r>
                             <w:rPr>
@@ -165,6 +168,7 @@
                         <w:dataBinding w:prefixMappings="xmlns:ns0='http://schemas.microsoft.com/office/2006/coverPageProps' " w:xpath="/ns0:CoverPageProperties[1]/ns0:Abstract[1]" w:storeItemID="{55AF091B-3C7A-41E3-B477-F2FDAA23CFDA}"/>
                         <w:text w:multiLine="1"/>
                       </w:sdtPr>
+                      <w:sdtEndPr/>
                       <w:sdtContent>
                         <w:p>
                           <w:pPr>
@@ -268,6 +272,7 @@
                         <w:dataBinding w:prefixMappings="xmlns:ns0='http://purl.org/dc/elements/1.1/' xmlns:ns1='http://schemas.openxmlformats.org/package/2006/metadata/core-properties' " w:xpath="/ns1:coreProperties[1]/ns0:subject[1]" w:storeItemID="{6C3C8BC8-F283-45AE-878A-BAB7291924A1}"/>
                         <w:text/>
                       </w:sdtPr>
+                      <w:sdtEndPr/>
                       <w:sdtContent>
                         <w:p>
                           <w:pPr>
@@ -332,6 +337,7 @@
           <w:docPartUnique/>
         </w:docPartObj>
       </w:sdtPr>
+      <w:sdtEndPr/>
       <w:sdtContent>
         <w:p>
           <w:pPr>
@@ -341,6 +347,8 @@
             <w:t>Table of Contents</w:t>
           </w:r>
         </w:p>
+        <w:bookmarkStart w:id="1" w:name="_GoBack"/>
+        <w:bookmarkEnd w:id="1"/>
         <w:p>
           <w:pPr>
             <w:pStyle w:val="TOC1"/>
@@ -383,7 +391,7 @@
             </w:rPr>
             <w:fldChar w:fldCharType="separate"/>
           </w:r>
-          <w:hyperlink w:anchor="_Toc395346507" w:history="1">
+          <w:hyperlink w:anchor="_Toc478424363" w:history="1">
             <w:r>
               <w:rPr>
                 <w:rStyle w:val="Hyperlink"/>
@@ -430,7 +438,7 @@
                 <w:noProof/>
                 <w:webHidden/>
               </w:rPr>
-              <w:instrText xml:space="preserve"> PAGEREF _Toc395346507 \h </w:instrText>
+              <w:instrText xml:space="preserve"> PAGEREF _Toc478424363 \h </w:instrText>
             </w:r>
             <w:r>
               <w:rPr>
@@ -479,7 +487,7 @@
               <w:lang w:eastAsia="en-US" w:bidi="he-IL"/>
             </w:rPr>
           </w:pPr>
-          <w:hyperlink w:anchor="_Toc395346508" w:history="1">
+          <w:hyperlink w:anchor="_Toc478424364" w:history="1">
             <w:r>
               <w:rPr>
                 <w:rStyle w:val="Hyperlink"/>
@@ -526,7 +534,7 @@
                 <w:noProof/>
                 <w:webHidden/>
               </w:rPr>
-              <w:instrText xml:space="preserve"> PAGEREF _Toc395346508 \h </w:instrText>
+              <w:instrText xml:space="preserve"> PAGEREF _Toc478424364 \h </w:instrText>
             </w:r>
             <w:r>
               <w:rPr>
@@ -574,7 +582,7 @@
               <w:lang w:eastAsia="en-US" w:bidi="he-IL"/>
             </w:rPr>
           </w:pPr>
-          <w:hyperlink w:anchor="_Toc395346509" w:history="1">
+          <w:hyperlink w:anchor="_Toc478424365" w:history="1">
             <w:r>
               <w:rPr>
                 <w:rStyle w:val="Hyperlink"/>
@@ -620,7 +628,7 @@
                 <w:noProof/>
                 <w:webHidden/>
               </w:rPr>
-              <w:instrText xml:space="preserve"> PAGEREF _Toc395346509 \h </w:instrText>
+              <w:instrText xml:space="preserve"> PAGEREF _Toc478424365 \h </w:instrText>
             </w:r>
             <w:r>
               <w:rPr>
@@ -668,7 +676,7 @@
               <w:lang w:eastAsia="en-US" w:bidi="he-IL"/>
             </w:rPr>
           </w:pPr>
-          <w:hyperlink w:anchor="_Toc395346510" w:history="1">
+          <w:hyperlink w:anchor="_Toc478424366" w:history="1">
             <w:r>
               <w:rPr>
                 <w:rStyle w:val="Hyperlink"/>
@@ -714,7 +722,7 @@
                 <w:noProof/>
                 <w:webHidden/>
               </w:rPr>
-              <w:instrText xml:space="preserve"> PAGEREF _Toc395346510 \h </w:instrText>
+              <w:instrText xml:space="preserve"> PAGEREF _Toc478424366 \h </w:instrText>
             </w:r>
             <w:r>
               <w:rPr>
@@ -762,7 +770,7 @@
               <w:lang w:eastAsia="en-US" w:bidi="he-IL"/>
             </w:rPr>
           </w:pPr>
-          <w:hyperlink w:anchor="_Toc395346511" w:history="1">
+          <w:hyperlink w:anchor="_Toc478424367" w:history="1">
             <w:r>
               <w:rPr>
                 <w:rStyle w:val="Hyperlink"/>
@@ -808,7 +816,7 @@
                 <w:noProof/>
                 <w:webHidden/>
               </w:rPr>
-              <w:instrText xml:space="preserve"> PAGEREF _Toc395346511 \h </w:instrText>
+              <w:instrText xml:space="preserve"> PAGEREF _Toc478424367 \h </w:instrText>
             </w:r>
             <w:r>
               <w:rPr>
@@ -856,7 +864,7 @@
               <w:lang w:eastAsia="en-US" w:bidi="he-IL"/>
             </w:rPr>
           </w:pPr>
-          <w:hyperlink w:anchor="_Toc395346512" w:history="1">
+          <w:hyperlink w:anchor="_Toc478424368" w:history="1">
             <w:r>
               <w:rPr>
                 <w:rStyle w:val="Hyperlink"/>
@@ -902,7 +910,7 @@
                 <w:noProof/>
                 <w:webHidden/>
               </w:rPr>
-              <w:instrText xml:space="preserve"> PAGEREF _Toc395346512 \h </w:instrText>
+              <w:instrText xml:space="preserve"> PAGEREF _Toc478424368 \h </w:instrText>
             </w:r>
             <w:r>
               <w:rPr>
@@ -951,7 +959,7 @@
               <w:lang w:eastAsia="en-US" w:bidi="he-IL"/>
             </w:rPr>
           </w:pPr>
-          <w:hyperlink w:anchor="_Toc395346513" w:history="1">
+          <w:hyperlink w:anchor="_Toc478424369" w:history="1">
             <w:r>
               <w:rPr>
                 <w:rStyle w:val="Hyperlink"/>
@@ -998,7 +1006,7 @@
                 <w:noProof/>
                 <w:webHidden/>
               </w:rPr>
-              <w:instrText xml:space="preserve"> PAGEREF _Toc395346513 \h </w:instrText>
+              <w:instrText xml:space="preserve"> PAGEREF _Toc478424369 \h </w:instrText>
             </w:r>
             <w:r>
               <w:rPr>
@@ -1046,7 +1054,7 @@
               <w:lang w:eastAsia="en-US" w:bidi="he-IL"/>
             </w:rPr>
           </w:pPr>
-          <w:hyperlink w:anchor="_Toc395346514" w:history="1">
+          <w:hyperlink w:anchor="_Toc478424370" w:history="1">
             <w:r>
               <w:rPr>
                 <w:rStyle w:val="Hyperlink"/>
@@ -1092,7 +1100,7 @@
                 <w:noProof/>
                 <w:webHidden/>
               </w:rPr>
-              <w:instrText xml:space="preserve"> PAGEREF _Toc395346514 \h </w:instrText>
+              <w:instrText xml:space="preserve"> PAGEREF _Toc478424370 \h </w:instrText>
             </w:r>
             <w:r>
               <w:rPr>
@@ -1140,7 +1148,7 @@
               <w:lang w:eastAsia="en-US" w:bidi="he-IL"/>
             </w:rPr>
           </w:pPr>
-          <w:hyperlink w:anchor="_Toc395346515" w:history="1">
+          <w:hyperlink w:anchor="_Toc478424371" w:history="1">
             <w:r>
               <w:rPr>
                 <w:rStyle w:val="Hyperlink"/>
@@ -1186,7 +1194,7 @@
                 <w:noProof/>
                 <w:webHidden/>
               </w:rPr>
-              <w:instrText xml:space="preserve"> PAGEREF _Toc395346515 \h </w:instrText>
+              <w:instrText xml:space="preserve"> PAGEREF _Toc478424371 \h </w:instrText>
             </w:r>
             <w:r>
               <w:rPr>
@@ -1234,7 +1242,7 @@
               <w:lang w:eastAsia="en-US" w:bidi="he-IL"/>
             </w:rPr>
           </w:pPr>
-          <w:hyperlink w:anchor="_Toc395346516" w:history="1">
+          <w:hyperlink w:anchor="_Toc478424372" w:history="1">
             <w:r>
               <w:rPr>
                 <w:rStyle w:val="Hyperlink"/>
@@ -1280,7 +1288,7 @@
                 <w:noProof/>
                 <w:webHidden/>
               </w:rPr>
-              <w:instrText xml:space="preserve"> PAGEREF _Toc395346516 \h </w:instrText>
+              <w:instrText xml:space="preserve"> PAGEREF _Toc478424372 \h </w:instrText>
             </w:r>
             <w:r>
               <w:rPr>
@@ -1328,7 +1336,7 @@
               <w:lang w:eastAsia="en-US" w:bidi="he-IL"/>
             </w:rPr>
           </w:pPr>
-          <w:hyperlink w:anchor="_Toc395346517" w:history="1">
+          <w:hyperlink w:anchor="_Toc478424373" w:history="1">
             <w:r>
               <w:rPr>
                 <w:rStyle w:val="Hyperlink"/>
@@ -1374,7 +1382,7 @@
                 <w:noProof/>
                 <w:webHidden/>
               </w:rPr>
-              <w:instrText xml:space="preserve"> PAGEREF _Toc395346517 \h </w:instrText>
+              <w:instrText xml:space="preserve"> PAGEREF _Toc478424373 \h </w:instrText>
             </w:r>
             <w:r>
               <w:rPr>
@@ -1422,7 +1430,7 @@
               <w:lang w:eastAsia="en-US" w:bidi="he-IL"/>
             </w:rPr>
           </w:pPr>
-          <w:hyperlink w:anchor="_Toc395346518" w:history="1">
+          <w:hyperlink w:anchor="_Toc478424374" w:history="1">
             <w:r>
               <w:rPr>
                 <w:rStyle w:val="Hyperlink"/>
@@ -1468,7 +1476,7 @@
                 <w:noProof/>
                 <w:webHidden/>
               </w:rPr>
-              <w:instrText xml:space="preserve"> PAGEREF _Toc395346518 \h </w:instrText>
+              <w:instrText xml:space="preserve"> PAGEREF _Toc478424374 \h </w:instrText>
             </w:r>
             <w:r>
               <w:rPr>
@@ -1516,7 +1524,7 @@
               <w:lang w:eastAsia="en-US" w:bidi="he-IL"/>
             </w:rPr>
           </w:pPr>
-          <w:hyperlink w:anchor="_Toc395346519" w:history="1">
+          <w:hyperlink w:anchor="_Toc478424375" w:history="1">
             <w:r>
               <w:rPr>
                 <w:rStyle w:val="Hyperlink"/>
@@ -1562,7 +1570,7 @@
                 <w:noProof/>
                 <w:webHidden/>
               </w:rPr>
-              <w:instrText xml:space="preserve"> PAGEREF _Toc395346519 \h </w:instrText>
+              <w:instrText xml:space="preserve"> PAGEREF _Toc478424375 \h </w:instrText>
             </w:r>
             <w:r>
               <w:rPr>
@@ -1610,7 +1618,7 @@
               <w:lang w:eastAsia="en-US" w:bidi="he-IL"/>
             </w:rPr>
           </w:pPr>
-          <w:hyperlink w:anchor="_Toc395346520" w:history="1">
+          <w:hyperlink w:anchor="_Toc478424376" w:history="1">
             <w:r>
               <w:rPr>
                 <w:rStyle w:val="Hyperlink"/>
@@ -1656,7 +1664,7 @@
                 <w:noProof/>
                 <w:webHidden/>
               </w:rPr>
-              <w:instrText xml:space="preserve"> PAGEREF _Toc395346520 \h </w:instrText>
+              <w:instrText xml:space="preserve"> PAGEREF _Toc478424376 \h </w:instrText>
             </w:r>
             <w:r>
               <w:rPr>
@@ -1704,7 +1712,7 @@
               <w:lang w:eastAsia="en-US" w:bidi="he-IL"/>
             </w:rPr>
           </w:pPr>
-          <w:hyperlink w:anchor="_Toc395346521" w:history="1">
+          <w:hyperlink w:anchor="_Toc478424377" w:history="1">
             <w:r>
               <w:rPr>
                 <w:rStyle w:val="Hyperlink"/>
@@ -1750,7 +1758,7 @@
                 <w:noProof/>
                 <w:webHidden/>
               </w:rPr>
-              <w:instrText xml:space="preserve"> PAGEREF _Toc395346521 \h </w:instrText>
+              <w:instrText xml:space="preserve"> PAGEREF _Toc478424377 \h </w:instrText>
             </w:r>
             <w:r>
               <w:rPr>
@@ -1812,14 +1820,12 @@
       <w:r>
         <w:br w:type="page"/>
       </w:r>
-      <w:bookmarkStart w:id="1" w:name="_GoBack"/>
-      <w:bookmarkEnd w:id="1"/>
     </w:p>
     <w:p>
       <w:pPr>
         <w:pStyle w:val="Heading1"/>
       </w:pPr>
-      <w:bookmarkStart w:id="2" w:name="_Toc395346507"/>
+      <w:bookmarkStart w:id="2" w:name="_Toc478424363"/>
       <w:r>
         <w:lastRenderedPageBreak/>
         <w:t>Introduction</w:t>
@@ -1944,7 +1950,7 @@
       <w:pPr>
         <w:pStyle w:val="Heading1"/>
       </w:pPr>
-      <w:bookmarkStart w:id="3" w:name="_Toc395346508"/>
+      <w:bookmarkStart w:id="3" w:name="_Toc478424364"/>
       <w:r>
         <w:t>Getting Started With ELFIO</w:t>
       </w:r>
@@ -1957,7 +1963,7 @@
       <w:pPr>
         <w:pStyle w:val="Heading2"/>
       </w:pPr>
-      <w:bookmarkStart w:id="4" w:name="_Toc395346509"/>
+      <w:bookmarkStart w:id="4" w:name="_Toc478424365"/>
       <w:bookmarkEnd w:id="0"/>
       <w:r>
         <w:t>ELF File Reader</w:t>
@@ -4828,28 +4834,15 @@
       <w:pPr>
         <w:pStyle w:val="Heading2"/>
       </w:pPr>
-      <w:bookmarkStart w:id="5" w:name="_Toc395346510"/>
-      <w:r>
-        <w:t xml:space="preserve">ELF Section Data </w:t>
-      </w:r>
-      <w:proofErr w:type="spellStart"/>
-      <w:r>
-        <w:t>Accessors</w:t>
+      <w:bookmarkStart w:id="5" w:name="_Toc478424366"/>
+      <w:r>
+        <w:t>ELF Section Data Accessors</w:t>
       </w:r>
       <w:bookmarkEnd w:id="5"/>
-      <w:proofErr w:type="spellEnd"/>
-    </w:p>
-    <w:p>
-      <w:r>
-        <w:t xml:space="preserve">To simplify creation and interpretation of specific ELF sections, the ELFIO library provides </w:t>
-      </w:r>
-      <w:proofErr w:type="spellStart"/>
-      <w:r>
-        <w:t>accessor</w:t>
-      </w:r>
-      <w:proofErr w:type="spellEnd"/>
-      <w:r>
-        <w:t xml:space="preserve"> classes. Currently, the following classes are available:</w:t>
+    </w:p>
+    <w:p>
+      <w:r>
+        <w:t>To simplify creation and interpretation of specific ELF sections, the ELFIO library provides accessor classes. Currently, the following classes are available:</w:t>
       </w:r>
     </w:p>
     <w:p>
@@ -4875,11 +4868,9 @@
       <w:r>
         <w:t xml:space="preserve"> </w:t>
       </w:r>
-      <w:proofErr w:type="spellStart"/>
       <w:r>
         <w:t>accessor</w:t>
       </w:r>
-      <w:proofErr w:type="spellEnd"/>
     </w:p>
     <w:p>
       <w:pPr>
@@ -4904,11 +4895,9 @@
       <w:r>
         <w:t xml:space="preserve"> </w:t>
       </w:r>
-      <w:proofErr w:type="spellStart"/>
       <w:r>
         <w:t>accessor</w:t>
       </w:r>
-      <w:proofErr w:type="spellEnd"/>
     </w:p>
     <w:p>
       <w:pPr>
@@ -4933,11 +4922,9 @@
       <w:r>
         <w:t xml:space="preserve"> </w:t>
       </w:r>
-      <w:proofErr w:type="spellStart"/>
       <w:r>
         <w:t>accessor</w:t>
       </w:r>
-      <w:proofErr w:type="spellEnd"/>
     </w:p>
     <w:p>
       <w:pPr>
@@ -4962,11 +4949,9 @@
       <w:r>
         <w:t xml:space="preserve"> </w:t>
       </w:r>
-      <w:proofErr w:type="spellStart"/>
       <w:r>
         <w:t>accessor</w:t>
       </w:r>
-      <w:proofErr w:type="spellEnd"/>
     </w:p>
     <w:p>
       <w:pPr>
@@ -4991,36 +4976,18 @@
       <w:r>
         <w:t xml:space="preserve"> </w:t>
       </w:r>
-      <w:proofErr w:type="spellStart"/>
       <w:r>
         <w:t>accessor</w:t>
       </w:r>
-      <w:proofErr w:type="spellEnd"/>
-    </w:p>
-    <w:p>
-      <w:r>
-        <w:t xml:space="preserve">More </w:t>
-      </w:r>
-      <w:proofErr w:type="spellStart"/>
-      <w:r>
-        <w:t>accessors</w:t>
-      </w:r>
-      <w:proofErr w:type="spellEnd"/>
-      <w:r>
-        <w:t xml:space="preserve"> may be implemented in future versions of the library.</w:t>
-      </w:r>
-    </w:p>
-    <w:p>
-      <w:r>
-        <w:t xml:space="preserve">Let's see how the </w:t>
-      </w:r>
-      <w:proofErr w:type="spellStart"/>
-      <w:r>
-        <w:t>accessors</w:t>
-      </w:r>
-      <w:proofErr w:type="spellEnd"/>
-      <w:r>
-        <w:t xml:space="preserve"> can be used with the previous ELF file reader example. The following example prints out all symbols in a section that turns out to be a symbol section:</w:t>
+    </w:p>
+    <w:p>
+      <w:r>
+        <w:t>More accessors may be implemented in future versions of the library.</w:t>
+      </w:r>
+    </w:p>
+    <w:p>
+      <w:r>
+        <w:t>Let's see how the accessors can be used with the previous ELF file reader example. The following example prints out all symbols in a section that turns out to be a symbol section:</w:t>
       </w:r>
     </w:p>
     <w:p/>
@@ -5429,16 +5396,8 @@
         <w:rPr>
           <w:rFonts w:cstheme="minorHAnsi"/>
         </w:rPr>
-        <w:t xml:space="preserve">Build symbol section </w:t>
-      </w:r>
-      <w:proofErr w:type="spellStart"/>
-      <w:r>
-        <w:rPr>
-          <w:rFonts w:cstheme="minorHAnsi"/>
-        </w:rPr>
-        <w:t>accessor</w:t>
-      </w:r>
-      <w:proofErr w:type="spellEnd"/>
+        <w:t>Build symbol section accessor</w:t>
+      </w:r>
     </w:p>
     <w:p>
       <w:pPr>
@@ -5512,16 +5471,8 @@
         <w:rPr>
           <w:rFonts w:cstheme="minorHAnsi"/>
         </w:rPr>
-        <w:t xml:space="preserve"> by using the symbol section </w:t>
-      </w:r>
-      <w:proofErr w:type="spellStart"/>
-      <w:r>
-        <w:rPr>
-          <w:rFonts w:cstheme="minorHAnsi"/>
-        </w:rPr>
-        <w:t>accessor</w:t>
-      </w:r>
-      <w:proofErr w:type="spellEnd"/>
+        <w:t xml:space="preserve"> by using the symbol section accessor</w:t>
+      </w:r>
     </w:p>
     <w:p>
       <w:pPr>
@@ -5642,7 +5593,7 @@
       <w:pPr>
         <w:pStyle w:val="Heading2"/>
       </w:pPr>
-      <w:bookmarkStart w:id="6" w:name="_Toc395346511"/>
+      <w:bookmarkStart w:id="6" w:name="_Toc478424367"/>
       <w:proofErr w:type="spellStart"/>
       <w:r>
         <w:t>elfd</w:t>
@@ -5664,15 +5615,7 @@
         <w:t>&lt;elfio_dump.hpp&gt;</w:t>
       </w:r>
       <w:r>
-        <w:t xml:space="preserve">. This header file demonstrates more </w:t>
-      </w:r>
-      <w:proofErr w:type="spellStart"/>
-      <w:r>
-        <w:t>accessor’s</w:t>
-      </w:r>
-      <w:proofErr w:type="spellEnd"/>
-      <w:r>
-        <w:t xml:space="preserve"> usage examples.</w:t>
+        <w:t>. This header file demonstrates more accessor’s usage examples.</w:t>
       </w:r>
     </w:p>
     <w:p/>
@@ -5680,7 +5623,7 @@
       <w:pPr>
         <w:pStyle w:val="Heading2"/>
       </w:pPr>
-      <w:bookmarkStart w:id="7" w:name="_Toc395346512"/>
+      <w:bookmarkStart w:id="7" w:name="_Toc478424368"/>
       <w:r>
         <w:t>ELF File Writer</w:t>
       </w:r>
@@ -7168,16 +7111,8 @@
         <w:rPr>
           <w:rFonts w:cstheme="minorHAnsi"/>
         </w:rPr>
-        <w:t xml:space="preserve">’ object as other API is relying on parameters provided – ELF file 32-bits/64-bits and little/big </w:t>
-      </w:r>
-      <w:proofErr w:type="spellStart"/>
-      <w:r>
-        <w:rPr>
-          <w:rFonts w:cstheme="minorHAnsi"/>
-        </w:rPr>
-        <w:t>endianness</w:t>
-      </w:r>
-      <w:proofErr w:type="spellEnd"/>
+        <w:t>’ object as other API is relying on parameters provided – ELF file 32-bits/64-bits and little/big endianness</w:t>
+      </w:r>
     </w:p>
     <w:p>
       <w:pPr>
@@ -8371,15 +8306,7 @@
     <w:p/>
     <w:p>
       <w:r>
-        <w:t xml:space="preserve">Similarly to the ‘reader’ example, you may use provided </w:t>
-      </w:r>
-      <w:proofErr w:type="spellStart"/>
-      <w:r>
-        <w:t>accessor</w:t>
-      </w:r>
-      <w:proofErr w:type="spellEnd"/>
-      <w:r>
-        <w:t xml:space="preserve"> classes to </w:t>
+        <w:t xml:space="preserve">Similarly to the ‘reader’ example, you may use provided accessor classes to </w:t>
       </w:r>
       <w:r>
         <w:t xml:space="preserve">interpret and </w:t>
@@ -8408,7 +8335,7 @@
       <w:pPr>
         <w:pStyle w:val="Heading1"/>
       </w:pPr>
-      <w:bookmarkStart w:id="8" w:name="_Toc395346513"/>
+      <w:bookmarkStart w:id="8" w:name="_Toc478424369"/>
       <w:r>
         <w:lastRenderedPageBreak/>
         <w:t>ELFIO Library Classes</w:t>
@@ -8435,7 +8362,7 @@
       <w:pPr>
         <w:pStyle w:val="Heading2"/>
       </w:pPr>
-      <w:bookmarkStart w:id="9" w:name="_Toc395346514"/>
+      <w:bookmarkStart w:id="9" w:name="_Toc478424370"/>
       <w:proofErr w:type="spellStart"/>
       <w:r>
         <w:t>elfio</w:t>
@@ -9216,7 +9143,6 @@
                 <w:szCs w:val="20"/>
               </w:rPr>
             </w:pPr>
-            <w:proofErr w:type="spellStart"/>
             <w:r>
               <w:rPr>
                 <w:rFonts w:ascii="Courier New" w:eastAsia="Courier New" w:hAnsi="Courier New" w:cs="Courier New"/>
@@ -9225,7 +9151,6 @@
               </w:rPr>
               <w:t>bool</w:t>
             </w:r>
-            <w:proofErr w:type="spellEnd"/>
           </w:p>
           <w:p>
             <w:pPr>
@@ -9405,7 +9330,6 @@
                 <w:szCs w:val="20"/>
               </w:rPr>
             </w:pPr>
-            <w:proofErr w:type="spellStart"/>
             <w:r>
               <w:rPr>
                 <w:rFonts w:ascii="Courier New" w:eastAsia="Courier New" w:hAnsi="Courier New" w:cs="Courier New"/>
@@ -9415,7 +9339,6 @@
               <w:lastRenderedPageBreak/>
               <w:t>bool</w:t>
             </w:r>
-            <w:proofErr w:type="spellEnd"/>
           </w:p>
           <w:p>
             <w:pPr>
@@ -9884,7 +9807,13 @@
               <w:spacing w:line="276" w:lineRule="auto"/>
             </w:pPr>
             <w:r>
-              <w:t>Identifies the object file version.</w:t>
+              <w:t>Identifies the object</w:t>
+            </w:r>
+            <w:r>
+              <w:t>/executable</w:t>
+            </w:r>
+            <w:r>
+              <w:t xml:space="preserve"> file version.</w:t>
             </w:r>
           </w:p>
         </w:tc>
@@ -9912,6 +9841,145 @@
                 <w:szCs w:val="20"/>
               </w:rPr>
             </w:pPr>
+            <w:r>
+              <w:rPr>
+                <w:rFonts w:ascii="Courier New" w:eastAsia="Courier New" w:hAnsi="Courier New" w:cs="Courier New"/>
+                <w:sz w:val="20"/>
+                <w:szCs w:val="20"/>
+              </w:rPr>
+              <w:t>void</w:t>
+            </w:r>
+          </w:p>
+          <w:p>
+            <w:pPr>
+              <w:spacing w:line="276" w:lineRule="auto"/>
+              <w:rPr>
+                <w:rFonts w:ascii="Courier New" w:eastAsia="Courier New" w:hAnsi="Courier New" w:cs="Courier New"/>
+                <w:sz w:val="20"/>
+                <w:szCs w:val="20"/>
+              </w:rPr>
+            </w:pPr>
+            <w:proofErr w:type="spellStart"/>
+            <w:r>
+              <w:rPr>
+                <w:rFonts w:ascii="Courier New" w:eastAsia="Courier New" w:hAnsi="Courier New" w:cs="Courier New"/>
+                <w:b/>
+                <w:sz w:val="20"/>
+                <w:szCs w:val="20"/>
+              </w:rPr>
+              <w:t>s</w:t>
+            </w:r>
+            <w:r>
+              <w:rPr>
+                <w:rFonts w:ascii="Courier New" w:eastAsia="Courier New" w:hAnsi="Courier New" w:cs="Courier New"/>
+                <w:b/>
+                <w:sz w:val="20"/>
+                <w:szCs w:val="20"/>
+              </w:rPr>
+              <w:t>et_version</w:t>
+            </w:r>
+            <w:proofErr w:type="spellEnd"/>
+            <w:r>
+              <w:rPr>
+                <w:rFonts w:ascii="Courier New" w:eastAsia="Courier New" w:hAnsi="Courier New" w:cs="Courier New"/>
+                <w:sz w:val="20"/>
+                <w:szCs w:val="20"/>
+              </w:rPr>
+              <w:t>(</w:t>
+            </w:r>
+            <w:r>
+              <w:rPr>
+                <w:rFonts w:ascii="Courier New" w:eastAsia="Courier New" w:hAnsi="Courier New" w:cs="Courier New"/>
+                <w:sz w:val="20"/>
+                <w:szCs w:val="20"/>
+              </w:rPr>
+              <w:t xml:space="preserve"> </w:t>
+            </w:r>
+            <w:proofErr w:type="spellStart"/>
+            <w:r>
+              <w:rPr>
+                <w:rFonts w:ascii="Courier New" w:eastAsia="Courier New" w:hAnsi="Courier New" w:cs="Courier New"/>
+                <w:sz w:val="20"/>
+                <w:szCs w:val="20"/>
+              </w:rPr>
+              <w:t>Elf_Word</w:t>
+            </w:r>
+            <w:proofErr w:type="spellEnd"/>
+            <w:r>
+              <w:rPr>
+                <w:rFonts w:ascii="Courier New" w:eastAsia="Courier New" w:hAnsi="Courier New" w:cs="Courier New"/>
+                <w:sz w:val="20"/>
+                <w:szCs w:val="20"/>
+              </w:rPr>
+              <w:t xml:space="preserve"> value</w:t>
+            </w:r>
+            <w:r>
+              <w:rPr>
+                <w:rFonts w:ascii="Courier New" w:eastAsia="Courier New" w:hAnsi="Courier New" w:cs="Courier New"/>
+                <w:sz w:val="20"/>
+                <w:szCs w:val="20"/>
+              </w:rPr>
+              <w:t xml:space="preserve"> </w:t>
+            </w:r>
+            <w:r>
+              <w:rPr>
+                <w:rFonts w:ascii="Courier New" w:eastAsia="Courier New" w:hAnsi="Courier New" w:cs="Courier New"/>
+                <w:sz w:val="20"/>
+                <w:szCs w:val="20"/>
+              </w:rPr>
+              <w:t>)</w:t>
+            </w:r>
+          </w:p>
+        </w:tc>
+        <w:tc>
+          <w:tcPr>
+            <w:tcW w:w="4770" w:type="dxa"/>
+            <w:tcBorders>
+              <w:top w:val="single" w:sz="4" w:space="0" w:color="000000"/>
+              <w:left w:val="single" w:sz="4" w:space="0" w:color="000000"/>
+              <w:bottom w:val="single" w:sz="4" w:space="0" w:color="000000"/>
+              <w:right w:val="single" w:sz="4" w:space="0" w:color="000000"/>
+            </w:tcBorders>
+          </w:tcPr>
+          <w:p>
+            <w:pPr>
+              <w:spacing w:line="276" w:lineRule="auto"/>
+            </w:pPr>
+            <w:r>
+              <w:t>Sets the object</w:t>
+            </w:r>
+            <w:r>
+              <w:t>/executable</w:t>
+            </w:r>
+            <w:r>
+              <w:t xml:space="preserve"> file version</w:t>
+            </w:r>
+          </w:p>
+        </w:tc>
+      </w:tr>
+      <w:tr>
+        <w:trPr>
+          <w:trHeight w:val="530"/>
+        </w:trPr>
+        <w:tc>
+          <w:tcPr>
+            <w:tcW w:w="4680" w:type="dxa"/>
+            <w:tcBorders>
+              <w:top w:val="single" w:sz="4" w:space="0" w:color="000000"/>
+              <w:left w:val="single" w:sz="4" w:space="0" w:color="000000"/>
+              <w:bottom w:val="single" w:sz="4" w:space="0" w:color="000000"/>
+              <w:right w:val="single" w:sz="4" w:space="0" w:color="000000"/>
+            </w:tcBorders>
+          </w:tcPr>
+          <w:p>
+            <w:pPr>
+              <w:spacing w:line="276" w:lineRule="auto"/>
+              <w:rPr>
+                <w:rFonts w:ascii="Courier New" w:eastAsia="Courier New" w:hAnsi="Courier New" w:cs="Courier New"/>
+                <w:sz w:val="20"/>
+                <w:szCs w:val="20"/>
+              </w:rPr>
+            </w:pPr>
             <w:proofErr w:type="spellStart"/>
             <w:r>
               <w:rPr>
@@ -11058,6 +11126,7 @@
                 <w:sz w:val="20"/>
                 <w:szCs w:val="20"/>
               </w:rPr>
+              <w:lastRenderedPageBreak/>
               <w:t>Elf_Word</w:t>
             </w:r>
             <w:proofErr w:type="spellEnd"/>
@@ -11142,7 +11211,6 @@
                 <w:sz w:val="20"/>
                 <w:szCs w:val="20"/>
               </w:rPr>
-              <w:lastRenderedPageBreak/>
               <w:t>v</w:t>
             </w:r>
             <w:r>
@@ -12439,7 +12507,7 @@
       <w:pPr>
         <w:pStyle w:val="Heading2"/>
       </w:pPr>
-      <w:bookmarkStart w:id="10" w:name="_Toc395346515"/>
+      <w:bookmarkStart w:id="10" w:name="_Toc478424371"/>
       <w:r>
         <w:lastRenderedPageBreak/>
         <w:t>section</w:t>
@@ -14811,7 +14879,7 @@
       <w:pPr>
         <w:pStyle w:val="Heading2"/>
       </w:pPr>
-      <w:bookmarkStart w:id="11" w:name="_Toc395346516"/>
+      <w:bookmarkStart w:id="11" w:name="_Toc478424372"/>
       <w:r>
         <w:t>se</w:t>
       </w:r>
@@ -15690,7 +15758,6 @@
                 <w:sz w:val="20"/>
                 <w:szCs w:val="20"/>
               </w:rPr>
-              <w:lastRenderedPageBreak/>
               <w:t>Get functions:</w:t>
             </w:r>
           </w:p>
@@ -16467,14 +16534,25 @@
                 <w:szCs w:val="20"/>
               </w:rPr>
             </w:pPr>
-            <w:r>
-              <w:rPr>
-                <w:rFonts w:ascii="Courier New" w:eastAsia="Courier New" w:hAnsi="Courier New" w:cs="Courier New"/>
-                <w:bCs/>
-                <w:sz w:val="20"/>
-                <w:szCs w:val="20"/>
-              </w:rPr>
-              <w:t xml:space="preserve">const char* </w:t>
+            <w:proofErr w:type="spellStart"/>
+            <w:r>
+              <w:rPr>
+                <w:rFonts w:ascii="Courier New" w:eastAsia="Courier New" w:hAnsi="Courier New" w:cs="Courier New"/>
+                <w:bCs/>
+                <w:sz w:val="20"/>
+                <w:szCs w:val="20"/>
+              </w:rPr>
+              <w:t>const</w:t>
+            </w:r>
+            <w:proofErr w:type="spellEnd"/>
+            <w:r>
+              <w:rPr>
+                <w:rFonts w:ascii="Courier New" w:eastAsia="Courier New" w:hAnsi="Courier New" w:cs="Courier New"/>
+                <w:bCs/>
+                <w:sz w:val="20"/>
+                <w:szCs w:val="20"/>
+              </w:rPr>
+              <w:t xml:space="preserve"> char* </w:t>
             </w:r>
             <w:proofErr w:type="spellStart"/>
             <w:r>
@@ -16536,7 +16614,7 @@
       <w:pPr>
         <w:pStyle w:val="Heading2"/>
       </w:pPr>
-      <w:bookmarkStart w:id="12" w:name="_Toc395346517"/>
+      <w:bookmarkStart w:id="12" w:name="_Toc478424373"/>
       <w:proofErr w:type="spellStart"/>
       <w:r>
         <w:t>string_section_accessor</w:t>
@@ -17141,7 +17219,7 @@
       <w:pPr>
         <w:pStyle w:val="Heading2"/>
       </w:pPr>
-      <w:bookmarkStart w:id="13" w:name="_Toc395346518"/>
+      <w:bookmarkStart w:id="13" w:name="_Toc478424374"/>
       <w:proofErr w:type="spellStart"/>
       <w:r>
         <w:t>symbol_section_accessor</w:t>
@@ -17641,7 +17719,6 @@
                 <w:szCs w:val="20"/>
               </w:rPr>
             </w:pPr>
-            <w:proofErr w:type="spellStart"/>
             <w:r>
               <w:rPr>
                 <w:rFonts w:ascii="Courier New" w:eastAsia="Courier New" w:hAnsi="Courier New" w:cs="Courier New"/>
@@ -17651,7 +17728,6 @@
               </w:rPr>
               <w:t>bool</w:t>
             </w:r>
-            <w:proofErr w:type="spellEnd"/>
           </w:p>
           <w:p>
             <w:pPr>
@@ -17965,7 +18041,6 @@
                 <w:szCs w:val="20"/>
               </w:rPr>
             </w:pPr>
-            <w:proofErr w:type="spellStart"/>
             <w:r>
               <w:rPr>
                 <w:rFonts w:ascii="Courier New" w:eastAsia="Courier New" w:hAnsi="Courier New" w:cs="Courier New"/>
@@ -17975,7 +18050,6 @@
               </w:rPr>
               <w:t>bool</w:t>
             </w:r>
-            <w:proofErr w:type="spellEnd"/>
           </w:p>
           <w:p>
             <w:pPr>
@@ -19945,7 +20019,7 @@
       <w:pPr>
         <w:pStyle w:val="Heading2"/>
       </w:pPr>
-      <w:bookmarkStart w:id="14" w:name="_Toc395346519"/>
+      <w:bookmarkStart w:id="14" w:name="_Toc478424375"/>
       <w:proofErr w:type="spellStart"/>
       <w:r>
         <w:t>relocation_section_accessor</w:t>
@@ -20324,7 +20398,6 @@
                 <w:szCs w:val="20"/>
               </w:rPr>
             </w:pPr>
-            <w:proofErr w:type="spellStart"/>
             <w:r>
               <w:rPr>
                 <w:rFonts w:ascii="Courier New" w:eastAsia="Courier New" w:hAnsi="Courier New" w:cs="Courier New"/>
@@ -20334,7 +20407,6 @@
               </w:rPr>
               <w:t>bool</w:t>
             </w:r>
-            <w:proofErr w:type="spellEnd"/>
           </w:p>
           <w:p>
             <w:pPr>
@@ -20569,7 +20641,6 @@
                 <w:szCs w:val="20"/>
               </w:rPr>
             </w:pPr>
-            <w:proofErr w:type="spellStart"/>
             <w:r>
               <w:rPr>
                 <w:rFonts w:ascii="Courier New" w:eastAsia="Courier New" w:hAnsi="Courier New" w:cs="Courier New"/>
@@ -20579,7 +20650,6 @@
               </w:rPr>
               <w:t>bool</w:t>
             </w:r>
-            <w:proofErr w:type="spellEnd"/>
           </w:p>
           <w:p>
             <w:pPr>
@@ -20974,7 +21044,6 @@
                 <w:sz w:val="20"/>
                 <w:szCs w:val="20"/>
               </w:rPr>
-              <w:lastRenderedPageBreak/>
               <w:t>void</w:t>
             </w:r>
           </w:p>
@@ -22342,7 +22411,7 @@
       <w:pPr>
         <w:pStyle w:val="Heading2"/>
       </w:pPr>
-      <w:bookmarkStart w:id="15" w:name="_Toc395346520"/>
+      <w:bookmarkStart w:id="15" w:name="_Toc478424376"/>
       <w:proofErr w:type="spellStart"/>
       <w:r>
         <w:t>dynamic_section_accessor</w:t>
@@ -22707,7 +22776,6 @@
                 <w:szCs w:val="20"/>
               </w:rPr>
             </w:pPr>
-            <w:proofErr w:type="spellStart"/>
             <w:r>
               <w:rPr>
                 <w:rFonts w:ascii="Courier New" w:eastAsia="Courier New" w:hAnsi="Courier New" w:cs="Courier New"/>
@@ -22726,7 +22794,6 @@
               </w:rPr>
               <w:t>ool</w:t>
             </w:r>
-            <w:proofErr w:type="spellEnd"/>
           </w:p>
           <w:p>
             <w:pPr>
@@ -23504,7 +23571,7 @@
       <w:pPr>
         <w:pStyle w:val="Heading2"/>
       </w:pPr>
-      <w:bookmarkStart w:id="16" w:name="_Toc395346521"/>
+      <w:bookmarkStart w:id="16" w:name="_Toc478424377"/>
       <w:proofErr w:type="spellStart"/>
       <w:r>
         <w:t>note</w:t>
@@ -23868,7 +23935,6 @@
                 <w:szCs w:val="20"/>
               </w:rPr>
             </w:pPr>
-            <w:proofErr w:type="spellStart"/>
             <w:r>
               <w:rPr>
                 <w:rFonts w:ascii="Courier New" w:eastAsia="Courier New" w:hAnsi="Courier New" w:cs="Courier New"/>
@@ -23878,7 +23944,6 @@
               </w:rPr>
               <w:t>bool</w:t>
             </w:r>
-            <w:proofErr w:type="spellEnd"/>
           </w:p>
           <w:p>
             <w:pPr>
@@ -24194,7 +24259,6 @@
                 <w:sz w:val="20"/>
                 <w:szCs w:val="20"/>
               </w:rPr>
-              <w:lastRenderedPageBreak/>
               <w:t>v</w:t>
             </w:r>
             <w:r>
@@ -24651,7 +24715,7 @@
       <w:rPr>
         <w:noProof/>
       </w:rPr>
-      <w:t>20</w:t>
+      <w:t>2</w:t>
     </w:r>
     <w:r>
       <w:rPr>
@@ -24887,54 +24951,54 @@
         <v:path o:extrusionok="f" gradientshapeok="t" o:connecttype="rect"/>
         <o:lock v:ext="edit" aspectratio="t"/>
       </v:shapetype>
-      <v:shape id="_x0000_i1068" type="#_x0000_t75" style="width:9pt;height:9pt;visibility:visible;mso-wrap-style:square" o:bullet="t">
+      <v:shape id="_x0000_i1159" type="#_x0000_t75" style="width:9pt;height:9pt;visibility:visible;mso-wrap-style:square" o:bullet="t">
         <v:imagedata r:id="rId1" o:title=""/>
       </v:shape>
     </w:pict>
   </w:numPicBullet>
   <w:numPicBullet w:numPicBulletId="1">
     <w:pict>
-      <v:shape id="_x0000_i1069" type="#_x0000_t75" style="width:9pt;height:9pt;visibility:visible;mso-wrap-style:square" o:bullet="t">
+      <v:shape id="_x0000_i1160" type="#_x0000_t75" style="width:9pt;height:9pt;visibility:visible;mso-wrap-style:square" o:bullet="t">
         <v:imagedata r:id="rId2" o:title=""/>
       </v:shape>
     </w:pict>
   </w:numPicBullet>
   <w:numPicBullet w:numPicBulletId="2">
     <w:pict>
-      <v:shape id="_x0000_i1070" type="#_x0000_t75" alt="note.png" style="width:18pt;height:18pt;visibility:visible;mso-wrap-style:square" o:bullet="t">
+      <v:shape id="_x0000_i1161" type="#_x0000_t75" alt="note.png" style="width:18pt;height:18pt;visibility:visible;mso-wrap-style:square" o:bullet="t">
         <v:imagedata r:id="rId3" o:title="note"/>
       </v:shape>
     </w:pict>
   </w:numPicBullet>
   <w:numPicBullet w:numPicBulletId="3">
     <w:pict>
-      <v:shape id="_x0000_i1071" type="#_x0000_t75" alt="1.png" style="width:9pt;height:9pt;visibility:visible;mso-wrap-style:square" o:bullet="t">
+      <v:shape id="_x0000_i1162" type="#_x0000_t75" alt="1.png" style="width:9pt;height:9pt;visibility:visible;mso-wrap-style:square" o:bullet="t">
         <v:imagedata r:id="rId4" o:title="1"/>
       </v:shape>
     </w:pict>
   </w:numPicBullet>
   <w:numPicBullet w:numPicBulletId="4">
     <w:pict>
-      <v:shape id="_x0000_i1072" type="#_x0000_t75" alt="3.png" style="width:9pt;height:9pt;visibility:visible;mso-wrap-style:square" o:bullet="t">
+      <v:shape id="_x0000_i1163" type="#_x0000_t75" alt="3.png" style="width:9pt;height:9pt;visibility:visible;mso-wrap-style:square" o:bullet="t">
         <v:imagedata r:id="rId5" o:title="3"/>
       </v:shape>
     </w:pict>
   </w:numPicBullet>
   <w:numPicBullet w:numPicBulletId="5">
     <w:pict>
-      <v:shape id="_x0000_i1073" type="#_x0000_t75" alt="2.png" style="width:9pt;height:9pt;visibility:visible;mso-wrap-style:square" o:bullet="t">
+      <v:shape id="_x0000_i1164" type="#_x0000_t75" alt="2.png" style="width:9pt;height:9pt;visibility:visible;mso-wrap-style:square" o:bullet="t">
         <v:imagedata r:id="rId6" o:title="2"/>
       </v:shape>
     </w:pict>
   </w:numPicBullet>
   <w:numPicBullet w:numPicBulletId="6">
     <w:pict>
-      <v:shape id="_x0000_i1074" type="#_x0000_t75" alt="4.png" style="width:9pt;height:9pt;visibility:visible;mso-wrap-style:square" o:bullet="t">
+      <v:shape id="_x0000_i1165" type="#_x0000_t75" alt="4.png" style="width:9pt;height:9pt;visibility:visible;mso-wrap-style:square" o:bullet="t">
         <v:imagedata r:id="rId7" o:title="4"/>
       </v:shape>
     </w:pict>
   </w:numPicBullet>
-  <w:abstractNum w:abstractNumId="0">
+  <w:abstractNum w:abstractNumId="0" w15:restartNumberingAfterBreak="0">
     <w:nsid w:val="091E6CF7"/>
     <w:multiLevelType w:val="hybridMultilevel"/>
     <w:tmpl w:val="1D1E8D8E"/>
@@ -25075,7 +25139,7 @@
       </w:rPr>
     </w:lvl>
   </w:abstractNum>
-  <w:abstractNum w:abstractNumId="1">
+  <w:abstractNum w:abstractNumId="1" w15:restartNumberingAfterBreak="0">
     <w:nsid w:val="0DD12DCD"/>
     <w:multiLevelType w:val="hybridMultilevel"/>
     <w:tmpl w:val="AFCA8A98"/>
@@ -25216,7 +25280,7 @@
       </w:rPr>
     </w:lvl>
   </w:abstractNum>
-  <w:abstractNum w:abstractNumId="2">
+  <w:abstractNum w:abstractNumId="2" w15:restartNumberingAfterBreak="0">
     <w:nsid w:val="0E5F057B"/>
     <w:multiLevelType w:val="hybridMultilevel"/>
     <w:tmpl w:val="DE0E5956"/>
@@ -25357,7 +25421,7 @@
       </w:rPr>
     </w:lvl>
   </w:abstractNum>
-  <w:abstractNum w:abstractNumId="3">
+  <w:abstractNum w:abstractNumId="3" w15:restartNumberingAfterBreak="0">
     <w:nsid w:val="0F555433"/>
     <w:multiLevelType w:val="hybridMultilevel"/>
     <w:tmpl w:val="ECBECE22"/>
@@ -25498,7 +25562,7 @@
       </w:rPr>
     </w:lvl>
   </w:abstractNum>
-  <w:abstractNum w:abstractNumId="4">
+  <w:abstractNum w:abstractNumId="4" w15:restartNumberingAfterBreak="0">
     <w:nsid w:val="12172F99"/>
     <w:multiLevelType w:val="hybridMultilevel"/>
     <w:tmpl w:val="96B29A76"/>
@@ -25639,7 +25703,7 @@
       </w:rPr>
     </w:lvl>
   </w:abstractNum>
-  <w:abstractNum w:abstractNumId="5">
+  <w:abstractNum w:abstractNumId="5" w15:restartNumberingAfterBreak="0">
     <w:nsid w:val="13170772"/>
     <w:multiLevelType w:val="hybridMultilevel"/>
     <w:tmpl w:val="A2922B0E"/>
@@ -25780,7 +25844,7 @@
       </w:rPr>
     </w:lvl>
   </w:abstractNum>
-  <w:abstractNum w:abstractNumId="6">
+  <w:abstractNum w:abstractNumId="6" w15:restartNumberingAfterBreak="0">
     <w:nsid w:val="1482775B"/>
     <w:multiLevelType w:val="multilevel"/>
     <w:tmpl w:val="0EBA3C40"/>
@@ -25875,7 +25939,7 @@
       </w:pPr>
     </w:lvl>
   </w:abstractNum>
-  <w:abstractNum w:abstractNumId="7">
+  <w:abstractNum w:abstractNumId="7" w15:restartNumberingAfterBreak="0">
     <w:nsid w:val="1C3270E0"/>
     <w:multiLevelType w:val="hybridMultilevel"/>
     <w:tmpl w:val="1DCEC59C"/>
@@ -26016,7 +26080,7 @@
       </w:rPr>
     </w:lvl>
   </w:abstractNum>
-  <w:abstractNum w:abstractNumId="8">
+  <w:abstractNum w:abstractNumId="8" w15:restartNumberingAfterBreak="0">
     <w:nsid w:val="26530790"/>
     <w:multiLevelType w:val="hybridMultilevel"/>
     <w:tmpl w:val="C2A27D0A"/>
@@ -26129,7 +26193,7 @@
       </w:rPr>
     </w:lvl>
   </w:abstractNum>
-  <w:abstractNum w:abstractNumId="9">
+  <w:abstractNum w:abstractNumId="9" w15:restartNumberingAfterBreak="0">
     <w:nsid w:val="2B686CED"/>
     <w:multiLevelType w:val="hybridMultilevel"/>
     <w:tmpl w:val="DE5CF8B4"/>
@@ -26270,7 +26334,7 @@
       </w:rPr>
     </w:lvl>
   </w:abstractNum>
-  <w:abstractNum w:abstractNumId="10">
+  <w:abstractNum w:abstractNumId="10" w15:restartNumberingAfterBreak="0">
     <w:nsid w:val="2F8258A1"/>
     <w:multiLevelType w:val="hybridMultilevel"/>
     <w:tmpl w:val="AE54754A"/>
@@ -26411,7 +26475,7 @@
       </w:rPr>
     </w:lvl>
   </w:abstractNum>
-  <w:abstractNum w:abstractNumId="11">
+  <w:abstractNum w:abstractNumId="11" w15:restartNumberingAfterBreak="0">
     <w:nsid w:val="48CC700E"/>
     <w:multiLevelType w:val="hybridMultilevel"/>
     <w:tmpl w:val="4540F72C"/>
@@ -26524,7 +26588,7 @@
       </w:rPr>
     </w:lvl>
   </w:abstractNum>
-  <w:abstractNum w:abstractNumId="12">
+  <w:abstractNum w:abstractNumId="12" w15:restartNumberingAfterBreak="0">
     <w:nsid w:val="553100CC"/>
     <w:multiLevelType w:val="hybridMultilevel"/>
     <w:tmpl w:val="79E48D96"/>
@@ -26665,7 +26729,7 @@
       </w:rPr>
     </w:lvl>
   </w:abstractNum>
-  <w:abstractNum w:abstractNumId="13">
+  <w:abstractNum w:abstractNumId="13" w15:restartNumberingAfterBreak="0">
     <w:nsid w:val="564D0CE1"/>
     <w:multiLevelType w:val="hybridMultilevel"/>
     <w:tmpl w:val="9D426764"/>
@@ -26782,7 +26846,7 @@
       </w:rPr>
     </w:lvl>
   </w:abstractNum>
-  <w:abstractNum w:abstractNumId="14">
+  <w:abstractNum w:abstractNumId="14" w15:restartNumberingAfterBreak="0">
     <w:nsid w:val="5EA07C41"/>
     <w:multiLevelType w:val="hybridMultilevel"/>
     <w:tmpl w:val="504A795A"/>
@@ -26895,7 +26959,7 @@
       </w:rPr>
     </w:lvl>
   </w:abstractNum>
-  <w:abstractNum w:abstractNumId="15">
+  <w:abstractNum w:abstractNumId="15" w15:restartNumberingAfterBreak="0">
     <w:nsid w:val="626D4262"/>
     <w:multiLevelType w:val="hybridMultilevel"/>
     <w:tmpl w:val="F658268E"/>
@@ -27036,7 +27100,7 @@
       </w:rPr>
     </w:lvl>
   </w:abstractNum>
-  <w:abstractNum w:abstractNumId="16">
+  <w:abstractNum w:abstractNumId="16" w15:restartNumberingAfterBreak="0">
     <w:nsid w:val="69941F2A"/>
     <w:multiLevelType w:val="hybridMultilevel"/>
     <w:tmpl w:val="9050B146"/>
@@ -27177,7 +27241,7 @@
       </w:rPr>
     </w:lvl>
   </w:abstractNum>
-  <w:abstractNum w:abstractNumId="17">
+  <w:abstractNum w:abstractNumId="17" w15:restartNumberingAfterBreak="0">
     <w:nsid w:val="6BE61634"/>
     <w:multiLevelType w:val="hybridMultilevel"/>
     <w:tmpl w:val="EF8EB036"/>
@@ -27290,7 +27354,7 @@
       </w:rPr>
     </w:lvl>
   </w:abstractNum>
-  <w:abstractNum w:abstractNumId="18">
+  <w:abstractNum w:abstractNumId="18" w15:restartNumberingAfterBreak="0">
     <w:nsid w:val="701824AE"/>
     <w:multiLevelType w:val="hybridMultilevel"/>
     <w:tmpl w:val="E71EEF16"/>
@@ -27431,7 +27495,7 @@
       </w:rPr>
     </w:lvl>
   </w:abstractNum>
-  <w:abstractNum w:abstractNumId="19">
+  <w:abstractNum w:abstractNumId="19" w15:restartNumberingAfterBreak="0">
     <w:nsid w:val="7D8E7B88"/>
     <w:multiLevelType w:val="hybridMultilevel"/>
     <w:tmpl w:val="B5FC0AE2"/>
@@ -29463,7 +29527,7 @@
 </file>
 
 <file path=customXml/itemProps3.xml><?xml version="1.0" encoding="utf-8"?>
-<ds:datastoreItem xmlns:ds="http://schemas.openxmlformats.org/officeDocument/2006/customXml" ds:itemID="{8C65F564-1817-4AFB-B7CC-31C923E3C1A2}">
+<ds:datastoreItem xmlns:ds="http://schemas.openxmlformats.org/officeDocument/2006/customXml" ds:itemID="{831D284A-5CFD-4459-BAD6-11B789C750A6}">
   <ds:schemaRefs>
     <ds:schemaRef ds:uri="http://schemas.openxmlformats.org/officeDocument/2006/bibliography"/>
   </ds:schemaRefs>

</xml_diff>

<commit_message>
load() and save() functions that work with streams are documented
</commit_message>
<xml_diff>
--- a/doc/elfio.docx
+++ b/doc/elfio.docx
@@ -1,8 +1,10 @@
 
 <file path=word/document.xml><?xml version="1.0" encoding="utf-8"?>
-<w:document xmlns:wpc="http://schemas.microsoft.com/office/word/2010/wordprocessingCanvas" xmlns:mc="http://schemas.openxmlformats.org/markup-compatibility/2006" xmlns:o="urn:schemas-microsoft-com:office:office" xmlns:r="http://schemas.openxmlformats.org/officeDocument/2006/relationships" xmlns:m="http://schemas.openxmlformats.org/officeDocument/2006/math" xmlns:v="urn:schemas-microsoft-com:vml" xmlns:wp14="http://schemas.microsoft.com/office/word/2010/wordprocessingDrawing" xmlns:wp="http://schemas.openxmlformats.org/drawingml/2006/wordprocessingDrawing" xmlns:w10="urn:schemas-microsoft-com:office:word" xmlns:w="http://schemas.openxmlformats.org/wordprocessingml/2006/main" xmlns:w14="http://schemas.microsoft.com/office/word/2010/wordml" xmlns:w15="http://schemas.microsoft.com/office/word/2012/wordml" xmlns:wpg="http://schemas.microsoft.com/office/word/2010/wordprocessingGroup" xmlns:wpi="http://schemas.microsoft.com/office/word/2010/wordprocessingInk" xmlns:wne="http://schemas.microsoft.com/office/word/2006/wordml" xmlns:wps="http://schemas.microsoft.com/office/word/2010/wordprocessingShape" mc:Ignorable="w14 w15 wp14">
+<w:document xmlns:wpc="http://schemas.microsoft.com/office/word/2010/wordprocessingCanvas" xmlns:cx="http://schemas.microsoft.com/office/drawing/2014/chartex" xmlns:cx1="http://schemas.microsoft.com/office/drawing/2015/9/8/chartex" xmlns:cx2="http://schemas.microsoft.com/office/drawing/2015/10/21/chartex" xmlns:cx3="http://schemas.microsoft.com/office/drawing/2016/5/9/chartex" xmlns:cx4="http://schemas.microsoft.com/office/drawing/2016/5/10/chartex" xmlns:cx5="http://schemas.microsoft.com/office/drawing/2016/5/11/chartex" xmlns:cx6="http://schemas.microsoft.com/office/drawing/2016/5/12/chartex" xmlns:cx7="http://schemas.microsoft.com/office/drawing/2016/5/13/chartex" xmlns:cx8="http://schemas.microsoft.com/office/drawing/2016/5/14/chartex" xmlns:mc="http://schemas.openxmlformats.org/markup-compatibility/2006" xmlns:aink="http://schemas.microsoft.com/office/drawing/2016/ink" xmlns:am3d="http://schemas.microsoft.com/office/drawing/2017/model3d" xmlns:o="urn:schemas-microsoft-com:office:office" xmlns:r="http://schemas.openxmlformats.org/officeDocument/2006/relationships" xmlns:m="http://schemas.openxmlformats.org/officeDocument/2006/math" xmlns:v="urn:schemas-microsoft-com:vml" xmlns:wp14="http://schemas.microsoft.com/office/word/2010/wordprocessingDrawing" xmlns:wp="http://schemas.openxmlformats.org/drawingml/2006/wordprocessingDrawing" xmlns:w10="urn:schemas-microsoft-com:office:word" xmlns:w="http://schemas.openxmlformats.org/wordprocessingml/2006/main" xmlns:w14="http://schemas.microsoft.com/office/word/2010/wordml" xmlns:w15="http://schemas.microsoft.com/office/word/2012/wordml" xmlns:w16cid="http://schemas.microsoft.com/office/word/2016/wordml/cid" xmlns:w16se="http://schemas.microsoft.com/office/word/2015/wordml/symex" xmlns:wpg="http://schemas.microsoft.com/office/word/2010/wordprocessingGroup" xmlns:wpi="http://schemas.microsoft.com/office/word/2010/wordprocessingInk" xmlns:wne="http://schemas.microsoft.com/office/word/2006/wordml" xmlns:wps="http://schemas.microsoft.com/office/word/2010/wordprocessingShape" mc:Ignorable="w14 w15 w16se w16cid wp14">
   <w:body>
-    <w:bookmarkStart w:id="0" w:name="_Ref340881901" w:displacedByCustomXml="next"/>
+    <w:bookmarkStart w:id="0" w:name="_GoBack" w:displacedByCustomXml="next"/>
+    <w:bookmarkEnd w:id="0" w:displacedByCustomXml="next"/>
+    <w:bookmarkStart w:id="1" w:name="_Ref340881901" w:displacedByCustomXml="next"/>
     <w:sdt>
       <w:sdtPr>
         <w:id w:val="1454979909"/>
@@ -347,8 +349,6 @@
             <w:t>Table of Contents</w:t>
           </w:r>
         </w:p>
-        <w:bookmarkStart w:id="1" w:name="_GoBack"/>
-        <w:bookmarkEnd w:id="1"/>
         <w:p>
           <w:pPr>
             <w:pStyle w:val="TOC1"/>
@@ -1964,7 +1964,7 @@
         <w:pStyle w:val="Heading2"/>
       </w:pPr>
       <w:bookmarkStart w:id="4" w:name="_Toc478424365"/>
-      <w:bookmarkEnd w:id="0"/>
+      <w:bookmarkEnd w:id="1"/>
       <w:r>
         <w:t>ELF File Reader</w:t>
       </w:r>
@@ -2712,7 +2712,7 @@
           <w:rFonts w:cstheme="minorHAnsi"/>
         </w:rPr>
         <w:pict>
-          <v:shape id="Picture 6" o:spid="_x0000_i1025" type="#_x0000_t75" style="width:9pt;height:9pt;visibility:visible;mso-wrap-style:square">
+          <v:shape id="Picture 6" o:spid="_x0000_i1032" type="#_x0000_t75" style="width:9pt;height:9pt;visibility:visible;mso-wrap-style:square">
             <v:imagedata r:id="rId15" o:title=""/>
           </v:shape>
         </w:pict>
@@ -5381,7 +5381,7 @@
           <w:rFonts w:cstheme="minorHAnsi"/>
         </w:rPr>
         <w:pict>
-          <v:shape id="Picture 42" o:spid="_x0000_i1026" type="#_x0000_t75" alt="2.png" style="width:9pt;height:9pt;visibility:visible;mso-wrap-style:square">
+          <v:shape id="Picture 42" o:spid="_x0000_i1033" type="#_x0000_t75" alt="2.png" style="width:9pt;height:9pt;visibility:visible;mso-wrap-style:square">
             <v:imagedata r:id="rId19" o:title="2"/>
           </v:shape>
         </w:pict>
@@ -7226,7 +7226,7 @@
           <w:rFonts w:cstheme="minorHAnsi"/>
         </w:rPr>
         <w:pict>
-          <v:shape id="Picture 57" o:spid="_x0000_i1027" type="#_x0000_t75" alt="3.png" style="width:9pt;height:9pt;visibility:visible;mso-wrap-style:square" o:bullet="t">
+          <v:shape id="Picture 57" o:spid="_x0000_i1034" type="#_x0000_t75" alt="3.png" style="width:9pt;height:9pt;visibility:visible;mso-wrap-style:square" o:bullet="t">
             <v:imagedata r:id="rId25" o:title="3"/>
           </v:shape>
         </w:pict>
@@ -7281,7 +7281,7 @@
           <w:rFonts w:cstheme="minorHAnsi"/>
         </w:rPr>
         <w:pict>
-          <v:shape id="Picture 58" o:spid="_x0000_i1028" type="#_x0000_t75" alt="4.png" style="width:9pt;height:9pt;visibility:visible;mso-wrap-style:square" o:bullet="t">
+          <v:shape id="Picture 58" o:spid="_x0000_i1035" type="#_x0000_t75" alt="4.png" style="width:9pt;height:9pt;visibility:visible;mso-wrap-style:square" o:bullet="t">
             <v:imagedata r:id="rId26" o:title="4"/>
           </v:shape>
         </w:pict>
@@ -7639,11 +7639,11 @@
     </w:p>
     <w:p>
       <w:r>
-        <w:t>Let’s compile the example above (put into a source file named 'writer.cpp'</w:t>
+        <w:t>Let’s compile the example above (put into a source file named 'writer.cpp</w:t>
       </w:r>
       <w:proofErr w:type="gramStart"/>
       <w:r>
-        <w:t>)  into</w:t>
+        <w:t>')  into</w:t>
       </w:r>
       <w:proofErr w:type="gramEnd"/>
       <w:r>
@@ -9089,7 +9089,6 @@
               <w:t xml:space="preserve"> object. </w:t>
             </w:r>
             <w:proofErr w:type="spellStart"/>
-            <w:proofErr w:type="gramStart"/>
             <w:r>
               <w:rPr>
                 <w:rFonts w:ascii="Courier New" w:eastAsia="Courier New" w:hAnsi="Courier New" w:cs="Courier New"/>
@@ -9098,12 +9097,10 @@
               <w:t>file_class</w:t>
             </w:r>
             <w:proofErr w:type="spellEnd"/>
-            <w:proofErr w:type="gramEnd"/>
             <w:r>
               <w:t xml:space="preserve"> is either ELFCLASS32 or ELFCLASS64. </w:t>
             </w:r>
             <w:proofErr w:type="spellStart"/>
-            <w:proofErr w:type="gramStart"/>
             <w:r>
               <w:rPr>
                 <w:rFonts w:ascii="Courier New" w:eastAsia="Courier New" w:hAnsi="Courier New" w:cs="Courier New"/>
@@ -9112,7 +9109,6 @@
               <w:t>file_class</w:t>
             </w:r>
             <w:proofErr w:type="spellEnd"/>
-            <w:proofErr w:type="gramEnd"/>
             <w:r>
               <w:t xml:space="preserve"> is either ELFDATA2LSB or ELFDATA2MSB.</w:t>
             </w:r>
@@ -9162,6 +9158,7 @@
                 <w:szCs w:val="20"/>
               </w:rPr>
             </w:pPr>
+            <w:proofErr w:type="gramStart"/>
             <w:r>
               <w:rPr>
                 <w:rFonts w:ascii="Courier New" w:eastAsia="Courier New" w:hAnsi="Courier New" w:cs="Courier New"/>
@@ -9180,33 +9177,131 @@
               </w:rPr>
               <w:t>(</w:t>
             </w:r>
+            <w:proofErr w:type="gramEnd"/>
           </w:p>
           <w:p>
             <w:pPr>
               <w:spacing w:line="276" w:lineRule="auto"/>
               <w:ind w:right="440"/>
               <w:rPr>
+                <w:rFonts w:ascii="Courier New" w:eastAsia="Courier New" w:hAnsi="Courier New" w:cs="Courier New"/>
+                <w:sz w:val="20"/>
+                <w:szCs w:val="20"/>
+              </w:rPr>
+            </w:pPr>
+            <w:r>
+              <w:rPr>
+                <w:rFonts w:ascii="Courier New" w:eastAsia="Courier New" w:hAnsi="Courier New" w:cs="Courier New"/>
+                <w:sz w:val="20"/>
+                <w:szCs w:val="20"/>
+              </w:rPr>
+              <w:t xml:space="preserve">  const </w:t>
+            </w:r>
+            <w:proofErr w:type="gramStart"/>
+            <w:r>
+              <w:rPr>
+                <w:rFonts w:ascii="Courier New" w:eastAsia="Courier New" w:hAnsi="Courier New" w:cs="Courier New"/>
+                <w:sz w:val="20"/>
+                <w:szCs w:val="20"/>
+              </w:rPr>
+              <w:t>std::</w:t>
+            </w:r>
+            <w:proofErr w:type="gramEnd"/>
+            <w:r>
+              <w:rPr>
+                <w:rFonts w:ascii="Courier New" w:eastAsia="Courier New" w:hAnsi="Courier New" w:cs="Courier New"/>
+                <w:sz w:val="20"/>
+                <w:szCs w:val="20"/>
+              </w:rPr>
+              <w:t xml:space="preserve">string&amp; </w:t>
+            </w:r>
+            <w:proofErr w:type="spellStart"/>
+            <w:r>
+              <w:rPr>
+                <w:rFonts w:ascii="Courier New" w:eastAsia="Courier New" w:hAnsi="Courier New" w:cs="Courier New"/>
+                <w:sz w:val="20"/>
+                <w:szCs w:val="20"/>
+              </w:rPr>
+              <w:t>file_name</w:t>
+            </w:r>
+            <w:proofErr w:type="spellEnd"/>
+            <w:r>
+              <w:rPr>
+                <w:rFonts w:ascii="Courier New" w:eastAsia="Courier New" w:hAnsi="Courier New" w:cs="Courier New"/>
+                <w:sz w:val="20"/>
+                <w:szCs w:val="20"/>
+              </w:rPr>
+              <w:t xml:space="preserve"> )</w:t>
+            </w:r>
+          </w:p>
+          <w:p>
+            <w:pPr>
+              <w:spacing w:line="276" w:lineRule="auto"/>
+              <w:ind w:right="440"/>
+              <w:rPr>
+                <w:rFonts w:ascii="Courier New" w:eastAsia="Courier New" w:hAnsi="Courier New" w:cs="Courier New"/>
+                <w:sz w:val="20"/>
+                <w:szCs w:val="20"/>
+              </w:rPr>
+            </w:pPr>
+          </w:p>
+          <w:p>
+            <w:pPr>
+              <w:spacing w:line="276" w:lineRule="auto"/>
+              <w:ind w:right="440"/>
+              <w:rPr>
+                <w:rFonts w:ascii="Courier New" w:eastAsia="Courier New" w:hAnsi="Courier New" w:cs="Courier New"/>
+                <w:sz w:val="20"/>
+                <w:szCs w:val="20"/>
+              </w:rPr>
+            </w:pPr>
+            <w:r>
+              <w:rPr>
+                <w:rFonts w:ascii="Courier New" w:eastAsia="Courier New" w:hAnsi="Courier New" w:cs="Courier New"/>
+                <w:sz w:val="20"/>
+                <w:szCs w:val="20"/>
+              </w:rPr>
+              <w:t>bool</w:t>
+            </w:r>
+          </w:p>
+          <w:p>
+            <w:pPr>
+              <w:spacing w:line="276" w:lineRule="auto"/>
+              <w:ind w:right="440"/>
+              <w:rPr>
                 <w:rFonts w:ascii="Courier New" w:hAnsi="Courier New" w:cs="Courier New"/>
                 <w:sz w:val="20"/>
                 <w:szCs w:val="20"/>
               </w:rPr>
             </w:pPr>
-            <w:r>
-              <w:rPr>
-                <w:rFonts w:ascii="Courier New" w:eastAsia="Courier New" w:hAnsi="Courier New" w:cs="Courier New"/>
-                <w:sz w:val="20"/>
-                <w:szCs w:val="20"/>
-              </w:rPr>
-              <w:t xml:space="preserve">  </w:t>
+            <w:proofErr w:type="gramStart"/>
+            <w:r>
+              <w:rPr>
+                <w:rFonts w:ascii="Courier New" w:eastAsia="Courier New" w:hAnsi="Courier New" w:cs="Courier New"/>
+                <w:b/>
+                <w:bCs/>
+                <w:sz w:val="20"/>
+                <w:szCs w:val="20"/>
+              </w:rPr>
+              <w:t>load</w:t>
+            </w:r>
+            <w:r>
+              <w:rPr>
+                <w:rFonts w:ascii="Courier New" w:eastAsia="Courier New" w:hAnsi="Courier New" w:cs="Courier New"/>
+                <w:sz w:val="20"/>
+                <w:szCs w:val="20"/>
+              </w:rPr>
+              <w:t>( std::</w:t>
             </w:r>
             <w:proofErr w:type="spellStart"/>
-            <w:r>
-              <w:rPr>
-                <w:rFonts w:ascii="Courier New" w:eastAsia="Courier New" w:hAnsi="Courier New" w:cs="Courier New"/>
-                <w:sz w:val="20"/>
-                <w:szCs w:val="20"/>
-              </w:rPr>
-              <w:t>const</w:t>
+            <w:proofErr w:type="gramEnd"/>
+            <w:r>
+              <w:rPr>
+                <w:rFonts w:ascii="Courier New" w:eastAsia="Courier New" w:hAnsi="Courier New" w:cs="Courier New"/>
+                <w:sz w:val="20"/>
+                <w:szCs w:val="20"/>
+              </w:rPr>
+              <w:t>istream</w:t>
             </w:r>
             <w:proofErr w:type="spellEnd"/>
             <w:r>
@@ -9215,43 +9310,7 @@
                 <w:sz w:val="20"/>
                 <w:szCs w:val="20"/>
               </w:rPr>
-              <w:t xml:space="preserve"> </w:t>
-            </w:r>
-            <w:proofErr w:type="spellStart"/>
-            <w:r>
-              <w:rPr>
-                <w:rFonts w:ascii="Courier New" w:eastAsia="Courier New" w:hAnsi="Courier New" w:cs="Courier New"/>
-                <w:sz w:val="20"/>
-                <w:szCs w:val="20"/>
-              </w:rPr>
-              <w:t>std</w:t>
-            </w:r>
-            <w:proofErr w:type="spellEnd"/>
-            <w:r>
-              <w:rPr>
-                <w:rFonts w:ascii="Courier New" w:eastAsia="Courier New" w:hAnsi="Courier New" w:cs="Courier New"/>
-                <w:sz w:val="20"/>
-                <w:szCs w:val="20"/>
-              </w:rPr>
-              <w:t xml:space="preserve">::string&amp; </w:t>
-            </w:r>
-            <w:proofErr w:type="spellStart"/>
-            <w:r>
-              <w:rPr>
-                <w:rFonts w:ascii="Courier New" w:eastAsia="Courier New" w:hAnsi="Courier New" w:cs="Courier New"/>
-                <w:sz w:val="20"/>
-                <w:szCs w:val="20"/>
-              </w:rPr>
-              <w:t>file_name</w:t>
-            </w:r>
-            <w:proofErr w:type="spellEnd"/>
-            <w:r>
-              <w:rPr>
-                <w:rFonts w:ascii="Courier New" w:eastAsia="Courier New" w:hAnsi="Courier New" w:cs="Courier New"/>
-                <w:sz w:val="20"/>
-                <w:szCs w:val="20"/>
-              </w:rPr>
-              <w:t xml:space="preserve"> )</w:t>
+              <w:t xml:space="preserve"> &amp;stream )</w:t>
             </w:r>
           </w:p>
         </w:tc>
@@ -9281,7 +9340,33 @@
             </w:r>
             <w:proofErr w:type="spellEnd"/>
             <w:r>
-              <w:t xml:space="preserve"> object by loading data from ELF binary file. File name provided in </w:t>
+              <w:t xml:space="preserve"> object by loading data from ELF binary file. File name </w:t>
+            </w:r>
+            <w:r>
+              <w:t xml:space="preserve">is </w:t>
+            </w:r>
+            <w:r>
+              <w:t>provided</w:t>
+            </w:r>
+            <w:r>
+              <w:t xml:space="preserve"> as a </w:t>
+            </w:r>
+            <w:proofErr w:type="gramStart"/>
+            <w:r>
+              <w:t>std::</w:t>
+            </w:r>
+            <w:proofErr w:type="gramEnd"/>
+            <w:r>
+              <w:t>string</w:t>
+            </w:r>
+            <w:r>
+              <w:t xml:space="preserve"> </w:t>
+            </w:r>
+            <w:r>
+              <w:t>i</w:t>
+            </w:r>
+            <w:r>
+              <w:t xml:space="preserve">n </w:t>
             </w:r>
             <w:proofErr w:type="spellStart"/>
             <w:r>
@@ -9292,6 +9377,34 @@
               <w:t>file_name</w:t>
             </w:r>
             <w:proofErr w:type="spellEnd"/>
+            <w:r>
+              <w:rPr>
+                <w:rFonts w:ascii="Courier New" w:eastAsia="Courier New" w:hAnsi="Courier New" w:cs="Courier New"/>
+                <w:i/>
+              </w:rPr>
+              <w:t xml:space="preserve"> </w:t>
+            </w:r>
+            <w:r>
+              <w:t>or</w:t>
+            </w:r>
+            <w:r>
+              <w:t xml:space="preserve"> as an opened std::</w:t>
+            </w:r>
+            <w:proofErr w:type="spellStart"/>
+            <w:r>
+              <w:t>istream</w:t>
+            </w:r>
+            <w:proofErr w:type="spellEnd"/>
+            <w:r>
+              <w:t xml:space="preserve"> in </w:t>
+            </w:r>
+            <w:r>
+              <w:rPr>
+                <w:rFonts w:ascii="Courier New" w:eastAsia="Courier New" w:hAnsi="Courier New" w:cs="Courier New"/>
+                <w:i/>
+              </w:rPr>
+              <w:t>stream</w:t>
+            </w:r>
             <w:r>
               <w:t>.</w:t>
             </w:r>
@@ -9373,6 +9486,69 @@
               <w:spacing w:line="276" w:lineRule="auto"/>
               <w:ind w:right="440"/>
               <w:rPr>
+                <w:rFonts w:ascii="Courier New" w:eastAsia="Courier New" w:hAnsi="Courier New" w:cs="Courier New"/>
+                <w:sz w:val="20"/>
+                <w:szCs w:val="20"/>
+              </w:rPr>
+            </w:pPr>
+            <w:r>
+              <w:rPr>
+                <w:rFonts w:ascii="Courier New" w:eastAsia="Courier New" w:hAnsi="Courier New" w:cs="Courier New"/>
+                <w:sz w:val="20"/>
+                <w:szCs w:val="20"/>
+              </w:rPr>
+              <w:t xml:space="preserve">  const </w:t>
+            </w:r>
+            <w:proofErr w:type="gramStart"/>
+            <w:r>
+              <w:rPr>
+                <w:rFonts w:ascii="Courier New" w:eastAsia="Courier New" w:hAnsi="Courier New" w:cs="Courier New"/>
+                <w:sz w:val="20"/>
+                <w:szCs w:val="20"/>
+              </w:rPr>
+              <w:t>std::</w:t>
+            </w:r>
+            <w:proofErr w:type="gramEnd"/>
+            <w:r>
+              <w:rPr>
+                <w:rFonts w:ascii="Courier New" w:eastAsia="Courier New" w:hAnsi="Courier New" w:cs="Courier New"/>
+                <w:sz w:val="20"/>
+                <w:szCs w:val="20"/>
+              </w:rPr>
+              <w:t xml:space="preserve">string&amp; </w:t>
+            </w:r>
+            <w:proofErr w:type="spellStart"/>
+            <w:r>
+              <w:rPr>
+                <w:rFonts w:ascii="Courier New" w:eastAsia="Courier New" w:hAnsi="Courier New" w:cs="Courier New"/>
+                <w:sz w:val="20"/>
+                <w:szCs w:val="20"/>
+              </w:rPr>
+              <w:t>file_name</w:t>
+            </w:r>
+            <w:proofErr w:type="spellEnd"/>
+            <w:r>
+              <w:rPr>
+                <w:rFonts w:ascii="Courier New" w:eastAsia="Courier New" w:hAnsi="Courier New" w:cs="Courier New"/>
+                <w:sz w:val="20"/>
+                <w:szCs w:val="20"/>
+              </w:rPr>
+              <w:t xml:space="preserve"> </w:t>
+            </w:r>
+            <w:r>
+              <w:rPr>
+                <w:rFonts w:ascii="Courier New" w:eastAsia="Courier New" w:hAnsi="Courier New" w:cs="Courier New"/>
+                <w:sz w:val="20"/>
+                <w:szCs w:val="20"/>
+              </w:rPr>
+              <w:t>)</w:t>
+            </w:r>
+          </w:p>
+          <w:p>
+            <w:pPr>
+              <w:spacing w:line="276" w:lineRule="auto"/>
+              <w:ind w:right="440"/>
+              <w:rPr>
                 <w:rFonts w:ascii="Courier New" w:hAnsi="Courier New" w:cs="Courier New"/>
                 <w:sz w:val="20"/>
                 <w:szCs w:val="20"/>
@@ -9380,73 +9556,59 @@
             </w:pPr>
             <w:r>
               <w:rPr>
-                <w:rFonts w:ascii="Courier New" w:eastAsia="Courier New" w:hAnsi="Courier New" w:cs="Courier New"/>
-                <w:sz w:val="20"/>
-                <w:szCs w:val="20"/>
-              </w:rPr>
-              <w:t xml:space="preserve">  </w:t>
+                <w:rFonts w:ascii="Courier New" w:hAnsi="Courier New" w:cs="Courier New"/>
+                <w:sz w:val="20"/>
+                <w:szCs w:val="20"/>
+              </w:rPr>
+              <w:t>bool</w:t>
+            </w:r>
+          </w:p>
+          <w:p>
+            <w:pPr>
+              <w:spacing w:line="276" w:lineRule="auto"/>
+              <w:ind w:right="440"/>
+              <w:rPr>
+                <w:rFonts w:ascii="Courier New" w:hAnsi="Courier New" w:cs="Courier New"/>
+                <w:sz w:val="20"/>
+                <w:szCs w:val="20"/>
+              </w:rPr>
+            </w:pPr>
+            <w:proofErr w:type="gramStart"/>
+            <w:r>
+              <w:rPr>
+                <w:rFonts w:ascii="Courier New" w:eastAsia="Courier New" w:hAnsi="Courier New" w:cs="Courier New"/>
+                <w:b/>
+                <w:sz w:val="20"/>
+                <w:szCs w:val="20"/>
+              </w:rPr>
+              <w:t>save</w:t>
+            </w:r>
+            <w:r>
+              <w:rPr>
+                <w:rFonts w:ascii="Courier New" w:hAnsi="Courier New" w:cs="Courier New"/>
+                <w:sz w:val="20"/>
+                <w:szCs w:val="20"/>
+              </w:rPr>
+              <w:t>( std::</w:t>
             </w:r>
             <w:proofErr w:type="spellStart"/>
-            <w:r>
-              <w:rPr>
-                <w:rFonts w:ascii="Courier New" w:eastAsia="Courier New" w:hAnsi="Courier New" w:cs="Courier New"/>
-                <w:sz w:val="20"/>
-                <w:szCs w:val="20"/>
-              </w:rPr>
-              <w:t>const</w:t>
+            <w:proofErr w:type="gramEnd"/>
+            <w:r>
+              <w:rPr>
+                <w:rFonts w:ascii="Courier New" w:hAnsi="Courier New" w:cs="Courier New"/>
+                <w:sz w:val="20"/>
+                <w:szCs w:val="20"/>
+              </w:rPr>
+              <w:t>ostream</w:t>
             </w:r>
             <w:proofErr w:type="spellEnd"/>
             <w:r>
               <w:rPr>
-                <w:rFonts w:ascii="Courier New" w:eastAsia="Courier New" w:hAnsi="Courier New" w:cs="Courier New"/>
-                <w:sz w:val="20"/>
-                <w:szCs w:val="20"/>
-              </w:rPr>
-              <w:t xml:space="preserve"> </w:t>
-            </w:r>
-            <w:proofErr w:type="spellStart"/>
-            <w:r>
-              <w:rPr>
-                <w:rFonts w:ascii="Courier New" w:eastAsia="Courier New" w:hAnsi="Courier New" w:cs="Courier New"/>
-                <w:sz w:val="20"/>
-                <w:szCs w:val="20"/>
-              </w:rPr>
-              <w:t>std</w:t>
-            </w:r>
-            <w:proofErr w:type="spellEnd"/>
-            <w:r>
-              <w:rPr>
-                <w:rFonts w:ascii="Courier New" w:eastAsia="Courier New" w:hAnsi="Courier New" w:cs="Courier New"/>
-                <w:sz w:val="20"/>
-                <w:szCs w:val="20"/>
-              </w:rPr>
-              <w:t xml:space="preserve">::string&amp; </w:t>
-            </w:r>
-            <w:proofErr w:type="spellStart"/>
-            <w:r>
-              <w:rPr>
-                <w:rFonts w:ascii="Courier New" w:eastAsia="Courier New" w:hAnsi="Courier New" w:cs="Courier New"/>
-                <w:sz w:val="20"/>
-                <w:szCs w:val="20"/>
-              </w:rPr>
-              <w:t>file_name</w:t>
-            </w:r>
-            <w:proofErr w:type="spellEnd"/>
-            <w:r>
-              <w:rPr>
-                <w:rFonts w:ascii="Courier New" w:eastAsia="Courier New" w:hAnsi="Courier New" w:cs="Courier New"/>
-                <w:sz w:val="20"/>
-                <w:szCs w:val="20"/>
-              </w:rPr>
-              <w:t xml:space="preserve"> </w:t>
-            </w:r>
-            <w:r>
-              <w:rPr>
-                <w:rFonts w:ascii="Courier New" w:eastAsia="Courier New" w:hAnsi="Courier New" w:cs="Courier New"/>
-                <w:sz w:val="20"/>
-                <w:szCs w:val="20"/>
-              </w:rPr>
-              <w:t>)</w:t>
+                <w:rFonts w:ascii="Courier New" w:hAnsi="Courier New" w:cs="Courier New"/>
+                <w:sz w:val="20"/>
+                <w:szCs w:val="20"/>
+              </w:rPr>
+              <w:t xml:space="preserve"> &amp;stream )</w:t>
             </w:r>
           </w:p>
         </w:tc>
@@ -9465,7 +9627,27 @@
               <w:spacing w:line="276" w:lineRule="auto"/>
             </w:pPr>
             <w:r>
-              <w:t xml:space="preserve">Creates a file in ELF binary format. File name provided in </w:t>
+              <w:t xml:space="preserve">Creates a file in ELF binary format. File name </w:t>
+            </w:r>
+            <w:r>
+              <w:t xml:space="preserve">is </w:t>
+            </w:r>
+            <w:r>
+              <w:t>provided</w:t>
+            </w:r>
+            <w:r>
+              <w:t xml:space="preserve"> as a </w:t>
+            </w:r>
+            <w:proofErr w:type="gramStart"/>
+            <w:r>
+              <w:t>std::</w:t>
+            </w:r>
+            <w:proofErr w:type="gramEnd"/>
+            <w:r>
+              <w:t>string</w:t>
+            </w:r>
+            <w:r>
+              <w:t xml:space="preserve"> in </w:t>
             </w:r>
             <w:proofErr w:type="spellStart"/>
             <w:r>
@@ -9477,7 +9659,50 @@
             </w:r>
             <w:proofErr w:type="spellEnd"/>
             <w:r>
-              <w:t>. Returns true if the file was created successfully.</w:t>
+              <w:t xml:space="preserve"> or</w:t>
+            </w:r>
+            <w:r>
+              <w:t xml:space="preserve"> as an opened std::</w:t>
+            </w:r>
+            <w:proofErr w:type="spellStart"/>
+            <w:r>
+              <w:t>ostream</w:t>
+            </w:r>
+            <w:proofErr w:type="spellEnd"/>
+            <w:r>
+              <w:t xml:space="preserve"> in </w:t>
+            </w:r>
+            <w:r>
+              <w:rPr>
+                <w:rFonts w:ascii="Courier New" w:eastAsia="Courier New" w:hAnsi="Courier New" w:cs="Courier New"/>
+                <w:i/>
+              </w:rPr>
+              <w:t>stream</w:t>
+            </w:r>
+            <w:r>
+              <w:t>.</w:t>
+            </w:r>
+          </w:p>
+          <w:p>
+            <w:pPr>
+              <w:spacing w:line="276" w:lineRule="auto"/>
+            </w:pPr>
+            <w:r>
+              <w:t xml:space="preserve">Returns true if the file </w:t>
+            </w:r>
+            <w:r>
+              <w:t xml:space="preserve">has </w:t>
+            </w:r>
+            <w:proofErr w:type="gramStart"/>
+            <w:r>
+              <w:t xml:space="preserve">been </w:t>
+            </w:r>
+            <w:r>
+              <w:t xml:space="preserve"> created</w:t>
+            </w:r>
+            <w:proofErr w:type="gramEnd"/>
+            <w:r>
+              <w:t xml:space="preserve"> successfully.</w:t>
             </w:r>
           </w:p>
         </w:tc>
@@ -9946,13 +10171,7 @@
               <w:spacing w:line="276" w:lineRule="auto"/>
             </w:pPr>
             <w:r>
-              <w:t>Sets the object</w:t>
-            </w:r>
-            <w:r>
-              <w:t>/executable</w:t>
-            </w:r>
-            <w:r>
-              <w:t xml:space="preserve"> file version</w:t>
+              <w:t>Sets the object/executable file version</w:t>
             </w:r>
           </w:p>
         </w:tc>
@@ -10983,6 +11202,7 @@
                 <w:sz w:val="20"/>
                 <w:szCs w:val="20"/>
               </w:rPr>
+              <w:lastRenderedPageBreak/>
               <w:t>v</w:t>
             </w:r>
             <w:r>
@@ -11126,7 +11346,6 @@
                 <w:sz w:val="20"/>
                 <w:szCs w:val="20"/>
               </w:rPr>
-              <w:lastRenderedPageBreak/>
               <w:t>Elf_Word</w:t>
             </w:r>
             <w:proofErr w:type="spellEnd"/>
@@ -12487,13 +12706,8 @@
             <w:pPr>
               <w:spacing w:line="276" w:lineRule="auto"/>
             </w:pPr>
-            <w:proofErr w:type="gramStart"/>
-            <w:r>
-              <w:t>are</w:t>
-            </w:r>
-            <w:proofErr w:type="gramEnd"/>
-            <w:r>
-              <w:t xml:space="preserve"> 'known' section types. The function returns 0 for other section types.</w:t>
+            <w:r>
+              <w:t>are 'known' section types. The function returns 0 for other section types.</w:t>
             </w:r>
           </w:p>
         </w:tc>
@@ -12509,7 +12723,6 @@
       </w:pPr>
       <w:bookmarkStart w:id="10" w:name="_Toc478424371"/>
       <w:r>
-        <w:lastRenderedPageBreak/>
         <w:t>section</w:t>
       </w:r>
       <w:bookmarkEnd w:id="10"/>
@@ -12540,14 +12753,12 @@
       </w:r>
     </w:p>
     <w:p>
-      <w:proofErr w:type="gramStart"/>
       <w:r>
         <w:rPr>
           <w:rFonts w:ascii="Courier New" w:eastAsia="Courier New" w:hAnsi="Courier New" w:cs="Courier New"/>
         </w:rPr>
         <w:t>section</w:t>
       </w:r>
-      <w:proofErr w:type="gramEnd"/>
       <w:r>
         <w:t xml:space="preserve"> public member functions listed in the table below. These functions permit to retrieve or set ELF file section properties</w:t>
       </w:r>
@@ -12989,25 +13200,14 @@
               </w:rPr>
               <w:t xml:space="preserve"> </w:t>
             </w:r>
-            <w:proofErr w:type="spellStart"/>
-            <w:r>
-              <w:rPr>
-                <w:rFonts w:ascii="Courier New" w:eastAsia="Courier New" w:hAnsi="Courier New" w:cs="Courier New"/>
-                <w:bCs/>
-                <w:sz w:val="20"/>
-                <w:szCs w:val="20"/>
-              </w:rPr>
-              <w:t>std</w:t>
-            </w:r>
-            <w:proofErr w:type="spellEnd"/>
-            <w:r>
-              <w:rPr>
-                <w:rFonts w:ascii="Courier New" w:eastAsia="Courier New" w:hAnsi="Courier New" w:cs="Courier New"/>
-                <w:bCs/>
-                <w:sz w:val="20"/>
-                <w:szCs w:val="20"/>
-              </w:rPr>
-              <w:t>::string</w:t>
+            <w:r>
+              <w:rPr>
+                <w:rFonts w:ascii="Courier New" w:eastAsia="Courier New" w:hAnsi="Courier New" w:cs="Courier New"/>
+                <w:bCs/>
+                <w:sz w:val="20"/>
+                <w:szCs w:val="20"/>
+              </w:rPr>
+              <w:t>std::string</w:t>
             </w:r>
             <w:r>
               <w:rPr>
@@ -13630,15 +13830,24 @@
                 <w:szCs w:val="20"/>
               </w:rPr>
             </w:pPr>
+            <w:r>
+              <w:rPr>
+                <w:rFonts w:ascii="Courier New" w:eastAsia="Courier New" w:hAnsi="Courier New" w:cs="Courier New"/>
+                <w:bCs/>
+                <w:sz w:val="20"/>
+                <w:szCs w:val="20"/>
+              </w:rPr>
+              <w:t xml:space="preserve">std::string </w:t>
+            </w:r>
             <w:proofErr w:type="spellStart"/>
             <w:r>
               <w:rPr>
                 <w:rFonts w:ascii="Courier New" w:eastAsia="Courier New" w:hAnsi="Courier New" w:cs="Courier New"/>
-                <w:bCs/>
-                <w:sz w:val="20"/>
-                <w:szCs w:val="20"/>
-              </w:rPr>
-              <w:t>std</w:t>
+                <w:b/>
+                <w:sz w:val="20"/>
+                <w:szCs w:val="20"/>
+              </w:rPr>
+              <w:t>get_name</w:t>
             </w:r>
             <w:proofErr w:type="spellEnd"/>
             <w:r>
@@ -13648,17 +13857,57 @@
                 <w:sz w:val="20"/>
                 <w:szCs w:val="20"/>
               </w:rPr>
-              <w:t xml:space="preserve">::string </w:t>
-            </w:r>
+              <w:t>()</w:t>
+            </w:r>
+          </w:p>
+          <w:p>
+            <w:pPr>
+              <w:spacing w:line="276" w:lineRule="auto"/>
+              <w:rPr>
+                <w:rFonts w:ascii="Courier New" w:eastAsia="Courier New" w:hAnsi="Courier New" w:cs="Courier New"/>
+                <w:bCs/>
+                <w:sz w:val="20"/>
+                <w:szCs w:val="20"/>
+              </w:rPr>
+            </w:pPr>
             <w:proofErr w:type="spellStart"/>
             <w:r>
               <w:rPr>
                 <w:rFonts w:ascii="Courier New" w:eastAsia="Courier New" w:hAnsi="Courier New" w:cs="Courier New"/>
+                <w:bCs/>
+                <w:sz w:val="20"/>
+                <w:szCs w:val="20"/>
+              </w:rPr>
+              <w:t>Elf_Word</w:t>
+            </w:r>
+            <w:proofErr w:type="spellEnd"/>
+            <w:r>
+              <w:rPr>
+                <w:rFonts w:ascii="Courier New" w:eastAsia="Courier New" w:hAnsi="Courier New" w:cs="Courier New"/>
+                <w:bCs/>
+                <w:sz w:val="20"/>
+                <w:szCs w:val="20"/>
+              </w:rPr>
+              <w:t xml:space="preserve"> </w:t>
+            </w:r>
+            <w:r>
+              <w:rPr>
+                <w:rFonts w:ascii="Courier New" w:eastAsia="Courier New" w:hAnsi="Courier New" w:cs="Courier New"/>
+                <w:bCs/>
+                <w:sz w:val="20"/>
+                <w:szCs w:val="20"/>
+              </w:rPr>
+              <w:t xml:space="preserve">   </w:t>
+            </w:r>
+            <w:proofErr w:type="spellStart"/>
+            <w:r>
+              <w:rPr>
+                <w:rFonts w:ascii="Courier New" w:eastAsia="Courier New" w:hAnsi="Courier New" w:cs="Courier New"/>
                 <w:b/>
                 <w:sz w:val="20"/>
                 <w:szCs w:val="20"/>
               </w:rPr>
-              <w:t>get_name</w:t>
+              <w:t>get_type</w:t>
             </w:r>
             <w:proofErr w:type="spellEnd"/>
             <w:r>
@@ -13689,6 +13938,66 @@
                 <w:sz w:val="20"/>
                 <w:szCs w:val="20"/>
               </w:rPr>
+              <w:t>Elf_Xword</w:t>
+            </w:r>
+            <w:proofErr w:type="spellEnd"/>
+            <w:r>
+              <w:rPr>
+                <w:rFonts w:ascii="Courier New" w:eastAsia="Courier New" w:hAnsi="Courier New" w:cs="Courier New"/>
+                <w:bCs/>
+                <w:sz w:val="20"/>
+                <w:szCs w:val="20"/>
+              </w:rPr>
+              <w:t xml:space="preserve"> </w:t>
+            </w:r>
+            <w:r>
+              <w:rPr>
+                <w:rFonts w:ascii="Courier New" w:eastAsia="Courier New" w:hAnsi="Courier New" w:cs="Courier New"/>
+                <w:bCs/>
+                <w:sz w:val="20"/>
+                <w:szCs w:val="20"/>
+              </w:rPr>
+              <w:t xml:space="preserve">  </w:t>
+            </w:r>
+            <w:proofErr w:type="spellStart"/>
+            <w:r>
+              <w:rPr>
+                <w:rFonts w:ascii="Courier New" w:eastAsia="Courier New" w:hAnsi="Courier New" w:cs="Courier New"/>
+                <w:b/>
+                <w:sz w:val="20"/>
+                <w:szCs w:val="20"/>
+              </w:rPr>
+              <w:t>get_flags</w:t>
+            </w:r>
+            <w:proofErr w:type="spellEnd"/>
+            <w:r>
+              <w:rPr>
+                <w:rFonts w:ascii="Courier New" w:eastAsia="Courier New" w:hAnsi="Courier New" w:cs="Courier New"/>
+                <w:bCs/>
+                <w:sz w:val="20"/>
+                <w:szCs w:val="20"/>
+              </w:rPr>
+              <w:t>()</w:t>
+            </w:r>
+          </w:p>
+          <w:p>
+            <w:pPr>
+              <w:spacing w:line="276" w:lineRule="auto"/>
+              <w:rPr>
+                <w:rFonts w:ascii="Courier New" w:eastAsia="Courier New" w:hAnsi="Courier New" w:cs="Courier New"/>
+                <w:bCs/>
+                <w:sz w:val="20"/>
+                <w:szCs w:val="20"/>
+              </w:rPr>
+            </w:pPr>
+            <w:proofErr w:type="spellStart"/>
+            <w:r>
+              <w:rPr>
+                <w:rFonts w:ascii="Courier New" w:eastAsia="Courier New" w:hAnsi="Courier New" w:cs="Courier New"/>
+                <w:bCs/>
+                <w:sz w:val="20"/>
+                <w:szCs w:val="20"/>
+              </w:rPr>
               <w:t>Elf_Word</w:t>
             </w:r>
             <w:proofErr w:type="spellEnd"/>
@@ -13718,7 +14027,7 @@
                 <w:sz w:val="20"/>
                 <w:szCs w:val="20"/>
               </w:rPr>
-              <w:t>get_type</w:t>
+              <w:t>get_info</w:t>
             </w:r>
             <w:proofErr w:type="spellEnd"/>
             <w:r>
@@ -13749,6 +14058,66 @@
                 <w:sz w:val="20"/>
                 <w:szCs w:val="20"/>
               </w:rPr>
+              <w:t>Elf_Word</w:t>
+            </w:r>
+            <w:proofErr w:type="spellEnd"/>
+            <w:r>
+              <w:rPr>
+                <w:rFonts w:ascii="Courier New" w:eastAsia="Courier New" w:hAnsi="Courier New" w:cs="Courier New"/>
+                <w:bCs/>
+                <w:sz w:val="20"/>
+                <w:szCs w:val="20"/>
+              </w:rPr>
+              <w:t xml:space="preserve"> </w:t>
+            </w:r>
+            <w:r>
+              <w:rPr>
+                <w:rFonts w:ascii="Courier New" w:eastAsia="Courier New" w:hAnsi="Courier New" w:cs="Courier New"/>
+                <w:bCs/>
+                <w:sz w:val="20"/>
+                <w:szCs w:val="20"/>
+              </w:rPr>
+              <w:t xml:space="preserve">   </w:t>
+            </w:r>
+            <w:proofErr w:type="spellStart"/>
+            <w:r>
+              <w:rPr>
+                <w:rFonts w:ascii="Courier New" w:eastAsia="Courier New" w:hAnsi="Courier New" w:cs="Courier New"/>
+                <w:b/>
+                <w:sz w:val="20"/>
+                <w:szCs w:val="20"/>
+              </w:rPr>
+              <w:t>get_link</w:t>
+            </w:r>
+            <w:proofErr w:type="spellEnd"/>
+            <w:r>
+              <w:rPr>
+                <w:rFonts w:ascii="Courier New" w:eastAsia="Courier New" w:hAnsi="Courier New" w:cs="Courier New"/>
+                <w:bCs/>
+                <w:sz w:val="20"/>
+                <w:szCs w:val="20"/>
+              </w:rPr>
+              <w:t>()</w:t>
+            </w:r>
+          </w:p>
+          <w:p>
+            <w:pPr>
+              <w:spacing w:line="276" w:lineRule="auto"/>
+              <w:rPr>
+                <w:rFonts w:ascii="Courier New" w:eastAsia="Courier New" w:hAnsi="Courier New" w:cs="Courier New"/>
+                <w:bCs/>
+                <w:sz w:val="20"/>
+                <w:szCs w:val="20"/>
+              </w:rPr>
+            </w:pPr>
+            <w:proofErr w:type="spellStart"/>
+            <w:r>
+              <w:rPr>
+                <w:rFonts w:ascii="Courier New" w:eastAsia="Courier New" w:hAnsi="Courier New" w:cs="Courier New"/>
+                <w:bCs/>
+                <w:sz w:val="20"/>
+                <w:szCs w:val="20"/>
+              </w:rPr>
               <w:t>Elf_Xword</w:t>
             </w:r>
             <w:proofErr w:type="spellEnd"/>
@@ -13778,7 +14147,7 @@
                 <w:sz w:val="20"/>
                 <w:szCs w:val="20"/>
               </w:rPr>
-              <w:t>get_flags</w:t>
+              <w:t>get_addr_align</w:t>
             </w:r>
             <w:proofErr w:type="spellEnd"/>
             <w:r>
@@ -13809,7 +14178,7 @@
                 <w:sz w:val="20"/>
                 <w:szCs w:val="20"/>
               </w:rPr>
-              <w:t>Elf_Word</w:t>
+              <w:t>Elf_Xword</w:t>
             </w:r>
             <w:proofErr w:type="spellEnd"/>
             <w:r>
@@ -13828,7 +14197,7 @@
                 <w:sz w:val="20"/>
                 <w:szCs w:val="20"/>
               </w:rPr>
-              <w:t xml:space="preserve">   </w:t>
+              <w:t xml:space="preserve">  </w:t>
             </w:r>
             <w:proofErr w:type="spellStart"/>
             <w:r>
@@ -13838,7 +14207,7 @@
                 <w:sz w:val="20"/>
                 <w:szCs w:val="20"/>
               </w:rPr>
-              <w:t>get_info</w:t>
+              <w:t>get_entry_size</w:t>
             </w:r>
             <w:proofErr w:type="spellEnd"/>
             <w:r>
@@ -13861,193 +14230,14 @@
                 <w:szCs w:val="20"/>
               </w:rPr>
             </w:pPr>
-            <w:proofErr w:type="spellStart"/>
-            <w:r>
-              <w:rPr>
-                <w:rFonts w:ascii="Courier New" w:eastAsia="Courier New" w:hAnsi="Courier New" w:cs="Courier New"/>
-                <w:bCs/>
-                <w:sz w:val="20"/>
-                <w:szCs w:val="20"/>
-              </w:rPr>
-              <w:t>Elf_Word</w:t>
-            </w:r>
-            <w:proofErr w:type="spellEnd"/>
-            <w:r>
-              <w:rPr>
-                <w:rFonts w:ascii="Courier New" w:eastAsia="Courier New" w:hAnsi="Courier New" w:cs="Courier New"/>
-                <w:bCs/>
-                <w:sz w:val="20"/>
-                <w:szCs w:val="20"/>
-              </w:rPr>
-              <w:t xml:space="preserve"> </w:t>
-            </w:r>
-            <w:r>
-              <w:rPr>
-                <w:rFonts w:ascii="Courier New" w:eastAsia="Courier New" w:hAnsi="Courier New" w:cs="Courier New"/>
-                <w:bCs/>
-                <w:sz w:val="20"/>
-                <w:szCs w:val="20"/>
-              </w:rPr>
-              <w:t xml:space="preserve">   </w:t>
-            </w:r>
-            <w:proofErr w:type="spellStart"/>
-            <w:r>
-              <w:rPr>
-                <w:rFonts w:ascii="Courier New" w:eastAsia="Courier New" w:hAnsi="Courier New" w:cs="Courier New"/>
-                <w:b/>
-                <w:sz w:val="20"/>
-                <w:szCs w:val="20"/>
-              </w:rPr>
-              <w:t>get_link</w:t>
-            </w:r>
-            <w:proofErr w:type="spellEnd"/>
-            <w:r>
-              <w:rPr>
-                <w:rFonts w:ascii="Courier New" w:eastAsia="Courier New" w:hAnsi="Courier New" w:cs="Courier New"/>
-                <w:bCs/>
-                <w:sz w:val="20"/>
-                <w:szCs w:val="20"/>
-              </w:rPr>
-              <w:t>()</w:t>
-            </w:r>
-          </w:p>
-          <w:p>
-            <w:pPr>
-              <w:spacing w:line="276" w:lineRule="auto"/>
-              <w:rPr>
-                <w:rFonts w:ascii="Courier New" w:eastAsia="Courier New" w:hAnsi="Courier New" w:cs="Courier New"/>
-                <w:bCs/>
-                <w:sz w:val="20"/>
-                <w:szCs w:val="20"/>
-              </w:rPr>
-            </w:pPr>
-            <w:proofErr w:type="spellStart"/>
-            <w:r>
-              <w:rPr>
-                <w:rFonts w:ascii="Courier New" w:eastAsia="Courier New" w:hAnsi="Courier New" w:cs="Courier New"/>
-                <w:bCs/>
-                <w:sz w:val="20"/>
-                <w:szCs w:val="20"/>
-              </w:rPr>
-              <w:t>Elf_Xword</w:t>
-            </w:r>
-            <w:proofErr w:type="spellEnd"/>
-            <w:r>
-              <w:rPr>
-                <w:rFonts w:ascii="Courier New" w:eastAsia="Courier New" w:hAnsi="Courier New" w:cs="Courier New"/>
-                <w:bCs/>
-                <w:sz w:val="20"/>
-                <w:szCs w:val="20"/>
-              </w:rPr>
-              <w:t xml:space="preserve"> </w:t>
-            </w:r>
-            <w:r>
-              <w:rPr>
-                <w:rFonts w:ascii="Courier New" w:eastAsia="Courier New" w:hAnsi="Courier New" w:cs="Courier New"/>
-                <w:bCs/>
-                <w:sz w:val="20"/>
-                <w:szCs w:val="20"/>
-              </w:rPr>
-              <w:t xml:space="preserve">  </w:t>
-            </w:r>
-            <w:proofErr w:type="spellStart"/>
-            <w:r>
-              <w:rPr>
-                <w:rFonts w:ascii="Courier New" w:eastAsia="Courier New" w:hAnsi="Courier New" w:cs="Courier New"/>
-                <w:b/>
-                <w:sz w:val="20"/>
-                <w:szCs w:val="20"/>
-              </w:rPr>
-              <w:t>get_addr_align</w:t>
-            </w:r>
-            <w:proofErr w:type="spellEnd"/>
-            <w:r>
-              <w:rPr>
-                <w:rFonts w:ascii="Courier New" w:eastAsia="Courier New" w:hAnsi="Courier New" w:cs="Courier New"/>
-                <w:bCs/>
-                <w:sz w:val="20"/>
-                <w:szCs w:val="20"/>
-              </w:rPr>
-              <w:t>()</w:t>
-            </w:r>
-          </w:p>
-          <w:p>
-            <w:pPr>
-              <w:spacing w:line="276" w:lineRule="auto"/>
-              <w:rPr>
-                <w:rFonts w:ascii="Courier New" w:eastAsia="Courier New" w:hAnsi="Courier New" w:cs="Courier New"/>
-                <w:bCs/>
-                <w:sz w:val="20"/>
-                <w:szCs w:val="20"/>
-              </w:rPr>
-            </w:pPr>
-            <w:proofErr w:type="spellStart"/>
-            <w:r>
-              <w:rPr>
-                <w:rFonts w:ascii="Courier New" w:eastAsia="Courier New" w:hAnsi="Courier New" w:cs="Courier New"/>
-                <w:bCs/>
-                <w:sz w:val="20"/>
-                <w:szCs w:val="20"/>
-              </w:rPr>
-              <w:t>Elf_Xword</w:t>
-            </w:r>
-            <w:proofErr w:type="spellEnd"/>
-            <w:r>
-              <w:rPr>
-                <w:rFonts w:ascii="Courier New" w:eastAsia="Courier New" w:hAnsi="Courier New" w:cs="Courier New"/>
-                <w:bCs/>
-                <w:sz w:val="20"/>
-                <w:szCs w:val="20"/>
-              </w:rPr>
-              <w:t xml:space="preserve"> </w:t>
-            </w:r>
-            <w:r>
-              <w:rPr>
-                <w:rFonts w:ascii="Courier New" w:eastAsia="Courier New" w:hAnsi="Courier New" w:cs="Courier New"/>
-                <w:bCs/>
-                <w:sz w:val="20"/>
-                <w:szCs w:val="20"/>
-              </w:rPr>
-              <w:t xml:space="preserve">  </w:t>
-            </w:r>
-            <w:proofErr w:type="spellStart"/>
-            <w:r>
-              <w:rPr>
-                <w:rFonts w:ascii="Courier New" w:eastAsia="Courier New" w:hAnsi="Courier New" w:cs="Courier New"/>
-                <w:b/>
-                <w:sz w:val="20"/>
-                <w:szCs w:val="20"/>
-              </w:rPr>
-              <w:t>get_entry_size</w:t>
-            </w:r>
-            <w:proofErr w:type="spellEnd"/>
-            <w:r>
-              <w:rPr>
-                <w:rFonts w:ascii="Courier New" w:eastAsia="Courier New" w:hAnsi="Courier New" w:cs="Courier New"/>
-                <w:bCs/>
-                <w:sz w:val="20"/>
-                <w:szCs w:val="20"/>
-              </w:rPr>
-              <w:t>()</w:t>
-            </w:r>
-          </w:p>
-          <w:p>
-            <w:pPr>
-              <w:spacing w:line="276" w:lineRule="auto"/>
-              <w:rPr>
-                <w:rFonts w:ascii="Courier New" w:eastAsia="Courier New" w:hAnsi="Courier New" w:cs="Courier New"/>
-                <w:bCs/>
-                <w:sz w:val="20"/>
-                <w:szCs w:val="20"/>
-              </w:rPr>
-            </w:pPr>
-            <w:r>
-              <w:rPr>
-                <w:rFonts w:ascii="Courier New" w:eastAsia="Courier New" w:hAnsi="Courier New" w:cs="Courier New"/>
-                <w:bCs/>
-                <w:sz w:val="20"/>
-                <w:szCs w:val="20"/>
-              </w:rPr>
+            <w:r>
+              <w:rPr>
+                <w:rFonts w:ascii="Courier New" w:eastAsia="Courier New" w:hAnsi="Courier New" w:cs="Courier New"/>
+                <w:bCs/>
+                <w:sz w:val="20"/>
+                <w:szCs w:val="20"/>
+              </w:rPr>
+              <w:lastRenderedPageBreak/>
               <w:t>Elf64_Addr</w:t>
             </w:r>
             <w:r>
@@ -14225,6 +14415,7 @@
               <w:spacing w:line="276" w:lineRule="auto"/>
             </w:pPr>
             <w:r>
+              <w:lastRenderedPageBreak/>
               <w:t>Returns section attributes</w:t>
             </w:r>
           </w:p>
@@ -14261,7 +14452,6 @@
                 <w:sz w:val="20"/>
                 <w:szCs w:val="20"/>
               </w:rPr>
-              <w:lastRenderedPageBreak/>
               <w:t>Data manipulation functions:</w:t>
             </w:r>
           </w:p>
@@ -14286,15 +14476,24 @@
                 <w:szCs w:val="20"/>
               </w:rPr>
             </w:pPr>
+            <w:r>
+              <w:rPr>
+                <w:rFonts w:ascii="Courier New" w:eastAsia="Courier New" w:hAnsi="Courier New" w:cs="Courier New"/>
+                <w:bCs/>
+                <w:sz w:val="20"/>
+                <w:szCs w:val="20"/>
+              </w:rPr>
+              <w:t xml:space="preserve">const char* </w:t>
+            </w:r>
             <w:proofErr w:type="spellStart"/>
             <w:r>
               <w:rPr>
                 <w:rFonts w:ascii="Courier New" w:eastAsia="Courier New" w:hAnsi="Courier New" w:cs="Courier New"/>
-                <w:bCs/>
-                <w:sz w:val="20"/>
-                <w:szCs w:val="20"/>
-              </w:rPr>
-              <w:t>const</w:t>
+                <w:b/>
+                <w:sz w:val="20"/>
+                <w:szCs w:val="20"/>
+              </w:rPr>
+              <w:t>get_data</w:t>
             </w:r>
             <w:proofErr w:type="spellEnd"/>
             <w:r>
@@ -14304,7 +14503,38 @@
                 <w:sz w:val="20"/>
                 <w:szCs w:val="20"/>
               </w:rPr>
-              <w:t xml:space="preserve"> char* </w:t>
+              <w:t>()</w:t>
+            </w:r>
+          </w:p>
+          <w:p>
+            <w:pPr>
+              <w:spacing w:line="276" w:lineRule="auto"/>
+              <w:rPr>
+                <w:rFonts w:ascii="Courier New" w:eastAsia="Courier New" w:hAnsi="Courier New" w:cs="Courier New"/>
+                <w:bCs/>
+                <w:sz w:val="20"/>
+                <w:szCs w:val="20"/>
+              </w:rPr>
+            </w:pPr>
+          </w:p>
+          <w:p>
+            <w:pPr>
+              <w:spacing w:line="276" w:lineRule="auto"/>
+              <w:rPr>
+                <w:rFonts w:ascii="Courier New" w:eastAsia="Courier New" w:hAnsi="Courier New" w:cs="Courier New"/>
+                <w:bCs/>
+                <w:sz w:val="20"/>
+                <w:szCs w:val="20"/>
+              </w:rPr>
+            </w:pPr>
+            <w:r>
+              <w:rPr>
+                <w:rFonts w:ascii="Courier New" w:eastAsia="Courier New" w:hAnsi="Courier New" w:cs="Courier New"/>
+                <w:bCs/>
+                <w:sz w:val="20"/>
+                <w:szCs w:val="20"/>
+              </w:rPr>
+              <w:t xml:space="preserve">void        </w:t>
             </w:r>
             <w:proofErr w:type="spellStart"/>
             <w:r>
@@ -14314,7 +14544,7 @@
                 <w:sz w:val="20"/>
                 <w:szCs w:val="20"/>
               </w:rPr>
-              <w:t>get_data</w:t>
+              <w:t>set_data</w:t>
             </w:r>
             <w:proofErr w:type="spellEnd"/>
             <w:r>
@@ -14324,7 +14554,87 @@
                 <w:sz w:val="20"/>
                 <w:szCs w:val="20"/>
               </w:rPr>
-              <w:t>()</w:t>
+              <w:t>(</w:t>
+            </w:r>
+          </w:p>
+          <w:p>
+            <w:pPr>
+              <w:spacing w:line="276" w:lineRule="auto"/>
+              <w:rPr>
+                <w:rFonts w:ascii="Courier New" w:eastAsia="Courier New" w:hAnsi="Courier New" w:cs="Courier New"/>
+                <w:bCs/>
+                <w:sz w:val="20"/>
+                <w:szCs w:val="20"/>
+              </w:rPr>
+            </w:pPr>
+            <w:r>
+              <w:rPr>
+                <w:rFonts w:ascii="Courier New" w:eastAsia="Courier New" w:hAnsi="Courier New" w:cs="Courier New"/>
+                <w:bCs/>
+                <w:sz w:val="20"/>
+                <w:szCs w:val="20"/>
+              </w:rPr>
+              <w:t xml:space="preserve">  const char* </w:t>
+            </w:r>
+            <w:proofErr w:type="spellStart"/>
+            <w:r>
+              <w:rPr>
+                <w:rFonts w:ascii="Courier New" w:eastAsia="Courier New" w:hAnsi="Courier New" w:cs="Courier New"/>
+                <w:bCs/>
+                <w:sz w:val="20"/>
+                <w:szCs w:val="20"/>
+              </w:rPr>
+              <w:t>pData</w:t>
+            </w:r>
+            <w:proofErr w:type="spellEnd"/>
+            <w:r>
+              <w:rPr>
+                <w:rFonts w:ascii="Courier New" w:eastAsia="Courier New" w:hAnsi="Courier New" w:cs="Courier New"/>
+                <w:bCs/>
+                <w:sz w:val="20"/>
+                <w:szCs w:val="20"/>
+              </w:rPr>
+              <w:t>,</w:t>
+            </w:r>
+          </w:p>
+          <w:p>
+            <w:pPr>
+              <w:spacing w:line="276" w:lineRule="auto"/>
+              <w:rPr>
+                <w:rFonts w:ascii="Courier New" w:eastAsia="Courier New" w:hAnsi="Courier New" w:cs="Courier New"/>
+                <w:bCs/>
+                <w:sz w:val="20"/>
+                <w:szCs w:val="20"/>
+              </w:rPr>
+            </w:pPr>
+            <w:r>
+              <w:rPr>
+                <w:rFonts w:ascii="Courier New" w:eastAsia="Courier New" w:hAnsi="Courier New" w:cs="Courier New"/>
+                <w:bCs/>
+                <w:sz w:val="20"/>
+                <w:szCs w:val="20"/>
+              </w:rPr>
+              <w:t xml:space="preserve">  </w:t>
+            </w:r>
+            <w:proofErr w:type="spellStart"/>
+            <w:r>
+              <w:rPr>
+                <w:rFonts w:ascii="Courier New" w:eastAsia="Courier New" w:hAnsi="Courier New" w:cs="Courier New"/>
+                <w:bCs/>
+                <w:sz w:val="20"/>
+                <w:szCs w:val="20"/>
+              </w:rPr>
+              <w:t>Elf_Word</w:t>
+            </w:r>
+            <w:proofErr w:type="spellEnd"/>
+            <w:r>
+              <w:rPr>
+                <w:rFonts w:ascii="Courier New" w:eastAsia="Courier New" w:hAnsi="Courier New" w:cs="Courier New"/>
+                <w:bCs/>
+                <w:sz w:val="20"/>
+                <w:szCs w:val="20"/>
+              </w:rPr>
+              <w:t xml:space="preserve"> size )</w:t>
             </w:r>
           </w:p>
           <w:p>
@@ -14395,6 +14705,117 @@
                 <w:sz w:val="20"/>
                 <w:szCs w:val="20"/>
               </w:rPr>
+              <w:t xml:space="preserve">  const std::string&amp; data )</w:t>
+            </w:r>
+          </w:p>
+          <w:p>
+            <w:pPr>
+              <w:spacing w:line="276" w:lineRule="auto"/>
+              <w:rPr>
+                <w:rFonts w:ascii="Courier New" w:eastAsia="Courier New" w:hAnsi="Courier New" w:cs="Courier New"/>
+                <w:bCs/>
+                <w:sz w:val="20"/>
+                <w:szCs w:val="20"/>
+              </w:rPr>
+            </w:pPr>
+          </w:p>
+          <w:p>
+            <w:pPr>
+              <w:spacing w:line="276" w:lineRule="auto"/>
+              <w:rPr>
+                <w:rFonts w:ascii="Courier New" w:eastAsia="Courier New" w:hAnsi="Courier New" w:cs="Courier New"/>
+                <w:bCs/>
+                <w:sz w:val="20"/>
+                <w:szCs w:val="20"/>
+              </w:rPr>
+            </w:pPr>
+            <w:r>
+              <w:rPr>
+                <w:rFonts w:ascii="Courier New" w:eastAsia="Courier New" w:hAnsi="Courier New" w:cs="Courier New"/>
+                <w:bCs/>
+                <w:sz w:val="20"/>
+                <w:szCs w:val="20"/>
+              </w:rPr>
+              <w:t xml:space="preserve">void        </w:t>
+            </w:r>
+            <w:proofErr w:type="spellStart"/>
+            <w:r>
+              <w:rPr>
+                <w:rFonts w:ascii="Courier New" w:eastAsia="Courier New" w:hAnsi="Courier New" w:cs="Courier New"/>
+                <w:b/>
+                <w:sz w:val="20"/>
+                <w:szCs w:val="20"/>
+              </w:rPr>
+              <w:t>append_data</w:t>
+            </w:r>
+            <w:proofErr w:type="spellEnd"/>
+            <w:r>
+              <w:rPr>
+                <w:rFonts w:ascii="Courier New" w:eastAsia="Courier New" w:hAnsi="Courier New" w:cs="Courier New"/>
+                <w:bCs/>
+                <w:sz w:val="20"/>
+                <w:szCs w:val="20"/>
+              </w:rPr>
+              <w:t>(</w:t>
+            </w:r>
+          </w:p>
+          <w:p>
+            <w:pPr>
+              <w:spacing w:line="276" w:lineRule="auto"/>
+              <w:rPr>
+                <w:rFonts w:ascii="Courier New" w:eastAsia="Courier New" w:hAnsi="Courier New" w:cs="Courier New"/>
+                <w:bCs/>
+                <w:sz w:val="20"/>
+                <w:szCs w:val="20"/>
+              </w:rPr>
+            </w:pPr>
+            <w:r>
+              <w:rPr>
+                <w:rFonts w:ascii="Courier New" w:eastAsia="Courier New" w:hAnsi="Courier New" w:cs="Courier New"/>
+                <w:bCs/>
+                <w:sz w:val="20"/>
+                <w:szCs w:val="20"/>
+              </w:rPr>
+              <w:t xml:space="preserve">  const char* </w:t>
+            </w:r>
+            <w:proofErr w:type="spellStart"/>
+            <w:r>
+              <w:rPr>
+                <w:rFonts w:ascii="Courier New" w:eastAsia="Courier New" w:hAnsi="Courier New" w:cs="Courier New"/>
+                <w:bCs/>
+                <w:sz w:val="20"/>
+                <w:szCs w:val="20"/>
+              </w:rPr>
+              <w:t>pData</w:t>
+            </w:r>
+            <w:proofErr w:type="spellEnd"/>
+            <w:r>
+              <w:rPr>
+                <w:rFonts w:ascii="Courier New" w:eastAsia="Courier New" w:hAnsi="Courier New" w:cs="Courier New"/>
+                <w:bCs/>
+                <w:sz w:val="20"/>
+                <w:szCs w:val="20"/>
+              </w:rPr>
+              <w:t>,</w:t>
+            </w:r>
+          </w:p>
+          <w:p>
+            <w:pPr>
+              <w:spacing w:line="276" w:lineRule="auto"/>
+              <w:rPr>
+                <w:rFonts w:ascii="Courier New" w:eastAsia="Courier New" w:hAnsi="Courier New" w:cs="Courier New"/>
+                <w:bCs/>
+                <w:sz w:val="20"/>
+                <w:szCs w:val="20"/>
+              </w:rPr>
+            </w:pPr>
+            <w:r>
+              <w:rPr>
+                <w:rFonts w:ascii="Courier New" w:eastAsia="Courier New" w:hAnsi="Courier New" w:cs="Courier New"/>
+                <w:bCs/>
+                <w:sz w:val="20"/>
+                <w:szCs w:val="20"/>
+              </w:rPr>
               <w:t xml:space="preserve">  </w:t>
             </w:r>
             <w:proofErr w:type="spellStart"/>
@@ -14405,7 +14826,7 @@
                 <w:sz w:val="20"/>
                 <w:szCs w:val="20"/>
               </w:rPr>
-              <w:t>const</w:t>
+              <w:t>Elf_Word</w:t>
             </w:r>
             <w:proofErr w:type="spellEnd"/>
             <w:r>
@@ -14415,17 +14836,48 @@
                 <w:sz w:val="20"/>
                 <w:szCs w:val="20"/>
               </w:rPr>
-              <w:t xml:space="preserve"> char* </w:t>
+              <w:t xml:space="preserve"> size )</w:t>
+            </w:r>
+          </w:p>
+          <w:p>
+            <w:pPr>
+              <w:spacing w:line="276" w:lineRule="auto"/>
+              <w:rPr>
+                <w:rFonts w:ascii="Courier New" w:eastAsia="Courier New" w:hAnsi="Courier New" w:cs="Courier New"/>
+                <w:bCs/>
+                <w:sz w:val="20"/>
+                <w:szCs w:val="20"/>
+              </w:rPr>
+            </w:pPr>
+          </w:p>
+          <w:p>
+            <w:pPr>
+              <w:spacing w:line="276" w:lineRule="auto"/>
+              <w:rPr>
+                <w:rFonts w:ascii="Courier New" w:eastAsia="Courier New" w:hAnsi="Courier New" w:cs="Courier New"/>
+                <w:bCs/>
+                <w:sz w:val="20"/>
+                <w:szCs w:val="20"/>
+              </w:rPr>
+            </w:pPr>
+            <w:r>
+              <w:rPr>
+                <w:rFonts w:ascii="Courier New" w:eastAsia="Courier New" w:hAnsi="Courier New" w:cs="Courier New"/>
+                <w:bCs/>
+                <w:sz w:val="20"/>
+                <w:szCs w:val="20"/>
+              </w:rPr>
+              <w:t xml:space="preserve">void        </w:t>
             </w:r>
             <w:proofErr w:type="spellStart"/>
             <w:r>
               <w:rPr>
                 <w:rFonts w:ascii="Courier New" w:eastAsia="Courier New" w:hAnsi="Courier New" w:cs="Courier New"/>
-                <w:bCs/>
-                <w:sz w:val="20"/>
-                <w:szCs w:val="20"/>
-              </w:rPr>
-              <w:t>pData</w:t>
+                <w:b/>
+                <w:sz w:val="20"/>
+                <w:szCs w:val="20"/>
+              </w:rPr>
+              <w:t>append_data</w:t>
             </w:r>
             <w:proofErr w:type="spellEnd"/>
             <w:r>
@@ -14435,97 +14887,6 @@
                 <w:sz w:val="20"/>
                 <w:szCs w:val="20"/>
               </w:rPr>
-              <w:t>,</w:t>
-            </w:r>
-          </w:p>
-          <w:p>
-            <w:pPr>
-              <w:spacing w:line="276" w:lineRule="auto"/>
-              <w:rPr>
-                <w:rFonts w:ascii="Courier New" w:eastAsia="Courier New" w:hAnsi="Courier New" w:cs="Courier New"/>
-                <w:bCs/>
-                <w:sz w:val="20"/>
-                <w:szCs w:val="20"/>
-              </w:rPr>
-            </w:pPr>
-            <w:r>
-              <w:rPr>
-                <w:rFonts w:ascii="Courier New" w:eastAsia="Courier New" w:hAnsi="Courier New" w:cs="Courier New"/>
-                <w:bCs/>
-                <w:sz w:val="20"/>
-                <w:szCs w:val="20"/>
-              </w:rPr>
-              <w:t xml:space="preserve">  </w:t>
-            </w:r>
-            <w:proofErr w:type="spellStart"/>
-            <w:r>
-              <w:rPr>
-                <w:rFonts w:ascii="Courier New" w:eastAsia="Courier New" w:hAnsi="Courier New" w:cs="Courier New"/>
-                <w:bCs/>
-                <w:sz w:val="20"/>
-                <w:szCs w:val="20"/>
-              </w:rPr>
-              <w:t>Elf_Word</w:t>
-            </w:r>
-            <w:proofErr w:type="spellEnd"/>
-            <w:r>
-              <w:rPr>
-                <w:rFonts w:ascii="Courier New" w:eastAsia="Courier New" w:hAnsi="Courier New" w:cs="Courier New"/>
-                <w:bCs/>
-                <w:sz w:val="20"/>
-                <w:szCs w:val="20"/>
-              </w:rPr>
-              <w:t xml:space="preserve"> size )</w:t>
-            </w:r>
-          </w:p>
-          <w:p>
-            <w:pPr>
-              <w:spacing w:line="276" w:lineRule="auto"/>
-              <w:rPr>
-                <w:rFonts w:ascii="Courier New" w:eastAsia="Courier New" w:hAnsi="Courier New" w:cs="Courier New"/>
-                <w:bCs/>
-                <w:sz w:val="20"/>
-                <w:szCs w:val="20"/>
-              </w:rPr>
-            </w:pPr>
-          </w:p>
-          <w:p>
-            <w:pPr>
-              <w:spacing w:line="276" w:lineRule="auto"/>
-              <w:rPr>
-                <w:rFonts w:ascii="Courier New" w:eastAsia="Courier New" w:hAnsi="Courier New" w:cs="Courier New"/>
-                <w:bCs/>
-                <w:sz w:val="20"/>
-                <w:szCs w:val="20"/>
-              </w:rPr>
-            </w:pPr>
-            <w:r>
-              <w:rPr>
-                <w:rFonts w:ascii="Courier New" w:eastAsia="Courier New" w:hAnsi="Courier New" w:cs="Courier New"/>
-                <w:bCs/>
-                <w:sz w:val="20"/>
-                <w:szCs w:val="20"/>
-              </w:rPr>
-              <w:t xml:space="preserve">void        </w:t>
-            </w:r>
-            <w:proofErr w:type="spellStart"/>
-            <w:r>
-              <w:rPr>
-                <w:rFonts w:ascii="Courier New" w:eastAsia="Courier New" w:hAnsi="Courier New" w:cs="Courier New"/>
-                <w:b/>
-                <w:sz w:val="20"/>
-                <w:szCs w:val="20"/>
-              </w:rPr>
-              <w:t>set_data</w:t>
-            </w:r>
-            <w:proofErr w:type="spellEnd"/>
-            <w:r>
-              <w:rPr>
-                <w:rFonts w:ascii="Courier New" w:eastAsia="Courier New" w:hAnsi="Courier New" w:cs="Courier New"/>
-                <w:bCs/>
-                <w:sz w:val="20"/>
-                <w:szCs w:val="20"/>
-              </w:rPr>
               <w:t>(</w:t>
             </w:r>
           </w:p>
@@ -14546,309 +14907,7 @@
                 <w:sz w:val="20"/>
                 <w:szCs w:val="20"/>
               </w:rPr>
-              <w:t xml:space="preserve">  </w:t>
-            </w:r>
-            <w:proofErr w:type="spellStart"/>
-            <w:r>
-              <w:rPr>
-                <w:rFonts w:ascii="Courier New" w:eastAsia="Courier New" w:hAnsi="Courier New" w:cs="Courier New"/>
-                <w:bCs/>
-                <w:sz w:val="20"/>
-                <w:szCs w:val="20"/>
-              </w:rPr>
-              <w:t>const</w:t>
-            </w:r>
-            <w:proofErr w:type="spellEnd"/>
-            <w:r>
-              <w:rPr>
-                <w:rFonts w:ascii="Courier New" w:eastAsia="Courier New" w:hAnsi="Courier New" w:cs="Courier New"/>
-                <w:bCs/>
-                <w:sz w:val="20"/>
-                <w:szCs w:val="20"/>
-              </w:rPr>
-              <w:t xml:space="preserve"> </w:t>
-            </w:r>
-            <w:proofErr w:type="spellStart"/>
-            <w:r>
-              <w:rPr>
-                <w:rFonts w:ascii="Courier New" w:eastAsia="Courier New" w:hAnsi="Courier New" w:cs="Courier New"/>
-                <w:bCs/>
-                <w:sz w:val="20"/>
-                <w:szCs w:val="20"/>
-              </w:rPr>
-              <w:t>std</w:t>
-            </w:r>
-            <w:proofErr w:type="spellEnd"/>
-            <w:r>
-              <w:rPr>
-                <w:rFonts w:ascii="Courier New" w:eastAsia="Courier New" w:hAnsi="Courier New" w:cs="Courier New"/>
-                <w:bCs/>
-                <w:sz w:val="20"/>
-                <w:szCs w:val="20"/>
-              </w:rPr>
-              <w:t>::string&amp; data )</w:t>
-            </w:r>
-          </w:p>
-          <w:p>
-            <w:pPr>
-              <w:spacing w:line="276" w:lineRule="auto"/>
-              <w:rPr>
-                <w:rFonts w:ascii="Courier New" w:eastAsia="Courier New" w:hAnsi="Courier New" w:cs="Courier New"/>
-                <w:bCs/>
-                <w:sz w:val="20"/>
-                <w:szCs w:val="20"/>
-              </w:rPr>
-            </w:pPr>
-          </w:p>
-          <w:p>
-            <w:pPr>
-              <w:spacing w:line="276" w:lineRule="auto"/>
-              <w:rPr>
-                <w:rFonts w:ascii="Courier New" w:eastAsia="Courier New" w:hAnsi="Courier New" w:cs="Courier New"/>
-                <w:bCs/>
-                <w:sz w:val="20"/>
-                <w:szCs w:val="20"/>
-              </w:rPr>
-            </w:pPr>
-            <w:r>
-              <w:rPr>
-                <w:rFonts w:ascii="Courier New" w:eastAsia="Courier New" w:hAnsi="Courier New" w:cs="Courier New"/>
-                <w:bCs/>
-                <w:sz w:val="20"/>
-                <w:szCs w:val="20"/>
-              </w:rPr>
-              <w:t xml:space="preserve">void        </w:t>
-            </w:r>
-            <w:proofErr w:type="spellStart"/>
-            <w:r>
-              <w:rPr>
-                <w:rFonts w:ascii="Courier New" w:eastAsia="Courier New" w:hAnsi="Courier New" w:cs="Courier New"/>
-                <w:b/>
-                <w:sz w:val="20"/>
-                <w:szCs w:val="20"/>
-              </w:rPr>
-              <w:t>append_data</w:t>
-            </w:r>
-            <w:proofErr w:type="spellEnd"/>
-            <w:r>
-              <w:rPr>
-                <w:rFonts w:ascii="Courier New" w:eastAsia="Courier New" w:hAnsi="Courier New" w:cs="Courier New"/>
-                <w:bCs/>
-                <w:sz w:val="20"/>
-                <w:szCs w:val="20"/>
-              </w:rPr>
-              <w:t>(</w:t>
-            </w:r>
-          </w:p>
-          <w:p>
-            <w:pPr>
-              <w:spacing w:line="276" w:lineRule="auto"/>
-              <w:rPr>
-                <w:rFonts w:ascii="Courier New" w:eastAsia="Courier New" w:hAnsi="Courier New" w:cs="Courier New"/>
-                <w:bCs/>
-                <w:sz w:val="20"/>
-                <w:szCs w:val="20"/>
-              </w:rPr>
-            </w:pPr>
-            <w:r>
-              <w:rPr>
-                <w:rFonts w:ascii="Courier New" w:eastAsia="Courier New" w:hAnsi="Courier New" w:cs="Courier New"/>
-                <w:bCs/>
-                <w:sz w:val="20"/>
-                <w:szCs w:val="20"/>
-              </w:rPr>
-              <w:t xml:space="preserve">  </w:t>
-            </w:r>
-            <w:proofErr w:type="spellStart"/>
-            <w:r>
-              <w:rPr>
-                <w:rFonts w:ascii="Courier New" w:eastAsia="Courier New" w:hAnsi="Courier New" w:cs="Courier New"/>
-                <w:bCs/>
-                <w:sz w:val="20"/>
-                <w:szCs w:val="20"/>
-              </w:rPr>
-              <w:t>const</w:t>
-            </w:r>
-            <w:proofErr w:type="spellEnd"/>
-            <w:r>
-              <w:rPr>
-                <w:rFonts w:ascii="Courier New" w:eastAsia="Courier New" w:hAnsi="Courier New" w:cs="Courier New"/>
-                <w:bCs/>
-                <w:sz w:val="20"/>
-                <w:szCs w:val="20"/>
-              </w:rPr>
-              <w:t xml:space="preserve"> char* </w:t>
-            </w:r>
-            <w:proofErr w:type="spellStart"/>
-            <w:r>
-              <w:rPr>
-                <w:rFonts w:ascii="Courier New" w:eastAsia="Courier New" w:hAnsi="Courier New" w:cs="Courier New"/>
-                <w:bCs/>
-                <w:sz w:val="20"/>
-                <w:szCs w:val="20"/>
-              </w:rPr>
-              <w:t>pData</w:t>
-            </w:r>
-            <w:proofErr w:type="spellEnd"/>
-            <w:r>
-              <w:rPr>
-                <w:rFonts w:ascii="Courier New" w:eastAsia="Courier New" w:hAnsi="Courier New" w:cs="Courier New"/>
-                <w:bCs/>
-                <w:sz w:val="20"/>
-                <w:szCs w:val="20"/>
-              </w:rPr>
-              <w:t>,</w:t>
-            </w:r>
-          </w:p>
-          <w:p>
-            <w:pPr>
-              <w:spacing w:line="276" w:lineRule="auto"/>
-              <w:rPr>
-                <w:rFonts w:ascii="Courier New" w:eastAsia="Courier New" w:hAnsi="Courier New" w:cs="Courier New"/>
-                <w:bCs/>
-                <w:sz w:val="20"/>
-                <w:szCs w:val="20"/>
-              </w:rPr>
-            </w:pPr>
-            <w:r>
-              <w:rPr>
-                <w:rFonts w:ascii="Courier New" w:eastAsia="Courier New" w:hAnsi="Courier New" w:cs="Courier New"/>
-                <w:bCs/>
-                <w:sz w:val="20"/>
-                <w:szCs w:val="20"/>
-              </w:rPr>
-              <w:t xml:space="preserve">  </w:t>
-            </w:r>
-            <w:proofErr w:type="spellStart"/>
-            <w:r>
-              <w:rPr>
-                <w:rFonts w:ascii="Courier New" w:eastAsia="Courier New" w:hAnsi="Courier New" w:cs="Courier New"/>
-                <w:bCs/>
-                <w:sz w:val="20"/>
-                <w:szCs w:val="20"/>
-              </w:rPr>
-              <w:t>Elf_Word</w:t>
-            </w:r>
-            <w:proofErr w:type="spellEnd"/>
-            <w:r>
-              <w:rPr>
-                <w:rFonts w:ascii="Courier New" w:eastAsia="Courier New" w:hAnsi="Courier New" w:cs="Courier New"/>
-                <w:bCs/>
-                <w:sz w:val="20"/>
-                <w:szCs w:val="20"/>
-              </w:rPr>
-              <w:t xml:space="preserve"> size )</w:t>
-            </w:r>
-          </w:p>
-          <w:p>
-            <w:pPr>
-              <w:spacing w:line="276" w:lineRule="auto"/>
-              <w:rPr>
-                <w:rFonts w:ascii="Courier New" w:eastAsia="Courier New" w:hAnsi="Courier New" w:cs="Courier New"/>
-                <w:bCs/>
-                <w:sz w:val="20"/>
-                <w:szCs w:val="20"/>
-              </w:rPr>
-            </w:pPr>
-          </w:p>
-          <w:p>
-            <w:pPr>
-              <w:spacing w:line="276" w:lineRule="auto"/>
-              <w:rPr>
-                <w:rFonts w:ascii="Courier New" w:eastAsia="Courier New" w:hAnsi="Courier New" w:cs="Courier New"/>
-                <w:bCs/>
-                <w:sz w:val="20"/>
-                <w:szCs w:val="20"/>
-              </w:rPr>
-            </w:pPr>
-            <w:r>
-              <w:rPr>
-                <w:rFonts w:ascii="Courier New" w:eastAsia="Courier New" w:hAnsi="Courier New" w:cs="Courier New"/>
-                <w:bCs/>
-                <w:sz w:val="20"/>
-                <w:szCs w:val="20"/>
-              </w:rPr>
-              <w:t xml:space="preserve">void        </w:t>
-            </w:r>
-            <w:proofErr w:type="spellStart"/>
-            <w:r>
-              <w:rPr>
-                <w:rFonts w:ascii="Courier New" w:eastAsia="Courier New" w:hAnsi="Courier New" w:cs="Courier New"/>
-                <w:b/>
-                <w:sz w:val="20"/>
-                <w:szCs w:val="20"/>
-              </w:rPr>
-              <w:t>append_data</w:t>
-            </w:r>
-            <w:proofErr w:type="spellEnd"/>
-            <w:r>
-              <w:rPr>
-                <w:rFonts w:ascii="Courier New" w:eastAsia="Courier New" w:hAnsi="Courier New" w:cs="Courier New"/>
-                <w:bCs/>
-                <w:sz w:val="20"/>
-                <w:szCs w:val="20"/>
-              </w:rPr>
-              <w:t>(</w:t>
-            </w:r>
-          </w:p>
-          <w:p>
-            <w:pPr>
-              <w:spacing w:line="276" w:lineRule="auto"/>
-              <w:rPr>
-                <w:rFonts w:ascii="Courier New" w:eastAsia="Courier New" w:hAnsi="Courier New" w:cs="Courier New"/>
-                <w:bCs/>
-                <w:sz w:val="20"/>
-                <w:szCs w:val="20"/>
-              </w:rPr>
-            </w:pPr>
-            <w:r>
-              <w:rPr>
-                <w:rFonts w:ascii="Courier New" w:eastAsia="Courier New" w:hAnsi="Courier New" w:cs="Courier New"/>
-                <w:bCs/>
-                <w:sz w:val="20"/>
-                <w:szCs w:val="20"/>
-              </w:rPr>
-              <w:t xml:space="preserve">  </w:t>
-            </w:r>
-            <w:proofErr w:type="spellStart"/>
-            <w:r>
-              <w:rPr>
-                <w:rFonts w:ascii="Courier New" w:eastAsia="Courier New" w:hAnsi="Courier New" w:cs="Courier New"/>
-                <w:bCs/>
-                <w:sz w:val="20"/>
-                <w:szCs w:val="20"/>
-              </w:rPr>
-              <w:t>const</w:t>
-            </w:r>
-            <w:proofErr w:type="spellEnd"/>
-            <w:r>
-              <w:rPr>
-                <w:rFonts w:ascii="Courier New" w:eastAsia="Courier New" w:hAnsi="Courier New" w:cs="Courier New"/>
-                <w:bCs/>
-                <w:sz w:val="20"/>
-                <w:szCs w:val="20"/>
-              </w:rPr>
-              <w:t xml:space="preserve"> </w:t>
-            </w:r>
-            <w:proofErr w:type="spellStart"/>
-            <w:r>
-              <w:rPr>
-                <w:rFonts w:ascii="Courier New" w:eastAsia="Courier New" w:hAnsi="Courier New" w:cs="Courier New"/>
-                <w:bCs/>
-                <w:sz w:val="20"/>
-                <w:szCs w:val="20"/>
-              </w:rPr>
-              <w:t>std</w:t>
-            </w:r>
-            <w:proofErr w:type="spellEnd"/>
-            <w:r>
-              <w:rPr>
-                <w:rFonts w:ascii="Courier New" w:eastAsia="Courier New" w:hAnsi="Courier New" w:cs="Courier New"/>
-                <w:bCs/>
-                <w:sz w:val="20"/>
-                <w:szCs w:val="20"/>
-              </w:rPr>
-              <w:t>::string&amp; data )</w:t>
+              <w:t xml:space="preserve">  const std::string&amp; data )</w:t>
             </w:r>
           </w:p>
         </w:tc>
@@ -14908,14 +14967,12 @@
       </w:r>
     </w:p>
     <w:p>
-      <w:proofErr w:type="gramStart"/>
       <w:r>
         <w:rPr>
           <w:rFonts w:ascii="Courier New" w:eastAsia="Courier New" w:hAnsi="Courier New" w:cs="Courier New"/>
         </w:rPr>
         <w:t>segment</w:t>
       </w:r>
-      <w:proofErr w:type="gramEnd"/>
       <w:r>
         <w:t xml:space="preserve"> public member functions listed in the table below. These functions permit to retrieve or set ELF file segment properties</w:t>
       </w:r>
@@ -15467,6 +15524,7 @@
                 <w:sz w:val="20"/>
                 <w:szCs w:val="20"/>
               </w:rPr>
+              <w:lastRenderedPageBreak/>
               <w:t xml:space="preserve">void </w:t>
             </w:r>
             <w:proofErr w:type="spellStart"/>
@@ -15652,7 +15710,6 @@
                 <w:sz w:val="20"/>
                 <w:szCs w:val="20"/>
               </w:rPr>
-              <w:lastRenderedPageBreak/>
               <w:t xml:space="preserve">void </w:t>
             </w:r>
             <w:proofErr w:type="spellStart"/>
@@ -16460,27 +16517,7 @@
                 <w:sz w:val="20"/>
                 <w:szCs w:val="20"/>
               </w:rPr>
-              <w:t xml:space="preserve"> </w:t>
-            </w:r>
-            <w:proofErr w:type="spellStart"/>
-            <w:r>
-              <w:rPr>
-                <w:rFonts w:ascii="Courier New" w:eastAsia="Courier New" w:hAnsi="Courier New" w:cs="Courier New"/>
-                <w:bCs/>
-                <w:sz w:val="20"/>
-                <w:szCs w:val="20"/>
-              </w:rPr>
-              <w:t>num</w:t>
-            </w:r>
-            <w:proofErr w:type="spellEnd"/>
-            <w:r>
-              <w:rPr>
-                <w:rFonts w:ascii="Courier New" w:eastAsia="Courier New" w:hAnsi="Courier New" w:cs="Courier New"/>
-                <w:bCs/>
-                <w:sz w:val="20"/>
-                <w:szCs w:val="20"/>
-              </w:rPr>
-              <w:t xml:space="preserve"> )</w:t>
+              <w:t xml:space="preserve"> num )</w:t>
             </w:r>
           </w:p>
         </w:tc>
@@ -16534,25 +16571,14 @@
                 <w:szCs w:val="20"/>
               </w:rPr>
             </w:pPr>
-            <w:proofErr w:type="spellStart"/>
-            <w:r>
-              <w:rPr>
-                <w:rFonts w:ascii="Courier New" w:eastAsia="Courier New" w:hAnsi="Courier New" w:cs="Courier New"/>
-                <w:bCs/>
-                <w:sz w:val="20"/>
-                <w:szCs w:val="20"/>
-              </w:rPr>
-              <w:t>const</w:t>
-            </w:r>
-            <w:proofErr w:type="spellEnd"/>
-            <w:r>
-              <w:rPr>
-                <w:rFonts w:ascii="Courier New" w:eastAsia="Courier New" w:hAnsi="Courier New" w:cs="Courier New"/>
-                <w:bCs/>
-                <w:sz w:val="20"/>
-                <w:szCs w:val="20"/>
-              </w:rPr>
-              <w:t xml:space="preserve"> char* </w:t>
+            <w:r>
+              <w:rPr>
+                <w:rFonts w:ascii="Courier New" w:eastAsia="Courier New" w:hAnsi="Courier New" w:cs="Courier New"/>
+                <w:bCs/>
+                <w:sz w:val="20"/>
+                <w:szCs w:val="20"/>
+              </w:rPr>
+              <w:t xml:space="preserve">const char* </w:t>
             </w:r>
             <w:proofErr w:type="spellStart"/>
             <w:r>
@@ -16807,25 +16833,14 @@
                 <w:szCs w:val="20"/>
               </w:rPr>
             </w:pPr>
-            <w:proofErr w:type="spellStart"/>
-            <w:r>
-              <w:rPr>
-                <w:rFonts w:ascii="Courier New" w:eastAsia="Courier New" w:hAnsi="Courier New" w:cs="Courier New"/>
-                <w:bCs/>
-                <w:sz w:val="20"/>
-                <w:szCs w:val="20"/>
-              </w:rPr>
-              <w:t>const</w:t>
-            </w:r>
-            <w:proofErr w:type="spellEnd"/>
-            <w:r>
-              <w:rPr>
-                <w:rFonts w:ascii="Courier New" w:eastAsia="Courier New" w:hAnsi="Courier New" w:cs="Courier New"/>
-                <w:bCs/>
-                <w:sz w:val="20"/>
-                <w:szCs w:val="20"/>
-              </w:rPr>
-              <w:t xml:space="preserve"> char*</w:t>
+            <w:r>
+              <w:rPr>
+                <w:rFonts w:ascii="Courier New" w:eastAsia="Courier New" w:hAnsi="Courier New" w:cs="Courier New"/>
+                <w:bCs/>
+                <w:sz w:val="20"/>
+                <w:szCs w:val="20"/>
+              </w:rPr>
+              <w:t>const char*</w:t>
             </w:r>
           </w:p>
           <w:p>
@@ -17006,6 +17021,37 @@
               </w:rPr>
               <w:t xml:space="preserve">  </w:t>
             </w:r>
+            <w:r>
+              <w:rPr>
+                <w:rFonts w:ascii="Courier New" w:eastAsia="Courier New" w:hAnsi="Courier New" w:cs="Courier New"/>
+                <w:bCs/>
+                <w:sz w:val="20"/>
+                <w:szCs w:val="20"/>
+              </w:rPr>
+              <w:t>const char* str )</w:t>
+            </w:r>
+          </w:p>
+          <w:p>
+            <w:pPr>
+              <w:spacing w:line="276" w:lineRule="auto"/>
+              <w:rPr>
+                <w:rFonts w:ascii="Courier New" w:eastAsia="Courier New" w:hAnsi="Courier New" w:cs="Courier New"/>
+                <w:bCs/>
+                <w:sz w:val="20"/>
+                <w:szCs w:val="20"/>
+              </w:rPr>
+            </w:pPr>
+          </w:p>
+          <w:p>
+            <w:pPr>
+              <w:spacing w:line="276" w:lineRule="auto"/>
+              <w:rPr>
+                <w:rFonts w:ascii="Courier New" w:eastAsia="Courier New" w:hAnsi="Courier New" w:cs="Courier New"/>
+                <w:bCs/>
+                <w:sz w:val="20"/>
+                <w:szCs w:val="20"/>
+              </w:rPr>
+            </w:pPr>
             <w:proofErr w:type="spellStart"/>
             <w:r>
               <w:rPr>
@@ -17014,27 +17060,29 @@
                 <w:sz w:val="20"/>
                 <w:szCs w:val="20"/>
               </w:rPr>
-              <w:t>const</w:t>
+              <w:t>Elf_Word</w:t>
             </w:r>
             <w:proofErr w:type="spellEnd"/>
-            <w:r>
-              <w:rPr>
-                <w:rFonts w:ascii="Courier New" w:eastAsia="Courier New" w:hAnsi="Courier New" w:cs="Courier New"/>
-                <w:bCs/>
-                <w:sz w:val="20"/>
-                <w:szCs w:val="20"/>
-              </w:rPr>
-              <w:t xml:space="preserve"> char* </w:t>
-            </w:r>
+          </w:p>
+          <w:p>
+            <w:pPr>
+              <w:spacing w:line="276" w:lineRule="auto"/>
+              <w:rPr>
+                <w:rFonts w:ascii="Courier New" w:eastAsia="Courier New" w:hAnsi="Courier New" w:cs="Courier New"/>
+                <w:bCs/>
+                <w:sz w:val="20"/>
+                <w:szCs w:val="20"/>
+              </w:rPr>
+            </w:pPr>
             <w:proofErr w:type="spellStart"/>
             <w:r>
               <w:rPr>
                 <w:rFonts w:ascii="Courier New" w:eastAsia="Courier New" w:hAnsi="Courier New" w:cs="Courier New"/>
-                <w:bCs/>
-                <w:sz w:val="20"/>
-                <w:szCs w:val="20"/>
-              </w:rPr>
-              <w:t>str</w:t>
+                <w:b/>
+                <w:sz w:val="20"/>
+                <w:szCs w:val="20"/>
+              </w:rPr>
+              <w:t>add_string</w:t>
             </w:r>
             <w:proofErr w:type="spellEnd"/>
             <w:r>
@@ -17044,70 +17092,6 @@
                 <w:sz w:val="20"/>
                 <w:szCs w:val="20"/>
               </w:rPr>
-              <w:t xml:space="preserve"> )</w:t>
-            </w:r>
-          </w:p>
-          <w:p>
-            <w:pPr>
-              <w:spacing w:line="276" w:lineRule="auto"/>
-              <w:rPr>
-                <w:rFonts w:ascii="Courier New" w:eastAsia="Courier New" w:hAnsi="Courier New" w:cs="Courier New"/>
-                <w:bCs/>
-                <w:sz w:val="20"/>
-                <w:szCs w:val="20"/>
-              </w:rPr>
-            </w:pPr>
-          </w:p>
-          <w:p>
-            <w:pPr>
-              <w:spacing w:line="276" w:lineRule="auto"/>
-              <w:rPr>
-                <w:rFonts w:ascii="Courier New" w:eastAsia="Courier New" w:hAnsi="Courier New" w:cs="Courier New"/>
-                <w:bCs/>
-                <w:sz w:val="20"/>
-                <w:szCs w:val="20"/>
-              </w:rPr>
-            </w:pPr>
-            <w:proofErr w:type="spellStart"/>
-            <w:r>
-              <w:rPr>
-                <w:rFonts w:ascii="Courier New" w:eastAsia="Courier New" w:hAnsi="Courier New" w:cs="Courier New"/>
-                <w:bCs/>
-                <w:sz w:val="20"/>
-                <w:szCs w:val="20"/>
-              </w:rPr>
-              <w:t>Elf_Word</w:t>
-            </w:r>
-            <w:proofErr w:type="spellEnd"/>
-          </w:p>
-          <w:p>
-            <w:pPr>
-              <w:spacing w:line="276" w:lineRule="auto"/>
-              <w:rPr>
-                <w:rFonts w:ascii="Courier New" w:eastAsia="Courier New" w:hAnsi="Courier New" w:cs="Courier New"/>
-                <w:bCs/>
-                <w:sz w:val="20"/>
-                <w:szCs w:val="20"/>
-              </w:rPr>
-            </w:pPr>
-            <w:proofErr w:type="spellStart"/>
-            <w:r>
-              <w:rPr>
-                <w:rFonts w:ascii="Courier New" w:eastAsia="Courier New" w:hAnsi="Courier New" w:cs="Courier New"/>
-                <w:b/>
-                <w:sz w:val="20"/>
-                <w:szCs w:val="20"/>
-              </w:rPr>
-              <w:t>add_string</w:t>
-            </w:r>
-            <w:proofErr w:type="spellEnd"/>
-            <w:r>
-              <w:rPr>
-                <w:rFonts w:ascii="Courier New" w:eastAsia="Courier New" w:hAnsi="Courier New" w:cs="Courier New"/>
-                <w:bCs/>
-                <w:sz w:val="20"/>
-                <w:szCs w:val="20"/>
-              </w:rPr>
               <w:t>(</w:t>
             </w:r>
           </w:p>
@@ -17128,67 +17112,17 @@
                 <w:sz w:val="20"/>
                 <w:szCs w:val="20"/>
               </w:rPr>
+              <w:lastRenderedPageBreak/>
               <w:t xml:space="preserve">  </w:t>
             </w:r>
-            <w:proofErr w:type="spellStart"/>
-            <w:r>
-              <w:rPr>
-                <w:rFonts w:ascii="Courier New" w:eastAsia="Courier New" w:hAnsi="Courier New" w:cs="Courier New"/>
-                <w:bCs/>
-                <w:sz w:val="20"/>
-                <w:szCs w:val="20"/>
-              </w:rPr>
-              <w:t>const</w:t>
-            </w:r>
-            <w:proofErr w:type="spellEnd"/>
-            <w:r>
-              <w:rPr>
-                <w:rFonts w:ascii="Courier New" w:eastAsia="Courier New" w:hAnsi="Courier New" w:cs="Courier New"/>
-                <w:bCs/>
-                <w:sz w:val="20"/>
-                <w:szCs w:val="20"/>
-              </w:rPr>
-              <w:t xml:space="preserve"> </w:t>
-            </w:r>
-            <w:proofErr w:type="spellStart"/>
-            <w:r>
-              <w:rPr>
-                <w:rFonts w:ascii="Courier New" w:eastAsia="Courier New" w:hAnsi="Courier New" w:cs="Courier New"/>
-                <w:bCs/>
-                <w:sz w:val="20"/>
-                <w:szCs w:val="20"/>
-              </w:rPr>
-              <w:t>std</w:t>
-            </w:r>
-            <w:proofErr w:type="spellEnd"/>
-            <w:r>
-              <w:rPr>
-                <w:rFonts w:ascii="Courier New" w:eastAsia="Courier New" w:hAnsi="Courier New" w:cs="Courier New"/>
-                <w:bCs/>
-                <w:sz w:val="20"/>
-                <w:szCs w:val="20"/>
-              </w:rPr>
-              <w:t xml:space="preserve">::string&amp; </w:t>
-            </w:r>
-            <w:proofErr w:type="spellStart"/>
-            <w:r>
-              <w:rPr>
-                <w:rFonts w:ascii="Courier New" w:eastAsia="Courier New" w:hAnsi="Courier New" w:cs="Courier New"/>
-                <w:bCs/>
-                <w:sz w:val="20"/>
-                <w:szCs w:val="20"/>
-              </w:rPr>
-              <w:t>str</w:t>
-            </w:r>
-            <w:proofErr w:type="spellEnd"/>
-            <w:r>
-              <w:rPr>
-                <w:rFonts w:ascii="Courier New" w:eastAsia="Courier New" w:hAnsi="Courier New" w:cs="Courier New"/>
-                <w:bCs/>
-                <w:sz w:val="20"/>
-                <w:szCs w:val="20"/>
-              </w:rPr>
-              <w:t xml:space="preserve"> )</w:t>
+            <w:r>
+              <w:rPr>
+                <w:rFonts w:ascii="Courier New" w:eastAsia="Courier New" w:hAnsi="Courier New" w:cs="Courier New"/>
+                <w:bCs/>
+                <w:sz w:val="20"/>
+                <w:szCs w:val="20"/>
+              </w:rPr>
+              <w:t>const std::string&amp; str )</w:t>
             </w:r>
           </w:p>
         </w:tc>
@@ -17207,6 +17141,7 @@
               <w:spacing w:line="276" w:lineRule="auto"/>
             </w:pPr>
             <w:r>
+              <w:lastRenderedPageBreak/>
               <w:t>Appends section data with new string. Returns position (index) of the new record</w:t>
             </w:r>
           </w:p>
@@ -17366,27 +17301,7 @@
                 <w:sz w:val="20"/>
                 <w:szCs w:val="20"/>
               </w:rPr>
-              <w:t xml:space="preserve">  </w:t>
-            </w:r>
-            <w:proofErr w:type="spellStart"/>
-            <w:r>
-              <w:rPr>
-                <w:rFonts w:ascii="Courier New" w:eastAsia="Courier New" w:hAnsi="Courier New" w:cs="Courier New"/>
-                <w:bCs/>
-                <w:sz w:val="20"/>
-                <w:szCs w:val="20"/>
-              </w:rPr>
-              <w:t>const</w:t>
-            </w:r>
-            <w:proofErr w:type="spellEnd"/>
-            <w:r>
-              <w:rPr>
-                <w:rFonts w:ascii="Courier New" w:eastAsia="Courier New" w:hAnsi="Courier New" w:cs="Courier New"/>
-                <w:bCs/>
-                <w:sz w:val="20"/>
-                <w:szCs w:val="20"/>
-              </w:rPr>
-              <w:t xml:space="preserve"> </w:t>
+              <w:t xml:space="preserve">  const </w:t>
             </w:r>
             <w:proofErr w:type="spellStart"/>
             <w:r>
@@ -17817,6 +17732,46 @@
                 <w:sz w:val="20"/>
                 <w:szCs w:val="20"/>
               </w:rPr>
+              <w:t xml:space="preserve">  std::string&amp;   name,</w:t>
+            </w:r>
+          </w:p>
+          <w:p>
+            <w:pPr>
+              <w:spacing w:line="276" w:lineRule="auto"/>
+              <w:rPr>
+                <w:rFonts w:ascii="Courier New" w:eastAsia="Courier New" w:hAnsi="Courier New" w:cs="Courier New"/>
+                <w:bCs/>
+                <w:sz w:val="20"/>
+                <w:szCs w:val="20"/>
+              </w:rPr>
+            </w:pPr>
+            <w:r>
+              <w:rPr>
+                <w:rFonts w:ascii="Courier New" w:eastAsia="Courier New" w:hAnsi="Courier New" w:cs="Courier New"/>
+                <w:bCs/>
+                <w:sz w:val="20"/>
+                <w:szCs w:val="20"/>
+              </w:rPr>
+              <w:t xml:space="preserve">  Elf64_Addr&amp;    value,</w:t>
+            </w:r>
+          </w:p>
+          <w:p>
+            <w:pPr>
+              <w:spacing w:line="276" w:lineRule="auto"/>
+              <w:rPr>
+                <w:rFonts w:ascii="Courier New" w:eastAsia="Courier New" w:hAnsi="Courier New" w:cs="Courier New"/>
+                <w:bCs/>
+                <w:sz w:val="20"/>
+                <w:szCs w:val="20"/>
+              </w:rPr>
+            </w:pPr>
+            <w:r>
+              <w:rPr>
+                <w:rFonts w:ascii="Courier New" w:eastAsia="Courier New" w:hAnsi="Courier New" w:cs="Courier New"/>
+                <w:bCs/>
+                <w:sz w:val="20"/>
+                <w:szCs w:val="20"/>
+              </w:rPr>
               <w:t xml:space="preserve">  </w:t>
             </w:r>
             <w:proofErr w:type="spellStart"/>
@@ -17827,7 +17782,7 @@
                 <w:sz w:val="20"/>
                 <w:szCs w:val="20"/>
               </w:rPr>
-              <w:t>std</w:t>
+              <w:t>Elf_Xword</w:t>
             </w:r>
             <w:proofErr w:type="spellEnd"/>
             <w:r>
@@ -17837,27 +17792,47 @@
                 <w:sz w:val="20"/>
                 <w:szCs w:val="20"/>
               </w:rPr>
-              <w:t>::string&amp;   name,</w:t>
-            </w:r>
-          </w:p>
-          <w:p>
-            <w:pPr>
-              <w:spacing w:line="276" w:lineRule="auto"/>
-              <w:rPr>
-                <w:rFonts w:ascii="Courier New" w:eastAsia="Courier New" w:hAnsi="Courier New" w:cs="Courier New"/>
-                <w:bCs/>
-                <w:sz w:val="20"/>
-                <w:szCs w:val="20"/>
-              </w:rPr>
-            </w:pPr>
-            <w:r>
-              <w:rPr>
-                <w:rFonts w:ascii="Courier New" w:eastAsia="Courier New" w:hAnsi="Courier New" w:cs="Courier New"/>
-                <w:bCs/>
-                <w:sz w:val="20"/>
-                <w:szCs w:val="20"/>
-              </w:rPr>
-              <w:t xml:space="preserve">  Elf64_Addr&amp;    value,</w:t>
+              <w:t>&amp;     size,</w:t>
+            </w:r>
+          </w:p>
+          <w:p>
+            <w:pPr>
+              <w:spacing w:line="276" w:lineRule="auto"/>
+              <w:rPr>
+                <w:rFonts w:ascii="Courier New" w:eastAsia="Courier New" w:hAnsi="Courier New" w:cs="Courier New"/>
+                <w:bCs/>
+                <w:sz w:val="20"/>
+                <w:szCs w:val="20"/>
+              </w:rPr>
+            </w:pPr>
+            <w:r>
+              <w:rPr>
+                <w:rFonts w:ascii="Courier New" w:eastAsia="Courier New" w:hAnsi="Courier New" w:cs="Courier New"/>
+                <w:bCs/>
+                <w:sz w:val="20"/>
+                <w:szCs w:val="20"/>
+              </w:rPr>
+              <w:t xml:space="preserve">  unsigned char&amp; bind,</w:t>
+            </w:r>
+          </w:p>
+          <w:p>
+            <w:pPr>
+              <w:spacing w:line="276" w:lineRule="auto"/>
+              <w:rPr>
+                <w:rFonts w:ascii="Courier New" w:eastAsia="Courier New" w:hAnsi="Courier New" w:cs="Courier New"/>
+                <w:bCs/>
+                <w:sz w:val="20"/>
+                <w:szCs w:val="20"/>
+              </w:rPr>
+            </w:pPr>
+            <w:r>
+              <w:rPr>
+                <w:rFonts w:ascii="Courier New" w:eastAsia="Courier New" w:hAnsi="Courier New" w:cs="Courier New"/>
+                <w:bCs/>
+                <w:sz w:val="20"/>
+                <w:szCs w:val="20"/>
+              </w:rPr>
+              <w:t xml:space="preserve">  unsigned char&amp; type,</w:t>
             </w:r>
           </w:p>
           <w:p>
@@ -17887,7 +17862,7 @@
                 <w:sz w:val="20"/>
                 <w:szCs w:val="20"/>
               </w:rPr>
-              <w:t>Elf_Xword</w:t>
+              <w:t>Elf_Half</w:t>
             </w:r>
             <w:proofErr w:type="spellEnd"/>
             <w:r>
@@ -17897,67 +17872,7 @@
                 <w:sz w:val="20"/>
                 <w:szCs w:val="20"/>
               </w:rPr>
-              <w:t>&amp;     size,</w:t>
-            </w:r>
-          </w:p>
-          <w:p>
-            <w:pPr>
-              <w:spacing w:line="276" w:lineRule="auto"/>
-              <w:rPr>
-                <w:rFonts w:ascii="Courier New" w:eastAsia="Courier New" w:hAnsi="Courier New" w:cs="Courier New"/>
-                <w:bCs/>
-                <w:sz w:val="20"/>
-                <w:szCs w:val="20"/>
-              </w:rPr>
-            </w:pPr>
-            <w:r>
-              <w:rPr>
-                <w:rFonts w:ascii="Courier New" w:eastAsia="Courier New" w:hAnsi="Courier New" w:cs="Courier New"/>
-                <w:bCs/>
-                <w:sz w:val="20"/>
-                <w:szCs w:val="20"/>
-              </w:rPr>
-              <w:t xml:space="preserve">  unsigned char&amp; bind,</w:t>
-            </w:r>
-          </w:p>
-          <w:p>
-            <w:pPr>
-              <w:spacing w:line="276" w:lineRule="auto"/>
-              <w:rPr>
-                <w:rFonts w:ascii="Courier New" w:eastAsia="Courier New" w:hAnsi="Courier New" w:cs="Courier New"/>
-                <w:bCs/>
-                <w:sz w:val="20"/>
-                <w:szCs w:val="20"/>
-              </w:rPr>
-            </w:pPr>
-            <w:r>
-              <w:rPr>
-                <w:rFonts w:ascii="Courier New" w:eastAsia="Courier New" w:hAnsi="Courier New" w:cs="Courier New"/>
-                <w:bCs/>
-                <w:sz w:val="20"/>
-                <w:szCs w:val="20"/>
-              </w:rPr>
-              <w:t xml:space="preserve">  unsigned char&amp; type,</w:t>
-            </w:r>
-          </w:p>
-          <w:p>
-            <w:pPr>
-              <w:spacing w:line="276" w:lineRule="auto"/>
-              <w:rPr>
-                <w:rFonts w:ascii="Courier New" w:eastAsia="Courier New" w:hAnsi="Courier New" w:cs="Courier New"/>
-                <w:bCs/>
-                <w:sz w:val="20"/>
-                <w:szCs w:val="20"/>
-              </w:rPr>
-            </w:pPr>
-            <w:r>
-              <w:rPr>
-                <w:rFonts w:ascii="Courier New" w:eastAsia="Courier New" w:hAnsi="Courier New" w:cs="Courier New"/>
-                <w:bCs/>
-                <w:sz w:val="20"/>
-                <w:szCs w:val="20"/>
-              </w:rPr>
-              <w:t xml:space="preserve">  </w:t>
+              <w:t xml:space="preserve">&amp;      </w:t>
             </w:r>
             <w:proofErr w:type="spellStart"/>
             <w:r>
@@ -17967,7 +17882,7 @@
                 <w:sz w:val="20"/>
                 <w:szCs w:val="20"/>
               </w:rPr>
-              <w:t>Elf_Half</w:t>
+              <w:t>section_index</w:t>
             </w:r>
             <w:proofErr w:type="spellEnd"/>
             <w:r>
@@ -17977,17 +17892,79 @@
                 <w:sz w:val="20"/>
                 <w:szCs w:val="20"/>
               </w:rPr>
-              <w:t xml:space="preserve">&amp;      </w:t>
-            </w:r>
+              <w:t>,</w:t>
+            </w:r>
+          </w:p>
+          <w:p>
+            <w:pPr>
+              <w:spacing w:line="276" w:lineRule="auto"/>
+              <w:rPr>
+                <w:rFonts w:ascii="Courier New" w:eastAsia="Courier New" w:hAnsi="Courier New" w:cs="Courier New"/>
+                <w:bCs/>
+                <w:sz w:val="20"/>
+                <w:szCs w:val="20"/>
+              </w:rPr>
+            </w:pPr>
+            <w:r>
+              <w:rPr>
+                <w:rFonts w:ascii="Courier New" w:eastAsia="Courier New" w:hAnsi="Courier New" w:cs="Courier New"/>
+                <w:bCs/>
+                <w:sz w:val="20"/>
+                <w:szCs w:val="20"/>
+              </w:rPr>
+              <w:t xml:space="preserve">  unsigned char&amp; other )</w:t>
+            </w:r>
+          </w:p>
+          <w:p>
+            <w:pPr>
+              <w:spacing w:line="276" w:lineRule="auto"/>
+              <w:rPr>
+                <w:rFonts w:ascii="Courier New" w:eastAsia="Courier New" w:hAnsi="Courier New" w:cs="Courier New"/>
+                <w:bCs/>
+                <w:sz w:val="20"/>
+                <w:szCs w:val="20"/>
+              </w:rPr>
+            </w:pPr>
+          </w:p>
+          <w:p>
+            <w:pPr>
+              <w:spacing w:line="276" w:lineRule="auto"/>
+              <w:rPr>
+                <w:rFonts w:ascii="Courier New" w:eastAsia="Courier New" w:hAnsi="Courier New" w:cs="Courier New"/>
+                <w:bCs/>
+                <w:sz w:val="20"/>
+                <w:szCs w:val="20"/>
+              </w:rPr>
+            </w:pPr>
+            <w:r>
+              <w:rPr>
+                <w:rFonts w:ascii="Courier New" w:eastAsia="Courier New" w:hAnsi="Courier New" w:cs="Courier New"/>
+                <w:bCs/>
+                <w:sz w:val="20"/>
+                <w:szCs w:val="20"/>
+              </w:rPr>
+              <w:t>bool</w:t>
+            </w:r>
+          </w:p>
+          <w:p>
+            <w:pPr>
+              <w:spacing w:line="276" w:lineRule="auto"/>
+              <w:rPr>
+                <w:rFonts w:ascii="Courier New" w:eastAsia="Courier New" w:hAnsi="Courier New" w:cs="Courier New"/>
+                <w:bCs/>
+                <w:sz w:val="20"/>
+                <w:szCs w:val="20"/>
+              </w:rPr>
+            </w:pPr>
             <w:proofErr w:type="spellStart"/>
             <w:r>
               <w:rPr>
                 <w:rFonts w:ascii="Courier New" w:eastAsia="Courier New" w:hAnsi="Courier New" w:cs="Courier New"/>
-                <w:bCs/>
-                <w:sz w:val="20"/>
-                <w:szCs w:val="20"/>
-              </w:rPr>
-              <w:t>section_index</w:t>
+                <w:b/>
+                <w:sz w:val="20"/>
+                <w:szCs w:val="20"/>
+              </w:rPr>
+              <w:t>get_symbol</w:t>
             </w:r>
             <w:proofErr w:type="spellEnd"/>
             <w:r>
@@ -17997,88 +17974,6 @@
                 <w:sz w:val="20"/>
                 <w:szCs w:val="20"/>
               </w:rPr>
-              <w:t>,</w:t>
-            </w:r>
-          </w:p>
-          <w:p>
-            <w:pPr>
-              <w:spacing w:line="276" w:lineRule="auto"/>
-              <w:rPr>
-                <w:rFonts w:ascii="Courier New" w:eastAsia="Courier New" w:hAnsi="Courier New" w:cs="Courier New"/>
-                <w:bCs/>
-                <w:sz w:val="20"/>
-                <w:szCs w:val="20"/>
-              </w:rPr>
-            </w:pPr>
-            <w:r>
-              <w:rPr>
-                <w:rFonts w:ascii="Courier New" w:eastAsia="Courier New" w:hAnsi="Courier New" w:cs="Courier New"/>
-                <w:bCs/>
-                <w:sz w:val="20"/>
-                <w:szCs w:val="20"/>
-              </w:rPr>
-              <w:t xml:space="preserve">  unsigned char&amp; other )</w:t>
-            </w:r>
-          </w:p>
-          <w:p>
-            <w:pPr>
-              <w:spacing w:line="276" w:lineRule="auto"/>
-              <w:rPr>
-                <w:rFonts w:ascii="Courier New" w:eastAsia="Courier New" w:hAnsi="Courier New" w:cs="Courier New"/>
-                <w:bCs/>
-                <w:sz w:val="20"/>
-                <w:szCs w:val="20"/>
-              </w:rPr>
-            </w:pPr>
-          </w:p>
-          <w:p>
-            <w:pPr>
-              <w:spacing w:line="276" w:lineRule="auto"/>
-              <w:rPr>
-                <w:rFonts w:ascii="Courier New" w:eastAsia="Courier New" w:hAnsi="Courier New" w:cs="Courier New"/>
-                <w:bCs/>
-                <w:sz w:val="20"/>
-                <w:szCs w:val="20"/>
-              </w:rPr>
-            </w:pPr>
-            <w:r>
-              <w:rPr>
-                <w:rFonts w:ascii="Courier New" w:eastAsia="Courier New" w:hAnsi="Courier New" w:cs="Courier New"/>
-                <w:bCs/>
-                <w:sz w:val="20"/>
-                <w:szCs w:val="20"/>
-              </w:rPr>
-              <w:t>bool</w:t>
-            </w:r>
-          </w:p>
-          <w:p>
-            <w:pPr>
-              <w:spacing w:line="276" w:lineRule="auto"/>
-              <w:rPr>
-                <w:rFonts w:ascii="Courier New" w:eastAsia="Courier New" w:hAnsi="Courier New" w:cs="Courier New"/>
-                <w:bCs/>
-                <w:sz w:val="20"/>
-                <w:szCs w:val="20"/>
-              </w:rPr>
-            </w:pPr>
-            <w:proofErr w:type="spellStart"/>
-            <w:r>
-              <w:rPr>
-                <w:rFonts w:ascii="Courier New" w:eastAsia="Courier New" w:hAnsi="Courier New" w:cs="Courier New"/>
-                <w:b/>
-                <w:sz w:val="20"/>
-                <w:szCs w:val="20"/>
-              </w:rPr>
-              <w:t>get_symbol</w:t>
-            </w:r>
-            <w:proofErr w:type="spellEnd"/>
-            <w:r>
-              <w:rPr>
-                <w:rFonts w:ascii="Courier New" w:eastAsia="Courier New" w:hAnsi="Courier New" w:cs="Courier New"/>
-                <w:bCs/>
-                <w:sz w:val="20"/>
-                <w:szCs w:val="20"/>
-              </w:rPr>
               <w:t>(</w:t>
             </w:r>
           </w:p>
@@ -18099,47 +17994,7 @@
                 <w:sz w:val="20"/>
                 <w:szCs w:val="20"/>
               </w:rPr>
-              <w:t xml:space="preserve">  </w:t>
-            </w:r>
-            <w:proofErr w:type="spellStart"/>
-            <w:r>
-              <w:rPr>
-                <w:rFonts w:ascii="Courier New" w:eastAsia="Courier New" w:hAnsi="Courier New" w:cs="Courier New"/>
-                <w:bCs/>
-                <w:sz w:val="20"/>
-                <w:szCs w:val="20"/>
-              </w:rPr>
-              <w:t>const</w:t>
-            </w:r>
-            <w:proofErr w:type="spellEnd"/>
-            <w:r>
-              <w:rPr>
-                <w:rFonts w:ascii="Courier New" w:eastAsia="Courier New" w:hAnsi="Courier New" w:cs="Courier New"/>
-                <w:bCs/>
-                <w:sz w:val="20"/>
-                <w:szCs w:val="20"/>
-              </w:rPr>
-              <w:t xml:space="preserve"> </w:t>
-            </w:r>
-            <w:proofErr w:type="spellStart"/>
-            <w:r>
-              <w:rPr>
-                <w:rFonts w:ascii="Courier New" w:eastAsia="Courier New" w:hAnsi="Courier New" w:cs="Courier New"/>
-                <w:bCs/>
-                <w:sz w:val="20"/>
-                <w:szCs w:val="20"/>
-              </w:rPr>
-              <w:t>std</w:t>
-            </w:r>
-            <w:proofErr w:type="spellEnd"/>
-            <w:r>
-              <w:rPr>
-                <w:rFonts w:ascii="Courier New" w:eastAsia="Courier New" w:hAnsi="Courier New" w:cs="Courier New"/>
-                <w:bCs/>
-                <w:sz w:val="20"/>
-                <w:szCs w:val="20"/>
-              </w:rPr>
-              <w:t>::string&amp; name,</w:t>
+              <w:t xml:space="preserve">  const std::string&amp; name,</w:t>
             </w:r>
           </w:p>
           <w:p>
@@ -18700,6 +18555,7 @@
                 <w:sz w:val="20"/>
                 <w:szCs w:val="20"/>
               </w:rPr>
+              <w:lastRenderedPageBreak/>
               <w:t xml:space="preserve">  unsigned char other,</w:t>
             </w:r>
           </w:p>
@@ -18853,7 +18709,6 @@
                 <w:sz w:val="20"/>
                 <w:szCs w:val="20"/>
               </w:rPr>
-              <w:lastRenderedPageBreak/>
               <w:t xml:space="preserve">  </w:t>
             </w:r>
             <w:proofErr w:type="spellStart"/>
@@ -19200,6 +19055,91 @@
               </w:rPr>
               <w:t xml:space="preserve">  </w:t>
             </w:r>
+            <w:r>
+              <w:rPr>
+                <w:rFonts w:ascii="Courier New" w:eastAsia="Courier New" w:hAnsi="Courier New" w:cs="Courier New"/>
+                <w:bCs/>
+                <w:sz w:val="20"/>
+                <w:szCs w:val="20"/>
+              </w:rPr>
+              <w:t xml:space="preserve">const char* </w:t>
+            </w:r>
+            <w:r>
+              <w:rPr>
+                <w:rFonts w:ascii="Courier New" w:eastAsia="Courier New" w:hAnsi="Courier New" w:cs="Courier New"/>
+                <w:bCs/>
+                <w:sz w:val="20"/>
+                <w:szCs w:val="20"/>
+              </w:rPr>
+              <w:t xml:space="preserve">             </w:t>
+            </w:r>
+            <w:r>
+              <w:rPr>
+                <w:rFonts w:ascii="Courier New" w:eastAsia="Courier New" w:hAnsi="Courier New" w:cs="Courier New"/>
+                <w:bCs/>
+                <w:sz w:val="20"/>
+                <w:szCs w:val="20"/>
+              </w:rPr>
+              <w:t>str,</w:t>
+            </w:r>
+          </w:p>
+          <w:p>
+            <w:pPr>
+              <w:spacing w:line="276" w:lineRule="auto"/>
+              <w:rPr>
+                <w:rFonts w:ascii="Courier New" w:eastAsia="Courier New" w:hAnsi="Courier New" w:cs="Courier New"/>
+                <w:bCs/>
+                <w:sz w:val="20"/>
+                <w:szCs w:val="20"/>
+              </w:rPr>
+            </w:pPr>
+            <w:r>
+              <w:rPr>
+                <w:rFonts w:ascii="Courier New" w:eastAsia="Courier New" w:hAnsi="Courier New" w:cs="Courier New"/>
+                <w:bCs/>
+                <w:sz w:val="20"/>
+                <w:szCs w:val="20"/>
+              </w:rPr>
+              <w:t xml:space="preserve">  Elf64_Addr </w:t>
+            </w:r>
+            <w:r>
+              <w:rPr>
+                <w:rFonts w:ascii="Courier New" w:eastAsia="Courier New" w:hAnsi="Courier New" w:cs="Courier New"/>
+                <w:bCs/>
+                <w:sz w:val="20"/>
+                <w:szCs w:val="20"/>
+              </w:rPr>
+              <w:t xml:space="preserve">              </w:t>
+            </w:r>
+            <w:r>
+              <w:rPr>
+                <w:rFonts w:ascii="Courier New" w:eastAsia="Courier New" w:hAnsi="Courier New" w:cs="Courier New"/>
+                <w:bCs/>
+                <w:sz w:val="20"/>
+                <w:szCs w:val="20"/>
+              </w:rPr>
+              <w:t>value,</w:t>
+            </w:r>
+          </w:p>
+          <w:p>
+            <w:pPr>
+              <w:spacing w:line="276" w:lineRule="auto"/>
+              <w:rPr>
+                <w:rFonts w:ascii="Courier New" w:eastAsia="Courier New" w:hAnsi="Courier New" w:cs="Courier New"/>
+                <w:bCs/>
+                <w:sz w:val="20"/>
+                <w:szCs w:val="20"/>
+              </w:rPr>
+            </w:pPr>
+            <w:r>
+              <w:rPr>
+                <w:rFonts w:ascii="Courier New" w:eastAsia="Courier New" w:hAnsi="Courier New" w:cs="Courier New"/>
+                <w:bCs/>
+                <w:sz w:val="20"/>
+                <w:szCs w:val="20"/>
+              </w:rPr>
+              <w:t xml:space="preserve">  </w:t>
+            </w:r>
             <w:proofErr w:type="spellStart"/>
             <w:r>
               <w:rPr>
@@ -19208,7 +19148,7 @@
                 <w:sz w:val="20"/>
                 <w:szCs w:val="20"/>
               </w:rPr>
-              <w:t>const</w:t>
+              <w:t>Elf_Xword</w:t>
             </w:r>
             <w:proofErr w:type="spellEnd"/>
             <w:r>
@@ -19218,7 +19158,332 @@
                 <w:sz w:val="20"/>
                 <w:szCs w:val="20"/>
               </w:rPr>
-              <w:t xml:space="preserve"> char* </w:t>
+              <w:t xml:space="preserve"> </w:t>
+            </w:r>
+            <w:r>
+              <w:rPr>
+                <w:rFonts w:ascii="Courier New" w:eastAsia="Courier New" w:hAnsi="Courier New" w:cs="Courier New"/>
+                <w:bCs/>
+                <w:sz w:val="20"/>
+                <w:szCs w:val="20"/>
+              </w:rPr>
+              <w:t xml:space="preserve">               </w:t>
+            </w:r>
+            <w:r>
+              <w:rPr>
+                <w:rFonts w:ascii="Courier New" w:eastAsia="Courier New" w:hAnsi="Courier New" w:cs="Courier New"/>
+                <w:bCs/>
+                <w:sz w:val="20"/>
+                <w:szCs w:val="20"/>
+              </w:rPr>
+              <w:t>size,</w:t>
+            </w:r>
+          </w:p>
+          <w:p>
+            <w:pPr>
+              <w:spacing w:line="276" w:lineRule="auto"/>
+              <w:rPr>
+                <w:rFonts w:ascii="Courier New" w:eastAsia="Courier New" w:hAnsi="Courier New" w:cs="Courier New"/>
+                <w:bCs/>
+                <w:sz w:val="20"/>
+                <w:szCs w:val="20"/>
+              </w:rPr>
+            </w:pPr>
+            <w:r>
+              <w:rPr>
+                <w:rFonts w:ascii="Courier New" w:eastAsia="Courier New" w:hAnsi="Courier New" w:cs="Courier New"/>
+                <w:bCs/>
+                <w:sz w:val="20"/>
+                <w:szCs w:val="20"/>
+              </w:rPr>
+              <w:t xml:space="preserve">  unsigned char </w:t>
+            </w:r>
+            <w:r>
+              <w:rPr>
+                <w:rFonts w:ascii="Courier New" w:eastAsia="Courier New" w:hAnsi="Courier New" w:cs="Courier New"/>
+                <w:bCs/>
+                <w:sz w:val="20"/>
+                <w:szCs w:val="20"/>
+              </w:rPr>
+              <w:t xml:space="preserve">           </w:t>
+            </w:r>
+            <w:r>
+              <w:rPr>
+                <w:rFonts w:ascii="Courier New" w:eastAsia="Courier New" w:hAnsi="Courier New" w:cs="Courier New"/>
+                <w:bCs/>
+                <w:sz w:val="20"/>
+                <w:szCs w:val="20"/>
+              </w:rPr>
+              <w:t>info,</w:t>
+            </w:r>
+          </w:p>
+          <w:p>
+            <w:pPr>
+              <w:spacing w:line="276" w:lineRule="auto"/>
+              <w:rPr>
+                <w:rFonts w:ascii="Courier New" w:eastAsia="Courier New" w:hAnsi="Courier New" w:cs="Courier New"/>
+                <w:bCs/>
+                <w:sz w:val="20"/>
+                <w:szCs w:val="20"/>
+              </w:rPr>
+            </w:pPr>
+            <w:r>
+              <w:rPr>
+                <w:rFonts w:ascii="Courier New" w:eastAsia="Courier New" w:hAnsi="Courier New" w:cs="Courier New"/>
+                <w:bCs/>
+                <w:sz w:val="20"/>
+                <w:szCs w:val="20"/>
+              </w:rPr>
+              <w:t xml:space="preserve">  </w:t>
+            </w:r>
+            <w:r>
+              <w:rPr>
+                <w:rFonts w:ascii="Courier New" w:eastAsia="Courier New" w:hAnsi="Courier New" w:cs="Courier New"/>
+                <w:bCs/>
+                <w:sz w:val="20"/>
+                <w:szCs w:val="20"/>
+              </w:rPr>
+              <w:t xml:space="preserve">unsigned char </w:t>
+            </w:r>
+            <w:r>
+              <w:rPr>
+                <w:rFonts w:ascii="Courier New" w:eastAsia="Courier New" w:hAnsi="Courier New" w:cs="Courier New"/>
+                <w:bCs/>
+                <w:sz w:val="20"/>
+                <w:szCs w:val="20"/>
+              </w:rPr>
+              <w:t xml:space="preserve">           </w:t>
+            </w:r>
+            <w:r>
+              <w:rPr>
+                <w:rFonts w:ascii="Courier New" w:eastAsia="Courier New" w:hAnsi="Courier New" w:cs="Courier New"/>
+                <w:bCs/>
+                <w:sz w:val="20"/>
+                <w:szCs w:val="20"/>
+              </w:rPr>
+              <w:t>other,</w:t>
+            </w:r>
+          </w:p>
+          <w:p>
+            <w:pPr>
+              <w:spacing w:line="276" w:lineRule="auto"/>
+              <w:rPr>
+                <w:rFonts w:ascii="Courier New" w:eastAsia="Courier New" w:hAnsi="Courier New" w:cs="Courier New"/>
+                <w:bCs/>
+                <w:sz w:val="20"/>
+                <w:szCs w:val="20"/>
+              </w:rPr>
+            </w:pPr>
+            <w:r>
+              <w:rPr>
+                <w:rFonts w:ascii="Courier New" w:eastAsia="Courier New" w:hAnsi="Courier New" w:cs="Courier New"/>
+                <w:bCs/>
+                <w:sz w:val="20"/>
+                <w:szCs w:val="20"/>
+              </w:rPr>
+              <w:t xml:space="preserve">  </w:t>
+            </w:r>
+            <w:proofErr w:type="spellStart"/>
+            <w:r>
+              <w:rPr>
+                <w:rFonts w:ascii="Courier New" w:eastAsia="Courier New" w:hAnsi="Courier New" w:cs="Courier New"/>
+                <w:bCs/>
+                <w:sz w:val="20"/>
+                <w:szCs w:val="20"/>
+              </w:rPr>
+              <w:t>Elf_Half</w:t>
+            </w:r>
+            <w:proofErr w:type="spellEnd"/>
+            <w:r>
+              <w:rPr>
+                <w:rFonts w:ascii="Courier New" w:eastAsia="Courier New" w:hAnsi="Courier New" w:cs="Courier New"/>
+                <w:bCs/>
+                <w:sz w:val="20"/>
+                <w:szCs w:val="20"/>
+              </w:rPr>
+              <w:t xml:space="preserve"> </w:t>
+            </w:r>
+            <w:r>
+              <w:rPr>
+                <w:rFonts w:ascii="Courier New" w:eastAsia="Courier New" w:hAnsi="Courier New" w:cs="Courier New"/>
+                <w:bCs/>
+                <w:sz w:val="20"/>
+                <w:szCs w:val="20"/>
+              </w:rPr>
+              <w:t xml:space="preserve">                </w:t>
+            </w:r>
+            <w:proofErr w:type="spellStart"/>
+            <w:r>
+              <w:rPr>
+                <w:rFonts w:ascii="Courier New" w:eastAsia="Courier New" w:hAnsi="Courier New" w:cs="Courier New"/>
+                <w:bCs/>
+                <w:sz w:val="20"/>
+                <w:szCs w:val="20"/>
+              </w:rPr>
+              <w:t>shndx</w:t>
+            </w:r>
+            <w:proofErr w:type="spellEnd"/>
+            <w:r>
+              <w:rPr>
+                <w:rFonts w:ascii="Courier New" w:eastAsia="Courier New" w:hAnsi="Courier New" w:cs="Courier New"/>
+                <w:bCs/>
+                <w:sz w:val="20"/>
+                <w:szCs w:val="20"/>
+              </w:rPr>
+              <w:t xml:space="preserve"> )</w:t>
+            </w:r>
+          </w:p>
+          <w:p>
+            <w:pPr>
+              <w:spacing w:line="276" w:lineRule="auto"/>
+              <w:rPr>
+                <w:rFonts w:ascii="Courier New" w:eastAsia="Courier New" w:hAnsi="Courier New" w:cs="Courier New"/>
+                <w:bCs/>
+                <w:sz w:val="20"/>
+                <w:szCs w:val="20"/>
+              </w:rPr>
+            </w:pPr>
+          </w:p>
+          <w:p>
+            <w:pPr>
+              <w:spacing w:line="276" w:lineRule="auto"/>
+              <w:rPr>
+                <w:rFonts w:ascii="Courier New" w:eastAsia="Courier New" w:hAnsi="Courier New" w:cs="Courier New"/>
+                <w:bCs/>
+                <w:sz w:val="20"/>
+                <w:szCs w:val="20"/>
+              </w:rPr>
+            </w:pPr>
+            <w:proofErr w:type="spellStart"/>
+            <w:r>
+              <w:rPr>
+                <w:rFonts w:ascii="Courier New" w:eastAsia="Courier New" w:hAnsi="Courier New" w:cs="Courier New"/>
+                <w:bCs/>
+                <w:sz w:val="20"/>
+                <w:szCs w:val="20"/>
+              </w:rPr>
+              <w:t>Elf_Word</w:t>
+            </w:r>
+            <w:proofErr w:type="spellEnd"/>
+          </w:p>
+          <w:p>
+            <w:pPr>
+              <w:spacing w:line="276" w:lineRule="auto"/>
+              <w:rPr>
+                <w:rFonts w:ascii="Courier New" w:eastAsia="Courier New" w:hAnsi="Courier New" w:cs="Courier New"/>
+                <w:bCs/>
+                <w:sz w:val="20"/>
+                <w:szCs w:val="20"/>
+              </w:rPr>
+            </w:pPr>
+            <w:proofErr w:type="spellStart"/>
+            <w:r>
+              <w:rPr>
+                <w:rFonts w:ascii="Courier New" w:eastAsia="Courier New" w:hAnsi="Courier New" w:cs="Courier New"/>
+                <w:b/>
+                <w:sz w:val="20"/>
+                <w:szCs w:val="20"/>
+              </w:rPr>
+              <w:t>add_symbol</w:t>
+            </w:r>
+            <w:proofErr w:type="spellEnd"/>
+            <w:r>
+              <w:rPr>
+                <w:rFonts w:ascii="Courier New" w:eastAsia="Courier New" w:hAnsi="Courier New" w:cs="Courier New"/>
+                <w:bCs/>
+                <w:sz w:val="20"/>
+                <w:szCs w:val="20"/>
+              </w:rPr>
+              <w:t>(</w:t>
+            </w:r>
+          </w:p>
+          <w:p>
+            <w:pPr>
+              <w:spacing w:line="276" w:lineRule="auto"/>
+              <w:rPr>
+                <w:rFonts w:ascii="Courier New" w:eastAsia="Courier New" w:hAnsi="Courier New" w:cs="Courier New"/>
+                <w:bCs/>
+                <w:sz w:val="20"/>
+                <w:szCs w:val="20"/>
+              </w:rPr>
+            </w:pPr>
+            <w:r>
+              <w:rPr>
+                <w:rFonts w:ascii="Courier New" w:eastAsia="Courier New" w:hAnsi="Courier New" w:cs="Courier New"/>
+                <w:bCs/>
+                <w:sz w:val="20"/>
+                <w:szCs w:val="20"/>
+              </w:rPr>
+              <w:t xml:space="preserve">  </w:t>
+            </w:r>
+            <w:proofErr w:type="spellStart"/>
+            <w:r>
+              <w:rPr>
+                <w:rFonts w:ascii="Courier New" w:eastAsia="Courier New" w:hAnsi="Courier New" w:cs="Courier New"/>
+                <w:bCs/>
+                <w:sz w:val="20"/>
+                <w:szCs w:val="20"/>
+              </w:rPr>
+              <w:t>string_section_accessor</w:t>
+            </w:r>
+            <w:proofErr w:type="spellEnd"/>
+            <w:r>
+              <w:rPr>
+                <w:rFonts w:ascii="Courier New" w:eastAsia="Courier New" w:hAnsi="Courier New" w:cs="Courier New"/>
+                <w:bCs/>
+                <w:sz w:val="20"/>
+                <w:szCs w:val="20"/>
+              </w:rPr>
+              <w:t xml:space="preserve">&amp; </w:t>
+            </w:r>
+            <w:proofErr w:type="spellStart"/>
+            <w:r>
+              <w:rPr>
+                <w:rFonts w:ascii="Courier New" w:eastAsia="Courier New" w:hAnsi="Courier New" w:cs="Courier New"/>
+                <w:bCs/>
+                <w:sz w:val="20"/>
+                <w:szCs w:val="20"/>
+              </w:rPr>
+              <w:t>pStrWriter</w:t>
+            </w:r>
+            <w:proofErr w:type="spellEnd"/>
+            <w:r>
+              <w:rPr>
+                <w:rFonts w:ascii="Courier New" w:eastAsia="Courier New" w:hAnsi="Courier New" w:cs="Courier New"/>
+                <w:bCs/>
+                <w:sz w:val="20"/>
+                <w:szCs w:val="20"/>
+              </w:rPr>
+              <w:t>,</w:t>
+            </w:r>
+          </w:p>
+          <w:p>
+            <w:pPr>
+              <w:spacing w:line="276" w:lineRule="auto"/>
+              <w:rPr>
+                <w:rFonts w:ascii="Courier New" w:eastAsia="Courier New" w:hAnsi="Courier New" w:cs="Courier New"/>
+                <w:bCs/>
+                <w:sz w:val="20"/>
+                <w:szCs w:val="20"/>
+              </w:rPr>
+            </w:pPr>
+            <w:r>
+              <w:rPr>
+                <w:rFonts w:ascii="Courier New" w:eastAsia="Courier New" w:hAnsi="Courier New" w:cs="Courier New"/>
+                <w:bCs/>
+                <w:sz w:val="20"/>
+                <w:szCs w:val="20"/>
+              </w:rPr>
+              <w:t xml:space="preserve">  </w:t>
+            </w:r>
+            <w:r>
+              <w:rPr>
+                <w:rFonts w:ascii="Courier New" w:eastAsia="Courier New" w:hAnsi="Courier New" w:cs="Courier New"/>
+                <w:bCs/>
+                <w:sz w:val="20"/>
+                <w:szCs w:val="20"/>
+              </w:rPr>
+              <w:t xml:space="preserve">const char* </w:t>
             </w:r>
             <w:r>
               <w:rPr>
@@ -19229,468 +19494,14 @@
               </w:rPr>
               <w:t xml:space="preserve">             </w:t>
             </w:r>
-            <w:proofErr w:type="spellStart"/>
-            <w:r>
-              <w:rPr>
-                <w:rFonts w:ascii="Courier New" w:eastAsia="Courier New" w:hAnsi="Courier New" w:cs="Courier New"/>
-                <w:bCs/>
-                <w:sz w:val="20"/>
-                <w:szCs w:val="20"/>
-              </w:rPr>
-              <w:t>str</w:t>
-            </w:r>
-            <w:proofErr w:type="spellEnd"/>
-            <w:r>
-              <w:rPr>
-                <w:rFonts w:ascii="Courier New" w:eastAsia="Courier New" w:hAnsi="Courier New" w:cs="Courier New"/>
-                <w:bCs/>
-                <w:sz w:val="20"/>
-                <w:szCs w:val="20"/>
-              </w:rPr>
-              <w:t>,</w:t>
-            </w:r>
-          </w:p>
-          <w:p>
-            <w:pPr>
-              <w:spacing w:line="276" w:lineRule="auto"/>
-              <w:rPr>
-                <w:rFonts w:ascii="Courier New" w:eastAsia="Courier New" w:hAnsi="Courier New" w:cs="Courier New"/>
-                <w:bCs/>
-                <w:sz w:val="20"/>
-                <w:szCs w:val="20"/>
-              </w:rPr>
-            </w:pPr>
-            <w:r>
-              <w:rPr>
-                <w:rFonts w:ascii="Courier New" w:eastAsia="Courier New" w:hAnsi="Courier New" w:cs="Courier New"/>
-                <w:bCs/>
-                <w:sz w:val="20"/>
-                <w:szCs w:val="20"/>
-              </w:rPr>
-              <w:t xml:space="preserve">  Elf64_Addr </w:t>
-            </w:r>
-            <w:r>
-              <w:rPr>
-                <w:rFonts w:ascii="Courier New" w:eastAsia="Courier New" w:hAnsi="Courier New" w:cs="Courier New"/>
-                <w:bCs/>
-                <w:sz w:val="20"/>
-                <w:szCs w:val="20"/>
-              </w:rPr>
-              <w:t xml:space="preserve">              </w:t>
-            </w:r>
-            <w:r>
-              <w:rPr>
-                <w:rFonts w:ascii="Courier New" w:eastAsia="Courier New" w:hAnsi="Courier New" w:cs="Courier New"/>
-                <w:bCs/>
-                <w:sz w:val="20"/>
-                <w:szCs w:val="20"/>
-              </w:rPr>
-              <w:t>value,</w:t>
-            </w:r>
-          </w:p>
-          <w:p>
-            <w:pPr>
-              <w:spacing w:line="276" w:lineRule="auto"/>
-              <w:rPr>
-                <w:rFonts w:ascii="Courier New" w:eastAsia="Courier New" w:hAnsi="Courier New" w:cs="Courier New"/>
-                <w:bCs/>
-                <w:sz w:val="20"/>
-                <w:szCs w:val="20"/>
-              </w:rPr>
-            </w:pPr>
-            <w:r>
-              <w:rPr>
-                <w:rFonts w:ascii="Courier New" w:eastAsia="Courier New" w:hAnsi="Courier New" w:cs="Courier New"/>
-                <w:bCs/>
-                <w:sz w:val="20"/>
-                <w:szCs w:val="20"/>
-              </w:rPr>
-              <w:t xml:space="preserve">  </w:t>
-            </w:r>
-            <w:proofErr w:type="spellStart"/>
-            <w:r>
-              <w:rPr>
-                <w:rFonts w:ascii="Courier New" w:eastAsia="Courier New" w:hAnsi="Courier New" w:cs="Courier New"/>
-                <w:bCs/>
-                <w:sz w:val="20"/>
-                <w:szCs w:val="20"/>
-              </w:rPr>
-              <w:t>Elf_Xword</w:t>
-            </w:r>
-            <w:proofErr w:type="spellEnd"/>
-            <w:r>
-              <w:rPr>
-                <w:rFonts w:ascii="Courier New" w:eastAsia="Courier New" w:hAnsi="Courier New" w:cs="Courier New"/>
-                <w:bCs/>
-                <w:sz w:val="20"/>
-                <w:szCs w:val="20"/>
-              </w:rPr>
-              <w:t xml:space="preserve"> </w:t>
-            </w:r>
-            <w:r>
-              <w:rPr>
-                <w:rFonts w:ascii="Courier New" w:eastAsia="Courier New" w:hAnsi="Courier New" w:cs="Courier New"/>
-                <w:bCs/>
-                <w:sz w:val="20"/>
-                <w:szCs w:val="20"/>
-              </w:rPr>
-              <w:t xml:space="preserve">               </w:t>
-            </w:r>
-            <w:r>
-              <w:rPr>
-                <w:rFonts w:ascii="Courier New" w:eastAsia="Courier New" w:hAnsi="Courier New" w:cs="Courier New"/>
-                <w:bCs/>
-                <w:sz w:val="20"/>
-                <w:szCs w:val="20"/>
-              </w:rPr>
-              <w:t>size,</w:t>
-            </w:r>
-          </w:p>
-          <w:p>
-            <w:pPr>
-              <w:spacing w:line="276" w:lineRule="auto"/>
-              <w:rPr>
-                <w:rFonts w:ascii="Courier New" w:eastAsia="Courier New" w:hAnsi="Courier New" w:cs="Courier New"/>
-                <w:bCs/>
-                <w:sz w:val="20"/>
-                <w:szCs w:val="20"/>
-              </w:rPr>
-            </w:pPr>
-            <w:r>
-              <w:rPr>
-                <w:rFonts w:ascii="Courier New" w:eastAsia="Courier New" w:hAnsi="Courier New" w:cs="Courier New"/>
-                <w:bCs/>
-                <w:sz w:val="20"/>
-                <w:szCs w:val="20"/>
-              </w:rPr>
-              <w:t xml:space="preserve">  unsigned char </w:t>
-            </w:r>
-            <w:r>
-              <w:rPr>
-                <w:rFonts w:ascii="Courier New" w:eastAsia="Courier New" w:hAnsi="Courier New" w:cs="Courier New"/>
-                <w:bCs/>
-                <w:sz w:val="20"/>
-                <w:szCs w:val="20"/>
-              </w:rPr>
-              <w:t xml:space="preserve">           </w:t>
-            </w:r>
-            <w:r>
-              <w:rPr>
-                <w:rFonts w:ascii="Courier New" w:eastAsia="Courier New" w:hAnsi="Courier New" w:cs="Courier New"/>
-                <w:bCs/>
-                <w:sz w:val="20"/>
-                <w:szCs w:val="20"/>
-              </w:rPr>
-              <w:t>info,</w:t>
-            </w:r>
-          </w:p>
-          <w:p>
-            <w:pPr>
-              <w:spacing w:line="276" w:lineRule="auto"/>
-              <w:rPr>
-                <w:rFonts w:ascii="Courier New" w:eastAsia="Courier New" w:hAnsi="Courier New" w:cs="Courier New"/>
-                <w:bCs/>
-                <w:sz w:val="20"/>
-                <w:szCs w:val="20"/>
-              </w:rPr>
-            </w:pPr>
-            <w:r>
-              <w:rPr>
-                <w:rFonts w:ascii="Courier New" w:eastAsia="Courier New" w:hAnsi="Courier New" w:cs="Courier New"/>
-                <w:bCs/>
-                <w:sz w:val="20"/>
-                <w:szCs w:val="20"/>
-              </w:rPr>
-              <w:t xml:space="preserve">  </w:t>
-            </w:r>
-            <w:r>
-              <w:rPr>
-                <w:rFonts w:ascii="Courier New" w:eastAsia="Courier New" w:hAnsi="Courier New" w:cs="Courier New"/>
-                <w:bCs/>
-                <w:sz w:val="20"/>
-                <w:szCs w:val="20"/>
-              </w:rPr>
-              <w:t xml:space="preserve">unsigned char </w:t>
-            </w:r>
-            <w:r>
-              <w:rPr>
-                <w:rFonts w:ascii="Courier New" w:eastAsia="Courier New" w:hAnsi="Courier New" w:cs="Courier New"/>
-                <w:bCs/>
-                <w:sz w:val="20"/>
-                <w:szCs w:val="20"/>
-              </w:rPr>
-              <w:t xml:space="preserve">           </w:t>
-            </w:r>
-            <w:r>
-              <w:rPr>
-                <w:rFonts w:ascii="Courier New" w:eastAsia="Courier New" w:hAnsi="Courier New" w:cs="Courier New"/>
-                <w:bCs/>
-                <w:sz w:val="20"/>
-                <w:szCs w:val="20"/>
-              </w:rPr>
-              <w:t>other,</w:t>
-            </w:r>
-          </w:p>
-          <w:p>
-            <w:pPr>
-              <w:spacing w:line="276" w:lineRule="auto"/>
-              <w:rPr>
-                <w:rFonts w:ascii="Courier New" w:eastAsia="Courier New" w:hAnsi="Courier New" w:cs="Courier New"/>
-                <w:bCs/>
-                <w:sz w:val="20"/>
-                <w:szCs w:val="20"/>
-              </w:rPr>
-            </w:pPr>
-            <w:r>
-              <w:rPr>
-                <w:rFonts w:ascii="Courier New" w:eastAsia="Courier New" w:hAnsi="Courier New" w:cs="Courier New"/>
-                <w:bCs/>
-                <w:sz w:val="20"/>
-                <w:szCs w:val="20"/>
-              </w:rPr>
-              <w:t xml:space="preserve">  </w:t>
-            </w:r>
-            <w:proofErr w:type="spellStart"/>
-            <w:r>
-              <w:rPr>
-                <w:rFonts w:ascii="Courier New" w:eastAsia="Courier New" w:hAnsi="Courier New" w:cs="Courier New"/>
-                <w:bCs/>
-                <w:sz w:val="20"/>
-                <w:szCs w:val="20"/>
-              </w:rPr>
-              <w:t>Elf_Half</w:t>
-            </w:r>
-            <w:proofErr w:type="spellEnd"/>
-            <w:r>
-              <w:rPr>
-                <w:rFonts w:ascii="Courier New" w:eastAsia="Courier New" w:hAnsi="Courier New" w:cs="Courier New"/>
-                <w:bCs/>
-                <w:sz w:val="20"/>
-                <w:szCs w:val="20"/>
-              </w:rPr>
-              <w:t xml:space="preserve"> </w:t>
-            </w:r>
-            <w:r>
-              <w:rPr>
-                <w:rFonts w:ascii="Courier New" w:eastAsia="Courier New" w:hAnsi="Courier New" w:cs="Courier New"/>
-                <w:bCs/>
-                <w:sz w:val="20"/>
-                <w:szCs w:val="20"/>
-              </w:rPr>
-              <w:t xml:space="preserve">                </w:t>
-            </w:r>
-            <w:proofErr w:type="spellStart"/>
-            <w:r>
-              <w:rPr>
-                <w:rFonts w:ascii="Courier New" w:eastAsia="Courier New" w:hAnsi="Courier New" w:cs="Courier New"/>
-                <w:bCs/>
-                <w:sz w:val="20"/>
-                <w:szCs w:val="20"/>
-              </w:rPr>
-              <w:t>shndx</w:t>
-            </w:r>
-            <w:proofErr w:type="spellEnd"/>
-            <w:r>
-              <w:rPr>
-                <w:rFonts w:ascii="Courier New" w:eastAsia="Courier New" w:hAnsi="Courier New" w:cs="Courier New"/>
-                <w:bCs/>
-                <w:sz w:val="20"/>
-                <w:szCs w:val="20"/>
-              </w:rPr>
-              <w:t xml:space="preserve"> )</w:t>
-            </w:r>
-          </w:p>
-          <w:p>
-            <w:pPr>
-              <w:spacing w:line="276" w:lineRule="auto"/>
-              <w:rPr>
-                <w:rFonts w:ascii="Courier New" w:eastAsia="Courier New" w:hAnsi="Courier New" w:cs="Courier New"/>
-                <w:bCs/>
-                <w:sz w:val="20"/>
-                <w:szCs w:val="20"/>
-              </w:rPr>
-            </w:pPr>
-          </w:p>
-          <w:p>
-            <w:pPr>
-              <w:spacing w:line="276" w:lineRule="auto"/>
-              <w:rPr>
-                <w:rFonts w:ascii="Courier New" w:eastAsia="Courier New" w:hAnsi="Courier New" w:cs="Courier New"/>
-                <w:bCs/>
-                <w:sz w:val="20"/>
-                <w:szCs w:val="20"/>
-              </w:rPr>
-            </w:pPr>
-            <w:proofErr w:type="spellStart"/>
-            <w:r>
-              <w:rPr>
-                <w:rFonts w:ascii="Courier New" w:eastAsia="Courier New" w:hAnsi="Courier New" w:cs="Courier New"/>
-                <w:bCs/>
-                <w:sz w:val="20"/>
-                <w:szCs w:val="20"/>
-              </w:rPr>
-              <w:t>Elf_Word</w:t>
-            </w:r>
-            <w:proofErr w:type="spellEnd"/>
-          </w:p>
-          <w:p>
-            <w:pPr>
-              <w:spacing w:line="276" w:lineRule="auto"/>
-              <w:rPr>
-                <w:rFonts w:ascii="Courier New" w:eastAsia="Courier New" w:hAnsi="Courier New" w:cs="Courier New"/>
-                <w:bCs/>
-                <w:sz w:val="20"/>
-                <w:szCs w:val="20"/>
-              </w:rPr>
-            </w:pPr>
-            <w:proofErr w:type="spellStart"/>
-            <w:r>
-              <w:rPr>
-                <w:rFonts w:ascii="Courier New" w:eastAsia="Courier New" w:hAnsi="Courier New" w:cs="Courier New"/>
-                <w:b/>
-                <w:sz w:val="20"/>
-                <w:szCs w:val="20"/>
-              </w:rPr>
-              <w:t>add_symbol</w:t>
-            </w:r>
-            <w:proofErr w:type="spellEnd"/>
-            <w:r>
-              <w:rPr>
-                <w:rFonts w:ascii="Courier New" w:eastAsia="Courier New" w:hAnsi="Courier New" w:cs="Courier New"/>
-                <w:bCs/>
-                <w:sz w:val="20"/>
-                <w:szCs w:val="20"/>
-              </w:rPr>
-              <w:t>(</w:t>
-            </w:r>
-          </w:p>
-          <w:p>
-            <w:pPr>
-              <w:spacing w:line="276" w:lineRule="auto"/>
-              <w:rPr>
-                <w:rFonts w:ascii="Courier New" w:eastAsia="Courier New" w:hAnsi="Courier New" w:cs="Courier New"/>
-                <w:bCs/>
-                <w:sz w:val="20"/>
-                <w:szCs w:val="20"/>
-              </w:rPr>
-            </w:pPr>
-            <w:r>
-              <w:rPr>
-                <w:rFonts w:ascii="Courier New" w:eastAsia="Courier New" w:hAnsi="Courier New" w:cs="Courier New"/>
-                <w:bCs/>
-                <w:sz w:val="20"/>
-                <w:szCs w:val="20"/>
-              </w:rPr>
-              <w:t xml:space="preserve">  </w:t>
-            </w:r>
-            <w:proofErr w:type="spellStart"/>
-            <w:r>
-              <w:rPr>
-                <w:rFonts w:ascii="Courier New" w:eastAsia="Courier New" w:hAnsi="Courier New" w:cs="Courier New"/>
-                <w:bCs/>
-                <w:sz w:val="20"/>
-                <w:szCs w:val="20"/>
-              </w:rPr>
-              <w:t>string_section_accessor</w:t>
-            </w:r>
-            <w:proofErr w:type="spellEnd"/>
-            <w:r>
-              <w:rPr>
-                <w:rFonts w:ascii="Courier New" w:eastAsia="Courier New" w:hAnsi="Courier New" w:cs="Courier New"/>
-                <w:bCs/>
-                <w:sz w:val="20"/>
-                <w:szCs w:val="20"/>
-              </w:rPr>
-              <w:t xml:space="preserve">&amp; </w:t>
-            </w:r>
-            <w:proofErr w:type="spellStart"/>
-            <w:r>
-              <w:rPr>
-                <w:rFonts w:ascii="Courier New" w:eastAsia="Courier New" w:hAnsi="Courier New" w:cs="Courier New"/>
-                <w:bCs/>
-                <w:sz w:val="20"/>
-                <w:szCs w:val="20"/>
-              </w:rPr>
-              <w:t>pStrWriter</w:t>
-            </w:r>
-            <w:proofErr w:type="spellEnd"/>
-            <w:r>
-              <w:rPr>
-                <w:rFonts w:ascii="Courier New" w:eastAsia="Courier New" w:hAnsi="Courier New" w:cs="Courier New"/>
-                <w:bCs/>
-                <w:sz w:val="20"/>
-                <w:szCs w:val="20"/>
-              </w:rPr>
-              <w:t>,</w:t>
-            </w:r>
-          </w:p>
-          <w:p>
-            <w:pPr>
-              <w:spacing w:line="276" w:lineRule="auto"/>
-              <w:rPr>
-                <w:rFonts w:ascii="Courier New" w:eastAsia="Courier New" w:hAnsi="Courier New" w:cs="Courier New"/>
-                <w:bCs/>
-                <w:sz w:val="20"/>
-                <w:szCs w:val="20"/>
-              </w:rPr>
-            </w:pPr>
-            <w:r>
-              <w:rPr>
-                <w:rFonts w:ascii="Courier New" w:eastAsia="Courier New" w:hAnsi="Courier New" w:cs="Courier New"/>
-                <w:bCs/>
-                <w:sz w:val="20"/>
-                <w:szCs w:val="20"/>
-              </w:rPr>
-              <w:t xml:space="preserve">  </w:t>
-            </w:r>
-            <w:proofErr w:type="spellStart"/>
-            <w:r>
-              <w:rPr>
-                <w:rFonts w:ascii="Courier New" w:eastAsia="Courier New" w:hAnsi="Courier New" w:cs="Courier New"/>
-                <w:bCs/>
-                <w:sz w:val="20"/>
-                <w:szCs w:val="20"/>
-              </w:rPr>
-              <w:t>const</w:t>
-            </w:r>
-            <w:proofErr w:type="spellEnd"/>
-            <w:r>
-              <w:rPr>
-                <w:rFonts w:ascii="Courier New" w:eastAsia="Courier New" w:hAnsi="Courier New" w:cs="Courier New"/>
-                <w:bCs/>
-                <w:sz w:val="20"/>
-                <w:szCs w:val="20"/>
-              </w:rPr>
-              <w:t xml:space="preserve"> char* </w:t>
-            </w:r>
-            <w:r>
-              <w:rPr>
-                <w:rFonts w:ascii="Courier New" w:eastAsia="Courier New" w:hAnsi="Courier New" w:cs="Courier New"/>
-                <w:bCs/>
-                <w:sz w:val="20"/>
-                <w:szCs w:val="20"/>
-              </w:rPr>
-              <w:t xml:space="preserve">             </w:t>
-            </w:r>
-            <w:proofErr w:type="spellStart"/>
-            <w:r>
-              <w:rPr>
-                <w:rFonts w:ascii="Courier New" w:eastAsia="Courier New" w:hAnsi="Courier New" w:cs="Courier New"/>
-                <w:bCs/>
-                <w:sz w:val="20"/>
-                <w:szCs w:val="20"/>
-              </w:rPr>
-              <w:t>str</w:t>
-            </w:r>
-            <w:proofErr w:type="spellEnd"/>
-            <w:r>
-              <w:rPr>
-                <w:rFonts w:ascii="Courier New" w:eastAsia="Courier New" w:hAnsi="Courier New" w:cs="Courier New"/>
-                <w:bCs/>
-                <w:sz w:val="20"/>
-                <w:szCs w:val="20"/>
-              </w:rPr>
-              <w:t>,</w:t>
+            <w:r>
+              <w:rPr>
+                <w:rFonts w:ascii="Courier New" w:eastAsia="Courier New" w:hAnsi="Courier New" w:cs="Courier New"/>
+                <w:bCs/>
+                <w:sz w:val="20"/>
+                <w:szCs w:val="20"/>
+              </w:rPr>
+              <w:t>str,</w:t>
             </w:r>
           </w:p>
           <w:p>
@@ -20168,25 +19979,14 @@
               </w:rPr>
               <w:t xml:space="preserve">  </w:t>
             </w:r>
-            <w:proofErr w:type="spellStart"/>
-            <w:r>
-              <w:rPr>
-                <w:rFonts w:ascii="Courier New" w:eastAsia="Courier New" w:hAnsi="Courier New" w:cs="Courier New"/>
-                <w:bCs/>
-                <w:sz w:val="20"/>
-                <w:szCs w:val="20"/>
-              </w:rPr>
-              <w:t>const</w:t>
-            </w:r>
-            <w:proofErr w:type="spellEnd"/>
-            <w:r>
-              <w:rPr>
-                <w:rFonts w:ascii="Courier New" w:eastAsia="Courier New" w:hAnsi="Courier New" w:cs="Courier New"/>
-                <w:bCs/>
-                <w:sz w:val="20"/>
-                <w:szCs w:val="20"/>
-              </w:rPr>
-              <w:t xml:space="preserve"> </w:t>
+            <w:r>
+              <w:rPr>
+                <w:rFonts w:ascii="Courier New" w:eastAsia="Courier New" w:hAnsi="Courier New" w:cs="Courier New"/>
+                <w:bCs/>
+                <w:sz w:val="20"/>
+                <w:szCs w:val="20"/>
+              </w:rPr>
+              <w:t xml:space="preserve">const </w:t>
             </w:r>
             <w:proofErr w:type="spellStart"/>
             <w:r>
@@ -20405,6 +20205,7 @@
                 <w:sz w:val="20"/>
                 <w:szCs w:val="20"/>
               </w:rPr>
+              <w:lastRenderedPageBreak/>
               <w:t>bool</w:t>
             </w:r>
           </w:p>
@@ -20556,7 +20357,6 @@
                 <w:sz w:val="20"/>
                 <w:szCs w:val="20"/>
               </w:rPr>
-              <w:lastRenderedPageBreak/>
               <w:t xml:space="preserve">  </w:t>
             </w:r>
             <w:proofErr w:type="spellStart"/>
@@ -20799,27 +20599,7 @@
                 <w:sz w:val="20"/>
                 <w:szCs w:val="20"/>
               </w:rPr>
-              <w:t xml:space="preserve">  </w:t>
-            </w:r>
-            <w:proofErr w:type="spellStart"/>
-            <w:r>
-              <w:rPr>
-                <w:rFonts w:ascii="Courier New" w:eastAsia="Courier New" w:hAnsi="Courier New" w:cs="Courier New"/>
-                <w:bCs/>
-                <w:sz w:val="20"/>
-                <w:szCs w:val="20"/>
-              </w:rPr>
-              <w:t>std</w:t>
-            </w:r>
-            <w:proofErr w:type="spellEnd"/>
-            <w:r>
-              <w:rPr>
-                <w:rFonts w:ascii="Courier New" w:eastAsia="Courier New" w:hAnsi="Courier New" w:cs="Courier New"/>
-                <w:bCs/>
-                <w:sz w:val="20"/>
-                <w:szCs w:val="20"/>
-              </w:rPr>
-              <w:t xml:space="preserve">::string&amp; </w:t>
+              <w:t xml:space="preserve">  std::string&amp; </w:t>
             </w:r>
             <w:proofErr w:type="spellStart"/>
             <w:r>
@@ -20998,7 +20778,6 @@
               <w:spacing w:line="276" w:lineRule="auto"/>
             </w:pPr>
             <w:r>
-              <w:lastRenderedPageBreak/>
               <w:t>Retrieves properties for relocation entry by its index. Calculated value</w:t>
             </w:r>
             <w:r>
@@ -21943,6 +21722,44 @@
                 <w:sz w:val="20"/>
                 <w:szCs w:val="20"/>
               </w:rPr>
+              <w:t xml:space="preserve">  const char* </w:t>
+            </w:r>
+            <w:r>
+              <w:rPr>
+                <w:rFonts w:ascii="Courier New" w:eastAsia="Courier New" w:hAnsi="Courier New" w:cs="Courier New"/>
+                <w:bCs/>
+                <w:sz w:val="20"/>
+                <w:szCs w:val="20"/>
+              </w:rPr>
+              <w:t xml:space="preserve">            </w:t>
+            </w:r>
+            <w:r>
+              <w:rPr>
+                <w:rFonts w:ascii="Courier New" w:eastAsia="Courier New" w:hAnsi="Courier New" w:cs="Courier New"/>
+                <w:bCs/>
+                <w:sz w:val="20"/>
+                <w:szCs w:val="20"/>
+              </w:rPr>
+              <w:t>str,</w:t>
+            </w:r>
+          </w:p>
+          <w:p>
+            <w:pPr>
+              <w:spacing w:line="276" w:lineRule="auto"/>
+              <w:rPr>
+                <w:rFonts w:ascii="Courier New" w:eastAsia="Courier New" w:hAnsi="Courier New" w:cs="Courier New"/>
+                <w:bCs/>
+                <w:sz w:val="20"/>
+                <w:szCs w:val="20"/>
+              </w:rPr>
+            </w:pPr>
+            <w:r>
+              <w:rPr>
+                <w:rFonts w:ascii="Courier New" w:eastAsia="Courier New" w:hAnsi="Courier New" w:cs="Courier New"/>
+                <w:bCs/>
+                <w:sz w:val="20"/>
+                <w:szCs w:val="20"/>
+              </w:rPr>
               <w:t xml:space="preserve">  </w:t>
             </w:r>
             <w:proofErr w:type="spellStart"/>
@@ -21953,7 +21770,7 @@
                 <w:sz w:val="20"/>
                 <w:szCs w:val="20"/>
               </w:rPr>
-              <w:t>const</w:t>
+              <w:t>symbol_section_accessor</w:t>
             </w:r>
             <w:proofErr w:type="spellEnd"/>
             <w:r>
@@ -21963,16 +21780,7 @@
                 <w:sz w:val="20"/>
                 <w:szCs w:val="20"/>
               </w:rPr>
-              <w:t xml:space="preserve"> char* </w:t>
-            </w:r>
-            <w:r>
-              <w:rPr>
-                <w:rFonts w:ascii="Courier New" w:eastAsia="Courier New" w:hAnsi="Courier New" w:cs="Courier New"/>
-                <w:bCs/>
-                <w:sz w:val="20"/>
-                <w:szCs w:val="20"/>
-              </w:rPr>
-              <w:t xml:space="preserve">            </w:t>
+              <w:t xml:space="preserve"> </w:t>
             </w:r>
             <w:proofErr w:type="spellStart"/>
             <w:r>
@@ -21982,7 +21790,7 @@
                 <w:sz w:val="20"/>
                 <w:szCs w:val="20"/>
               </w:rPr>
-              <w:t>str</w:t>
+              <w:t>sym_writer</w:t>
             </w:r>
             <w:proofErr w:type="spellEnd"/>
             <w:r>
@@ -22012,6 +21820,44 @@
                 <w:sz w:val="20"/>
                 <w:szCs w:val="20"/>
               </w:rPr>
+              <w:t xml:space="preserve">  Elf64_Addr </w:t>
+            </w:r>
+            <w:r>
+              <w:rPr>
+                <w:rFonts w:ascii="Courier New" w:eastAsia="Courier New" w:hAnsi="Courier New" w:cs="Courier New"/>
+                <w:bCs/>
+                <w:sz w:val="20"/>
+                <w:szCs w:val="20"/>
+              </w:rPr>
+              <w:t xml:space="preserve">             </w:t>
+            </w:r>
+            <w:r>
+              <w:rPr>
+                <w:rFonts w:ascii="Courier New" w:eastAsia="Courier New" w:hAnsi="Courier New" w:cs="Courier New"/>
+                <w:bCs/>
+                <w:sz w:val="20"/>
+                <w:szCs w:val="20"/>
+              </w:rPr>
+              <w:t>value,</w:t>
+            </w:r>
+          </w:p>
+          <w:p>
+            <w:pPr>
+              <w:spacing w:line="276" w:lineRule="auto"/>
+              <w:rPr>
+                <w:rFonts w:ascii="Courier New" w:eastAsia="Courier New" w:hAnsi="Courier New" w:cs="Courier New"/>
+                <w:bCs/>
+                <w:sz w:val="20"/>
+                <w:szCs w:val="20"/>
+              </w:rPr>
+            </w:pPr>
+            <w:r>
+              <w:rPr>
+                <w:rFonts w:ascii="Courier New" w:eastAsia="Courier New" w:hAnsi="Courier New" w:cs="Courier New"/>
+                <w:bCs/>
+                <w:sz w:val="20"/>
+                <w:szCs w:val="20"/>
+              </w:rPr>
               <w:t xml:space="preserve">  </w:t>
             </w:r>
             <w:proofErr w:type="spellStart"/>
@@ -22022,7 +21868,7 @@
                 <w:sz w:val="20"/>
                 <w:szCs w:val="20"/>
               </w:rPr>
-              <w:t>symbol_section_accessor</w:t>
+              <w:t>Elf_Word</w:t>
             </w:r>
             <w:proofErr w:type="spellEnd"/>
             <w:r>
@@ -22034,6 +21880,53 @@
               </w:rPr>
               <w:t xml:space="preserve"> </w:t>
             </w:r>
+            <w:r>
+              <w:rPr>
+                <w:rFonts w:ascii="Courier New" w:eastAsia="Courier New" w:hAnsi="Courier New" w:cs="Courier New"/>
+                <w:bCs/>
+                <w:sz w:val="20"/>
+                <w:szCs w:val="20"/>
+              </w:rPr>
+              <w:t xml:space="preserve">               </w:t>
+            </w:r>
+            <w:r>
+              <w:rPr>
+                <w:rFonts w:ascii="Courier New" w:eastAsia="Courier New" w:hAnsi="Courier New" w:cs="Courier New"/>
+                <w:bCs/>
+                <w:sz w:val="20"/>
+                <w:szCs w:val="20"/>
+              </w:rPr>
+              <w:t>size,</w:t>
+            </w:r>
+          </w:p>
+          <w:p>
+            <w:pPr>
+              <w:spacing w:line="276" w:lineRule="auto"/>
+              <w:rPr>
+                <w:rFonts w:ascii="Courier New" w:eastAsia="Courier New" w:hAnsi="Courier New" w:cs="Courier New"/>
+                <w:bCs/>
+                <w:sz w:val="20"/>
+                <w:szCs w:val="20"/>
+              </w:rPr>
+            </w:pPr>
+            <w:r>
+              <w:rPr>
+                <w:rFonts w:ascii="Courier New" w:eastAsia="Courier New" w:hAnsi="Courier New" w:cs="Courier New"/>
+                <w:bCs/>
+                <w:sz w:val="20"/>
+                <w:szCs w:val="20"/>
+              </w:rPr>
+              <w:t xml:space="preserve">  unsigned char </w:t>
+            </w:r>
+            <w:r>
+              <w:rPr>
+                <w:rFonts w:ascii="Courier New" w:eastAsia="Courier New" w:hAnsi="Courier New" w:cs="Courier New"/>
+                <w:bCs/>
+                <w:sz w:val="20"/>
+                <w:szCs w:val="20"/>
+              </w:rPr>
+              <w:t xml:space="preserve">          </w:t>
+            </w:r>
             <w:proofErr w:type="spellStart"/>
             <w:r>
               <w:rPr>
@@ -22042,7 +21935,7 @@
                 <w:sz w:val="20"/>
                 <w:szCs w:val="20"/>
               </w:rPr>
-              <w:t>sym_writer</w:t>
+              <w:t>sym_info</w:t>
             </w:r>
             <w:proofErr w:type="spellEnd"/>
             <w:r>
@@ -22072,151 +21965,7 @@
                 <w:sz w:val="20"/>
                 <w:szCs w:val="20"/>
               </w:rPr>
-              <w:t xml:space="preserve">  Elf64_Addr </w:t>
-            </w:r>
-            <w:r>
-              <w:rPr>
-                <w:rFonts w:ascii="Courier New" w:eastAsia="Courier New" w:hAnsi="Courier New" w:cs="Courier New"/>
-                <w:bCs/>
-                <w:sz w:val="20"/>
-                <w:szCs w:val="20"/>
-              </w:rPr>
-              <w:t xml:space="preserve">             </w:t>
-            </w:r>
-            <w:r>
-              <w:rPr>
-                <w:rFonts w:ascii="Courier New" w:eastAsia="Courier New" w:hAnsi="Courier New" w:cs="Courier New"/>
-                <w:bCs/>
-                <w:sz w:val="20"/>
-                <w:szCs w:val="20"/>
-              </w:rPr>
-              <w:t>value,</w:t>
-            </w:r>
-          </w:p>
-          <w:p>
-            <w:pPr>
-              <w:spacing w:line="276" w:lineRule="auto"/>
-              <w:rPr>
-                <w:rFonts w:ascii="Courier New" w:eastAsia="Courier New" w:hAnsi="Courier New" w:cs="Courier New"/>
-                <w:bCs/>
-                <w:sz w:val="20"/>
-                <w:szCs w:val="20"/>
-              </w:rPr>
-            </w:pPr>
-            <w:r>
-              <w:rPr>
-                <w:rFonts w:ascii="Courier New" w:eastAsia="Courier New" w:hAnsi="Courier New" w:cs="Courier New"/>
-                <w:bCs/>
-                <w:sz w:val="20"/>
-                <w:szCs w:val="20"/>
-              </w:rPr>
-              <w:t xml:space="preserve">  </w:t>
-            </w:r>
-            <w:proofErr w:type="spellStart"/>
-            <w:r>
-              <w:rPr>
-                <w:rFonts w:ascii="Courier New" w:eastAsia="Courier New" w:hAnsi="Courier New" w:cs="Courier New"/>
-                <w:bCs/>
-                <w:sz w:val="20"/>
-                <w:szCs w:val="20"/>
-              </w:rPr>
-              <w:t>Elf_Word</w:t>
-            </w:r>
-            <w:proofErr w:type="spellEnd"/>
-            <w:r>
-              <w:rPr>
-                <w:rFonts w:ascii="Courier New" w:eastAsia="Courier New" w:hAnsi="Courier New" w:cs="Courier New"/>
-                <w:bCs/>
-                <w:sz w:val="20"/>
-                <w:szCs w:val="20"/>
-              </w:rPr>
-              <w:t xml:space="preserve"> </w:t>
-            </w:r>
-            <w:r>
-              <w:rPr>
-                <w:rFonts w:ascii="Courier New" w:eastAsia="Courier New" w:hAnsi="Courier New" w:cs="Courier New"/>
-                <w:bCs/>
-                <w:sz w:val="20"/>
-                <w:szCs w:val="20"/>
-              </w:rPr>
-              <w:t xml:space="preserve">               </w:t>
-            </w:r>
-            <w:r>
-              <w:rPr>
-                <w:rFonts w:ascii="Courier New" w:eastAsia="Courier New" w:hAnsi="Courier New" w:cs="Courier New"/>
-                <w:bCs/>
-                <w:sz w:val="20"/>
-                <w:szCs w:val="20"/>
-              </w:rPr>
-              <w:t>size,</w:t>
-            </w:r>
-          </w:p>
-          <w:p>
-            <w:pPr>
-              <w:spacing w:line="276" w:lineRule="auto"/>
-              <w:rPr>
-                <w:rFonts w:ascii="Courier New" w:eastAsia="Courier New" w:hAnsi="Courier New" w:cs="Courier New"/>
-                <w:bCs/>
-                <w:sz w:val="20"/>
-                <w:szCs w:val="20"/>
-              </w:rPr>
-            </w:pPr>
-            <w:r>
-              <w:rPr>
-                <w:rFonts w:ascii="Courier New" w:eastAsia="Courier New" w:hAnsi="Courier New" w:cs="Courier New"/>
-                <w:bCs/>
-                <w:sz w:val="20"/>
-                <w:szCs w:val="20"/>
-              </w:rPr>
-              <w:t xml:space="preserve">  unsigned char </w:t>
-            </w:r>
-            <w:r>
-              <w:rPr>
-                <w:rFonts w:ascii="Courier New" w:eastAsia="Courier New" w:hAnsi="Courier New" w:cs="Courier New"/>
-                <w:bCs/>
-                <w:sz w:val="20"/>
-                <w:szCs w:val="20"/>
-              </w:rPr>
-              <w:t xml:space="preserve">          </w:t>
-            </w:r>
-            <w:proofErr w:type="spellStart"/>
-            <w:r>
-              <w:rPr>
-                <w:rFonts w:ascii="Courier New" w:eastAsia="Courier New" w:hAnsi="Courier New" w:cs="Courier New"/>
-                <w:bCs/>
-                <w:sz w:val="20"/>
-                <w:szCs w:val="20"/>
-              </w:rPr>
-              <w:t>sym_info</w:t>
-            </w:r>
-            <w:proofErr w:type="spellEnd"/>
-            <w:r>
-              <w:rPr>
-                <w:rFonts w:ascii="Courier New" w:eastAsia="Courier New" w:hAnsi="Courier New" w:cs="Courier New"/>
-                <w:bCs/>
-                <w:sz w:val="20"/>
-                <w:szCs w:val="20"/>
-              </w:rPr>
-              <w:t>,</w:t>
-            </w:r>
-          </w:p>
-          <w:p>
-            <w:pPr>
-              <w:spacing w:line="276" w:lineRule="auto"/>
-              <w:rPr>
-                <w:rFonts w:ascii="Courier New" w:eastAsia="Courier New" w:hAnsi="Courier New" w:cs="Courier New"/>
-                <w:bCs/>
-                <w:sz w:val="20"/>
-                <w:szCs w:val="20"/>
-              </w:rPr>
-            </w:pPr>
-            <w:r>
-              <w:rPr>
-                <w:rFonts w:ascii="Courier New" w:eastAsia="Courier New" w:hAnsi="Courier New" w:cs="Courier New"/>
-                <w:bCs/>
-                <w:sz w:val="20"/>
-                <w:szCs w:val="20"/>
-              </w:rPr>
+              <w:lastRenderedPageBreak/>
               <w:t xml:space="preserve">  unsigned char </w:t>
             </w:r>
             <w:r>
@@ -22399,6 +22148,7 @@
               <w:spacing w:line="276" w:lineRule="auto"/>
             </w:pPr>
             <w:r>
+              <w:lastRenderedPageBreak/>
               <w:t>Adds new relocation entry. The last function in this set is capable to add relocation entry for a symbol, automatically updating symbol and string tables for this symbol</w:t>
             </w:r>
           </w:p>
@@ -23046,25 +22796,14 @@
               </w:rPr>
               <w:t xml:space="preserve">  </w:t>
             </w:r>
-            <w:proofErr w:type="spellStart"/>
-            <w:r>
-              <w:rPr>
-                <w:rFonts w:ascii="Courier New" w:eastAsia="Courier New" w:hAnsi="Courier New" w:cs="Courier New"/>
-                <w:bCs/>
-                <w:sz w:val="20"/>
-                <w:szCs w:val="20"/>
-              </w:rPr>
-              <w:t>std</w:t>
-            </w:r>
-            <w:proofErr w:type="spellEnd"/>
-            <w:r>
-              <w:rPr>
-                <w:rFonts w:ascii="Courier New" w:eastAsia="Courier New" w:hAnsi="Courier New" w:cs="Courier New"/>
-                <w:bCs/>
-                <w:sz w:val="20"/>
-                <w:szCs w:val="20"/>
-              </w:rPr>
-              <w:t>::string</w:t>
+            <w:r>
+              <w:rPr>
+                <w:rFonts w:ascii="Courier New" w:eastAsia="Courier New" w:hAnsi="Courier New" w:cs="Courier New"/>
+                <w:bCs/>
+                <w:sz w:val="20"/>
+                <w:szCs w:val="20"/>
+              </w:rPr>
+              <w:t>std::string</w:t>
             </w:r>
             <w:r>
               <w:rPr>
@@ -23075,7 +22814,6 @@
               </w:rPr>
               <w:t xml:space="preserve">&amp; </w:t>
             </w:r>
-            <w:proofErr w:type="spellStart"/>
             <w:r>
               <w:rPr>
                 <w:rFonts w:ascii="Courier New" w:eastAsia="Courier New" w:hAnsi="Courier New" w:cs="Courier New"/>
@@ -23085,7 +22823,6 @@
               </w:rPr>
               <w:t>str</w:t>
             </w:r>
-            <w:proofErr w:type="spellEnd"/>
             <w:r>
               <w:rPr>
                 <w:rFonts w:ascii="Courier New" w:eastAsia="Courier New" w:hAnsi="Courier New" w:cs="Courier New"/>
@@ -23150,8 +22887,6 @@
             <w:r>
               <w:t xml:space="preserve"> </w:t>
             </w:r>
-            <w:proofErr w:type="spellStart"/>
-            <w:proofErr w:type="gramStart"/>
             <w:r>
               <w:rPr>
                 <w:rFonts w:ascii="Courier New" w:eastAsia="Courier New" w:hAnsi="Courier New" w:cs="Courier New"/>
@@ -23161,8 +22896,6 @@
               </w:rPr>
               <w:t>str</w:t>
             </w:r>
-            <w:proofErr w:type="spellEnd"/>
-            <w:proofErr w:type="gramEnd"/>
             <w:r>
               <w:t xml:space="preserve"> argument is empty string in this case. If</w:t>
             </w:r>
@@ -23205,7 +22938,6 @@
             <w:r>
               <w:t xml:space="preserve">, </w:t>
             </w:r>
-            <w:proofErr w:type="spellStart"/>
             <w:r>
               <w:rPr>
                 <w:rFonts w:ascii="Courier New" w:eastAsia="Courier New" w:hAnsi="Courier New" w:cs="Courier New"/>
@@ -23215,7 +22947,6 @@
               </w:rPr>
               <w:t>str</w:t>
             </w:r>
-            <w:proofErr w:type="spellEnd"/>
             <w:r>
               <w:t xml:space="preserve"> </w:t>
             </w:r>
@@ -23501,47 +23232,7 @@
                 <w:sz w:val="20"/>
                 <w:szCs w:val="20"/>
               </w:rPr>
-              <w:t xml:space="preserve"> </w:t>
-            </w:r>
-            <w:proofErr w:type="spellStart"/>
-            <w:r>
-              <w:rPr>
-                <w:rFonts w:ascii="Courier New" w:eastAsia="Courier New" w:hAnsi="Courier New" w:cs="Courier New"/>
-                <w:bCs/>
-                <w:sz w:val="20"/>
-                <w:szCs w:val="20"/>
-              </w:rPr>
-              <w:t>std</w:t>
-            </w:r>
-            <w:proofErr w:type="spellEnd"/>
-            <w:r>
-              <w:rPr>
-                <w:rFonts w:ascii="Courier New" w:eastAsia="Courier New" w:hAnsi="Courier New" w:cs="Courier New"/>
-                <w:bCs/>
-                <w:sz w:val="20"/>
-                <w:szCs w:val="20"/>
-              </w:rPr>
-              <w:t xml:space="preserve">::string&amp; </w:t>
-            </w:r>
-            <w:proofErr w:type="spellStart"/>
-            <w:r>
-              <w:rPr>
-                <w:rFonts w:ascii="Courier New" w:eastAsia="Courier New" w:hAnsi="Courier New" w:cs="Courier New"/>
-                <w:bCs/>
-                <w:sz w:val="20"/>
-                <w:szCs w:val="20"/>
-              </w:rPr>
-              <w:t>str</w:t>
-            </w:r>
-            <w:proofErr w:type="spellEnd"/>
-            <w:r>
-              <w:rPr>
-                <w:rFonts w:ascii="Courier New" w:eastAsia="Courier New" w:hAnsi="Courier New" w:cs="Courier New"/>
-                <w:bCs/>
-                <w:sz w:val="20"/>
-                <w:szCs w:val="20"/>
-              </w:rPr>
-              <w:t xml:space="preserve"> )</w:t>
+              <w:t xml:space="preserve"> std::string&amp; str )</w:t>
             </w:r>
           </w:p>
         </w:tc>
@@ -23721,27 +23412,7 @@
                 <w:sz w:val="20"/>
                 <w:szCs w:val="20"/>
               </w:rPr>
-              <w:t xml:space="preserve">  </w:t>
-            </w:r>
-            <w:proofErr w:type="spellStart"/>
-            <w:r>
-              <w:rPr>
-                <w:rFonts w:ascii="Courier New" w:eastAsia="Courier New" w:hAnsi="Courier New" w:cs="Courier New"/>
-                <w:bCs/>
-                <w:sz w:val="20"/>
-                <w:szCs w:val="20"/>
-              </w:rPr>
-              <w:t>const</w:t>
-            </w:r>
-            <w:proofErr w:type="spellEnd"/>
-            <w:r>
-              <w:rPr>
-                <w:rFonts w:ascii="Courier New" w:eastAsia="Courier New" w:hAnsi="Courier New" w:cs="Courier New"/>
-                <w:bCs/>
-                <w:sz w:val="20"/>
-                <w:szCs w:val="20"/>
-              </w:rPr>
-              <w:t xml:space="preserve"> </w:t>
+              <w:t xml:space="preserve">  const </w:t>
             </w:r>
             <w:proofErr w:type="spellStart"/>
             <w:r>
@@ -23855,6 +23526,7 @@
                 <w:sz w:val="20"/>
                 <w:szCs w:val="20"/>
               </w:rPr>
+              <w:lastRenderedPageBreak/>
               <w:t>Elf_Word</w:t>
             </w:r>
             <w:proofErr w:type="spellEnd"/>
@@ -24042,7 +23714,6 @@
                 <w:sz w:val="20"/>
                 <w:szCs w:val="20"/>
               </w:rPr>
-              <w:lastRenderedPageBreak/>
               <w:t xml:space="preserve">  </w:t>
             </w:r>
             <w:proofErr w:type="spellStart"/>
@@ -24083,67 +23754,27 @@
                 <w:sz w:val="20"/>
                 <w:szCs w:val="20"/>
               </w:rPr>
-              <w:t xml:space="preserve">  </w:t>
-            </w:r>
-            <w:proofErr w:type="spellStart"/>
-            <w:r>
-              <w:rPr>
-                <w:rFonts w:ascii="Courier New" w:eastAsia="Courier New" w:hAnsi="Courier New" w:cs="Courier New"/>
-                <w:bCs/>
-                <w:sz w:val="20"/>
-                <w:szCs w:val="20"/>
-              </w:rPr>
-              <w:t>std</w:t>
-            </w:r>
-            <w:proofErr w:type="spellEnd"/>
-            <w:r>
-              <w:rPr>
-                <w:rFonts w:ascii="Courier New" w:eastAsia="Courier New" w:hAnsi="Courier New" w:cs="Courier New"/>
-                <w:bCs/>
-                <w:sz w:val="20"/>
-                <w:szCs w:val="20"/>
-              </w:rPr>
-              <w:t>::string&amp; name,</w:t>
-            </w:r>
-          </w:p>
-          <w:p>
-            <w:pPr>
-              <w:spacing w:line="276" w:lineRule="auto"/>
-              <w:rPr>
-                <w:rFonts w:ascii="Courier New" w:eastAsia="Courier New" w:hAnsi="Courier New" w:cs="Courier New"/>
-                <w:bCs/>
-                <w:sz w:val="20"/>
-                <w:szCs w:val="20"/>
-              </w:rPr>
-            </w:pPr>
-            <w:r>
-              <w:rPr>
-                <w:rFonts w:ascii="Courier New" w:eastAsia="Courier New" w:hAnsi="Courier New" w:cs="Courier New"/>
-                <w:bCs/>
-                <w:sz w:val="20"/>
-                <w:szCs w:val="20"/>
-              </w:rPr>
-              <w:t xml:space="preserve">  void*&amp;       </w:t>
-            </w:r>
-            <w:proofErr w:type="spellStart"/>
-            <w:r>
-              <w:rPr>
-                <w:rFonts w:ascii="Courier New" w:eastAsia="Courier New" w:hAnsi="Courier New" w:cs="Courier New"/>
-                <w:bCs/>
-                <w:sz w:val="20"/>
-                <w:szCs w:val="20"/>
-              </w:rPr>
-              <w:t>desc</w:t>
-            </w:r>
-            <w:proofErr w:type="spellEnd"/>
-            <w:r>
-              <w:rPr>
-                <w:rFonts w:ascii="Courier New" w:eastAsia="Courier New" w:hAnsi="Courier New" w:cs="Courier New"/>
-                <w:bCs/>
-                <w:sz w:val="20"/>
-                <w:szCs w:val="20"/>
-              </w:rPr>
-              <w:t>,</w:t>
+              <w:t xml:space="preserve">  std::string&amp; name,</w:t>
+            </w:r>
+          </w:p>
+          <w:p>
+            <w:pPr>
+              <w:spacing w:line="276" w:lineRule="auto"/>
+              <w:rPr>
+                <w:rFonts w:ascii="Courier New" w:eastAsia="Courier New" w:hAnsi="Courier New" w:cs="Courier New"/>
+                <w:bCs/>
+                <w:sz w:val="20"/>
+                <w:szCs w:val="20"/>
+              </w:rPr>
+            </w:pPr>
+            <w:r>
+              <w:rPr>
+                <w:rFonts w:ascii="Courier New" w:eastAsia="Courier New" w:hAnsi="Courier New" w:cs="Courier New"/>
+                <w:bCs/>
+                <w:sz w:val="20"/>
+                <w:szCs w:val="20"/>
+              </w:rPr>
+              <w:t xml:space="preserve">  void*&amp;       desc,</w:t>
             </w:r>
           </w:p>
           <w:p>
@@ -24222,7 +23853,6 @@
               <w:spacing w:line="276" w:lineRule="auto"/>
             </w:pPr>
             <w:r>
-              <w:lastRenderedPageBreak/>
               <w:t>Retrieves particular note by its index</w:t>
             </w:r>
           </w:p>
@@ -24368,107 +23998,27 @@
                 <w:sz w:val="20"/>
                 <w:szCs w:val="20"/>
               </w:rPr>
-              <w:t xml:space="preserve">  </w:t>
-            </w:r>
-            <w:proofErr w:type="spellStart"/>
-            <w:r>
-              <w:rPr>
-                <w:rFonts w:ascii="Courier New" w:eastAsia="Courier New" w:hAnsi="Courier New" w:cs="Courier New"/>
-                <w:bCs/>
-                <w:sz w:val="20"/>
-                <w:szCs w:val="20"/>
-              </w:rPr>
-              <w:t>const</w:t>
-            </w:r>
-            <w:proofErr w:type="spellEnd"/>
-            <w:r>
-              <w:rPr>
-                <w:rFonts w:ascii="Courier New" w:eastAsia="Courier New" w:hAnsi="Courier New" w:cs="Courier New"/>
-                <w:bCs/>
-                <w:sz w:val="20"/>
-                <w:szCs w:val="20"/>
-              </w:rPr>
-              <w:t xml:space="preserve"> </w:t>
-            </w:r>
-            <w:proofErr w:type="spellStart"/>
-            <w:r>
-              <w:rPr>
-                <w:rFonts w:ascii="Courier New" w:eastAsia="Courier New" w:hAnsi="Courier New" w:cs="Courier New"/>
-                <w:bCs/>
-                <w:sz w:val="20"/>
-                <w:szCs w:val="20"/>
-              </w:rPr>
-              <w:t>std</w:t>
-            </w:r>
-            <w:proofErr w:type="spellEnd"/>
-            <w:r>
-              <w:rPr>
-                <w:rFonts w:ascii="Courier New" w:eastAsia="Courier New" w:hAnsi="Courier New" w:cs="Courier New"/>
-                <w:bCs/>
-                <w:sz w:val="20"/>
-                <w:szCs w:val="20"/>
-              </w:rPr>
-              <w:t>::string&amp; name,</w:t>
-            </w:r>
-          </w:p>
-          <w:p>
-            <w:pPr>
-              <w:spacing w:line="276" w:lineRule="auto"/>
-              <w:rPr>
-                <w:rFonts w:ascii="Courier New" w:eastAsia="Courier New" w:hAnsi="Courier New" w:cs="Courier New"/>
-                <w:bCs/>
-                <w:sz w:val="20"/>
-                <w:szCs w:val="20"/>
-              </w:rPr>
-            </w:pPr>
-            <w:r>
-              <w:rPr>
-                <w:rFonts w:ascii="Courier New" w:eastAsia="Courier New" w:hAnsi="Courier New" w:cs="Courier New"/>
-                <w:bCs/>
-                <w:sz w:val="20"/>
-                <w:szCs w:val="20"/>
-              </w:rPr>
-              <w:t xml:space="preserve">  </w:t>
-            </w:r>
-            <w:proofErr w:type="spellStart"/>
-            <w:r>
-              <w:rPr>
-                <w:rFonts w:ascii="Courier New" w:eastAsia="Courier New" w:hAnsi="Courier New" w:cs="Courier New"/>
-                <w:bCs/>
-                <w:sz w:val="20"/>
-                <w:szCs w:val="20"/>
-              </w:rPr>
-              <w:t>const</w:t>
-            </w:r>
-            <w:proofErr w:type="spellEnd"/>
-            <w:r>
-              <w:rPr>
-                <w:rFonts w:ascii="Courier New" w:eastAsia="Courier New" w:hAnsi="Courier New" w:cs="Courier New"/>
-                <w:bCs/>
-                <w:sz w:val="20"/>
-                <w:szCs w:val="20"/>
-              </w:rPr>
-              <w:t xml:space="preserve"> void*        </w:t>
-            </w:r>
-            <w:proofErr w:type="spellStart"/>
-            <w:r>
-              <w:rPr>
-                <w:rFonts w:ascii="Courier New" w:eastAsia="Courier New" w:hAnsi="Courier New" w:cs="Courier New"/>
-                <w:bCs/>
-                <w:sz w:val="20"/>
-                <w:szCs w:val="20"/>
-              </w:rPr>
-              <w:t>desc</w:t>
-            </w:r>
-            <w:proofErr w:type="spellEnd"/>
-            <w:r>
-              <w:rPr>
-                <w:rFonts w:ascii="Courier New" w:eastAsia="Courier New" w:hAnsi="Courier New" w:cs="Courier New"/>
-                <w:bCs/>
-                <w:sz w:val="20"/>
-                <w:szCs w:val="20"/>
-              </w:rPr>
-              <w:t>,</w:t>
+              <w:t xml:space="preserve">  const std::string&amp; name,</w:t>
+            </w:r>
+          </w:p>
+          <w:p>
+            <w:pPr>
+              <w:spacing w:line="276" w:lineRule="auto"/>
+              <w:rPr>
+                <w:rFonts w:ascii="Courier New" w:eastAsia="Courier New" w:hAnsi="Courier New" w:cs="Courier New"/>
+                <w:bCs/>
+                <w:sz w:val="20"/>
+                <w:szCs w:val="20"/>
+              </w:rPr>
+            </w:pPr>
+            <w:r>
+              <w:rPr>
+                <w:rFonts w:ascii="Courier New" w:eastAsia="Courier New" w:hAnsi="Courier New" w:cs="Courier New"/>
+                <w:bCs/>
+                <w:sz w:val="20"/>
+                <w:szCs w:val="20"/>
+              </w:rPr>
+              <w:t xml:space="preserve">  const void*        desc,</w:t>
             </w:r>
           </w:p>
           <w:p>
@@ -24573,7 +24123,7 @@
 </file>
 
 <file path=word/endnotes.xml><?xml version="1.0" encoding="utf-8"?>
-<w:endnotes xmlns:wpc="http://schemas.microsoft.com/office/word/2010/wordprocessingCanvas" xmlns:mc="http://schemas.openxmlformats.org/markup-compatibility/2006" xmlns:o="urn:schemas-microsoft-com:office:office" xmlns:r="http://schemas.openxmlformats.org/officeDocument/2006/relationships" xmlns:m="http://schemas.openxmlformats.org/officeDocument/2006/math" xmlns:v="urn:schemas-microsoft-com:vml" xmlns:wp14="http://schemas.microsoft.com/office/word/2010/wordprocessingDrawing" xmlns:wp="http://schemas.openxmlformats.org/drawingml/2006/wordprocessingDrawing" xmlns:w10="urn:schemas-microsoft-com:office:word" xmlns:w="http://schemas.openxmlformats.org/wordprocessingml/2006/main" xmlns:w14="http://schemas.microsoft.com/office/word/2010/wordml" xmlns:w15="http://schemas.microsoft.com/office/word/2012/wordml" xmlns:wpg="http://schemas.microsoft.com/office/word/2010/wordprocessingGroup" xmlns:wpi="http://schemas.microsoft.com/office/word/2010/wordprocessingInk" xmlns:wne="http://schemas.microsoft.com/office/word/2006/wordml" xmlns:wps="http://schemas.microsoft.com/office/word/2010/wordprocessingShape" mc:Ignorable="w14 w15 wp14">
+<w:endnotes xmlns:wpc="http://schemas.microsoft.com/office/word/2010/wordprocessingCanvas" xmlns:cx="http://schemas.microsoft.com/office/drawing/2014/chartex" xmlns:cx1="http://schemas.microsoft.com/office/drawing/2015/9/8/chartex" xmlns:cx2="http://schemas.microsoft.com/office/drawing/2015/10/21/chartex" xmlns:cx3="http://schemas.microsoft.com/office/drawing/2016/5/9/chartex" xmlns:cx4="http://schemas.microsoft.com/office/drawing/2016/5/10/chartex" xmlns:cx5="http://schemas.microsoft.com/office/drawing/2016/5/11/chartex" xmlns:cx6="http://schemas.microsoft.com/office/drawing/2016/5/12/chartex" xmlns:cx7="http://schemas.microsoft.com/office/drawing/2016/5/13/chartex" xmlns:cx8="http://schemas.microsoft.com/office/drawing/2016/5/14/chartex" xmlns:mc="http://schemas.openxmlformats.org/markup-compatibility/2006" xmlns:aink="http://schemas.microsoft.com/office/drawing/2016/ink" xmlns:am3d="http://schemas.microsoft.com/office/drawing/2017/model3d" xmlns:o="urn:schemas-microsoft-com:office:office" xmlns:r="http://schemas.openxmlformats.org/officeDocument/2006/relationships" xmlns:m="http://schemas.openxmlformats.org/officeDocument/2006/math" xmlns:v="urn:schemas-microsoft-com:vml" xmlns:wp14="http://schemas.microsoft.com/office/word/2010/wordprocessingDrawing" xmlns:wp="http://schemas.openxmlformats.org/drawingml/2006/wordprocessingDrawing" xmlns:w10="urn:schemas-microsoft-com:office:word" xmlns:w="http://schemas.openxmlformats.org/wordprocessingml/2006/main" xmlns:w14="http://schemas.microsoft.com/office/word/2010/wordml" xmlns:w15="http://schemas.microsoft.com/office/word/2012/wordml" xmlns:w16cid="http://schemas.microsoft.com/office/word/2016/wordml/cid" xmlns:w16se="http://schemas.microsoft.com/office/word/2015/wordml/symex" xmlns:wpg="http://schemas.microsoft.com/office/word/2010/wordprocessingGroup" xmlns:wpi="http://schemas.microsoft.com/office/word/2010/wordprocessingInk" xmlns:wne="http://schemas.microsoft.com/office/word/2006/wordml" xmlns:wps="http://schemas.microsoft.com/office/word/2010/wordprocessingShape" mc:Ignorable="w14 w15 w16se w16cid wp14">
   <w:endnote w:type="separator" w:id="-1">
     <w:p>
       <w:pPr>
@@ -24598,7 +24148,7 @@
 </file>
 
 <file path=word/footer1.xml><?xml version="1.0" encoding="utf-8"?>
-<w:ftr xmlns:wpc="http://schemas.microsoft.com/office/word/2010/wordprocessingCanvas" xmlns:mc="http://schemas.openxmlformats.org/markup-compatibility/2006" xmlns:o="urn:schemas-microsoft-com:office:office" xmlns:r="http://schemas.openxmlformats.org/officeDocument/2006/relationships" xmlns:m="http://schemas.openxmlformats.org/officeDocument/2006/math" xmlns:v="urn:schemas-microsoft-com:vml" xmlns:wp14="http://schemas.microsoft.com/office/word/2010/wordprocessingDrawing" xmlns:wp="http://schemas.openxmlformats.org/drawingml/2006/wordprocessingDrawing" xmlns:w10="urn:schemas-microsoft-com:office:word" xmlns:w="http://schemas.openxmlformats.org/wordprocessingml/2006/main" xmlns:w14="http://schemas.microsoft.com/office/word/2010/wordml" xmlns:w15="http://schemas.microsoft.com/office/word/2012/wordml" xmlns:wpg="http://schemas.microsoft.com/office/word/2010/wordprocessingGroup" xmlns:wpi="http://schemas.microsoft.com/office/word/2010/wordprocessingInk" xmlns:wne="http://schemas.microsoft.com/office/word/2006/wordml" xmlns:wps="http://schemas.microsoft.com/office/word/2010/wordprocessingShape" mc:Ignorable="w14 w15 wp14">
+<w:ftr xmlns:wpc="http://schemas.microsoft.com/office/word/2010/wordprocessingCanvas" xmlns:cx="http://schemas.microsoft.com/office/drawing/2014/chartex" xmlns:cx1="http://schemas.microsoft.com/office/drawing/2015/9/8/chartex" xmlns:cx2="http://schemas.microsoft.com/office/drawing/2015/10/21/chartex" xmlns:cx3="http://schemas.microsoft.com/office/drawing/2016/5/9/chartex" xmlns:cx4="http://schemas.microsoft.com/office/drawing/2016/5/10/chartex" xmlns:cx5="http://schemas.microsoft.com/office/drawing/2016/5/11/chartex" xmlns:cx6="http://schemas.microsoft.com/office/drawing/2016/5/12/chartex" xmlns:cx7="http://schemas.microsoft.com/office/drawing/2016/5/13/chartex" xmlns:cx8="http://schemas.microsoft.com/office/drawing/2016/5/14/chartex" xmlns:mc="http://schemas.openxmlformats.org/markup-compatibility/2006" xmlns:aink="http://schemas.microsoft.com/office/drawing/2016/ink" xmlns:am3d="http://schemas.microsoft.com/office/drawing/2017/model3d" xmlns:o="urn:schemas-microsoft-com:office:office" xmlns:r="http://schemas.openxmlformats.org/officeDocument/2006/relationships" xmlns:m="http://schemas.openxmlformats.org/officeDocument/2006/math" xmlns:v="urn:schemas-microsoft-com:vml" xmlns:wp14="http://schemas.microsoft.com/office/word/2010/wordprocessingDrawing" xmlns:wp="http://schemas.openxmlformats.org/drawingml/2006/wordprocessingDrawing" xmlns:w10="urn:schemas-microsoft-com:office:word" xmlns:w="http://schemas.openxmlformats.org/wordprocessingml/2006/main" xmlns:w14="http://schemas.microsoft.com/office/word/2010/wordml" xmlns:w15="http://schemas.microsoft.com/office/word/2012/wordml" xmlns:w16cid="http://schemas.microsoft.com/office/word/2016/wordml/cid" xmlns:w16se="http://schemas.microsoft.com/office/word/2015/wordml/symex" xmlns:wpg="http://schemas.microsoft.com/office/word/2010/wordprocessingGroup" xmlns:wpi="http://schemas.microsoft.com/office/word/2010/wordprocessingInk" xmlns:wne="http://schemas.microsoft.com/office/word/2006/wordml" xmlns:wps="http://schemas.microsoft.com/office/word/2010/wordprocessingShape" mc:Ignorable="w14 w15 w16se w16cid wp14">
   <w:p>
     <w:pPr>
       <w:spacing w:after="61" w:line="276" w:lineRule="auto"/>
@@ -24663,7 +24213,7 @@
 </file>
 
 <file path=word/footer2.xml><?xml version="1.0" encoding="utf-8"?>
-<w:ftr xmlns:wpc="http://schemas.microsoft.com/office/word/2010/wordprocessingCanvas" xmlns:mc="http://schemas.openxmlformats.org/markup-compatibility/2006" xmlns:o="urn:schemas-microsoft-com:office:office" xmlns:r="http://schemas.openxmlformats.org/officeDocument/2006/relationships" xmlns:m="http://schemas.openxmlformats.org/officeDocument/2006/math" xmlns:v="urn:schemas-microsoft-com:vml" xmlns:wp14="http://schemas.microsoft.com/office/word/2010/wordprocessingDrawing" xmlns:wp="http://schemas.openxmlformats.org/drawingml/2006/wordprocessingDrawing" xmlns:w10="urn:schemas-microsoft-com:office:word" xmlns:w="http://schemas.openxmlformats.org/wordprocessingml/2006/main" xmlns:w14="http://schemas.microsoft.com/office/word/2010/wordml" xmlns:w15="http://schemas.microsoft.com/office/word/2012/wordml" xmlns:wpg="http://schemas.microsoft.com/office/word/2010/wordprocessingGroup" xmlns:wpi="http://schemas.microsoft.com/office/word/2010/wordprocessingInk" xmlns:wne="http://schemas.microsoft.com/office/word/2006/wordml" xmlns:wps="http://schemas.microsoft.com/office/word/2010/wordprocessingShape" mc:Ignorable="w14 w15 wp14">
+<w:ftr xmlns:wpc="http://schemas.microsoft.com/office/word/2010/wordprocessingCanvas" xmlns:cx="http://schemas.microsoft.com/office/drawing/2014/chartex" xmlns:cx1="http://schemas.microsoft.com/office/drawing/2015/9/8/chartex" xmlns:cx2="http://schemas.microsoft.com/office/drawing/2015/10/21/chartex" xmlns:cx3="http://schemas.microsoft.com/office/drawing/2016/5/9/chartex" xmlns:cx4="http://schemas.microsoft.com/office/drawing/2016/5/10/chartex" xmlns:cx5="http://schemas.microsoft.com/office/drawing/2016/5/11/chartex" xmlns:cx6="http://schemas.microsoft.com/office/drawing/2016/5/12/chartex" xmlns:cx7="http://schemas.microsoft.com/office/drawing/2016/5/13/chartex" xmlns:cx8="http://schemas.microsoft.com/office/drawing/2016/5/14/chartex" xmlns:mc="http://schemas.openxmlformats.org/markup-compatibility/2006" xmlns:aink="http://schemas.microsoft.com/office/drawing/2016/ink" xmlns:am3d="http://schemas.microsoft.com/office/drawing/2017/model3d" xmlns:o="urn:schemas-microsoft-com:office:office" xmlns:r="http://schemas.openxmlformats.org/officeDocument/2006/relationships" xmlns:m="http://schemas.openxmlformats.org/officeDocument/2006/math" xmlns:v="urn:schemas-microsoft-com:vml" xmlns:wp14="http://schemas.microsoft.com/office/word/2010/wordprocessingDrawing" xmlns:wp="http://schemas.openxmlformats.org/drawingml/2006/wordprocessingDrawing" xmlns:w10="urn:schemas-microsoft-com:office:word" xmlns:w="http://schemas.openxmlformats.org/wordprocessingml/2006/main" xmlns:w14="http://schemas.microsoft.com/office/word/2010/wordml" xmlns:w15="http://schemas.microsoft.com/office/word/2012/wordml" xmlns:w16cid="http://schemas.microsoft.com/office/word/2016/wordml/cid" xmlns:w16se="http://schemas.microsoft.com/office/word/2015/wordml/symex" xmlns:wpg="http://schemas.microsoft.com/office/word/2010/wordprocessingGroup" xmlns:wpi="http://schemas.microsoft.com/office/word/2010/wordprocessingInk" xmlns:wne="http://schemas.microsoft.com/office/word/2006/wordml" xmlns:wps="http://schemas.microsoft.com/office/word/2010/wordprocessingShape" mc:Ignorable="w14 w15 w16se w16cid wp14">
   <w:p>
     <w:pPr>
       <w:spacing w:after="61" w:line="276" w:lineRule="auto"/>
@@ -24728,7 +24278,7 @@
 </file>
 
 <file path=word/footer3.xml><?xml version="1.0" encoding="utf-8"?>
-<w:ftr xmlns:wpc="http://schemas.microsoft.com/office/word/2010/wordprocessingCanvas" xmlns:mc="http://schemas.openxmlformats.org/markup-compatibility/2006" xmlns:o="urn:schemas-microsoft-com:office:office" xmlns:r="http://schemas.openxmlformats.org/officeDocument/2006/relationships" xmlns:m="http://schemas.openxmlformats.org/officeDocument/2006/math" xmlns:v="urn:schemas-microsoft-com:vml" xmlns:wp14="http://schemas.microsoft.com/office/word/2010/wordprocessingDrawing" xmlns:wp="http://schemas.openxmlformats.org/drawingml/2006/wordprocessingDrawing" xmlns:w10="urn:schemas-microsoft-com:office:word" xmlns:w="http://schemas.openxmlformats.org/wordprocessingml/2006/main" xmlns:w14="http://schemas.microsoft.com/office/word/2010/wordml" xmlns:w15="http://schemas.microsoft.com/office/word/2012/wordml" xmlns:wpg="http://schemas.microsoft.com/office/word/2010/wordprocessingGroup" xmlns:wpi="http://schemas.microsoft.com/office/word/2010/wordprocessingInk" xmlns:wne="http://schemas.microsoft.com/office/word/2006/wordml" xmlns:wps="http://schemas.microsoft.com/office/word/2010/wordprocessingShape" mc:Ignorable="w14 w15 wp14">
+<w:ftr xmlns:wpc="http://schemas.microsoft.com/office/word/2010/wordprocessingCanvas" xmlns:cx="http://schemas.microsoft.com/office/drawing/2014/chartex" xmlns:cx1="http://schemas.microsoft.com/office/drawing/2015/9/8/chartex" xmlns:cx2="http://schemas.microsoft.com/office/drawing/2015/10/21/chartex" xmlns:cx3="http://schemas.microsoft.com/office/drawing/2016/5/9/chartex" xmlns:cx4="http://schemas.microsoft.com/office/drawing/2016/5/10/chartex" xmlns:cx5="http://schemas.microsoft.com/office/drawing/2016/5/11/chartex" xmlns:cx6="http://schemas.microsoft.com/office/drawing/2016/5/12/chartex" xmlns:cx7="http://schemas.microsoft.com/office/drawing/2016/5/13/chartex" xmlns:cx8="http://schemas.microsoft.com/office/drawing/2016/5/14/chartex" xmlns:mc="http://schemas.openxmlformats.org/markup-compatibility/2006" xmlns:aink="http://schemas.microsoft.com/office/drawing/2016/ink" xmlns:am3d="http://schemas.microsoft.com/office/drawing/2017/model3d" xmlns:o="urn:schemas-microsoft-com:office:office" xmlns:r="http://schemas.openxmlformats.org/officeDocument/2006/relationships" xmlns:m="http://schemas.openxmlformats.org/officeDocument/2006/math" xmlns:v="urn:schemas-microsoft-com:vml" xmlns:wp14="http://schemas.microsoft.com/office/word/2010/wordprocessingDrawing" xmlns:wp="http://schemas.openxmlformats.org/drawingml/2006/wordprocessingDrawing" xmlns:w10="urn:schemas-microsoft-com:office:word" xmlns:w="http://schemas.openxmlformats.org/wordprocessingml/2006/main" xmlns:w14="http://schemas.microsoft.com/office/word/2010/wordml" xmlns:w15="http://schemas.microsoft.com/office/word/2012/wordml" xmlns:w16cid="http://schemas.microsoft.com/office/word/2016/wordml/cid" xmlns:w16se="http://schemas.microsoft.com/office/word/2015/wordml/symex" xmlns:wpg="http://schemas.microsoft.com/office/word/2010/wordprocessingGroup" xmlns:wpi="http://schemas.microsoft.com/office/word/2010/wordprocessingInk" xmlns:wne="http://schemas.microsoft.com/office/word/2006/wordml" xmlns:wps="http://schemas.microsoft.com/office/word/2010/wordprocessingShape" mc:Ignorable="w14 w15 w16se w16cid wp14">
   <w:p>
     <w:pPr>
       <w:spacing w:after="61" w:line="276" w:lineRule="auto"/>
@@ -24793,7 +24343,7 @@
 </file>
 
 <file path=word/footnotes.xml><?xml version="1.0" encoding="utf-8"?>
-<w:footnotes xmlns:wpc="http://schemas.microsoft.com/office/word/2010/wordprocessingCanvas" xmlns:mc="http://schemas.openxmlformats.org/markup-compatibility/2006" xmlns:o="urn:schemas-microsoft-com:office:office" xmlns:r="http://schemas.openxmlformats.org/officeDocument/2006/relationships" xmlns:m="http://schemas.openxmlformats.org/officeDocument/2006/math" xmlns:v="urn:schemas-microsoft-com:vml" xmlns:wp14="http://schemas.microsoft.com/office/word/2010/wordprocessingDrawing" xmlns:wp="http://schemas.openxmlformats.org/drawingml/2006/wordprocessingDrawing" xmlns:w10="urn:schemas-microsoft-com:office:word" xmlns:w="http://schemas.openxmlformats.org/wordprocessingml/2006/main" xmlns:w14="http://schemas.microsoft.com/office/word/2010/wordml" xmlns:w15="http://schemas.microsoft.com/office/word/2012/wordml" xmlns:wpg="http://schemas.microsoft.com/office/word/2010/wordprocessingGroup" xmlns:wpi="http://schemas.microsoft.com/office/word/2010/wordprocessingInk" xmlns:wne="http://schemas.microsoft.com/office/word/2006/wordml" xmlns:wps="http://schemas.microsoft.com/office/word/2010/wordprocessingShape" mc:Ignorable="w14 w15 wp14">
+<w:footnotes xmlns:wpc="http://schemas.microsoft.com/office/word/2010/wordprocessingCanvas" xmlns:cx="http://schemas.microsoft.com/office/drawing/2014/chartex" xmlns:cx1="http://schemas.microsoft.com/office/drawing/2015/9/8/chartex" xmlns:cx2="http://schemas.microsoft.com/office/drawing/2015/10/21/chartex" xmlns:cx3="http://schemas.microsoft.com/office/drawing/2016/5/9/chartex" xmlns:cx4="http://schemas.microsoft.com/office/drawing/2016/5/10/chartex" xmlns:cx5="http://schemas.microsoft.com/office/drawing/2016/5/11/chartex" xmlns:cx6="http://schemas.microsoft.com/office/drawing/2016/5/12/chartex" xmlns:cx7="http://schemas.microsoft.com/office/drawing/2016/5/13/chartex" xmlns:cx8="http://schemas.microsoft.com/office/drawing/2016/5/14/chartex" xmlns:mc="http://schemas.openxmlformats.org/markup-compatibility/2006" xmlns:aink="http://schemas.microsoft.com/office/drawing/2016/ink" xmlns:am3d="http://schemas.microsoft.com/office/drawing/2017/model3d" xmlns:o="urn:schemas-microsoft-com:office:office" xmlns:r="http://schemas.openxmlformats.org/officeDocument/2006/relationships" xmlns:m="http://schemas.openxmlformats.org/officeDocument/2006/math" xmlns:v="urn:schemas-microsoft-com:vml" xmlns:wp14="http://schemas.microsoft.com/office/word/2010/wordprocessingDrawing" xmlns:wp="http://schemas.openxmlformats.org/drawingml/2006/wordprocessingDrawing" xmlns:w10="urn:schemas-microsoft-com:office:word" xmlns:w="http://schemas.openxmlformats.org/wordprocessingml/2006/main" xmlns:w14="http://schemas.microsoft.com/office/word/2010/wordml" xmlns:w15="http://schemas.microsoft.com/office/word/2012/wordml" xmlns:w16cid="http://schemas.microsoft.com/office/word/2016/wordml/cid" xmlns:w16se="http://schemas.microsoft.com/office/word/2015/wordml/symex" xmlns:wpg="http://schemas.microsoft.com/office/word/2010/wordprocessingGroup" xmlns:wpi="http://schemas.microsoft.com/office/word/2010/wordprocessingInk" xmlns:wne="http://schemas.microsoft.com/office/word/2006/wordml" xmlns:wps="http://schemas.microsoft.com/office/word/2010/wordprocessingShape" mc:Ignorable="w14 w15 w16se w16cid wp14">
   <w:footnote w:type="separator" w:id="-1">
     <w:p>
       <w:pPr>
@@ -24818,7 +24368,7 @@
 </file>
 
 <file path=word/header1.xml><?xml version="1.0" encoding="utf-8"?>
-<w:hdr xmlns:wpc="http://schemas.microsoft.com/office/word/2010/wordprocessingCanvas" xmlns:mc="http://schemas.openxmlformats.org/markup-compatibility/2006" xmlns:o="urn:schemas-microsoft-com:office:office" xmlns:r="http://schemas.openxmlformats.org/officeDocument/2006/relationships" xmlns:m="http://schemas.openxmlformats.org/officeDocument/2006/math" xmlns:v="urn:schemas-microsoft-com:vml" xmlns:wp14="http://schemas.microsoft.com/office/word/2010/wordprocessingDrawing" xmlns:wp="http://schemas.openxmlformats.org/drawingml/2006/wordprocessingDrawing" xmlns:w10="urn:schemas-microsoft-com:office:word" xmlns:w="http://schemas.openxmlformats.org/wordprocessingml/2006/main" xmlns:w14="http://schemas.microsoft.com/office/word/2010/wordml" xmlns:w15="http://schemas.microsoft.com/office/word/2012/wordml" xmlns:wpg="http://schemas.microsoft.com/office/word/2010/wordprocessingGroup" xmlns:wpi="http://schemas.microsoft.com/office/word/2010/wordprocessingInk" xmlns:wne="http://schemas.microsoft.com/office/word/2006/wordml" xmlns:wps="http://schemas.microsoft.com/office/word/2010/wordprocessingShape" mc:Ignorable="w14 w15 wp14">
+<w:hdr xmlns:wpc="http://schemas.microsoft.com/office/word/2010/wordprocessingCanvas" xmlns:cx="http://schemas.microsoft.com/office/drawing/2014/chartex" xmlns:cx1="http://schemas.microsoft.com/office/drawing/2015/9/8/chartex" xmlns:cx2="http://schemas.microsoft.com/office/drawing/2015/10/21/chartex" xmlns:cx3="http://schemas.microsoft.com/office/drawing/2016/5/9/chartex" xmlns:cx4="http://schemas.microsoft.com/office/drawing/2016/5/10/chartex" xmlns:cx5="http://schemas.microsoft.com/office/drawing/2016/5/11/chartex" xmlns:cx6="http://schemas.microsoft.com/office/drawing/2016/5/12/chartex" xmlns:cx7="http://schemas.microsoft.com/office/drawing/2016/5/13/chartex" xmlns:cx8="http://schemas.microsoft.com/office/drawing/2016/5/14/chartex" xmlns:mc="http://schemas.openxmlformats.org/markup-compatibility/2006" xmlns:aink="http://schemas.microsoft.com/office/drawing/2016/ink" xmlns:am3d="http://schemas.microsoft.com/office/drawing/2017/model3d" xmlns:o="urn:schemas-microsoft-com:office:office" xmlns:r="http://schemas.openxmlformats.org/officeDocument/2006/relationships" xmlns:m="http://schemas.openxmlformats.org/officeDocument/2006/math" xmlns:v="urn:schemas-microsoft-com:vml" xmlns:wp14="http://schemas.microsoft.com/office/word/2010/wordprocessingDrawing" xmlns:wp="http://schemas.openxmlformats.org/drawingml/2006/wordprocessingDrawing" xmlns:w10="urn:schemas-microsoft-com:office:word" xmlns:w="http://schemas.openxmlformats.org/wordprocessingml/2006/main" xmlns:w14="http://schemas.microsoft.com/office/word/2010/wordml" xmlns:w15="http://schemas.microsoft.com/office/word/2012/wordml" xmlns:w16cid="http://schemas.microsoft.com/office/word/2016/wordml/cid" xmlns:w16se="http://schemas.microsoft.com/office/word/2015/wordml/symex" xmlns:wpg="http://schemas.microsoft.com/office/word/2010/wordprocessingGroup" xmlns:wpi="http://schemas.microsoft.com/office/word/2010/wordprocessingInk" xmlns:wne="http://schemas.microsoft.com/office/word/2006/wordml" xmlns:wps="http://schemas.microsoft.com/office/word/2010/wordprocessingShape" mc:Ignorable="w14 w15 w16se w16cid wp14">
   <w:p>
     <w:pPr>
       <w:spacing w:after="0" w:line="276" w:lineRule="auto"/>
@@ -24855,7 +24405,7 @@
 </file>
 
 <file path=word/header2.xml><?xml version="1.0" encoding="utf-8"?>
-<w:hdr xmlns:wpc="http://schemas.microsoft.com/office/word/2010/wordprocessingCanvas" xmlns:mc="http://schemas.openxmlformats.org/markup-compatibility/2006" xmlns:o="urn:schemas-microsoft-com:office:office" xmlns:r="http://schemas.openxmlformats.org/officeDocument/2006/relationships" xmlns:m="http://schemas.openxmlformats.org/officeDocument/2006/math" xmlns:v="urn:schemas-microsoft-com:vml" xmlns:wp14="http://schemas.microsoft.com/office/word/2010/wordprocessingDrawing" xmlns:wp="http://schemas.openxmlformats.org/drawingml/2006/wordprocessingDrawing" xmlns:w10="urn:schemas-microsoft-com:office:word" xmlns:w="http://schemas.openxmlformats.org/wordprocessingml/2006/main" xmlns:w14="http://schemas.microsoft.com/office/word/2010/wordml" xmlns:w15="http://schemas.microsoft.com/office/word/2012/wordml" xmlns:wpg="http://schemas.microsoft.com/office/word/2010/wordprocessingGroup" xmlns:wpi="http://schemas.microsoft.com/office/word/2010/wordprocessingInk" xmlns:wne="http://schemas.microsoft.com/office/word/2006/wordml" xmlns:wps="http://schemas.microsoft.com/office/word/2010/wordprocessingShape" mc:Ignorable="w14 w15 wp14">
+<w:hdr xmlns:wpc="http://schemas.microsoft.com/office/word/2010/wordprocessingCanvas" xmlns:cx="http://schemas.microsoft.com/office/drawing/2014/chartex" xmlns:cx1="http://schemas.microsoft.com/office/drawing/2015/9/8/chartex" xmlns:cx2="http://schemas.microsoft.com/office/drawing/2015/10/21/chartex" xmlns:cx3="http://schemas.microsoft.com/office/drawing/2016/5/9/chartex" xmlns:cx4="http://schemas.microsoft.com/office/drawing/2016/5/10/chartex" xmlns:cx5="http://schemas.microsoft.com/office/drawing/2016/5/11/chartex" xmlns:cx6="http://schemas.microsoft.com/office/drawing/2016/5/12/chartex" xmlns:cx7="http://schemas.microsoft.com/office/drawing/2016/5/13/chartex" xmlns:cx8="http://schemas.microsoft.com/office/drawing/2016/5/14/chartex" xmlns:mc="http://schemas.openxmlformats.org/markup-compatibility/2006" xmlns:aink="http://schemas.microsoft.com/office/drawing/2016/ink" xmlns:am3d="http://schemas.microsoft.com/office/drawing/2017/model3d" xmlns:o="urn:schemas-microsoft-com:office:office" xmlns:r="http://schemas.openxmlformats.org/officeDocument/2006/relationships" xmlns:m="http://schemas.openxmlformats.org/officeDocument/2006/math" xmlns:v="urn:schemas-microsoft-com:vml" xmlns:wp14="http://schemas.microsoft.com/office/word/2010/wordprocessingDrawing" xmlns:wp="http://schemas.openxmlformats.org/drawingml/2006/wordprocessingDrawing" xmlns:w10="urn:schemas-microsoft-com:office:word" xmlns:w="http://schemas.openxmlformats.org/wordprocessingml/2006/main" xmlns:w14="http://schemas.microsoft.com/office/word/2010/wordml" xmlns:w15="http://schemas.microsoft.com/office/word/2012/wordml" xmlns:w16cid="http://schemas.microsoft.com/office/word/2016/wordml/cid" xmlns:w16se="http://schemas.microsoft.com/office/word/2015/wordml/symex" xmlns:wpg="http://schemas.microsoft.com/office/word/2010/wordprocessingGroup" xmlns:wpi="http://schemas.microsoft.com/office/word/2010/wordprocessingInk" xmlns:wne="http://schemas.microsoft.com/office/word/2006/wordml" xmlns:wps="http://schemas.microsoft.com/office/word/2010/wordprocessingShape" mc:Ignorable="w14 w15 w16se w16cid wp14">
   <w:p>
     <w:pPr>
       <w:spacing w:after="0" w:line="276" w:lineRule="auto"/>
@@ -24892,7 +24442,7 @@
 </file>
 
 <file path=word/header3.xml><?xml version="1.0" encoding="utf-8"?>
-<w:hdr xmlns:wpc="http://schemas.microsoft.com/office/word/2010/wordprocessingCanvas" xmlns:mc="http://schemas.openxmlformats.org/markup-compatibility/2006" xmlns:o="urn:schemas-microsoft-com:office:office" xmlns:r="http://schemas.openxmlformats.org/officeDocument/2006/relationships" xmlns:m="http://schemas.openxmlformats.org/officeDocument/2006/math" xmlns:v="urn:schemas-microsoft-com:vml" xmlns:wp14="http://schemas.microsoft.com/office/word/2010/wordprocessingDrawing" xmlns:wp="http://schemas.openxmlformats.org/drawingml/2006/wordprocessingDrawing" xmlns:w10="urn:schemas-microsoft-com:office:word" xmlns:w="http://schemas.openxmlformats.org/wordprocessingml/2006/main" xmlns:w14="http://schemas.microsoft.com/office/word/2010/wordml" xmlns:w15="http://schemas.microsoft.com/office/word/2012/wordml" xmlns:wpg="http://schemas.microsoft.com/office/word/2010/wordprocessingGroup" xmlns:wpi="http://schemas.microsoft.com/office/word/2010/wordprocessingInk" xmlns:wne="http://schemas.microsoft.com/office/word/2006/wordml" xmlns:wps="http://schemas.microsoft.com/office/word/2010/wordprocessingShape" mc:Ignorable="w14 w15 wp14">
+<w:hdr xmlns:wpc="http://schemas.microsoft.com/office/word/2010/wordprocessingCanvas" xmlns:cx="http://schemas.microsoft.com/office/drawing/2014/chartex" xmlns:cx1="http://schemas.microsoft.com/office/drawing/2015/9/8/chartex" xmlns:cx2="http://schemas.microsoft.com/office/drawing/2015/10/21/chartex" xmlns:cx3="http://schemas.microsoft.com/office/drawing/2016/5/9/chartex" xmlns:cx4="http://schemas.microsoft.com/office/drawing/2016/5/10/chartex" xmlns:cx5="http://schemas.microsoft.com/office/drawing/2016/5/11/chartex" xmlns:cx6="http://schemas.microsoft.com/office/drawing/2016/5/12/chartex" xmlns:cx7="http://schemas.microsoft.com/office/drawing/2016/5/13/chartex" xmlns:cx8="http://schemas.microsoft.com/office/drawing/2016/5/14/chartex" xmlns:mc="http://schemas.openxmlformats.org/markup-compatibility/2006" xmlns:aink="http://schemas.microsoft.com/office/drawing/2016/ink" xmlns:am3d="http://schemas.microsoft.com/office/drawing/2017/model3d" xmlns:o="urn:schemas-microsoft-com:office:office" xmlns:r="http://schemas.openxmlformats.org/officeDocument/2006/relationships" xmlns:m="http://schemas.openxmlformats.org/officeDocument/2006/math" xmlns:v="urn:schemas-microsoft-com:vml" xmlns:wp14="http://schemas.microsoft.com/office/word/2010/wordprocessingDrawing" xmlns:wp="http://schemas.openxmlformats.org/drawingml/2006/wordprocessingDrawing" xmlns:w10="urn:schemas-microsoft-com:office:word" xmlns:w="http://schemas.openxmlformats.org/wordprocessingml/2006/main" xmlns:w14="http://schemas.microsoft.com/office/word/2010/wordml" xmlns:w15="http://schemas.microsoft.com/office/word/2012/wordml" xmlns:w16cid="http://schemas.microsoft.com/office/word/2016/wordml/cid" xmlns:w16se="http://schemas.microsoft.com/office/word/2015/wordml/symex" xmlns:wpg="http://schemas.microsoft.com/office/word/2010/wordprocessingGroup" xmlns:wpi="http://schemas.microsoft.com/office/word/2010/wordprocessingInk" xmlns:wne="http://schemas.microsoft.com/office/word/2006/wordml" xmlns:wps="http://schemas.microsoft.com/office/word/2010/wordprocessingShape" mc:Ignorable="w14 w15 w16se w16cid wp14">
   <w:p>
     <w:pPr>
       <w:spacing w:after="0" w:line="276" w:lineRule="auto"/>
@@ -24929,7 +24479,7 @@
 </file>
 
 <file path=word/numbering.xml><?xml version="1.0" encoding="utf-8"?>
-<w:numbering xmlns:wpc="http://schemas.microsoft.com/office/word/2010/wordprocessingCanvas" xmlns:mc="http://schemas.openxmlformats.org/markup-compatibility/2006" xmlns:o="urn:schemas-microsoft-com:office:office" xmlns:r="http://schemas.openxmlformats.org/officeDocument/2006/relationships" xmlns:m="http://schemas.openxmlformats.org/officeDocument/2006/math" xmlns:v="urn:schemas-microsoft-com:vml" xmlns:wp14="http://schemas.microsoft.com/office/word/2010/wordprocessingDrawing" xmlns:wp="http://schemas.openxmlformats.org/drawingml/2006/wordprocessingDrawing" xmlns:w10="urn:schemas-microsoft-com:office:word" xmlns:w="http://schemas.openxmlformats.org/wordprocessingml/2006/main" xmlns:w14="http://schemas.microsoft.com/office/word/2010/wordml" xmlns:w15="http://schemas.microsoft.com/office/word/2012/wordml" xmlns:wpg="http://schemas.microsoft.com/office/word/2010/wordprocessingGroup" xmlns:wpi="http://schemas.microsoft.com/office/word/2010/wordprocessingInk" xmlns:wne="http://schemas.microsoft.com/office/word/2006/wordml" xmlns:wps="http://schemas.microsoft.com/office/word/2010/wordprocessingShape" mc:Ignorable="w14 w15 wp14">
+<w:numbering xmlns:wpc="http://schemas.microsoft.com/office/word/2010/wordprocessingCanvas" xmlns:cx="http://schemas.microsoft.com/office/drawing/2014/chartex" xmlns:cx1="http://schemas.microsoft.com/office/drawing/2015/9/8/chartex" xmlns:cx2="http://schemas.microsoft.com/office/drawing/2015/10/21/chartex" xmlns:cx3="http://schemas.microsoft.com/office/drawing/2016/5/9/chartex" xmlns:cx4="http://schemas.microsoft.com/office/drawing/2016/5/10/chartex" xmlns:cx5="http://schemas.microsoft.com/office/drawing/2016/5/11/chartex" xmlns:cx6="http://schemas.microsoft.com/office/drawing/2016/5/12/chartex" xmlns:cx7="http://schemas.microsoft.com/office/drawing/2016/5/13/chartex" xmlns:cx8="http://schemas.microsoft.com/office/drawing/2016/5/14/chartex" xmlns:mc="http://schemas.openxmlformats.org/markup-compatibility/2006" xmlns:aink="http://schemas.microsoft.com/office/drawing/2016/ink" xmlns:am3d="http://schemas.microsoft.com/office/drawing/2017/model3d" xmlns:o="urn:schemas-microsoft-com:office:office" xmlns:r="http://schemas.openxmlformats.org/officeDocument/2006/relationships" xmlns:m="http://schemas.openxmlformats.org/officeDocument/2006/math" xmlns:v="urn:schemas-microsoft-com:vml" xmlns:wp14="http://schemas.microsoft.com/office/word/2010/wordprocessingDrawing" xmlns:wp="http://schemas.openxmlformats.org/drawingml/2006/wordprocessingDrawing" xmlns:w10="urn:schemas-microsoft-com:office:word" xmlns:w="http://schemas.openxmlformats.org/wordprocessingml/2006/main" xmlns:w14="http://schemas.microsoft.com/office/word/2010/wordml" xmlns:w15="http://schemas.microsoft.com/office/word/2012/wordml" xmlns:w16cid="http://schemas.microsoft.com/office/word/2016/wordml/cid" xmlns:w16se="http://schemas.microsoft.com/office/word/2015/wordml/symex" xmlns:wpg="http://schemas.microsoft.com/office/word/2010/wordprocessingGroup" xmlns:wpi="http://schemas.microsoft.com/office/word/2010/wordprocessingInk" xmlns:wne="http://schemas.microsoft.com/office/word/2006/wordml" xmlns:wps="http://schemas.microsoft.com/office/word/2010/wordprocessingShape" mc:Ignorable="w14 w15 w16se w16cid wp14">
   <w:numPicBullet w:numPicBulletId="0">
     <w:pict>
       <v:shapetype id="_x0000_t75" coordsize="21600,21600" o:spt="75" o:preferrelative="t" path="m@4@5l@4@11@9@11@9@5xe" filled="f" stroked="f">
@@ -24951,49 +24501,49 @@
         <v:path o:extrusionok="f" gradientshapeok="t" o:connecttype="rect"/>
         <o:lock v:ext="edit" aspectratio="t"/>
       </v:shapetype>
-      <v:shape id="_x0000_i1159" type="#_x0000_t75" style="width:9pt;height:9pt;visibility:visible;mso-wrap-style:square" o:bullet="t">
+      <v:shape id="_x0000_i1033" type="#_x0000_t75" style="width:9pt;height:9pt;visibility:visible;mso-wrap-style:square" o:bullet="t">
         <v:imagedata r:id="rId1" o:title=""/>
       </v:shape>
     </w:pict>
   </w:numPicBullet>
   <w:numPicBullet w:numPicBulletId="1">
     <w:pict>
-      <v:shape id="_x0000_i1160" type="#_x0000_t75" style="width:9pt;height:9pt;visibility:visible;mso-wrap-style:square" o:bullet="t">
+      <v:shape id="_x0000_i1034" type="#_x0000_t75" style="width:9pt;height:9pt;visibility:visible;mso-wrap-style:square" o:bullet="t">
         <v:imagedata r:id="rId2" o:title=""/>
       </v:shape>
     </w:pict>
   </w:numPicBullet>
   <w:numPicBullet w:numPicBulletId="2">
     <w:pict>
-      <v:shape id="_x0000_i1161" type="#_x0000_t75" alt="note.png" style="width:18pt;height:18pt;visibility:visible;mso-wrap-style:square" o:bullet="t">
+      <v:shape id="_x0000_i1035" type="#_x0000_t75" alt="note.png" style="width:18pt;height:18pt;visibility:visible;mso-wrap-style:square" o:bullet="t">
         <v:imagedata r:id="rId3" o:title="note"/>
       </v:shape>
     </w:pict>
   </w:numPicBullet>
   <w:numPicBullet w:numPicBulletId="3">
     <w:pict>
-      <v:shape id="_x0000_i1162" type="#_x0000_t75" alt="1.png" style="width:9pt;height:9pt;visibility:visible;mso-wrap-style:square" o:bullet="t">
+      <v:shape id="_x0000_i1036" type="#_x0000_t75" alt="1.png" style="width:9pt;height:9pt;visibility:visible;mso-wrap-style:square" o:bullet="t">
         <v:imagedata r:id="rId4" o:title="1"/>
       </v:shape>
     </w:pict>
   </w:numPicBullet>
   <w:numPicBullet w:numPicBulletId="4">
     <w:pict>
-      <v:shape id="_x0000_i1163" type="#_x0000_t75" alt="3.png" style="width:9pt;height:9pt;visibility:visible;mso-wrap-style:square" o:bullet="t">
+      <v:shape id="_x0000_i1037" type="#_x0000_t75" alt="3.png" style="width:9pt;height:9pt;visibility:visible;mso-wrap-style:square" o:bullet="t">
         <v:imagedata r:id="rId5" o:title="3"/>
       </v:shape>
     </w:pict>
   </w:numPicBullet>
   <w:numPicBullet w:numPicBulletId="5">
     <w:pict>
-      <v:shape id="_x0000_i1164" type="#_x0000_t75" alt="2.png" style="width:9pt;height:9pt;visibility:visible;mso-wrap-style:square" o:bullet="t">
+      <v:shape id="_x0000_i1038" type="#_x0000_t75" alt="2.png" style="width:9pt;height:9pt;visibility:visible;mso-wrap-style:square" o:bullet="t">
         <v:imagedata r:id="rId6" o:title="2"/>
       </v:shape>
     </w:pict>
   </w:numPicBullet>
   <w:numPicBullet w:numPicBulletId="6">
     <w:pict>
-      <v:shape id="_x0000_i1165" type="#_x0000_t75" alt="4.png" style="width:9pt;height:9pt;visibility:visible;mso-wrap-style:square" o:bullet="t">
+      <v:shape id="_x0000_i1039" type="#_x0000_t75" alt="4.png" style="width:9pt;height:9pt;visibility:visible;mso-wrap-style:square" o:bullet="t">
         <v:imagedata r:id="rId7" o:title="4"/>
       </v:shape>
     </w:pict>
@@ -27766,7 +27316,7 @@
 </file>
 
 <file path=word/styles.xml><?xml version="1.0" encoding="utf-8"?>
-<w:styles xmlns:mc="http://schemas.openxmlformats.org/markup-compatibility/2006" xmlns:r="http://schemas.openxmlformats.org/officeDocument/2006/relationships" xmlns:w="http://schemas.openxmlformats.org/wordprocessingml/2006/main" xmlns:w14="http://schemas.microsoft.com/office/word/2010/wordml" xmlns:w15="http://schemas.microsoft.com/office/word/2012/wordml" mc:Ignorable="w14 w15">
+<w:styles xmlns:mc="http://schemas.openxmlformats.org/markup-compatibility/2006" xmlns:r="http://schemas.openxmlformats.org/officeDocument/2006/relationships" xmlns:w="http://schemas.openxmlformats.org/wordprocessingml/2006/main" xmlns:w14="http://schemas.microsoft.com/office/word/2010/wordml" xmlns:w15="http://schemas.microsoft.com/office/word/2012/wordml" xmlns:w16cid="http://schemas.microsoft.com/office/word/2016/wordml/cid" xmlns:w16se="http://schemas.microsoft.com/office/word/2015/wordml/symex" mc:Ignorable="w14 w15 w16se w16cid">
   <w:docDefaults>
     <w:rPrDefault>
       <w:rPr>
@@ -27782,7 +27332,7 @@
       </w:pPr>
     </w:pPrDefault>
   </w:docDefaults>
-  <w:latentStyles w:defLockedState="0" w:defUIPriority="99" w:defSemiHidden="0" w:defUnhideWhenUsed="0" w:defQFormat="0" w:count="371">
+  <w:latentStyles w:defLockedState="0" w:defUIPriority="99" w:defSemiHidden="0" w:defUnhideWhenUsed="0" w:defQFormat="0" w:count="375">
     <w:lsdException w:name="Normal" w:uiPriority="0" w:qFormat="1"/>
     <w:lsdException w:name="heading 1" w:uiPriority="9" w:qFormat="1"/>
     <w:lsdException w:name="heading 2" w:semiHidden="1" w:uiPriority="9" w:unhideWhenUsed="1" w:qFormat="1"/>
@@ -28154,6 +27704,10 @@
     <w:lsdException w:name="List Table 5 Dark Accent 6" w:uiPriority="50"/>
     <w:lsdException w:name="List Table 6 Colorful Accent 6" w:uiPriority="51"/>
     <w:lsdException w:name="List Table 7 Colorful Accent 6" w:uiPriority="52"/>
+    <w:lsdException w:name="Mention" w:semiHidden="1" w:unhideWhenUsed="1"/>
+    <w:lsdException w:name="Smart Hyperlink" w:semiHidden="1" w:unhideWhenUsed="1"/>
+    <w:lsdException w:name="Hashtag" w:semiHidden="1" w:unhideWhenUsed="1"/>
+    <w:lsdException w:name="Unresolved Mention" w:semiHidden="1" w:unhideWhenUsed="1"/>
   </w:latentStyles>
   <w:style w:type="paragraph" w:default="1" w:styleId="Normal">
     <w:name w:val="Normal"/>
@@ -29222,6 +28776,16 @@
       <w:szCs w:val="26"/>
     </w:rPr>
   </w:style>
+  <w:style w:type="paragraph" w:styleId="Revision">
+    <w:name w:val="Revision"/>
+    <w:hidden/>
+    <w:uiPriority w:val="99"/>
+    <w:semiHidden/>
+    <w:rsid w:val="008E4140"/>
+    <w:pPr>
+      <w:spacing w:after="0" w:line="240" w:lineRule="auto"/>
+    </w:pPr>
+  </w:style>
 </w:styles>
 </file>
 
@@ -29527,7 +29091,7 @@
 </file>
 
 <file path=customXml/itemProps3.xml><?xml version="1.0" encoding="utf-8"?>
-<ds:datastoreItem xmlns:ds="http://schemas.openxmlformats.org/officeDocument/2006/customXml" ds:itemID="{831D284A-5CFD-4459-BAD6-11B789C750A6}">
+<ds:datastoreItem xmlns:ds="http://schemas.openxmlformats.org/officeDocument/2006/customXml" ds:itemID="{DFF6459C-A1C3-4674-BFF7-FA4BDCD98DD2}">
   <ds:schemaRefs>
     <ds:schemaRef ds:uri="http://schemas.openxmlformats.org/officeDocument/2006/bibliography"/>
   </ds:schemaRefs>

</xml_diff>

<commit_message>
Implement free_data() for sections too
free_data() has no effect if is_lazy was not set
</commit_message>
<xml_diff>
--- a/doc/elfio.docx
+++ b/doc/elfio.docx
@@ -184,7 +184,7 @@
                     <v:stroke joinstyle="miter"/>
                     <v:path gradientshapeok="t" o:connecttype="rect"/>
                   </v:shapetype>
-                  <v:shape id="Text Box 152" o:spid="_x0000_s1026" type="#_x0000_t202" style="position:absolute;margin-left:0;margin-top:0;width:575.7pt;height:72.75pt;z-index:251660288;visibility:visible;mso-wrap-style:square;mso-width-percent:941;mso-height-percent:92;mso-top-percent:818;mso-wrap-distance-left:9pt;mso-wrap-distance-top:0;mso-wrap-distance-right:9pt;mso-wrap-distance-bottom:0;mso-position-horizontal:center;mso-position-horizontal-relative:page;mso-position-vertical-relative:page;mso-width-percent:941;mso-height-percent:92;mso-top-percent:818;mso-width-relative:page;mso-height-relative:page;v-text-anchor:bottom" o:gfxdata="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" filled="f" stroked="f" strokeweight=".5pt">
+                  <v:shape id="Text Box 152" o:spid="_x0000_s1026" type="#_x0000_t202" style="position:absolute;margin-left:0;margin-top:0;width:575.7pt;height:72.75pt;z-index:251660288;visibility:visible;mso-wrap-style:square;mso-width-percent:941;mso-height-percent:92;mso-top-percent:818;mso-wrap-distance-left:9pt;mso-wrap-distance-top:0;mso-wrap-distance-right:9pt;mso-wrap-distance-bottom:0;mso-position-horizontal:center;mso-position-horizontal-relative:page;mso-position-vertical-relative:page;mso-width-percent:941;mso-height-percent:92;mso-top-percent:818;mso-width-relative:page;mso-height-relative:page;v-text-anchor:bottom" o:gfxdata="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" filled="f" stroked="f" strokeweight=".5pt">
                     <v:textbox inset="126pt,0,54pt,0">
                       <w:txbxContent>
                         <w:p>
@@ -428,7 +428,7 @@
               </mc:Choice>
               <mc:Fallback>
                 <w:pict>
-                  <v:shape w14:anchorId="6FBE97B0" id="Text Box 153" o:spid="_x0000_s1027" type="#_x0000_t202" style="position:absolute;margin-left:0;margin-top:0;width:575.7pt;height:41.5pt;z-index:251661312;visibility:visible;mso-wrap-style:square;mso-width-percent:941;mso-height-percent:100;mso-top-percent:700;mso-wrap-distance-left:9pt;mso-wrap-distance-top:0;mso-wrap-distance-right:9pt;mso-wrap-distance-bottom:0;mso-position-horizontal:center;mso-position-horizontal-relative:page;mso-position-vertical-relative:page;mso-width-percent:941;mso-height-percent:100;mso-top-percent:700;mso-width-relative:page;mso-height-relative:page;v-text-anchor:top" o:gfxdata="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" filled="f" stroked="f" strokeweight=".5pt">
+                  <v:shape w14:anchorId="6FBE97B0" id="Text Box 153" o:spid="_x0000_s1027" type="#_x0000_t202" style="position:absolute;margin-left:0;margin-top:0;width:575.7pt;height:41.5pt;z-index:251661312;visibility:visible;mso-wrap-style:square;mso-width-percent:941;mso-height-percent:100;mso-top-percent:700;mso-wrap-distance-left:9pt;mso-wrap-distance-top:0;mso-wrap-distance-right:9pt;mso-wrap-distance-bottom:0;mso-position-horizontal:center;mso-position-horizontal-relative:page;mso-position-vertical-relative:page;mso-width-percent:941;mso-height-percent:100;mso-top-percent:700;mso-width-relative:page;mso-height-relative:page;v-text-anchor:top" o:gfxdata="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" filled="f" stroked="f" strokeweight=".5pt">
                     <v:textbox style="mso-fit-shape-to-text:t" inset="126pt,0,54pt,0">
                       <w:txbxContent>
                         <w:p>
@@ -670,7 +670,7 @@
               </mc:Choice>
               <mc:Fallback>
                 <w:pict>
-                  <v:shape w14:anchorId="7DCE3597" id="Text Box 154" o:spid="_x0000_s1028" type="#_x0000_t202" style="position:absolute;margin-left:0;margin-top:0;width:575.7pt;height:287.5pt;z-index:251659264;visibility:visible;mso-wrap-style:square;mso-width-percent:941;mso-height-percent:363;mso-top-percent:300;mso-wrap-distance-left:9pt;mso-wrap-distance-top:0;mso-wrap-distance-right:9pt;mso-wrap-distance-bottom:0;mso-position-horizontal:center;mso-position-horizontal-relative:page;mso-position-vertical-relative:page;mso-width-percent:941;mso-height-percent:363;mso-top-percent:300;mso-width-relative:page;mso-height-relative:page;v-text-anchor:bottom" o:gfxdata="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" filled="f" stroked="f" strokeweight=".5pt">
+                  <v:shape w14:anchorId="7DCE3597" id="Text Box 154" o:spid="_x0000_s1028" type="#_x0000_t202" style="position:absolute;margin-left:0;margin-top:0;width:575.7pt;height:287.5pt;z-index:251659264;visibility:visible;mso-wrap-style:square;mso-width-percent:941;mso-height-percent:363;mso-top-percent:300;mso-wrap-distance-left:9pt;mso-wrap-distance-top:0;mso-wrap-distance-right:9pt;mso-wrap-distance-bottom:0;mso-position-horizontal:center;mso-position-horizontal-relative:page;mso-position-vertical-relative:page;mso-width-percent:941;mso-height-percent:363;mso-top-percent:300;mso-width-relative:page;mso-height-relative:page;v-text-anchor:bottom" o:gfxdata="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" filled="f" stroked="f" strokeweight=".5pt">
                     <v:textbox inset="126pt,0,54pt,0">
                       <w:txbxContent>
                         <w:p>
@@ -797,6 +797,11 @@
         <w:p>
           <w:pPr>
             <w:pStyle w:val="TOCHeading"/>
+            <w:numPr>
+              <w:ilvl w:val="0"/>
+              <w:numId w:val="0"/>
+            </w:numPr>
+            <w:ind w:left="574" w:hanging="432"/>
           </w:pPr>
           <w:r>
             <w:t>Table of Contents</w:t>
@@ -827,13 +832,13 @@
           <w:r>
             <w:fldChar w:fldCharType="separate"/>
           </w:r>
-          <w:hyperlink w:anchor="_Toc147868870" w:history="1">
+          <w:hyperlink w:anchor="_Toc148119529" w:history="1">
             <w:r>
               <w:rPr>
                 <w:rStyle w:val="Hyperlink"/>
                 <w:noProof/>
               </w:rPr>
-              <w:t>2</w:t>
+              <w:t>1</w:t>
             </w:r>
             <w:r>
               <w:rPr>
@@ -876,7 +881,7 @@
                 <w:noProof/>
                 <w:webHidden/>
               </w:rPr>
-              <w:instrText xml:space="preserve"> PAGEREF _Toc147868870 \h </w:instrText>
+              <w:instrText xml:space="preserve"> PAGEREF _Toc148119529 \h </w:instrText>
             </w:r>
             <w:r>
               <w:rPr>
@@ -923,13 +928,13 @@
               <w14:ligatures w14:val="standardContextual"/>
             </w:rPr>
           </w:pPr>
-          <w:hyperlink w:anchor="_Toc147868871" w:history="1">
+          <w:hyperlink w:anchor="_Toc148119530" w:history="1">
             <w:r>
               <w:rPr>
                 <w:rStyle w:val="Hyperlink"/>
                 <w:noProof/>
               </w:rPr>
-              <w:t>3</w:t>
+              <w:t>2</w:t>
             </w:r>
             <w:r>
               <w:rPr>
@@ -972,7 +977,7 @@
                 <w:noProof/>
                 <w:webHidden/>
               </w:rPr>
-              <w:instrText xml:space="preserve"> PAGEREF _Toc147868871 \h </w:instrText>
+              <w:instrText xml:space="preserve"> PAGEREF _Toc148119530 \h </w:instrText>
             </w:r>
             <w:r>
               <w:rPr>
@@ -1022,13 +1027,13 @@
               <w14:ligatures w14:val="standardContextual"/>
             </w:rPr>
           </w:pPr>
-          <w:hyperlink w:anchor="_Toc147868872" w:history="1">
+          <w:hyperlink w:anchor="_Toc148119531" w:history="1">
             <w:r>
               <w:rPr>
                 <w:rStyle w:val="Hyperlink"/>
                 <w:noProof/>
               </w:rPr>
-              <w:t>3.1</w:t>
+              <w:t>2.1</w:t>
             </w:r>
             <w:r>
               <w:rPr>
@@ -1070,7 +1075,7 @@
                 <w:noProof/>
                 <w:webHidden/>
               </w:rPr>
-              <w:instrText xml:space="preserve"> PAGEREF _Toc147868872 \h </w:instrText>
+              <w:instrText xml:space="preserve"> PAGEREF _Toc148119531 \h </w:instrText>
             </w:r>
             <w:r>
               <w:rPr>
@@ -1120,13 +1125,13 @@
               <w14:ligatures w14:val="standardContextual"/>
             </w:rPr>
           </w:pPr>
-          <w:hyperlink w:anchor="_Toc147868873" w:history="1">
+          <w:hyperlink w:anchor="_Toc148119532" w:history="1">
             <w:r>
               <w:rPr>
                 <w:rStyle w:val="Hyperlink"/>
                 <w:noProof/>
               </w:rPr>
-              <w:t>3.2</w:t>
+              <w:t>2.2</w:t>
             </w:r>
             <w:r>
               <w:rPr>
@@ -1168,7 +1173,7 @@
                 <w:noProof/>
                 <w:webHidden/>
               </w:rPr>
-              <w:instrText xml:space="preserve"> PAGEREF _Toc147868873 \h </w:instrText>
+              <w:instrText xml:space="preserve"> PAGEREF _Toc148119532 \h </w:instrText>
             </w:r>
             <w:r>
               <w:rPr>
@@ -1218,13 +1223,13 @@
               <w14:ligatures w14:val="standardContextual"/>
             </w:rPr>
           </w:pPr>
-          <w:hyperlink w:anchor="_Toc147868874" w:history="1">
+          <w:hyperlink w:anchor="_Toc148119533" w:history="1">
             <w:r>
               <w:rPr>
                 <w:rStyle w:val="Hyperlink"/>
                 <w:noProof/>
               </w:rPr>
-              <w:t>3.3</w:t>
+              <w:t>2.3</w:t>
             </w:r>
             <w:r>
               <w:rPr>
@@ -1266,7 +1271,7 @@
                 <w:noProof/>
                 <w:webHidden/>
               </w:rPr>
-              <w:instrText xml:space="preserve"> PAGEREF _Toc147868874 \h </w:instrText>
+              <w:instrText xml:space="preserve"> PAGEREF _Toc148119533 \h </w:instrText>
             </w:r>
             <w:r>
               <w:rPr>
@@ -1316,13 +1321,13 @@
               <w14:ligatures w14:val="standardContextual"/>
             </w:rPr>
           </w:pPr>
-          <w:hyperlink w:anchor="_Toc147868875" w:history="1">
+          <w:hyperlink w:anchor="_Toc148119534" w:history="1">
             <w:r>
               <w:rPr>
                 <w:rStyle w:val="Hyperlink"/>
                 <w:noProof/>
               </w:rPr>
-              <w:t>3.4</w:t>
+              <w:t>2.4</w:t>
             </w:r>
             <w:r>
               <w:rPr>
@@ -1364,7 +1369,7 @@
                 <w:noProof/>
                 <w:webHidden/>
               </w:rPr>
-              <w:instrText xml:space="preserve"> PAGEREF _Toc147868875 \h </w:instrText>
+              <w:instrText xml:space="preserve"> PAGEREF _Toc148119534 \h </w:instrText>
             </w:r>
             <w:r>
               <w:rPr>
@@ -1411,13 +1416,13 @@
               <w14:ligatures w14:val="standardContextual"/>
             </w:rPr>
           </w:pPr>
-          <w:hyperlink w:anchor="_Toc147868876" w:history="1">
+          <w:hyperlink w:anchor="_Toc148119535" w:history="1">
             <w:r>
               <w:rPr>
                 <w:rStyle w:val="Hyperlink"/>
                 <w:noProof/>
               </w:rPr>
-              <w:t>4</w:t>
+              <w:t>3</w:t>
             </w:r>
             <w:r>
               <w:rPr>
@@ -1460,7 +1465,7 @@
                 <w:noProof/>
                 <w:webHidden/>
               </w:rPr>
-              <w:instrText xml:space="preserve"> PAGEREF _Toc147868876 \h </w:instrText>
+              <w:instrText xml:space="preserve"> PAGEREF _Toc148119535 \h </w:instrText>
             </w:r>
             <w:r>
               <w:rPr>
@@ -1510,13 +1515,13 @@
               <w14:ligatures w14:val="standardContextual"/>
             </w:rPr>
           </w:pPr>
-          <w:hyperlink w:anchor="_Toc147868877" w:history="1">
+          <w:hyperlink w:anchor="_Toc148119536" w:history="1">
             <w:r>
               <w:rPr>
                 <w:rStyle w:val="Hyperlink"/>
                 <w:noProof/>
               </w:rPr>
-              <w:t>4.1</w:t>
+              <w:t>3.1</w:t>
             </w:r>
             <w:r>
               <w:rPr>
@@ -1558,7 +1563,7 @@
                 <w:noProof/>
                 <w:webHidden/>
               </w:rPr>
-              <w:instrText xml:space="preserve"> PAGEREF _Toc147868877 \h </w:instrText>
+              <w:instrText xml:space="preserve"> PAGEREF _Toc148119536 \h </w:instrText>
             </w:r>
             <w:r>
               <w:rPr>
@@ -1608,13 +1613,13 @@
               <w14:ligatures w14:val="standardContextual"/>
             </w:rPr>
           </w:pPr>
-          <w:hyperlink w:anchor="_Toc147868878" w:history="1">
+          <w:hyperlink w:anchor="_Toc148119537" w:history="1">
             <w:r>
               <w:rPr>
                 <w:rStyle w:val="Hyperlink"/>
                 <w:noProof/>
               </w:rPr>
-              <w:t>4.2</w:t>
+              <w:t>3.2</w:t>
             </w:r>
             <w:r>
               <w:rPr>
@@ -1656,7 +1661,7 @@
                 <w:noProof/>
                 <w:webHidden/>
               </w:rPr>
-              <w:instrText xml:space="preserve"> PAGEREF _Toc147868878 \h </w:instrText>
+              <w:instrText xml:space="preserve"> PAGEREF _Toc148119537 \h </w:instrText>
             </w:r>
             <w:r>
               <w:rPr>
@@ -1706,13 +1711,13 @@
               <w14:ligatures w14:val="standardContextual"/>
             </w:rPr>
           </w:pPr>
-          <w:hyperlink w:anchor="_Toc147868879" w:history="1">
+          <w:hyperlink w:anchor="_Toc148119538" w:history="1">
             <w:r>
               <w:rPr>
                 <w:rStyle w:val="Hyperlink"/>
                 <w:noProof/>
               </w:rPr>
-              <w:t>4.3</w:t>
+              <w:t>3.3</w:t>
             </w:r>
             <w:r>
               <w:rPr>
@@ -1754,7 +1759,7 @@
                 <w:noProof/>
                 <w:webHidden/>
               </w:rPr>
-              <w:instrText xml:space="preserve"> PAGEREF _Toc147868879 \h </w:instrText>
+              <w:instrText xml:space="preserve"> PAGEREF _Toc148119538 \h </w:instrText>
             </w:r>
             <w:r>
               <w:rPr>
@@ -1804,13 +1809,13 @@
               <w14:ligatures w14:val="standardContextual"/>
             </w:rPr>
           </w:pPr>
-          <w:hyperlink w:anchor="_Toc147868880" w:history="1">
+          <w:hyperlink w:anchor="_Toc148119539" w:history="1">
             <w:r>
               <w:rPr>
                 <w:rStyle w:val="Hyperlink"/>
                 <w:noProof/>
               </w:rPr>
-              <w:t>4.4</w:t>
+              <w:t>3.4</w:t>
             </w:r>
             <w:r>
               <w:rPr>
@@ -1852,7 +1857,7 @@
                 <w:noProof/>
                 <w:webHidden/>
               </w:rPr>
-              <w:instrText xml:space="preserve"> PAGEREF _Toc147868880 \h </w:instrText>
+              <w:instrText xml:space="preserve"> PAGEREF _Toc148119539 \h </w:instrText>
             </w:r>
             <w:r>
               <w:rPr>
@@ -1872,7 +1877,7 @@
                 <w:noProof/>
                 <w:webHidden/>
               </w:rPr>
-              <w:t>15</w:t>
+              <w:t>16</w:t>
             </w:r>
             <w:r>
               <w:rPr>
@@ -1902,13 +1907,13 @@
               <w14:ligatures w14:val="standardContextual"/>
             </w:rPr>
           </w:pPr>
-          <w:hyperlink w:anchor="_Toc147868881" w:history="1">
+          <w:hyperlink w:anchor="_Toc148119540" w:history="1">
             <w:r>
               <w:rPr>
                 <w:rStyle w:val="Hyperlink"/>
                 <w:noProof/>
               </w:rPr>
-              <w:t>4.5</w:t>
+              <w:t>3.5</w:t>
             </w:r>
             <w:r>
               <w:rPr>
@@ -1950,7 +1955,7 @@
                 <w:noProof/>
                 <w:webHidden/>
               </w:rPr>
-              <w:instrText xml:space="preserve"> PAGEREF _Toc147868881 \h </w:instrText>
+              <w:instrText xml:space="preserve"> PAGEREF _Toc148119540 \h </w:instrText>
             </w:r>
             <w:r>
               <w:rPr>
@@ -2000,13 +2005,13 @@
               <w14:ligatures w14:val="standardContextual"/>
             </w:rPr>
           </w:pPr>
-          <w:hyperlink w:anchor="_Toc147868882" w:history="1">
+          <w:hyperlink w:anchor="_Toc148119541" w:history="1">
             <w:r>
               <w:rPr>
                 <w:rStyle w:val="Hyperlink"/>
                 <w:noProof/>
               </w:rPr>
-              <w:t>4.6</w:t>
+              <w:t>3.6</w:t>
             </w:r>
             <w:r>
               <w:rPr>
@@ -2048,7 +2053,7 @@
                 <w:noProof/>
                 <w:webHidden/>
               </w:rPr>
-              <w:instrText xml:space="preserve"> PAGEREF _Toc147868882 \h </w:instrText>
+              <w:instrText xml:space="preserve"> PAGEREF _Toc148119541 \h </w:instrText>
             </w:r>
             <w:r>
               <w:rPr>
@@ -2098,13 +2103,13 @@
               <w14:ligatures w14:val="standardContextual"/>
             </w:rPr>
           </w:pPr>
-          <w:hyperlink w:anchor="_Toc147868883" w:history="1">
+          <w:hyperlink w:anchor="_Toc148119542" w:history="1">
             <w:r>
               <w:rPr>
                 <w:rStyle w:val="Hyperlink"/>
                 <w:noProof/>
               </w:rPr>
-              <w:t>4.7</w:t>
+              <w:t>3.7</w:t>
             </w:r>
             <w:r>
               <w:rPr>
@@ -2146,7 +2151,7 @@
                 <w:noProof/>
                 <w:webHidden/>
               </w:rPr>
-              <w:instrText xml:space="preserve"> PAGEREF _Toc147868883 \h </w:instrText>
+              <w:instrText xml:space="preserve"> PAGEREF _Toc148119542 \h </w:instrText>
             </w:r>
             <w:r>
               <w:rPr>
@@ -2166,7 +2171,7 @@
                 <w:noProof/>
                 <w:webHidden/>
               </w:rPr>
-              <w:t>19</w:t>
+              <w:t>20</w:t>
             </w:r>
             <w:r>
               <w:rPr>
@@ -2196,13 +2201,13 @@
               <w14:ligatures w14:val="standardContextual"/>
             </w:rPr>
           </w:pPr>
-          <w:hyperlink w:anchor="_Toc147868884" w:history="1">
+          <w:hyperlink w:anchor="_Toc148119543" w:history="1">
             <w:r>
               <w:rPr>
                 <w:rStyle w:val="Hyperlink"/>
                 <w:noProof/>
               </w:rPr>
-              <w:t>4.8</w:t>
+              <w:t>3.8</w:t>
             </w:r>
             <w:r>
               <w:rPr>
@@ -2244,7 +2249,7 @@
                 <w:noProof/>
                 <w:webHidden/>
               </w:rPr>
-              <w:instrText xml:space="preserve"> PAGEREF _Toc147868884 \h </w:instrText>
+              <w:instrText xml:space="preserve"> PAGEREF _Toc148119543 \h </w:instrText>
             </w:r>
             <w:r>
               <w:rPr>
@@ -2264,7 +2269,7 @@
                 <w:noProof/>
                 <w:webHidden/>
               </w:rPr>
-              <w:t>20</w:t>
+              <w:t>21</w:t>
             </w:r>
             <w:r>
               <w:rPr>
@@ -2294,13 +2299,13 @@
               <w14:ligatures w14:val="standardContextual"/>
             </w:rPr>
           </w:pPr>
-          <w:hyperlink w:anchor="_Toc147868885" w:history="1">
+          <w:hyperlink w:anchor="_Toc148119544" w:history="1">
             <w:r>
               <w:rPr>
                 <w:rStyle w:val="Hyperlink"/>
                 <w:noProof/>
               </w:rPr>
-              <w:t>4.9</w:t>
+              <w:t>3.9</w:t>
             </w:r>
             <w:r>
               <w:rPr>
@@ -2342,7 +2347,7 @@
                 <w:noProof/>
                 <w:webHidden/>
               </w:rPr>
-              <w:instrText xml:space="preserve"> PAGEREF _Toc147868885 \h </w:instrText>
+              <w:instrText xml:space="preserve"> PAGEREF _Toc148119544 \h </w:instrText>
             </w:r>
             <w:r>
               <w:rPr>
@@ -2392,13 +2397,13 @@
               <w14:ligatures w14:val="standardContextual"/>
             </w:rPr>
           </w:pPr>
-          <w:hyperlink w:anchor="_Toc147868886" w:history="1">
+          <w:hyperlink w:anchor="_Toc148119545" w:history="1">
             <w:r>
               <w:rPr>
                 <w:rStyle w:val="Hyperlink"/>
                 <w:noProof/>
               </w:rPr>
-              <w:t>4.10</w:t>
+              <w:t>3.10</w:t>
             </w:r>
             <w:r>
               <w:rPr>
@@ -2440,7 +2445,7 @@
                 <w:noProof/>
                 <w:webHidden/>
               </w:rPr>
-              <w:instrText xml:space="preserve"> PAGEREF _Toc147868886 \h </w:instrText>
+              <w:instrText xml:space="preserve"> PAGEREF _Toc148119545 \h </w:instrText>
             </w:r>
             <w:r>
               <w:rPr>
@@ -2460,7 +2465,7 @@
                 <w:noProof/>
                 <w:webHidden/>
               </w:rPr>
-              <w:t>21</w:t>
+              <w:t>22</w:t>
             </w:r>
             <w:r>
               <w:rPr>
@@ -2506,8 +2511,12 @@
     <w:p>
       <w:pPr>
         <w:pStyle w:val="Heading1"/>
-      </w:pPr>
-      <w:bookmarkStart w:id="1" w:name="_Toc147868870"/>
+        <w:numPr>
+          <w:ilvl w:val="0"/>
+          <w:numId w:val="34"/>
+        </w:numPr>
+      </w:pPr>
+      <w:bookmarkStart w:id="1" w:name="_Toc148119529"/>
       <w:r>
         <w:lastRenderedPageBreak/>
         <w:t>Introduction</w:t>
@@ -2635,7 +2644,7 @@
       <w:pPr>
         <w:pStyle w:val="Heading1"/>
       </w:pPr>
-      <w:bookmarkStart w:id="2" w:name="_Toc147868871"/>
+      <w:bookmarkStart w:id="2" w:name="_Toc148119530"/>
       <w:r>
         <w:t>Getting Started With ELFIO</w:t>
       </w:r>
@@ -2648,7 +2657,7 @@
       <w:pPr>
         <w:pStyle w:val="Heading2"/>
       </w:pPr>
-      <w:bookmarkStart w:id="3" w:name="_Toc147868872"/>
+      <w:bookmarkStart w:id="3" w:name="_Toc148119531"/>
       <w:bookmarkEnd w:id="0"/>
       <w:r>
         <w:t>ELF File Reader</w:t>
@@ -5512,7 +5521,7 @@
       <w:pPr>
         <w:pStyle w:val="Heading2"/>
       </w:pPr>
-      <w:bookmarkStart w:id="4" w:name="_Toc147868873"/>
+      <w:bookmarkStart w:id="4" w:name="_Toc148119532"/>
       <w:r>
         <w:t>ELF Section Data Accessors</w:t>
       </w:r>
@@ -6336,7 +6345,7 @@
       <w:pPr>
         <w:pStyle w:val="Heading2"/>
       </w:pPr>
-      <w:bookmarkStart w:id="5" w:name="_Toc147868874"/>
+      <w:bookmarkStart w:id="5" w:name="_Toc148119533"/>
       <w:proofErr w:type="spellStart"/>
       <w:r>
         <w:t>elfd</w:t>
@@ -6366,7 +6375,7 @@
       <w:pPr>
         <w:pStyle w:val="Heading2"/>
       </w:pPr>
-      <w:bookmarkStart w:id="6" w:name="_Toc147868875"/>
+      <w:bookmarkStart w:id="6" w:name="_Toc148119534"/>
       <w:r>
         <w:t>ELF File Writer</w:t>
       </w:r>
@@ -9310,7 +9319,7 @@
       <w:pPr>
         <w:pStyle w:val="Heading1"/>
       </w:pPr>
-      <w:bookmarkStart w:id="7" w:name="_Toc147868876"/>
+      <w:bookmarkStart w:id="7" w:name="_Toc148119535"/>
       <w:r>
         <w:lastRenderedPageBreak/>
         <w:t>ELFIO Library Classes</w:t>
@@ -9342,7 +9351,7 @@
       <w:pPr>
         <w:pStyle w:val="Heading2"/>
       </w:pPr>
-      <w:bookmarkStart w:id="8" w:name="_Toc147868877"/>
+      <w:bookmarkStart w:id="8" w:name="_Toc148119536"/>
       <w:proofErr w:type="spellStart"/>
       <w:r>
         <w:t>elfio</w:t>
@@ -10149,7 +10158,15 @@
                 <w:sz w:val="20"/>
                 <w:szCs w:val="20"/>
               </w:rPr>
-              <w:t xml:space="preserve">string&amp; </w:t>
+              <w:t>string&amp;</w:t>
+            </w:r>
+            <w:r>
+              <w:rPr>
+                <w:rFonts w:ascii="Courier New" w:eastAsia="Courier New" w:hAnsi="Courier New" w:cs="Courier New"/>
+                <w:sz w:val="20"/>
+                <w:szCs w:val="20"/>
+              </w:rPr>
+              <w:t xml:space="preserve"> </w:t>
             </w:r>
             <w:proofErr w:type="spellStart"/>
             <w:r>
@@ -10160,7 +10177,52 @@
               </w:rPr>
               <w:t>file_name</w:t>
             </w:r>
+            <w:r>
+              <w:rPr>
+                <w:rFonts w:ascii="Courier New" w:eastAsia="Courier New" w:hAnsi="Courier New" w:cs="Courier New"/>
+                <w:sz w:val="20"/>
+                <w:szCs w:val="20"/>
+              </w:rPr>
+              <w:t>,</w:t>
+            </w:r>
             <w:proofErr w:type="spellEnd"/>
+          </w:p>
+          <w:p>
+            <w:pPr>
+              <w:spacing w:line="276" w:lineRule="auto"/>
+              <w:ind w:right="440"/>
+              <w:rPr>
+                <w:rFonts w:ascii="Courier New" w:eastAsia="Courier New" w:hAnsi="Courier New" w:cs="Courier New"/>
+                <w:sz w:val="20"/>
+                <w:szCs w:val="20"/>
+              </w:rPr>
+            </w:pPr>
+            <w:r>
+              <w:rPr>
+                <w:rFonts w:ascii="Courier New" w:eastAsia="Courier New" w:hAnsi="Courier New" w:cs="Courier New"/>
+                <w:sz w:val="20"/>
+                <w:szCs w:val="20"/>
+              </w:rPr>
+              <w:t xml:space="preserve">  bool </w:t>
+            </w:r>
+            <w:proofErr w:type="spellStart"/>
+            <w:r>
+              <w:rPr>
+                <w:rFonts w:ascii="Courier New" w:eastAsia="Courier New" w:hAnsi="Courier New" w:cs="Courier New"/>
+                <w:sz w:val="20"/>
+                <w:szCs w:val="20"/>
+              </w:rPr>
+              <w:t>is_lazy</w:t>
+            </w:r>
+            <w:proofErr w:type="spellEnd"/>
+            <w:r>
+              <w:rPr>
+                <w:rFonts w:ascii="Courier New" w:eastAsia="Courier New" w:hAnsi="Courier New" w:cs="Courier New"/>
+                <w:sz w:val="20"/>
+                <w:szCs w:val="20"/>
+              </w:rPr>
+              <w:t xml:space="preserve"> = false</w:t>
+            </w:r>
             <w:r>
               <w:rPr>
                 <w:rFonts w:ascii="Courier New" w:eastAsia="Courier New" w:hAnsi="Courier New" w:cs="Courier New"/>
@@ -10205,7 +10267,7 @@
               <w:spacing w:line="276" w:lineRule="auto"/>
               <w:ind w:right="440"/>
               <w:rPr>
-                <w:rFonts w:ascii="Courier New" w:hAnsi="Courier New" w:cs="Courier New"/>
+                <w:rFonts w:ascii="Courier New" w:eastAsia="Courier New" w:hAnsi="Courier New" w:cs="Courier New"/>
                 <w:sz w:val="20"/>
                 <w:szCs w:val="20"/>
               </w:rPr>
@@ -10218,6 +10280,7 @@
                 <w:sz w:val="20"/>
                 <w:szCs w:val="20"/>
               </w:rPr>
+              <w:lastRenderedPageBreak/>
               <w:t>load</w:t>
             </w:r>
             <w:r>
@@ -10254,7 +10317,68 @@
                 <w:sz w:val="20"/>
                 <w:szCs w:val="20"/>
               </w:rPr>
-              <w:t xml:space="preserve"> &amp;stream )</w:t>
+              <w:t xml:space="preserve"> &amp;stream</w:t>
+            </w:r>
+            <w:r>
+              <w:rPr>
+                <w:rFonts w:ascii="Courier New" w:eastAsia="Courier New" w:hAnsi="Courier New" w:cs="Courier New"/>
+                <w:sz w:val="20"/>
+                <w:szCs w:val="20"/>
+              </w:rPr>
+              <w:t>,</w:t>
+            </w:r>
+          </w:p>
+          <w:p>
+            <w:pPr>
+              <w:spacing w:line="276" w:lineRule="auto"/>
+              <w:ind w:right="440"/>
+              <w:rPr>
+                <w:rFonts w:ascii="Courier New" w:hAnsi="Courier New" w:cs="Courier New"/>
+                <w:sz w:val="20"/>
+                <w:szCs w:val="20"/>
+              </w:rPr>
+            </w:pPr>
+            <w:r>
+              <w:rPr>
+                <w:rFonts w:ascii="Courier New" w:eastAsia="Courier New" w:hAnsi="Courier New" w:cs="Courier New"/>
+                <w:sz w:val="20"/>
+                <w:szCs w:val="20"/>
+              </w:rPr>
+              <w:t xml:space="preserve">    </w:t>
+            </w:r>
+            <w:r>
+              <w:rPr>
+                <w:rFonts w:ascii="Courier New" w:eastAsia="Courier New" w:hAnsi="Courier New" w:cs="Courier New"/>
+                <w:sz w:val="20"/>
+                <w:szCs w:val="20"/>
+              </w:rPr>
+              <w:t xml:space="preserve">  bool </w:t>
+            </w:r>
+            <w:proofErr w:type="spellStart"/>
+            <w:r>
+              <w:rPr>
+                <w:rFonts w:ascii="Courier New" w:eastAsia="Courier New" w:hAnsi="Courier New" w:cs="Courier New"/>
+                <w:sz w:val="20"/>
+                <w:szCs w:val="20"/>
+              </w:rPr>
+              <w:t>is_lazy</w:t>
+            </w:r>
+            <w:proofErr w:type="spellEnd"/>
+            <w:r>
+              <w:rPr>
+                <w:rFonts w:ascii="Courier New" w:eastAsia="Courier New" w:hAnsi="Courier New" w:cs="Courier New"/>
+                <w:sz w:val="20"/>
+                <w:szCs w:val="20"/>
+              </w:rPr>
+              <w:t xml:space="preserve"> = false</w:t>
+            </w:r>
+            <w:r>
+              <w:rPr>
+                <w:rFonts w:ascii="Courier New" w:eastAsia="Courier New" w:hAnsi="Courier New" w:cs="Courier New"/>
+                <w:sz w:val="20"/>
+                <w:szCs w:val="20"/>
+              </w:rPr>
+              <w:t xml:space="preserve"> )</w:t>
             </w:r>
           </w:p>
         </w:tc>
@@ -10273,6 +10397,7 @@
               <w:spacing w:after="51" w:line="244" w:lineRule="auto"/>
             </w:pPr>
             <w:r>
+              <w:lastRenderedPageBreak/>
               <w:t xml:space="preserve">Initializes </w:t>
             </w:r>
             <w:proofErr w:type="spellStart"/>
@@ -10351,6 +10476,79 @@
             </w:r>
             <w:r>
               <w:t>.</w:t>
+            </w:r>
+          </w:p>
+          <w:p>
+            <w:pPr>
+              <w:spacing w:after="51" w:line="244" w:lineRule="auto"/>
+            </w:pPr>
+            <w:r>
+              <w:lastRenderedPageBreak/>
+              <w:t xml:space="preserve">When </w:t>
+            </w:r>
+            <w:proofErr w:type="spellStart"/>
+            <w:r>
+              <w:rPr>
+                <w:rFonts w:ascii="Courier New" w:eastAsia="Courier New" w:hAnsi="Courier New" w:cs="Courier New"/>
+                <w:i/>
+              </w:rPr>
+              <w:t>is_lazy</w:t>
+            </w:r>
+            <w:proofErr w:type="spellEnd"/>
+            <w:r>
+              <w:t xml:space="preserve"> is true, section and/or segment data is not loaded immediately. It is delayed upon first data access. In addition,</w:t>
+            </w:r>
+            <w:r>
+              <w:t xml:space="preserve"> </w:t>
+            </w:r>
+            <w:proofErr w:type="spellStart"/>
+            <w:r>
+              <w:rPr>
+                <w:rFonts w:ascii="Courier New" w:eastAsia="Courier New" w:hAnsi="Courier New" w:cs="Courier New"/>
+                <w:i/>
+              </w:rPr>
+              <w:t>free_data</w:t>
+            </w:r>
+            <w:proofErr w:type="spellEnd"/>
+            <w:r>
+              <w:rPr>
+                <w:rFonts w:ascii="Courier New" w:eastAsia="Courier New" w:hAnsi="Courier New" w:cs="Courier New"/>
+                <w:i/>
+              </w:rPr>
+              <w:t>()</w:t>
+            </w:r>
+            <w:r>
+              <w:t xml:space="preserve"> </w:t>
+            </w:r>
+            <w:r>
+              <w:t xml:space="preserve">member function </w:t>
+            </w:r>
+            <w:r>
+              <w:t xml:space="preserve">can be used to free allocated </w:t>
+            </w:r>
+            <w:r>
+              <w:t>section and segment</w:t>
+            </w:r>
+            <w:r>
+              <w:t xml:space="preserve"> data </w:t>
+            </w:r>
+            <w:r>
+              <w:t>memory.</w:t>
+            </w:r>
+            <w:r>
+              <w:t xml:space="preserve"> It is the user’s responsibility to keep </w:t>
+            </w:r>
+            <w:proofErr w:type="spellStart"/>
+            <w:r>
+              <w:rPr>
+                <w:rFonts w:ascii="Courier New" w:eastAsia="Courier New" w:hAnsi="Courier New" w:cs="Courier New"/>
+                <w:i/>
+              </w:rPr>
+              <w:t>istream</w:t>
+            </w:r>
+            <w:proofErr w:type="spellEnd"/>
+            <w:r>
+              <w:t xml:space="preserve"> open to permit delayed access.</w:t>
             </w:r>
           </w:p>
           <w:p>
@@ -11809,6 +12007,7 @@
                 <w:sz w:val="20"/>
                 <w:szCs w:val="20"/>
               </w:rPr>
+              <w:lastRenderedPageBreak/>
               <w:t>v</w:t>
             </w:r>
             <w:r>
@@ -12162,7 +12361,6 @@
                 <w:sz w:val="20"/>
                 <w:szCs w:val="20"/>
               </w:rPr>
-              <w:lastRenderedPageBreak/>
               <w:t>Elf_Half</w:t>
             </w:r>
             <w:proofErr w:type="spellEnd"/>
@@ -13522,6 +13720,7 @@
                 <w:sz w:val="20"/>
                 <w:szCs w:val="20"/>
               </w:rPr>
+              <w:lastRenderedPageBreak/>
               <w:t>e</w:t>
             </w:r>
             <w:r>
@@ -13797,7 +13996,7 @@
       <w:pPr>
         <w:pStyle w:val="Heading2"/>
       </w:pPr>
-      <w:bookmarkStart w:id="9" w:name="_Toc147868878"/>
+      <w:bookmarkStart w:id="9" w:name="_Toc148119537"/>
       <w:r>
         <w:t>section</w:t>
       </w:r>
@@ -14577,6 +14776,7 @@
                 <w:sz w:val="20"/>
                 <w:szCs w:val="20"/>
               </w:rPr>
+              <w:lastRenderedPageBreak/>
               <w:t xml:space="preserve">void </w:t>
             </w:r>
             <w:proofErr w:type="spellStart"/>
@@ -14856,6 +15056,7 @@
               <w:spacing w:line="276" w:lineRule="auto"/>
             </w:pPr>
             <w:r>
+              <w:lastRenderedPageBreak/>
               <w:t xml:space="preserve">Sets </w:t>
             </w:r>
             <w:r>
@@ -15254,7 +15455,6 @@
                 <w:sz w:val="20"/>
                 <w:szCs w:val="20"/>
               </w:rPr>
-              <w:lastRenderedPageBreak/>
               <w:t>Elf_Xword</w:t>
             </w:r>
             <w:proofErr w:type="spellEnd"/>
@@ -15562,7 +15762,6 @@
               <w:spacing w:line="276" w:lineRule="auto"/>
             </w:pPr>
             <w:r>
-              <w:lastRenderedPageBreak/>
               <w:t>Returns section attributes</w:t>
             </w:r>
           </w:p>
@@ -16118,6 +16317,130 @@
           </w:p>
         </w:tc>
       </w:tr>
+      <w:tr>
+        <w:trPr>
+          <w:trHeight w:val="530"/>
+        </w:trPr>
+        <w:tc>
+          <w:tcPr>
+            <w:tcW w:w="5490" w:type="dxa"/>
+            <w:tcBorders>
+              <w:top w:val="single" w:sz="4" w:space="0" w:color="000000"/>
+              <w:left w:val="single" w:sz="4" w:space="0" w:color="000000"/>
+              <w:bottom w:val="single" w:sz="4" w:space="0" w:color="000000"/>
+              <w:right w:val="single" w:sz="4" w:space="0" w:color="000000"/>
+            </w:tcBorders>
+          </w:tcPr>
+          <w:p>
+            <w:pPr>
+              <w:spacing w:line="276" w:lineRule="auto"/>
+              <w:rPr>
+                <w:rFonts w:ascii="Courier New" w:eastAsia="Courier New" w:hAnsi="Courier New" w:cs="Courier New"/>
+                <w:bCs/>
+                <w:sz w:val="20"/>
+                <w:szCs w:val="20"/>
+              </w:rPr>
+            </w:pPr>
+            <w:r>
+              <w:rPr>
+                <w:rFonts w:ascii="Courier New" w:eastAsia="Courier New" w:hAnsi="Courier New" w:cs="Courier New"/>
+                <w:bCs/>
+                <w:sz w:val="20"/>
+                <w:szCs w:val="20"/>
+              </w:rPr>
+              <w:t>void</w:t>
+            </w:r>
+            <w:r>
+              <w:rPr>
+                <w:rFonts w:ascii="Consolas" w:eastAsia="Times New Roman" w:hAnsi="Consolas" w:cs="Times New Roman"/>
+                <w:color w:val="CCCCCC"/>
+                <w:sz w:val="18"/>
+                <w:szCs w:val="18"/>
+              </w:rPr>
+              <w:t xml:space="preserve"> </w:t>
+            </w:r>
+            <w:proofErr w:type="spellStart"/>
+            <w:r>
+              <w:rPr>
+                <w:rFonts w:ascii="Courier New" w:eastAsia="Courier New" w:hAnsi="Courier New" w:cs="Courier New"/>
+                <w:b/>
+                <w:sz w:val="20"/>
+                <w:szCs w:val="20"/>
+              </w:rPr>
+              <w:t>free_data</w:t>
+            </w:r>
+            <w:proofErr w:type="spellEnd"/>
+            <w:r>
+              <w:rPr>
+                <w:rFonts w:ascii="Courier New" w:eastAsia="Courier New" w:hAnsi="Courier New" w:cs="Courier New"/>
+                <w:bCs/>
+                <w:sz w:val="20"/>
+                <w:szCs w:val="20"/>
+              </w:rPr>
+              <w:t>(</w:t>
+            </w:r>
+            <w:r>
+              <w:rPr>
+                <w:rFonts w:ascii="Courier New" w:eastAsia="Courier New" w:hAnsi="Courier New" w:cs="Courier New"/>
+                <w:bCs/>
+                <w:sz w:val="20"/>
+                <w:szCs w:val="20"/>
+              </w:rPr>
+              <w:t>)</w:t>
+            </w:r>
+          </w:p>
+          <w:p>
+            <w:pPr>
+              <w:spacing w:line="276" w:lineRule="auto"/>
+              <w:rPr>
+                <w:rFonts w:ascii="Courier New" w:eastAsia="Courier New" w:hAnsi="Courier New" w:cs="Courier New"/>
+                <w:bCs/>
+                <w:sz w:val="20"/>
+                <w:szCs w:val="20"/>
+              </w:rPr>
+            </w:pPr>
+          </w:p>
+        </w:tc>
+        <w:tc>
+          <w:tcPr>
+            <w:tcW w:w="3960" w:type="dxa"/>
+            <w:tcBorders>
+              <w:top w:val="single" w:sz="4" w:space="0" w:color="000000"/>
+              <w:left w:val="single" w:sz="4" w:space="0" w:color="000000"/>
+              <w:bottom w:val="single" w:sz="4" w:space="0" w:color="000000"/>
+              <w:right w:val="single" w:sz="4" w:space="0" w:color="000000"/>
+            </w:tcBorders>
+          </w:tcPr>
+          <w:p>
+            <w:pPr>
+              <w:spacing w:line="276" w:lineRule="auto"/>
+            </w:pPr>
+            <w:r>
+              <w:t>Free memory consumed by se</w:t>
+            </w:r>
+            <w:r>
+              <w:t>ction</w:t>
+            </w:r>
+            <w:r>
+              <w:t>’s data</w:t>
+            </w:r>
+            <w:r>
+              <w:t xml:space="preserve">. </w:t>
+            </w:r>
+            <w:r>
+              <w:t xml:space="preserve">The function has effect only if data was loaded with </w:t>
+            </w:r>
+            <w:proofErr w:type="spellStart"/>
+            <w:r>
+              <w:t>is_lazy</w:t>
+            </w:r>
+            <w:proofErr w:type="spellEnd"/>
+            <w:r>
+              <w:t xml:space="preserve"> flag.</w:t>
+            </w:r>
+          </w:p>
+        </w:tc>
+      </w:tr>
     </w:tbl>
     <w:p/>
     <w:p/>
@@ -16125,7 +16448,7 @@
       <w:pPr>
         <w:pStyle w:val="Heading2"/>
       </w:pPr>
-      <w:bookmarkStart w:id="10" w:name="_Toc147868879"/>
+      <w:bookmarkStart w:id="10" w:name="_Toc148119538"/>
       <w:r>
         <w:t>se</w:t>
       </w:r>
@@ -16150,6 +16473,7 @@
         <w:pStyle w:val="Heading3"/>
       </w:pPr>
       <w:r>
+        <w:lastRenderedPageBreak/>
         <w:t>Member functions</w:t>
       </w:r>
     </w:p>
@@ -16578,7 +16902,6 @@
                 <w:sz w:val="20"/>
                 <w:szCs w:val="20"/>
               </w:rPr>
-              <w:lastRenderedPageBreak/>
               <w:t xml:space="preserve">void </w:t>
             </w:r>
             <w:proofErr w:type="spellStart"/>
@@ -16970,7 +17293,6 @@
               <w:spacing w:line="276" w:lineRule="auto"/>
             </w:pPr>
             <w:r>
-              <w:lastRenderedPageBreak/>
               <w:t>Sets attributes for the segment</w:t>
             </w:r>
           </w:p>
@@ -17943,6 +18265,7 @@
                 <w:sz w:val="20"/>
                 <w:szCs w:val="20"/>
               </w:rPr>
+              <w:lastRenderedPageBreak/>
               <w:t xml:space="preserve">const char* </w:t>
             </w:r>
             <w:proofErr w:type="spellStart"/>
@@ -18014,22 +18337,20 @@
           </w:tcPr>
           <w:p>
             <w:pPr>
-              <w:spacing w:after="0" w:line="276" w:lineRule="auto"/>
-              <w:rPr>
-                <w:rFonts w:ascii="Courier New" w:eastAsia="Courier New" w:hAnsi="Courier New" w:cs="Courier New"/>
-                <w:bCs/>
-                <w:sz w:val="20"/>
-                <w:szCs w:val="20"/>
-                <w:lang w:eastAsia="en-US" w:bidi="he-IL"/>
-              </w:rPr>
-            </w:pPr>
-            <w:r>
-              <w:rPr>
-                <w:rFonts w:ascii="Courier New" w:eastAsia="Courier New" w:hAnsi="Courier New" w:cs="Courier New"/>
-                <w:bCs/>
-                <w:sz w:val="20"/>
-                <w:szCs w:val="20"/>
-                <w:lang w:eastAsia="en-US" w:bidi="he-IL"/>
+              <w:spacing w:line="276" w:lineRule="auto"/>
+              <w:rPr>
+                <w:rFonts w:ascii="Courier New" w:eastAsia="Courier New" w:hAnsi="Courier New" w:cs="Courier New"/>
+                <w:bCs/>
+                <w:sz w:val="20"/>
+                <w:szCs w:val="20"/>
+              </w:rPr>
+            </w:pPr>
+            <w:r>
+              <w:rPr>
+                <w:rFonts w:ascii="Courier New" w:eastAsia="Courier New" w:hAnsi="Courier New" w:cs="Courier New"/>
+                <w:bCs/>
+                <w:sz w:val="20"/>
+                <w:szCs w:val="20"/>
               </w:rPr>
               <w:t>void</w:t>
             </w:r>
@@ -18039,7 +18360,6 @@
                 <w:color w:val="CCCCCC"/>
                 <w:sz w:val="18"/>
                 <w:szCs w:val="18"/>
-                <w:lang w:eastAsia="en-US" w:bidi="he-IL"/>
               </w:rPr>
               <w:t xml:space="preserve"> </w:t>
             </w:r>
@@ -18050,7 +18370,6 @@
                 <w:b/>
                 <w:sz w:val="20"/>
                 <w:szCs w:val="20"/>
-                <w:lang w:eastAsia="en-US" w:bidi="he-IL"/>
               </w:rPr>
               <w:t>free_data</w:t>
             </w:r>
@@ -18061,7 +18380,6 @@
                 <w:bCs/>
                 <w:sz w:val="20"/>
                 <w:szCs w:val="20"/>
-                <w:lang w:eastAsia="en-US" w:bidi="he-IL"/>
               </w:rPr>
               <w:t>(</w:t>
             </w:r>
@@ -18071,7 +18389,6 @@
                 <w:bCs/>
                 <w:sz w:val="20"/>
                 <w:szCs w:val="20"/>
-                <w:lang w:eastAsia="en-US" w:bidi="he-IL"/>
               </w:rPr>
               <w:t>)</w:t>
             </w:r>
@@ -18105,6 +18422,25 @@
             <w:r>
               <w:t>Free memory consumed by segment’s data</w:t>
             </w:r>
+            <w:r>
+              <w:t>.</w:t>
+            </w:r>
+          </w:p>
+          <w:p>
+            <w:pPr>
+              <w:spacing w:line="276" w:lineRule="auto"/>
+            </w:pPr>
+            <w:r>
+              <w:t xml:space="preserve">The function has effect only if data was loaded with </w:t>
+            </w:r>
+            <w:proofErr w:type="spellStart"/>
+            <w:r>
+              <w:t>is_lazy</w:t>
+            </w:r>
+            <w:proofErr w:type="spellEnd"/>
+            <w:r>
+              <w:t xml:space="preserve"> flag.</w:t>
+            </w:r>
           </w:p>
         </w:tc>
       </w:tr>
@@ -18115,7 +18451,7 @@
       <w:pPr>
         <w:pStyle w:val="Heading2"/>
       </w:pPr>
-      <w:bookmarkStart w:id="11" w:name="_Toc147868880"/>
+      <w:bookmarkStart w:id="11" w:name="_Toc148119539"/>
       <w:proofErr w:type="spellStart"/>
       <w:r>
         <w:t>string_section_accessor</w:t>
@@ -18315,7 +18651,6 @@
                 <w:sz w:val="20"/>
                 <w:szCs w:val="20"/>
               </w:rPr>
-              <w:lastRenderedPageBreak/>
               <w:t>const char*</w:t>
             </w:r>
           </w:p>
@@ -18648,7 +18983,7 @@
       <w:pPr>
         <w:pStyle w:val="Heading2"/>
       </w:pPr>
-      <w:bookmarkStart w:id="12" w:name="_Toc147868881"/>
+      <w:bookmarkStart w:id="12" w:name="_Toc148119540"/>
       <w:proofErr w:type="spellStart"/>
       <w:r>
         <w:t>symbol_section_accessor</w:t>
@@ -19104,6 +19439,7 @@
                 <w:sz w:val="20"/>
                 <w:szCs w:val="20"/>
               </w:rPr>
+              <w:lastRenderedPageBreak/>
               <w:t>Get functions:</w:t>
             </w:r>
           </w:p>
@@ -19720,7 +20056,6 @@
                 <w:sz w:val="20"/>
                 <w:szCs w:val="20"/>
               </w:rPr>
-              <w:lastRenderedPageBreak/>
               <w:t xml:space="preserve">  </w:t>
             </w:r>
             <w:proofErr w:type="spellStart"/>
@@ -20127,7 +20462,6 @@
               <w:spacing w:line="276" w:lineRule="auto"/>
             </w:pPr>
             <w:r>
-              <w:lastRenderedPageBreak/>
               <w:t>Retrieves symbol properties by symbol index</w:t>
             </w:r>
             <w:r>
@@ -20715,6 +21049,7 @@
                 <w:sz w:val="20"/>
                 <w:szCs w:val="20"/>
               </w:rPr>
+              <w:lastRenderedPageBreak/>
               <w:t xml:space="preserve">  </w:t>
             </w:r>
             <w:proofErr w:type="spellStart"/>
@@ -21548,7 +21883,6 @@
                 <w:sz w:val="20"/>
                 <w:szCs w:val="20"/>
               </w:rPr>
-              <w:lastRenderedPageBreak/>
               <w:t xml:space="preserve">  </w:t>
             </w:r>
             <w:r>
@@ -21998,7 +22332,7 @@
       <w:pPr>
         <w:pStyle w:val="Heading2"/>
       </w:pPr>
-      <w:bookmarkStart w:id="13" w:name="_Toc147868882"/>
+      <w:bookmarkStart w:id="13" w:name="_Toc148119541"/>
       <w:proofErr w:type="spellStart"/>
       <w:r>
         <w:t>relocation_section_accessor</w:t>
@@ -22373,6 +22707,7 @@
                 <w:sz w:val="20"/>
                 <w:szCs w:val="20"/>
               </w:rPr>
+              <w:lastRenderedPageBreak/>
               <w:t>bool</w:t>
             </w:r>
           </w:p>
@@ -24183,6 +24518,7 @@
                 <w:sz w:val="20"/>
                 <w:szCs w:val="20"/>
               </w:rPr>
+              <w:lastRenderedPageBreak/>
               <w:t xml:space="preserve">  unsigned char </w:t>
             </w:r>
             <w:r>
@@ -24366,11 +24702,7 @@
             </w:pPr>
             <w:r>
               <w:lastRenderedPageBreak/>
-              <w:t xml:space="preserve">Adds new relocation entry. The last function in this set is capable to add relocation entry </w:t>
-            </w:r>
-            <w:r>
-              <w:lastRenderedPageBreak/>
-              <w:t>for a symbol, automatically updating symbol and string tables for this symbol</w:t>
+              <w:t>Adds new relocation entry. The last function in this set is capable to add relocation entry for a symbol, automatically updating symbol and string tables for this symbol</w:t>
             </w:r>
           </w:p>
         </w:tc>
@@ -24587,7 +24919,7 @@
       <w:pPr>
         <w:pStyle w:val="Heading2"/>
       </w:pPr>
-      <w:bookmarkStart w:id="14" w:name="_Toc147868883"/>
+      <w:bookmarkStart w:id="14" w:name="_Toc148119542"/>
       <w:proofErr w:type="spellStart"/>
       <w:r>
         <w:t>dynamic_section_accessor</w:t>
@@ -24704,7 +25036,6 @@
                 <w:sz w:val="20"/>
                 <w:szCs w:val="20"/>
               </w:rPr>
-              <w:lastRenderedPageBreak/>
               <w:t>dynamic_section_accessor</w:t>
             </w:r>
             <w:proofErr w:type="spellEnd"/>
@@ -25720,9 +26051,10 @@
       <w:pPr>
         <w:pStyle w:val="Heading2"/>
       </w:pPr>
-      <w:bookmarkStart w:id="15" w:name="_Toc147868884"/>
+      <w:bookmarkStart w:id="15" w:name="_Toc148119543"/>
       <w:proofErr w:type="spellStart"/>
       <w:r>
+        <w:lastRenderedPageBreak/>
         <w:t>note</w:t>
       </w:r>
       <w:r>
@@ -26523,7 +26855,6 @@
                 <w:sz w:val="20"/>
                 <w:szCs w:val="20"/>
               </w:rPr>
-              <w:lastRenderedPageBreak/>
               <w:t xml:space="preserve">  const void*        desc,</w:t>
             </w:r>
           </w:p>
@@ -26603,7 +26934,6 @@
               <w:spacing w:line="276" w:lineRule="auto"/>
             </w:pPr>
             <w:r>
-              <w:lastRenderedPageBreak/>
               <w:t>Appends the section with a new note</w:t>
             </w:r>
           </w:p>
@@ -26619,7 +26949,7 @@
           <w:numId w:val="1"/>
         </w:numPr>
       </w:pPr>
-      <w:bookmarkStart w:id="16" w:name="_Toc147868885"/>
+      <w:bookmarkStart w:id="16" w:name="_Toc148119544"/>
       <w:proofErr w:type="spellStart"/>
       <w:r>
         <w:t>modinfo</w:t>
@@ -27341,6 +27671,7 @@
                 <w:sz w:val="20"/>
                 <w:szCs w:val="20"/>
               </w:rPr>
+              <w:lastRenderedPageBreak/>
               <w:t>Elf_Word</w:t>
             </w:r>
             <w:proofErr w:type="spellEnd"/>
@@ -27490,7 +27821,7 @@
           <w:numId w:val="1"/>
         </w:numPr>
       </w:pPr>
-      <w:bookmarkStart w:id="17" w:name="_Toc147868886"/>
+      <w:bookmarkStart w:id="17" w:name="_Toc148119545"/>
       <w:proofErr w:type="spellStart"/>
       <w:r>
         <w:t>array</w:t>
@@ -28027,7 +28358,6 @@
                 <w:sz w:val="20"/>
                 <w:szCs w:val="20"/>
               </w:rPr>
-              <w:lastRenderedPageBreak/>
               <w:t>Elf_Word</w:t>
             </w:r>
             <w:proofErr w:type="spellEnd"/>
@@ -29904,49 +30234,49 @@
         <v:path o:extrusionok="f" gradientshapeok="t" o:connecttype="rect"/>
         <o:lock v:ext="edit" aspectratio="t"/>
       </v:shapetype>
-      <v:shape id="_x0000_i1082" type="#_x0000_t75" style="width:9pt;height:9pt;visibility:visible;mso-wrap-style:square" o:bullet="t">
+      <v:shape id="_x0000_i1202" type="#_x0000_t75" style="width:9pt;height:9pt;visibility:visible;mso-wrap-style:square" o:bullet="t">
         <v:imagedata r:id="rId1" o:title=""/>
       </v:shape>
     </w:pict>
   </w:numPicBullet>
   <w:numPicBullet w:numPicBulletId="1">
     <w:pict>
-      <v:shape id="_x0000_i1083" type="#_x0000_t75" style="width:9pt;height:9pt;visibility:visible;mso-wrap-style:square" o:bullet="t">
+      <v:shape id="_x0000_i1203" type="#_x0000_t75" style="width:9pt;height:9pt;visibility:visible;mso-wrap-style:square" o:bullet="t">
         <v:imagedata r:id="rId2" o:title=""/>
       </v:shape>
     </w:pict>
   </w:numPicBullet>
   <w:numPicBullet w:numPicBulletId="2">
     <w:pict>
-      <v:shape id="_x0000_i1084" type="#_x0000_t75" alt="note.png" style="width:18pt;height:18pt;visibility:visible;mso-wrap-style:square" o:bullet="t">
+      <v:shape id="_x0000_i1204" type="#_x0000_t75" alt="note.png" style="width:18pt;height:18pt;visibility:visible;mso-wrap-style:square" o:bullet="t">
         <v:imagedata r:id="rId3" o:title="note"/>
       </v:shape>
     </w:pict>
   </w:numPicBullet>
   <w:numPicBullet w:numPicBulletId="3">
     <w:pict>
-      <v:shape id="_x0000_i1085" type="#_x0000_t75" alt="1.png" style="width:9pt;height:9pt;visibility:visible;mso-wrap-style:square" o:bullet="t">
+      <v:shape id="_x0000_i1205" type="#_x0000_t75" alt="1.png" style="width:9pt;height:9pt;visibility:visible;mso-wrap-style:square" o:bullet="t">
         <v:imagedata r:id="rId4" o:title="1"/>
       </v:shape>
     </w:pict>
   </w:numPicBullet>
   <w:numPicBullet w:numPicBulletId="4">
     <w:pict>
-      <v:shape id="_x0000_i1086" type="#_x0000_t75" alt="3.png" style="width:9pt;height:9pt;visibility:visible;mso-wrap-style:square" o:bullet="t">
+      <v:shape id="_x0000_i1206" type="#_x0000_t75" alt="3.png" style="width:9pt;height:9pt;visibility:visible;mso-wrap-style:square" o:bullet="t">
         <v:imagedata r:id="rId5" o:title="3"/>
       </v:shape>
     </w:pict>
   </w:numPicBullet>
   <w:numPicBullet w:numPicBulletId="5">
     <w:pict>
-      <v:shape id="_x0000_i1087" type="#_x0000_t75" alt="2.png" style="width:9pt;height:9pt;visibility:visible;mso-wrap-style:square" o:bullet="t">
+      <v:shape id="_x0000_i1207" type="#_x0000_t75" alt="2.png" style="width:9pt;height:9pt;visibility:visible;mso-wrap-style:square" o:bullet="t">
         <v:imagedata r:id="rId6" o:title="2"/>
       </v:shape>
     </w:pict>
   </w:numPicBullet>
   <w:numPicBullet w:numPicBulletId="6">
     <w:pict>
-      <v:shape id="_x0000_i1088" type="#_x0000_t75" alt="4.png" style="width:9pt;height:9pt;visibility:visible;mso-wrap-style:square" o:bullet="t">
+      <v:shape id="_x0000_i1208" type="#_x0000_t75" alt="4.png" style="width:9pt;height:9pt;visibility:visible;mso-wrap-style:square" o:bullet="t">
         <v:imagedata r:id="rId7" o:title="4"/>
       </v:shape>
     </w:pict>
@@ -30808,7 +31138,7 @@
       <w:lvlText w:val="%1"/>
       <w:lvlJc w:val="left"/>
       <w:pPr>
-        <w:ind w:left="432" w:hanging="432"/>
+        <w:ind w:left="574" w:hanging="432"/>
       </w:pPr>
     </w:lvl>
     <w:lvl w:ilvl="1">
@@ -30818,7 +31148,7 @@
       <w:lvlText w:val="%1.%2"/>
       <w:lvlJc w:val="left"/>
       <w:pPr>
-        <w:ind w:left="576" w:hanging="576"/>
+        <w:ind w:left="718" w:hanging="576"/>
       </w:pPr>
     </w:lvl>
     <w:lvl w:ilvl="2">
@@ -30828,7 +31158,7 @@
       <w:lvlText w:val="%1.%2.%3"/>
       <w:lvlJc w:val="left"/>
       <w:pPr>
-        <w:ind w:left="720" w:hanging="720"/>
+        <w:ind w:left="862" w:hanging="720"/>
       </w:pPr>
     </w:lvl>
     <w:lvl w:ilvl="3">
@@ -30838,7 +31168,7 @@
       <w:lvlText w:val="%1.%2.%3.%4"/>
       <w:lvlJc w:val="left"/>
       <w:pPr>
-        <w:ind w:left="864" w:hanging="864"/>
+        <w:ind w:left="1006" w:hanging="864"/>
       </w:pPr>
     </w:lvl>
     <w:lvl w:ilvl="4">
@@ -30848,7 +31178,7 @@
       <w:lvlText w:val="%1.%2.%3.%4.%5"/>
       <w:lvlJc w:val="left"/>
       <w:pPr>
-        <w:ind w:left="1008" w:hanging="1008"/>
+        <w:ind w:left="1150" w:hanging="1008"/>
       </w:pPr>
     </w:lvl>
     <w:lvl w:ilvl="5">
@@ -30858,7 +31188,7 @@
       <w:lvlText w:val="%1.%2.%3.%4.%5.%6"/>
       <w:lvlJc w:val="left"/>
       <w:pPr>
-        <w:ind w:left="1152" w:hanging="1152"/>
+        <w:ind w:left="1294" w:hanging="1152"/>
       </w:pPr>
     </w:lvl>
     <w:lvl w:ilvl="6">
@@ -30868,7 +31198,7 @@
       <w:lvlText w:val="%1.%2.%3.%4.%5.%6.%7"/>
       <w:lvlJc w:val="left"/>
       <w:pPr>
-        <w:ind w:left="1296" w:hanging="1296"/>
+        <w:ind w:left="1438" w:hanging="1296"/>
       </w:pPr>
     </w:lvl>
     <w:lvl w:ilvl="7">
@@ -30878,7 +31208,7 @@
       <w:lvlText w:val="%1.%2.%3.%4.%5.%6.%7.%8"/>
       <w:lvlJc w:val="left"/>
       <w:pPr>
-        <w:ind w:left="1440" w:hanging="1440"/>
+        <w:ind w:left="1582" w:hanging="1440"/>
       </w:pPr>
     </w:lvl>
     <w:lvl w:ilvl="8">
@@ -30888,7 +31218,7 @@
       <w:lvlText w:val="%1.%2.%3.%4.%5.%6.%7.%8.%9"/>
       <w:lvlJc w:val="left"/>
       <w:pPr>
-        <w:ind w:left="1584" w:hanging="1584"/>
+        <w:ind w:left="1726" w:hanging="1584"/>
       </w:pPr>
     </w:lvl>
   </w:abstractNum>
@@ -32714,6 +33044,36 @@
   </w:num>
   <w:num w:numId="33" w16cid:durableId="173616355">
     <w:abstractNumId w:val="14"/>
+  </w:num>
+  <w:num w:numId="34" w16cid:durableId="1179395877">
+    <w:abstractNumId w:val="6"/>
+    <w:lvlOverride w:ilvl="0">
+      <w:startOverride w:val="1"/>
+    </w:lvlOverride>
+    <w:lvlOverride w:ilvl="1">
+      <w:startOverride w:val="1"/>
+    </w:lvlOverride>
+    <w:lvlOverride w:ilvl="2">
+      <w:startOverride w:val="1"/>
+    </w:lvlOverride>
+    <w:lvlOverride w:ilvl="3">
+      <w:startOverride w:val="1"/>
+    </w:lvlOverride>
+    <w:lvlOverride w:ilvl="4">
+      <w:startOverride w:val="1"/>
+    </w:lvlOverride>
+    <w:lvlOverride w:ilvl="5">
+      <w:startOverride w:val="1"/>
+    </w:lvlOverride>
+    <w:lvlOverride w:ilvl="6">
+      <w:startOverride w:val="1"/>
+    </w:lvlOverride>
+    <w:lvlOverride w:ilvl="7">
+      <w:startOverride w:val="1"/>
+    </w:lvlOverride>
+    <w:lvlOverride w:ilvl="8">
+      <w:startOverride w:val="1"/>
+    </w:lvlOverride>
   </w:num>
 </w:numbering>
 </file>
@@ -33116,7 +33476,7 @@
   <w:style w:type="paragraph" w:default="1" w:styleId="Normal">
     <w:name w:val="Normal"/>
     <w:qFormat/>
-    <w:rsid w:val="00D70881"/>
+    <w:rsid w:val="00F9160A"/>
   </w:style>
   <w:style w:type="paragraph" w:styleId="Heading1">
     <w:name w:val="heading 1"/>

</xml_diff>